<commit_message>
updated  Student Records/Information Portal
</commit_message>
<xml_diff>
--- a/Course Management System.docx
+++ b/Course Management System.docx
@@ -1,6 +1,6 @@
 
 <file path=word/document.xml><?xml version="1.0" encoding="utf-8"?>
-<w:document xmlns:wpc="http://schemas.microsoft.com/office/word/2010/wordprocessingCanvas" xmlns:cx="http://schemas.microsoft.com/office/drawing/2014/chartex" xmlns:cx1="http://schemas.microsoft.com/office/drawing/2015/9/8/chartex" xmlns:cx2="http://schemas.microsoft.com/office/drawing/2015/10/21/chartex" xmlns:cx3="http://schemas.microsoft.com/office/drawing/2016/5/9/chartex" xmlns:cx4="http://schemas.microsoft.com/office/drawing/2016/5/10/chartex" xmlns:cx5="http://schemas.microsoft.com/office/drawing/2016/5/11/chartex" xmlns:cx6="http://schemas.microsoft.com/office/drawing/2016/5/12/chartex" xmlns:cx7="http://schemas.microsoft.com/office/drawing/2016/5/13/chartex" xmlns:cx8="http://schemas.microsoft.com/office/drawing/2016/5/14/chartex" xmlns:mc="http://schemas.openxmlformats.org/markup-compatibility/2006" xmlns:aink="http://schemas.microsoft.com/office/drawing/2016/ink" xmlns:am3d="http://schemas.microsoft.com/office/drawing/2017/model3d" xmlns:o="urn:schemas-microsoft-com:office:office" xmlns:oel="http://schemas.microsoft.com/office/2019/extlst" xmlns:r="http://schemas.openxmlformats.org/officeDocument/2006/relationships" xmlns:m="http://schemas.openxmlformats.org/officeDocument/2006/math" xmlns:v="urn:schemas-microsoft-com:vml" xmlns:wp14="http://schemas.microsoft.com/office/word/2010/wordprocessingDrawing" xmlns:wp="http://schemas.openxmlformats.org/drawingml/2006/wordprocessingDrawing" xmlns:w10="urn:schemas-microsoft-com:office:word" xmlns:w="http://schemas.openxmlformats.org/wordprocessingml/2006/main" xmlns:w14="http://schemas.microsoft.com/office/word/2010/wordml" xmlns:w15="http://schemas.microsoft.com/office/word/2012/wordml" xmlns:w16cex="http://schemas.microsoft.com/office/word/2018/wordml/cex" xmlns:w16cid="http://schemas.microsoft.com/office/word/2016/wordml/cid" xmlns:w16="http://schemas.microsoft.com/office/word/2018/wordml" xmlns:w16sdtdh="http://schemas.microsoft.com/office/word/2020/wordml/sdtdatahash" xmlns:w16se="http://schemas.microsoft.com/office/word/2015/wordml/symex" xmlns:wpg="http://schemas.microsoft.com/office/word/2010/wordprocessingGroup" xmlns:wpi="http://schemas.microsoft.com/office/word/2010/wordprocessingInk" xmlns:wne="http://schemas.microsoft.com/office/word/2006/wordml" xmlns:wps="http://schemas.microsoft.com/office/word/2010/wordprocessingShape" mc:Ignorable="w14 w15 w16se w16cid w16 w16cex w16sdtdh wp14">
+<w:document xmlns:wpc="http://schemas.microsoft.com/office/word/2010/wordprocessingCanvas" xmlns:mc="http://schemas.openxmlformats.org/markup-compatibility/2006" xmlns:o="urn:schemas-microsoft-com:office:office" xmlns:r="http://schemas.openxmlformats.org/officeDocument/2006/relationships" xmlns:m="http://schemas.openxmlformats.org/officeDocument/2006/math" xmlns:v="urn:schemas-microsoft-com:vml" xmlns:wp14="http://schemas.microsoft.com/office/word/2010/wordprocessingDrawing" xmlns:wp="http://schemas.openxmlformats.org/drawingml/2006/wordprocessingDrawing" xmlns:w10="urn:schemas-microsoft-com:office:word" xmlns:w="http://schemas.openxmlformats.org/wordprocessingml/2006/main" xmlns:w14="http://schemas.microsoft.com/office/word/2010/wordml" xmlns:wpg="http://schemas.microsoft.com/office/word/2010/wordprocessingGroup" xmlns:wpi="http://schemas.microsoft.com/office/word/2010/wordprocessingInk" xmlns:wne="http://schemas.microsoft.com/office/word/2006/wordml" xmlns:wps="http://schemas.microsoft.com/office/word/2010/wordprocessingShape" mc:Ignorable="w14 wp14">
   <w:body>
     <w:p>
       <w:pPr>
@@ -365,7 +365,7 @@
           <w:szCs w:val="24"/>
           <w:lang w:val="en-GB"/>
         </w:rPr>
-        <w:t xml:space="preserve">We are assuming not everyone who are accessible to the system can use all the </w:t>
+        <w:t xml:space="preserve">We are assuming not everyone who </w:t>
       </w:r>
       <w:proofErr w:type="gramStart"/>
       <w:r>
@@ -375,7 +375,7 @@
           <w:szCs w:val="24"/>
           <w:lang w:val="en-GB"/>
         </w:rPr>
-        <w:t>functionalities?</w:t>
+        <w:t>are</w:t>
       </w:r>
       <w:proofErr w:type="gramEnd"/>
       <w:r>
@@ -385,7 +385,7 @@
           <w:szCs w:val="24"/>
           <w:lang w:val="en-GB"/>
         </w:rPr>
-        <w:t xml:space="preserve"> Could you briefly explain who can access which functionality and who is prohibited?</w:t>
+        <w:t xml:space="preserve"> accessible to the system can use all the functionalities? Could you briefly explain who can access which functionality and who is prohibited?</w:t>
       </w:r>
     </w:p>
     <w:p>
@@ -3034,7 +3034,6 @@
                 <w:lang w:val="en-GB"/>
               </w:rPr>
             </w:pPr>
-            <w:proofErr w:type="gramStart"/>
             <w:r>
               <w:rPr>
                 <w:rFonts w:ascii="Times New Roman" w:hAnsi="Times New Roman" w:cs="Times New Roman"/>
@@ -3042,9 +3041,9 @@
                 <w:szCs w:val="24"/>
                 <w:lang w:val="en-GB"/>
               </w:rPr>
-              <w:t>As a course leader, what</w:t>
-            </w:r>
-            <w:proofErr w:type="gramEnd"/>
+              <w:t xml:space="preserve">As a course leader, what is wanted is being able to see what subjects are available in the course and what the modules </w:t>
+            </w:r>
+            <w:proofErr w:type="gramStart"/>
             <w:r>
               <w:rPr>
                 <w:rFonts w:ascii="Times New Roman" w:hAnsi="Times New Roman" w:cs="Times New Roman"/>
@@ -3052,7 +3051,17 @@
                 <w:szCs w:val="24"/>
                 <w:lang w:val="en-GB"/>
               </w:rPr>
-              <w:t xml:space="preserve"> is wanted is being able to see what subjects are available in the course and what the modules are. Should have access to the course study materials uploaded by concerned authorities, and if required access to change the materials. </w:t>
+              <w:t>are.</w:t>
+            </w:r>
+            <w:proofErr w:type="gramEnd"/>
+            <w:r>
+              <w:rPr>
+                <w:rFonts w:ascii="Times New Roman" w:hAnsi="Times New Roman" w:cs="Times New Roman"/>
+                <w:sz w:val="24"/>
+                <w:szCs w:val="24"/>
+                <w:lang w:val="en-GB"/>
+              </w:rPr>
+              <w:t xml:space="preserve"> Should have access to the course study materials uploaded by concerned authorities, and if required access to change the materials. </w:t>
             </w:r>
           </w:p>
           <w:p>
@@ -4754,13 +4763,698 @@
     </w:p>
     <w:p>
       <w:pPr>
+        <w:pStyle w:val="Title"/>
+        <w:jc w:val="left"/>
+        <w:rPr>
+          <w:rFonts w:asciiTheme="minorHAnsi" w:hAnsiTheme="minorHAnsi" w:cstheme="minorHAnsi"/>
+          <w:b/>
+          <w:color w:val="4F81BD" w:themeColor="accent1"/>
+          <w:sz w:val="28"/>
+          <w:szCs w:val="28"/>
+          <w:lang w:val="en-GB"/>
+        </w:rPr>
+      </w:pPr>
+    </w:p>
+    <w:p>
+      <w:pPr>
+        <w:pStyle w:val="Title"/>
+        <w:jc w:val="left"/>
+        <w:rPr>
+          <w:rFonts w:asciiTheme="minorHAnsi" w:hAnsiTheme="minorHAnsi" w:cstheme="minorHAnsi"/>
+          <w:b/>
+          <w:color w:val="4F81BD" w:themeColor="accent1"/>
+          <w:sz w:val="28"/>
+          <w:szCs w:val="28"/>
+          <w:lang w:val="en-GB"/>
+        </w:rPr>
+      </w:pPr>
+    </w:p>
+    <w:p>
+      <w:pPr>
+        <w:pStyle w:val="Title"/>
+        <w:jc w:val="left"/>
+        <w:rPr>
+          <w:rFonts w:asciiTheme="minorHAnsi" w:hAnsiTheme="minorHAnsi" w:cstheme="minorHAnsi"/>
+          <w:b/>
+          <w:color w:val="4F81BD" w:themeColor="accent1"/>
+          <w:sz w:val="28"/>
+          <w:szCs w:val="28"/>
+          <w:lang w:val="en-GB"/>
+        </w:rPr>
+      </w:pPr>
+      <w:r>
+        <w:rPr>
+          <w:rFonts w:asciiTheme="minorHAnsi" w:hAnsiTheme="minorHAnsi" w:cstheme="minorHAnsi"/>
+          <w:b/>
+          <w:color w:val="4F81BD" w:themeColor="accent1"/>
+          <w:sz w:val="28"/>
+          <w:szCs w:val="28"/>
+          <w:lang w:val="en-GB"/>
+        </w:rPr>
+        <w:t>2.1.3.1.2 Student Records/Information Portal</w:t>
+      </w:r>
+    </w:p>
+    <w:p>
+      <w:pPr>
+        <w:pStyle w:val="Heading2"/>
         <w:jc w:val="both"/>
         <w:rPr>
-          <w:rFonts w:ascii="Times New Roman" w:hAnsi="Times New Roman" w:cs="Times New Roman"/>
+          <w:b w:val="0"/>
+          <w:color w:val="000000" w:themeColor="text1"/>
           <w:sz w:val="24"/>
           <w:szCs w:val="24"/>
         </w:rPr>
       </w:pPr>
+      <w:r>
+        <w:rPr>
+          <w:rFonts w:asciiTheme="minorHAnsi" w:hAnsiTheme="minorHAnsi" w:cstheme="minorHAnsi"/>
+        </w:rPr>
+        <w:t xml:space="preserve"> </w:t>
+      </w:r>
+      <w:r>
+        <w:rPr>
+          <w:rFonts w:asciiTheme="minorHAnsi" w:hAnsiTheme="minorHAnsi" w:cstheme="minorHAnsi"/>
+          <w:b w:val="0"/>
+          <w:color w:val="000000" w:themeColor="text1"/>
+          <w:sz w:val="24"/>
+          <w:szCs w:val="24"/>
+        </w:rPr>
+        <w:t>Student Records are records, files, documents, and other materials maintained by a university or college that contain information directly related to students and are accessib</w:t>
+      </w:r>
+      <w:r>
+        <w:rPr>
+          <w:rFonts w:asciiTheme="minorHAnsi" w:hAnsiTheme="minorHAnsi" w:cstheme="minorHAnsi"/>
+          <w:b w:val="0"/>
+          <w:color w:val="000000" w:themeColor="text1"/>
+          <w:sz w:val="24"/>
+          <w:szCs w:val="24"/>
+        </w:rPr>
+        <w:t xml:space="preserve">le to other professional </w:t>
+      </w:r>
+      <w:r>
+        <w:rPr>
+          <w:rFonts w:asciiTheme="minorHAnsi" w:hAnsiTheme="minorHAnsi" w:cstheme="minorHAnsi"/>
+          <w:b w:val="0"/>
+          <w:color w:val="000000" w:themeColor="text1"/>
+          <w:sz w:val="24"/>
+          <w:szCs w:val="24"/>
+        </w:rPr>
+        <w:t>personnel to aid in the instruction, guidance, and edu</w:t>
+      </w:r>
+      <w:r>
+        <w:rPr>
+          <w:rFonts w:asciiTheme="minorHAnsi" w:hAnsiTheme="minorHAnsi" w:cstheme="minorHAnsi"/>
+          <w:b w:val="0"/>
+          <w:color w:val="000000" w:themeColor="text1"/>
+          <w:sz w:val="24"/>
+          <w:szCs w:val="24"/>
+        </w:rPr>
+        <w:t>cational advancement of student</w:t>
+      </w:r>
+      <w:r>
+        <w:rPr>
+          <w:b w:val="0"/>
+          <w:color w:val="000000" w:themeColor="text1"/>
+          <w:sz w:val="24"/>
+          <w:szCs w:val="24"/>
+        </w:rPr>
+        <w:t>.</w:t>
+      </w:r>
+    </w:p>
+    <w:p>
+      <w:pPr>
+        <w:jc w:val="both"/>
+      </w:pPr>
+    </w:p>
+    <w:p>
+      <w:pPr>
+        <w:jc w:val="both"/>
+        <w:rPr>
+          <w:rFonts w:cstheme="minorHAnsi"/>
+          <w:sz w:val="24"/>
+          <w:szCs w:val="24"/>
+        </w:rPr>
+      </w:pPr>
+      <w:r>
+        <w:rPr>
+          <w:rFonts w:cstheme="minorHAnsi"/>
+          <w:sz w:val="24"/>
+          <w:szCs w:val="24"/>
+        </w:rPr>
+        <w:t>The technical requirements for the Student Records/Information Portal are shown below.</w:t>
+      </w:r>
+    </w:p>
+    <w:tbl>
+      <w:tblPr>
+        <w:tblStyle w:val="TableGrid"/>
+        <w:tblW w:w="0" w:type="auto"/>
+        <w:tblLook w:val="04A0" w:firstRow="1" w:lastRow="0" w:firstColumn="1" w:lastColumn="0" w:noHBand="0" w:noVBand="1"/>
+      </w:tblPr>
+      <w:tblGrid>
+        <w:gridCol w:w="4158"/>
+        <w:gridCol w:w="5418"/>
+      </w:tblGrid>
+      <w:tr>
+        <w:tc>
+          <w:tcPr>
+            <w:tcW w:w="4158" w:type="dxa"/>
+          </w:tcPr>
+          <w:p>
+            <w:pPr>
+              <w:jc w:val="both"/>
+              <w:rPr>
+                <w:rFonts w:cstheme="minorHAnsi"/>
+                <w:color w:val="000000" w:themeColor="text1"/>
+                <w:sz w:val="24"/>
+                <w:szCs w:val="24"/>
+              </w:rPr>
+            </w:pPr>
+            <w:r>
+              <w:rPr>
+                <w:rFonts w:cstheme="minorHAnsi"/>
+                <w:color w:val="000000" w:themeColor="text1"/>
+                <w:sz w:val="24"/>
+                <w:szCs w:val="24"/>
+              </w:rPr>
+              <w:t>Requirements</w:t>
+            </w:r>
+          </w:p>
+        </w:tc>
+        <w:tc>
+          <w:tcPr>
+            <w:tcW w:w="5418" w:type="dxa"/>
+          </w:tcPr>
+          <w:p>
+            <w:pPr>
+              <w:jc w:val="both"/>
+              <w:rPr>
+                <w:rFonts w:cstheme="minorHAnsi"/>
+                <w:color w:val="000000" w:themeColor="text1"/>
+                <w:sz w:val="24"/>
+                <w:szCs w:val="24"/>
+              </w:rPr>
+            </w:pPr>
+            <w:r>
+              <w:rPr>
+                <w:rFonts w:cstheme="minorHAnsi"/>
+                <w:color w:val="000000" w:themeColor="text1"/>
+                <w:sz w:val="24"/>
+                <w:szCs w:val="24"/>
+              </w:rPr>
+              <w:t>Description</w:t>
+            </w:r>
+          </w:p>
+        </w:tc>
+      </w:tr>
+      <w:tr>
+        <w:trPr>
+          <w:trHeight w:val="935"/>
+        </w:trPr>
+        <w:tc>
+          <w:tcPr>
+            <w:tcW w:w="4158" w:type="dxa"/>
+          </w:tcPr>
+          <w:p>
+            <w:pPr>
+              <w:jc w:val="both"/>
+              <w:rPr>
+                <w:rFonts w:cstheme="minorHAnsi"/>
+                <w:color w:val="000000" w:themeColor="text1"/>
+                <w:sz w:val="24"/>
+                <w:szCs w:val="24"/>
+              </w:rPr>
+            </w:pPr>
+            <w:r>
+              <w:rPr>
+                <w:rFonts w:cstheme="minorHAnsi"/>
+                <w:color w:val="000000" w:themeColor="text1"/>
+                <w:sz w:val="24"/>
+                <w:szCs w:val="24"/>
+              </w:rPr>
+              <w:t>Home /login page</w:t>
+            </w:r>
+          </w:p>
+        </w:tc>
+        <w:tc>
+          <w:tcPr>
+            <w:tcW w:w="5418" w:type="dxa"/>
+          </w:tcPr>
+          <w:p>
+            <w:pPr>
+              <w:jc w:val="both"/>
+              <w:rPr>
+                <w:rFonts w:cstheme="minorHAnsi"/>
+                <w:color w:val="000000" w:themeColor="text1"/>
+                <w:sz w:val="24"/>
+                <w:szCs w:val="24"/>
+              </w:rPr>
+            </w:pPr>
+            <w:r>
+              <w:rPr>
+                <w:rFonts w:cstheme="minorHAnsi"/>
+                <w:color w:val="000000" w:themeColor="text1"/>
+                <w:sz w:val="24"/>
+                <w:szCs w:val="24"/>
+              </w:rPr>
+              <w:t>This page will contain a login portal requiring   username and password.</w:t>
+            </w:r>
+          </w:p>
+          <w:p>
+            <w:pPr>
+              <w:jc w:val="both"/>
+              <w:rPr>
+                <w:rFonts w:cstheme="minorHAnsi"/>
+                <w:color w:val="000000" w:themeColor="text1"/>
+                <w:sz w:val="24"/>
+                <w:szCs w:val="24"/>
+              </w:rPr>
+            </w:pPr>
+          </w:p>
+        </w:tc>
+      </w:tr>
+      <w:tr>
+        <w:trPr>
+          <w:trHeight w:val="701"/>
+        </w:trPr>
+        <w:tc>
+          <w:tcPr>
+            <w:tcW w:w="4158" w:type="dxa"/>
+          </w:tcPr>
+          <w:p>
+            <w:pPr>
+              <w:jc w:val="both"/>
+              <w:rPr>
+                <w:rFonts w:cstheme="minorHAnsi"/>
+                <w:color w:val="000000" w:themeColor="text1"/>
+                <w:sz w:val="24"/>
+                <w:szCs w:val="24"/>
+              </w:rPr>
+            </w:pPr>
+            <w:r>
+              <w:rPr>
+                <w:rFonts w:cstheme="minorHAnsi"/>
+                <w:color w:val="000000" w:themeColor="text1"/>
+                <w:sz w:val="24"/>
+                <w:szCs w:val="24"/>
+              </w:rPr>
+              <w:t>Student Information page</w:t>
+            </w:r>
+          </w:p>
+        </w:tc>
+        <w:tc>
+          <w:tcPr>
+            <w:tcW w:w="5418" w:type="dxa"/>
+          </w:tcPr>
+          <w:p>
+            <w:pPr>
+              <w:jc w:val="both"/>
+              <w:rPr>
+                <w:rFonts w:cstheme="minorHAnsi"/>
+                <w:color w:val="000000" w:themeColor="text1"/>
+                <w:sz w:val="24"/>
+                <w:szCs w:val="24"/>
+              </w:rPr>
+            </w:pPr>
+            <w:r>
+              <w:rPr>
+                <w:rFonts w:cstheme="minorHAnsi"/>
+                <w:color w:val="000000" w:themeColor="text1"/>
+                <w:sz w:val="24"/>
+                <w:szCs w:val="24"/>
+              </w:rPr>
+              <w:t>This page will contains detail information of student.</w:t>
+            </w:r>
+          </w:p>
+        </w:tc>
+      </w:tr>
+      <w:tr>
+        <w:trPr>
+          <w:trHeight w:val="1250"/>
+        </w:trPr>
+        <w:tc>
+          <w:tcPr>
+            <w:tcW w:w="4158" w:type="dxa"/>
+          </w:tcPr>
+          <w:p>
+            <w:pPr>
+              <w:jc w:val="both"/>
+              <w:rPr>
+                <w:rFonts w:cstheme="minorHAnsi"/>
+                <w:color w:val="000000" w:themeColor="text1"/>
+                <w:sz w:val="24"/>
+                <w:szCs w:val="24"/>
+              </w:rPr>
+            </w:pPr>
+            <w:r>
+              <w:rPr>
+                <w:rFonts w:cstheme="minorHAnsi"/>
+                <w:color w:val="000000" w:themeColor="text1"/>
+                <w:sz w:val="24"/>
+                <w:szCs w:val="24"/>
+              </w:rPr>
+              <w:t xml:space="preserve">Course </w:t>
+            </w:r>
+          </w:p>
+        </w:tc>
+        <w:tc>
+          <w:tcPr>
+            <w:tcW w:w="5418" w:type="dxa"/>
+          </w:tcPr>
+          <w:p>
+            <w:pPr>
+              <w:jc w:val="both"/>
+              <w:rPr>
+                <w:rFonts w:cstheme="minorHAnsi"/>
+                <w:color w:val="000000" w:themeColor="text1"/>
+                <w:sz w:val="24"/>
+                <w:szCs w:val="24"/>
+              </w:rPr>
+            </w:pPr>
+            <w:r>
+              <w:rPr>
+                <w:rFonts w:cstheme="minorHAnsi"/>
+                <w:color w:val="000000" w:themeColor="text1"/>
+                <w:sz w:val="24"/>
+                <w:szCs w:val="24"/>
+              </w:rPr>
+              <w:t xml:space="preserve">This page will display all courses and view Module content, Reading and resources, About module, Module activities and Assignment work. </w:t>
+            </w:r>
+          </w:p>
+        </w:tc>
+      </w:tr>
+      <w:tr>
+        <w:trPr>
+          <w:trHeight w:val="1160"/>
+        </w:trPr>
+        <w:tc>
+          <w:tcPr>
+            <w:tcW w:w="4158" w:type="dxa"/>
+          </w:tcPr>
+          <w:p>
+            <w:pPr>
+              <w:jc w:val="both"/>
+              <w:rPr>
+                <w:rFonts w:cstheme="minorHAnsi"/>
+                <w:color w:val="000000" w:themeColor="text1"/>
+                <w:sz w:val="24"/>
+                <w:szCs w:val="24"/>
+              </w:rPr>
+            </w:pPr>
+            <w:r>
+              <w:rPr>
+                <w:rFonts w:cstheme="minorHAnsi"/>
+                <w:color w:val="000000" w:themeColor="text1"/>
+                <w:sz w:val="24"/>
+                <w:szCs w:val="24"/>
+              </w:rPr>
+              <w:lastRenderedPageBreak/>
+              <w:t xml:space="preserve">Messages page </w:t>
+            </w:r>
+          </w:p>
+        </w:tc>
+        <w:tc>
+          <w:tcPr>
+            <w:tcW w:w="5418" w:type="dxa"/>
+          </w:tcPr>
+          <w:p>
+            <w:pPr>
+              <w:jc w:val="both"/>
+              <w:rPr>
+                <w:rFonts w:cstheme="minorHAnsi"/>
+                <w:color w:val="000000" w:themeColor="text1"/>
+                <w:sz w:val="24"/>
+                <w:szCs w:val="24"/>
+              </w:rPr>
+            </w:pPr>
+            <w:r>
+              <w:rPr>
+                <w:rFonts w:cstheme="minorHAnsi"/>
+                <w:color w:val="000000" w:themeColor="text1"/>
+                <w:sz w:val="24"/>
+                <w:szCs w:val="24"/>
+              </w:rPr>
+              <w:t>Through this page student direct message to the course module regarding the problem faced in course or assignment work.</w:t>
+            </w:r>
+          </w:p>
+        </w:tc>
+      </w:tr>
+      <w:tr>
+        <w:trPr>
+          <w:trHeight w:val="521"/>
+        </w:trPr>
+        <w:tc>
+          <w:tcPr>
+            <w:tcW w:w="4158" w:type="dxa"/>
+          </w:tcPr>
+          <w:p>
+            <w:pPr>
+              <w:jc w:val="both"/>
+              <w:rPr>
+                <w:rFonts w:cstheme="minorHAnsi"/>
+                <w:color w:val="000000" w:themeColor="text1"/>
+                <w:sz w:val="24"/>
+                <w:szCs w:val="24"/>
+              </w:rPr>
+            </w:pPr>
+            <w:r>
+              <w:rPr>
+                <w:rFonts w:cstheme="minorHAnsi"/>
+                <w:color w:val="000000" w:themeColor="text1"/>
+                <w:sz w:val="24"/>
+                <w:szCs w:val="24"/>
+              </w:rPr>
+              <w:t>Mark/Grade</w:t>
+            </w:r>
+          </w:p>
+        </w:tc>
+        <w:tc>
+          <w:tcPr>
+            <w:tcW w:w="5418" w:type="dxa"/>
+          </w:tcPr>
+          <w:p>
+            <w:pPr>
+              <w:jc w:val="both"/>
+              <w:rPr>
+                <w:rFonts w:cstheme="minorHAnsi"/>
+                <w:color w:val="000000" w:themeColor="text1"/>
+                <w:sz w:val="24"/>
+                <w:szCs w:val="24"/>
+              </w:rPr>
+            </w:pPr>
+            <w:r>
+              <w:rPr>
+                <w:rFonts w:cstheme="minorHAnsi"/>
+                <w:color w:val="000000" w:themeColor="text1"/>
+                <w:sz w:val="24"/>
+                <w:szCs w:val="24"/>
+              </w:rPr>
+              <w:t>This page will display grade of current courses.</w:t>
+            </w:r>
+          </w:p>
+        </w:tc>
+      </w:tr>
+      <w:tr>
+        <w:trPr>
+          <w:trHeight w:val="557"/>
+        </w:trPr>
+        <w:tc>
+          <w:tcPr>
+            <w:tcW w:w="4158" w:type="dxa"/>
+          </w:tcPr>
+          <w:p>
+            <w:pPr>
+              <w:jc w:val="both"/>
+              <w:rPr>
+                <w:rFonts w:cstheme="minorHAnsi"/>
+                <w:color w:val="000000" w:themeColor="text1"/>
+                <w:sz w:val="24"/>
+                <w:szCs w:val="24"/>
+              </w:rPr>
+            </w:pPr>
+            <w:r>
+              <w:rPr>
+                <w:rFonts w:cstheme="minorHAnsi"/>
+                <w:color w:val="000000" w:themeColor="text1"/>
+                <w:sz w:val="24"/>
+                <w:szCs w:val="24"/>
+              </w:rPr>
+              <w:t>Report</w:t>
+            </w:r>
+          </w:p>
+        </w:tc>
+        <w:tc>
+          <w:tcPr>
+            <w:tcW w:w="5418" w:type="dxa"/>
+          </w:tcPr>
+          <w:p>
+            <w:pPr>
+              <w:jc w:val="both"/>
+              <w:rPr>
+                <w:rFonts w:cstheme="minorHAnsi"/>
+                <w:color w:val="000000" w:themeColor="text1"/>
+                <w:sz w:val="24"/>
+                <w:szCs w:val="24"/>
+              </w:rPr>
+            </w:pPr>
+            <w:r>
+              <w:rPr>
+                <w:rFonts w:cstheme="minorHAnsi"/>
+                <w:color w:val="000000" w:themeColor="text1"/>
+                <w:sz w:val="24"/>
+                <w:szCs w:val="24"/>
+              </w:rPr>
+              <w:t>This page will contains detail report information of student performance and activities regarding assignment work and other.</w:t>
+            </w:r>
+          </w:p>
+        </w:tc>
+      </w:tr>
+      <w:tr>
+        <w:trPr>
+          <w:trHeight w:val="978"/>
+        </w:trPr>
+        <w:tc>
+          <w:tcPr>
+            <w:tcW w:w="4158" w:type="dxa"/>
+          </w:tcPr>
+          <w:p>
+            <w:pPr>
+              <w:jc w:val="both"/>
+              <w:rPr>
+                <w:rFonts w:cstheme="minorHAnsi"/>
+                <w:color w:val="000000" w:themeColor="text1"/>
+                <w:sz w:val="24"/>
+                <w:szCs w:val="24"/>
+              </w:rPr>
+            </w:pPr>
+            <w:r>
+              <w:rPr>
+                <w:rFonts w:cstheme="minorHAnsi"/>
+                <w:color w:val="000000" w:themeColor="text1"/>
+                <w:sz w:val="24"/>
+                <w:szCs w:val="24"/>
+              </w:rPr>
+              <w:t>About us</w:t>
+            </w:r>
+          </w:p>
+        </w:tc>
+        <w:tc>
+          <w:tcPr>
+            <w:tcW w:w="5418" w:type="dxa"/>
+          </w:tcPr>
+          <w:p>
+            <w:pPr>
+              <w:jc w:val="both"/>
+              <w:rPr>
+                <w:rFonts w:cstheme="minorHAnsi"/>
+                <w:color w:val="000000" w:themeColor="text1"/>
+                <w:sz w:val="24"/>
+                <w:szCs w:val="24"/>
+              </w:rPr>
+            </w:pPr>
+            <w:r>
+              <w:rPr>
+                <w:rFonts w:cstheme="minorHAnsi"/>
+                <w:color w:val="000000" w:themeColor="text1"/>
+                <w:sz w:val="24"/>
+                <w:szCs w:val="24"/>
+              </w:rPr>
+              <w:t>Woodlands University College’s details, description and history will be found in this page.</w:t>
+            </w:r>
+          </w:p>
+        </w:tc>
+      </w:tr>
+      <w:tr>
+        <w:trPr>
+          <w:trHeight w:val="618"/>
+        </w:trPr>
+        <w:tc>
+          <w:tcPr>
+            <w:tcW w:w="4158" w:type="dxa"/>
+          </w:tcPr>
+          <w:p>
+            <w:pPr>
+              <w:jc w:val="both"/>
+              <w:rPr>
+                <w:rFonts w:cstheme="minorHAnsi"/>
+                <w:color w:val="000000" w:themeColor="text1"/>
+                <w:sz w:val="24"/>
+                <w:szCs w:val="24"/>
+              </w:rPr>
+            </w:pPr>
+            <w:r>
+              <w:rPr>
+                <w:rFonts w:cstheme="minorHAnsi"/>
+                <w:color w:val="000000" w:themeColor="text1"/>
+                <w:sz w:val="24"/>
+                <w:szCs w:val="24"/>
+              </w:rPr>
+              <w:t>Sign out</w:t>
+            </w:r>
+          </w:p>
+        </w:tc>
+        <w:tc>
+          <w:tcPr>
+            <w:tcW w:w="5418" w:type="dxa"/>
+          </w:tcPr>
+          <w:p>
+            <w:pPr>
+              <w:jc w:val="both"/>
+              <w:rPr>
+                <w:rFonts w:cstheme="minorHAnsi"/>
+                <w:color w:val="000000" w:themeColor="text1"/>
+                <w:sz w:val="24"/>
+                <w:szCs w:val="24"/>
+              </w:rPr>
+            </w:pPr>
+            <w:r>
+              <w:rPr>
+                <w:rFonts w:cstheme="minorHAnsi"/>
+                <w:color w:val="000000" w:themeColor="text1"/>
+                <w:sz w:val="24"/>
+                <w:szCs w:val="24"/>
+              </w:rPr>
+              <w:t>Clicking the bottom of sign out portal.</w:t>
+            </w:r>
+          </w:p>
+        </w:tc>
+      </w:tr>
+    </w:tbl>
+    <w:p>
+      <w:pPr>
+        <w:pStyle w:val="Title"/>
+        <w:jc w:val="left"/>
+        <w:rPr>
+          <w:rFonts w:asciiTheme="minorHAnsi" w:eastAsiaTheme="minorHAnsi" w:hAnsiTheme="minorHAnsi" w:cstheme="minorHAnsi"/>
+          <w:color w:val="000000" w:themeColor="text1"/>
+          <w:sz w:val="24"/>
+          <w:lang w:val="en-US"/>
+        </w:rPr>
+      </w:pPr>
+    </w:p>
+    <w:p>
+      <w:pPr>
+        <w:pStyle w:val="Title"/>
+        <w:jc w:val="left"/>
+        <w:rPr>
+          <w:rFonts w:asciiTheme="minorHAnsi" w:eastAsiaTheme="minorHAnsi" w:hAnsiTheme="minorHAnsi" w:cstheme="minorHAnsi"/>
+          <w:color w:val="000000" w:themeColor="text1"/>
+          <w:sz w:val="24"/>
+          <w:lang w:val="en-US"/>
+        </w:rPr>
+      </w:pPr>
+    </w:p>
+    <w:p/>
+    <w:p>
+      <w:pPr>
+        <w:jc w:val="both"/>
+        <w:rPr>
+          <w:rFonts w:ascii="Times New Roman" w:hAnsi="Times New Roman" w:cs="Times New Roman"/>
+          <w:sz w:val="24"/>
+          <w:szCs w:val="24"/>
+        </w:rPr>
+      </w:pPr>
+      <w:bookmarkStart w:id="0" w:name="_GoBack"/>
+      <w:bookmarkEnd w:id="0"/>
     </w:p>
     <w:p>
       <w:pPr>
@@ -8512,6 +9206,7 @@
                 <w:rFonts w:ascii="Times New Roman" w:hAnsi="Times New Roman" w:cs="Times New Roman"/>
                 <w:lang w:val="en-GB"/>
               </w:rPr>
+              <w:lastRenderedPageBreak/>
               <w:t>Action poor attendance</w:t>
             </w:r>
           </w:p>
@@ -9919,6 +10614,7 @@
                 <w:rFonts w:ascii="Times New Roman" w:hAnsi="Times New Roman" w:cs="Times New Roman"/>
                 <w:lang w:val="en-GB"/>
               </w:rPr>
+              <w:lastRenderedPageBreak/>
               <w:t>View diary</w:t>
             </w:r>
           </w:p>
@@ -16036,7 +16732,6 @@
         <w:rPr>
           <w:rFonts w:ascii="Times New Roman" w:hAnsi="Times New Roman" w:cs="Times New Roman"/>
           <w:noProof/>
-          <w:lang w:val="en-GB" w:eastAsia="en-GB"/>
         </w:rPr>
         <w:lastRenderedPageBreak/>
         <w:drawing>
@@ -16055,7 +16750,7 @@
                     <pic:cNvPicPr/>
                   </pic:nvPicPr>
                   <pic:blipFill>
-                    <a:blip r:embed="rId6">
+                    <a:blip r:embed="rId7">
                       <a:extLst>
                         <a:ext uri="{28A0092B-C50C-407E-A947-70E740481C1C}">
                           <a14:useLocalDpi xmlns:a14="http://schemas.microsoft.com/office/drawing/2010/main" val="0"/>
@@ -26623,7 +27318,6 @@
         <w:rPr>
           <w:rFonts w:ascii="Times New Roman" w:hAnsi="Times New Roman" w:cs="Times New Roman"/>
           <w:noProof/>
-          <w:lang w:val="en-GB" w:eastAsia="en-GB"/>
         </w:rPr>
         <w:lastRenderedPageBreak/>
         <w:drawing>
@@ -26642,7 +27336,7 @@
                     <pic:cNvPicPr/>
                   </pic:nvPicPr>
                   <pic:blipFill>
-                    <a:blip r:embed="rId7">
+                    <a:blip r:embed="rId8">
                       <a:extLst>
                         <a:ext uri="{28A0092B-C50C-407E-A947-70E740481C1C}">
                           <a14:useLocalDpi xmlns:a14="http://schemas.microsoft.com/office/drawing/2010/main" val="0"/>
@@ -27379,7 +28073,6 @@
         <w:rPr>
           <w:rFonts w:ascii="Times New Roman" w:hAnsi="Times New Roman" w:cs="Times New Roman"/>
           <w:noProof/>
-          <w:lang w:val="en-GB" w:eastAsia="en-GB"/>
         </w:rPr>
         <w:drawing>
           <wp:inline distT="0" distB="0" distL="0" distR="0" wp14:anchorId="0596E66F" wp14:editId="0912EE38">
@@ -27397,7 +28090,7 @@
                     <pic:cNvPicPr/>
                   </pic:nvPicPr>
                   <pic:blipFill>
-                    <a:blip r:embed="rId8">
+                    <a:blip r:embed="rId9">
                       <a:extLst>
                         <a:ext uri="{28A0092B-C50C-407E-A947-70E740481C1C}">
                           <a14:useLocalDpi xmlns:a14="http://schemas.microsoft.com/office/drawing/2010/main" val="0"/>
@@ -27830,7 +28523,6 @@
               <w:rPr>
                 <w:rFonts w:ascii="Times New Roman" w:hAnsi="Times New Roman" w:cs="Times New Roman"/>
                 <w:noProof/>
-                <w:lang w:val="en-GB"/>
               </w:rPr>
               <w:drawing>
                 <wp:inline distT="0" distB="0" distL="0" distR="0" wp14:anchorId="4D64DF29" wp14:editId="31D1FBF7">
@@ -27848,7 +28540,7 @@
                           <pic:cNvPicPr/>
                         </pic:nvPicPr>
                         <pic:blipFill>
-                          <a:blip r:embed="rId9" cstate="print">
+                          <a:blip r:embed="rId10" cstate="print">
                             <a:extLst>
                               <a:ext uri="{28A0092B-C50C-407E-A947-70E740481C1C}">
                                 <a14:useLocalDpi xmlns:a14="http://schemas.microsoft.com/office/drawing/2010/main" val="0"/>
@@ -27882,27 +28574,14 @@
             <w:r>
               <w:t xml:space="preserve">Figure </w:t>
             </w:r>
-            <w:r>
-              <w:fldChar w:fldCharType="begin"/>
-            </w:r>
-            <w:r>
-              <w:instrText xml:space="preserve"> SEQ Figure \* ARABIC </w:instrText>
-            </w:r>
-            <w:r>
-              <w:fldChar w:fldCharType="separate"/>
-            </w:r>
-            <w:r>
-              <w:rPr>
-                <w:noProof/>
-              </w:rPr>
-              <w:t>2</w:t>
-            </w:r>
-            <w:r>
-              <w:rPr>
-                <w:noProof/>
-              </w:rPr>
-              <w:fldChar w:fldCharType="end"/>
-            </w:r>
+            <w:fldSimple w:instr=" SEQ Figure \* ARABIC ">
+              <w:r>
+                <w:rPr>
+                  <w:noProof/>
+                </w:rPr>
+                <w:t>2</w:t>
+              </w:r>
+            </w:fldSimple>
             <w:r>
               <w:t xml:space="preserve"> Login Page of Record Management System</w:t>
             </w:r>
@@ -27961,7 +28640,7 @@
               <w:spacing w:after="160" w:line="259" w:lineRule="auto"/>
               <w:ind w:left="0"/>
             </w:pPr>
-            <w:bookmarkStart w:id="0" w:name="_Hlk103161978"/>
+            <w:bookmarkStart w:id="1" w:name="_Hlk103161978"/>
             <w:r>
               <w:rPr>
                 <w:noProof/>
@@ -27983,7 +28662,7 @@
                           <pic:cNvPicPr/>
                         </pic:nvPicPr>
                         <pic:blipFill>
-                          <a:blip r:embed="rId10" cstate="print">
+                          <a:blip r:embed="rId11" cstate="print">
                             <a:extLst>
                               <a:ext uri="{28A0092B-C50C-407E-A947-70E740481C1C}">
                                 <a14:useLocalDpi xmlns:a14="http://schemas.microsoft.com/office/drawing/2010/main" val="0"/>
@@ -28017,34 +28696,21 @@
             <w:r>
               <w:t xml:space="preserve">Figure </w:t>
             </w:r>
-            <w:r>
-              <w:fldChar w:fldCharType="begin"/>
-            </w:r>
-            <w:r>
-              <w:instrText xml:space="preserve"> SEQ Figure \* ARABIC </w:instrText>
-            </w:r>
-            <w:r>
-              <w:fldChar w:fldCharType="separate"/>
-            </w:r>
-            <w:r>
-              <w:rPr>
-                <w:noProof/>
-              </w:rPr>
-              <w:t>3</w:t>
-            </w:r>
-            <w:r>
-              <w:rPr>
-                <w:noProof/>
-              </w:rPr>
-              <w:fldChar w:fldCharType="end"/>
-            </w:r>
+            <w:fldSimple w:instr=" SEQ Figure \* ARABIC ">
+              <w:r>
+                <w:rPr>
+                  <w:noProof/>
+                </w:rPr>
+                <w:t>3</w:t>
+              </w:r>
+            </w:fldSimple>
             <w:r>
               <w:t xml:space="preserve"> Non enrolled Section of Record Management System</w:t>
             </w:r>
           </w:p>
         </w:tc>
       </w:tr>
-      <w:bookmarkEnd w:id="0"/>
+      <w:bookmarkEnd w:id="1"/>
     </w:tbl>
     <w:p>
       <w:pPr>
@@ -28102,7 +28768,7 @@
                           <pic:cNvPicPr/>
                         </pic:nvPicPr>
                         <pic:blipFill>
-                          <a:blip r:embed="rId11" cstate="print">
+                          <a:blip r:embed="rId12" cstate="print">
                             <a:extLst>
                               <a:ext uri="{28A0092B-C50C-407E-A947-70E740481C1C}">
                                 <a14:useLocalDpi xmlns:a14="http://schemas.microsoft.com/office/drawing/2010/main" val="0"/>
@@ -28136,27 +28802,14 @@
             <w:r>
               <w:t xml:space="preserve">Figure </w:t>
             </w:r>
-            <w:r>
-              <w:fldChar w:fldCharType="begin"/>
-            </w:r>
-            <w:r>
-              <w:instrText xml:space="preserve"> SEQ Figure \* ARABIC </w:instrText>
-            </w:r>
-            <w:r>
-              <w:fldChar w:fldCharType="separate"/>
-            </w:r>
-            <w:r>
-              <w:rPr>
-                <w:noProof/>
-              </w:rPr>
-              <w:t>4</w:t>
-            </w:r>
-            <w:r>
-              <w:rPr>
-                <w:noProof/>
-              </w:rPr>
-              <w:fldChar w:fldCharType="end"/>
-            </w:r>
+            <w:fldSimple w:instr=" SEQ Figure \* ARABIC ">
+              <w:r>
+                <w:rPr>
+                  <w:noProof/>
+                </w:rPr>
+                <w:t>4</w:t>
+              </w:r>
+            </w:fldSimple>
             <w:r>
               <w:t xml:space="preserve"> Enrolled Section of Student in Record Management System</w:t>
             </w:r>
@@ -28217,7 +28870,7 @@
                           </pic:cNvPicPr>
                         </pic:nvPicPr>
                         <pic:blipFill>
-                          <a:blip r:embed="rId12" cstate="print">
+                          <a:blip r:embed="rId13" cstate="print">
                             <a:extLst>
                               <a:ext uri="{28A0092B-C50C-407E-A947-70E740481C1C}">
                                 <a14:useLocalDpi xmlns:a14="http://schemas.microsoft.com/office/drawing/2010/main" val="0"/>
@@ -28256,27 +28909,14 @@
             <w:r>
               <w:t xml:space="preserve">Figure </w:t>
             </w:r>
-            <w:r>
-              <w:fldChar w:fldCharType="begin"/>
-            </w:r>
-            <w:r>
-              <w:instrText xml:space="preserve"> SEQ Figure \* ARABIC </w:instrText>
-            </w:r>
-            <w:r>
-              <w:fldChar w:fldCharType="separate"/>
-            </w:r>
-            <w:r>
-              <w:rPr>
-                <w:noProof/>
-              </w:rPr>
-              <w:t>5</w:t>
-            </w:r>
-            <w:r>
-              <w:rPr>
-                <w:noProof/>
-              </w:rPr>
-              <w:fldChar w:fldCharType="end"/>
-            </w:r>
+            <w:fldSimple w:instr=" SEQ Figure \* ARABIC ">
+              <w:r>
+                <w:rPr>
+                  <w:noProof/>
+                </w:rPr>
+                <w:t>5</w:t>
+              </w:r>
+            </w:fldSimple>
             <w:r>
               <w:t xml:space="preserve"> Archived Student Date in Record Management System</w:t>
             </w:r>
@@ -28342,7 +28982,7 @@
                           </pic:cNvPicPr>
                         </pic:nvPicPr>
                         <pic:blipFill>
-                          <a:blip r:embed="rId13" cstate="print">
+                          <a:blip r:embed="rId14" cstate="print">
                             <a:extLst>
                               <a:ext uri="{28A0092B-C50C-407E-A947-70E740481C1C}">
                                 <a14:useLocalDpi xmlns:a14="http://schemas.microsoft.com/office/drawing/2010/main" val="0"/>
@@ -28381,27 +29021,14 @@
             <w:r>
               <w:t xml:space="preserve">Figure </w:t>
             </w:r>
-            <w:r>
-              <w:fldChar w:fldCharType="begin"/>
-            </w:r>
-            <w:r>
-              <w:instrText xml:space="preserve"> SEQ Figure \* ARABIC </w:instrText>
-            </w:r>
-            <w:r>
-              <w:fldChar w:fldCharType="separate"/>
-            </w:r>
-            <w:r>
-              <w:rPr>
-                <w:noProof/>
-              </w:rPr>
-              <w:t>6</w:t>
-            </w:r>
-            <w:r>
-              <w:rPr>
-                <w:noProof/>
-              </w:rPr>
-              <w:fldChar w:fldCharType="end"/>
-            </w:r>
+            <w:fldSimple w:instr=" SEQ Figure \* ARABIC ">
+              <w:r>
+                <w:rPr>
+                  <w:noProof/>
+                </w:rPr>
+                <w:t>6</w:t>
+              </w:r>
+            </w:fldSimple>
             <w:r>
               <w:t xml:space="preserve"> Create Student data in Record Management System</w:t>
             </w:r>
@@ -28462,7 +29089,7 @@
                           </pic:cNvPicPr>
                         </pic:nvPicPr>
                         <pic:blipFill>
-                          <a:blip r:embed="rId14" cstate="print">
+                          <a:blip r:embed="rId15" cstate="print">
                             <a:extLst>
                               <a:ext uri="{28A0092B-C50C-407E-A947-70E740481C1C}">
                                 <a14:useLocalDpi xmlns:a14="http://schemas.microsoft.com/office/drawing/2010/main" val="0"/>
@@ -28501,27 +29128,14 @@
             <w:r>
               <w:t xml:space="preserve">Figure </w:t>
             </w:r>
-            <w:r>
-              <w:fldChar w:fldCharType="begin"/>
-            </w:r>
-            <w:r>
-              <w:instrText xml:space="preserve"> SEQ Figure \* ARABIC </w:instrText>
-            </w:r>
-            <w:r>
-              <w:fldChar w:fldCharType="separate"/>
-            </w:r>
-            <w:r>
-              <w:rPr>
-                <w:noProof/>
-              </w:rPr>
-              <w:t>7</w:t>
-            </w:r>
-            <w:r>
-              <w:rPr>
-                <w:noProof/>
-              </w:rPr>
-              <w:fldChar w:fldCharType="end"/>
-            </w:r>
+            <w:fldSimple w:instr=" SEQ Figure \* ARABIC ">
+              <w:r>
+                <w:rPr>
+                  <w:noProof/>
+                </w:rPr>
+                <w:t>7</w:t>
+              </w:r>
+            </w:fldSimple>
             <w:r>
               <w:t xml:space="preserve"> Update Student Data in </w:t>
             </w:r>
@@ -28590,7 +29204,7 @@
                           </pic:cNvPicPr>
                         </pic:nvPicPr>
                         <pic:blipFill>
-                          <a:blip r:embed="rId15" cstate="print">
+                          <a:blip r:embed="rId16" cstate="print">
                             <a:extLst>
                               <a:ext uri="{28A0092B-C50C-407E-A947-70E740481C1C}">
                                 <a14:useLocalDpi xmlns:a14="http://schemas.microsoft.com/office/drawing/2010/main" val="0"/>
@@ -28629,27 +29243,14 @@
             <w:r>
               <w:t xml:space="preserve">Figure </w:t>
             </w:r>
-            <w:r>
-              <w:fldChar w:fldCharType="begin"/>
-            </w:r>
-            <w:r>
-              <w:instrText xml:space="preserve"> SEQ Figure \* ARABIC </w:instrText>
-            </w:r>
-            <w:r>
-              <w:fldChar w:fldCharType="separate"/>
-            </w:r>
-            <w:r>
-              <w:rPr>
-                <w:noProof/>
-              </w:rPr>
-              <w:t>8</w:t>
-            </w:r>
-            <w:r>
-              <w:rPr>
-                <w:noProof/>
-              </w:rPr>
-              <w:fldChar w:fldCharType="end"/>
-            </w:r>
+            <w:fldSimple w:instr=" SEQ Figure \* ARABIC ">
+              <w:r>
+                <w:rPr>
+                  <w:noProof/>
+                </w:rPr>
+                <w:t>8</w:t>
+              </w:r>
+            </w:fldSimple>
             <w:r>
               <w:t xml:space="preserve"> Staff Data in </w:t>
             </w:r>
@@ -28713,7 +29314,7 @@
                           </pic:cNvPicPr>
                         </pic:nvPicPr>
                         <pic:blipFill>
-                          <a:blip r:embed="rId16" cstate="print">
+                          <a:blip r:embed="rId17" cstate="print">
                             <a:extLst>
                               <a:ext uri="{28A0092B-C50C-407E-A947-70E740481C1C}">
                                 <a14:useLocalDpi xmlns:a14="http://schemas.microsoft.com/office/drawing/2010/main" val="0"/>
@@ -28752,27 +29353,14 @@
             <w:r>
               <w:t xml:space="preserve">Figure </w:t>
             </w:r>
-            <w:r>
-              <w:fldChar w:fldCharType="begin"/>
-            </w:r>
-            <w:r>
-              <w:instrText xml:space="preserve"> SEQ Figure \* ARABIC </w:instrText>
-            </w:r>
-            <w:r>
-              <w:fldChar w:fldCharType="separate"/>
-            </w:r>
-            <w:r>
-              <w:rPr>
-                <w:noProof/>
-              </w:rPr>
-              <w:t>9</w:t>
-            </w:r>
-            <w:r>
-              <w:rPr>
-                <w:noProof/>
-              </w:rPr>
-              <w:fldChar w:fldCharType="end"/>
-            </w:r>
+            <w:fldSimple w:instr=" SEQ Figure \* ARABIC ">
+              <w:r>
+                <w:rPr>
+                  <w:noProof/>
+                </w:rPr>
+                <w:t>9</w:t>
+              </w:r>
+            </w:fldSimple>
             <w:r>
               <w:t xml:space="preserve"> Archived Staff Date in Record Management System</w:t>
             </w:r>
@@ -28838,7 +29426,7 @@
                           </pic:cNvPicPr>
                         </pic:nvPicPr>
                         <pic:blipFill>
-                          <a:blip r:embed="rId17" cstate="print">
+                          <a:blip r:embed="rId18" cstate="print">
                             <a:extLst>
                               <a:ext uri="{28A0092B-C50C-407E-A947-70E740481C1C}">
                                 <a14:useLocalDpi xmlns:a14="http://schemas.microsoft.com/office/drawing/2010/main" val="0"/>
@@ -28877,27 +29465,14 @@
             <w:r>
               <w:t xml:space="preserve">Figure </w:t>
             </w:r>
-            <w:r>
-              <w:fldChar w:fldCharType="begin"/>
-            </w:r>
-            <w:r>
-              <w:instrText xml:space="preserve"> SEQ Figure \* ARABIC </w:instrText>
-            </w:r>
-            <w:r>
-              <w:fldChar w:fldCharType="separate"/>
-            </w:r>
-            <w:r>
-              <w:rPr>
-                <w:noProof/>
-              </w:rPr>
-              <w:t>10</w:t>
-            </w:r>
-            <w:r>
-              <w:rPr>
-                <w:noProof/>
-              </w:rPr>
-              <w:fldChar w:fldCharType="end"/>
-            </w:r>
+            <w:fldSimple w:instr=" SEQ Figure \* ARABIC ">
+              <w:r>
+                <w:rPr>
+                  <w:noProof/>
+                </w:rPr>
+                <w:t>10</w:t>
+              </w:r>
+            </w:fldSimple>
             <w:r>
               <w:t xml:space="preserve"> Update Staff Record in </w:t>
             </w:r>
@@ -28961,7 +29536,7 @@
                           </pic:cNvPicPr>
                         </pic:nvPicPr>
                         <pic:blipFill>
-                          <a:blip r:embed="rId18" cstate="print">
+                          <a:blip r:embed="rId19" cstate="print">
                             <a:extLst>
                               <a:ext uri="{28A0092B-C50C-407E-A947-70E740481C1C}">
                                 <a14:useLocalDpi xmlns:a14="http://schemas.microsoft.com/office/drawing/2010/main" val="0"/>
@@ -29000,27 +29575,14 @@
             <w:r>
               <w:t xml:space="preserve">Figure </w:t>
             </w:r>
-            <w:r>
-              <w:fldChar w:fldCharType="begin"/>
-            </w:r>
-            <w:r>
-              <w:instrText xml:space="preserve"> SEQ Figure \* ARABIC </w:instrText>
-            </w:r>
-            <w:r>
-              <w:fldChar w:fldCharType="separate"/>
-            </w:r>
-            <w:r>
-              <w:rPr>
-                <w:noProof/>
-              </w:rPr>
-              <w:t>11</w:t>
-            </w:r>
-            <w:r>
-              <w:rPr>
-                <w:noProof/>
-              </w:rPr>
-              <w:fldChar w:fldCharType="end"/>
-            </w:r>
+            <w:fldSimple w:instr=" SEQ Figure \* ARABIC ">
+              <w:r>
+                <w:rPr>
+                  <w:noProof/>
+                </w:rPr>
+                <w:t>11</w:t>
+              </w:r>
+            </w:fldSimple>
             <w:r>
               <w:t xml:space="preserve"> Course Section in </w:t>
             </w:r>
@@ -29089,7 +29651,7 @@
                           </pic:cNvPicPr>
                         </pic:nvPicPr>
                         <pic:blipFill>
-                          <a:blip r:embed="rId19" cstate="print">
+                          <a:blip r:embed="rId20" cstate="print">
                             <a:extLst>
                               <a:ext uri="{28A0092B-C50C-407E-A947-70E740481C1C}">
                                 <a14:useLocalDpi xmlns:a14="http://schemas.microsoft.com/office/drawing/2010/main" val="0"/>
@@ -29128,27 +29690,14 @@
             <w:r>
               <w:t xml:space="preserve">Figure </w:t>
             </w:r>
-            <w:r>
-              <w:fldChar w:fldCharType="begin"/>
-            </w:r>
-            <w:r>
-              <w:instrText xml:space="preserve"> SEQ Figure \* ARABIC </w:instrText>
-            </w:r>
-            <w:r>
-              <w:fldChar w:fldCharType="separate"/>
-            </w:r>
-            <w:r>
-              <w:rPr>
-                <w:noProof/>
-              </w:rPr>
-              <w:t>12</w:t>
-            </w:r>
-            <w:r>
-              <w:rPr>
-                <w:noProof/>
-              </w:rPr>
-              <w:fldChar w:fldCharType="end"/>
-            </w:r>
+            <w:fldSimple w:instr=" SEQ Figure \* ARABIC ">
+              <w:r>
+                <w:rPr>
+                  <w:noProof/>
+                </w:rPr>
+                <w:t>12</w:t>
+              </w:r>
+            </w:fldSimple>
             <w:r>
               <w:t xml:space="preserve">Archived Course in </w:t>
             </w:r>
@@ -29212,7 +29761,7 @@
                           </pic:cNvPicPr>
                         </pic:nvPicPr>
                         <pic:blipFill>
-                          <a:blip r:embed="rId20" cstate="print">
+                          <a:blip r:embed="rId21" cstate="print">
                             <a:extLst>
                               <a:ext uri="{28A0092B-C50C-407E-A947-70E740481C1C}">
                                 <a14:useLocalDpi xmlns:a14="http://schemas.microsoft.com/office/drawing/2010/main" val="0"/>
@@ -29251,27 +29800,14 @@
             <w:r>
               <w:t xml:space="preserve">Figure </w:t>
             </w:r>
-            <w:r>
-              <w:fldChar w:fldCharType="begin"/>
-            </w:r>
-            <w:r>
-              <w:instrText xml:space="preserve"> SEQ Figure \* ARABIC </w:instrText>
-            </w:r>
-            <w:r>
-              <w:fldChar w:fldCharType="separate"/>
-            </w:r>
-            <w:r>
-              <w:rPr>
-                <w:noProof/>
-              </w:rPr>
-              <w:t>13</w:t>
-            </w:r>
-            <w:r>
-              <w:rPr>
-                <w:noProof/>
-              </w:rPr>
-              <w:fldChar w:fldCharType="end"/>
-            </w:r>
+            <w:fldSimple w:instr=" SEQ Figure \* ARABIC ">
+              <w:r>
+                <w:rPr>
+                  <w:noProof/>
+                </w:rPr>
+                <w:t>13</w:t>
+              </w:r>
+            </w:fldSimple>
             <w:r>
               <w:t xml:space="preserve"> Create Course </w:t>
             </w:r>
@@ -29348,7 +29884,7 @@
                           </pic:cNvPicPr>
                         </pic:nvPicPr>
                         <pic:blipFill>
-                          <a:blip r:embed="rId21" cstate="print">
+                          <a:blip r:embed="rId22" cstate="print">
                             <a:extLst>
                               <a:ext uri="{28A0092B-C50C-407E-A947-70E740481C1C}">
                                 <a14:useLocalDpi xmlns:a14="http://schemas.microsoft.com/office/drawing/2010/main" val="0"/>
@@ -29387,27 +29923,14 @@
             <w:r>
               <w:t xml:space="preserve">Figure </w:t>
             </w:r>
-            <w:r>
-              <w:fldChar w:fldCharType="begin"/>
-            </w:r>
-            <w:r>
-              <w:instrText xml:space="preserve"> SEQ Figure \* ARABIC </w:instrText>
-            </w:r>
-            <w:r>
-              <w:fldChar w:fldCharType="separate"/>
-            </w:r>
-            <w:r>
-              <w:rPr>
-                <w:noProof/>
-              </w:rPr>
-              <w:t>14</w:t>
-            </w:r>
-            <w:r>
-              <w:rPr>
-                <w:noProof/>
-              </w:rPr>
-              <w:fldChar w:fldCharType="end"/>
-            </w:r>
+            <w:fldSimple w:instr=" SEQ Figure \* ARABIC ">
+              <w:r>
+                <w:rPr>
+                  <w:noProof/>
+                </w:rPr>
+                <w:t>14</w:t>
+              </w:r>
+            </w:fldSimple>
             <w:r>
               <w:t xml:space="preserve"> Update Course Structure in </w:t>
             </w:r>
@@ -29471,7 +29994,7 @@
                           </pic:cNvPicPr>
                         </pic:nvPicPr>
                         <pic:blipFill>
-                          <a:blip r:embed="rId22" cstate="print">
+                          <a:blip r:embed="rId23" cstate="print">
                             <a:extLst>
                               <a:ext uri="{28A0092B-C50C-407E-A947-70E740481C1C}">
                                 <a14:useLocalDpi xmlns:a14="http://schemas.microsoft.com/office/drawing/2010/main" val="0"/>
@@ -29510,27 +30033,14 @@
             <w:r>
               <w:t xml:space="preserve">Figure </w:t>
             </w:r>
-            <w:r>
-              <w:fldChar w:fldCharType="begin"/>
-            </w:r>
-            <w:r>
-              <w:instrText xml:space="preserve"> SEQ Figure \* ARABIC </w:instrText>
-            </w:r>
-            <w:r>
-              <w:fldChar w:fldCharType="separate"/>
-            </w:r>
-            <w:r>
-              <w:rPr>
-                <w:noProof/>
-              </w:rPr>
-              <w:t>15</w:t>
-            </w:r>
-            <w:r>
-              <w:rPr>
-                <w:noProof/>
-              </w:rPr>
-              <w:fldChar w:fldCharType="end"/>
-            </w:r>
+            <w:fldSimple w:instr=" SEQ Figure \* ARABIC ">
+              <w:r>
+                <w:rPr>
+                  <w:noProof/>
+                </w:rPr>
+                <w:t>15</w:t>
+              </w:r>
+            </w:fldSimple>
             <w:r>
               <w:t xml:space="preserve"> Module Section in </w:t>
             </w:r>
@@ -29599,7 +30109,7 @@
                           </pic:cNvPicPr>
                         </pic:nvPicPr>
                         <pic:blipFill>
-                          <a:blip r:embed="rId23" cstate="print">
+                          <a:blip r:embed="rId24" cstate="print">
                             <a:extLst>
                               <a:ext uri="{28A0092B-C50C-407E-A947-70E740481C1C}">
                                 <a14:useLocalDpi xmlns:a14="http://schemas.microsoft.com/office/drawing/2010/main" val="0"/>
@@ -29638,27 +30148,14 @@
             <w:r>
               <w:t xml:space="preserve">Figure </w:t>
             </w:r>
-            <w:r>
-              <w:fldChar w:fldCharType="begin"/>
-            </w:r>
-            <w:r>
-              <w:instrText xml:space="preserve"> SEQ Figure \* ARABIC </w:instrText>
-            </w:r>
-            <w:r>
-              <w:fldChar w:fldCharType="separate"/>
-            </w:r>
-            <w:r>
-              <w:rPr>
-                <w:noProof/>
-              </w:rPr>
-              <w:t>16</w:t>
-            </w:r>
-            <w:r>
-              <w:rPr>
-                <w:noProof/>
-              </w:rPr>
-              <w:fldChar w:fldCharType="end"/>
-            </w:r>
+            <w:fldSimple w:instr=" SEQ Figure \* ARABIC ">
+              <w:r>
+                <w:rPr>
+                  <w:noProof/>
+                </w:rPr>
+                <w:t>16</w:t>
+              </w:r>
+            </w:fldSimple>
             <w:r>
               <w:t xml:space="preserve"> Archived Module data in </w:t>
             </w:r>
@@ -29717,134 +30214,6 @@
                       <pic:pic xmlns:pic="http://schemas.openxmlformats.org/drawingml/2006/picture">
                         <pic:nvPicPr>
                           <pic:cNvPr id="25" name="Picture 25" descr="A picture containing shape&#10;&#10;Description automatically generated"/>
-                          <pic:cNvPicPr>
-                            <a:picLocks noChangeAspect="1" noChangeArrowheads="1"/>
-                          </pic:cNvPicPr>
-                        </pic:nvPicPr>
-                        <pic:blipFill>
-                          <a:blip r:embed="rId24" cstate="print">
-                            <a:extLst>
-                              <a:ext uri="{28A0092B-C50C-407E-A947-70E740481C1C}">
-                                <a14:useLocalDpi xmlns:a14="http://schemas.microsoft.com/office/drawing/2010/main" val="0"/>
-                              </a:ext>
-                            </a:extLst>
-                          </a:blip>
-                          <a:srcRect/>
-                          <a:stretch>
-                            <a:fillRect/>
-                          </a:stretch>
-                        </pic:blipFill>
-                        <pic:spPr bwMode="auto">
-                          <a:xfrm>
-                            <a:off x="0" y="0"/>
-                            <a:ext cx="5505450" cy="3343275"/>
-                          </a:xfrm>
-                          <a:prstGeom prst="rect">
-                            <a:avLst/>
-                          </a:prstGeom>
-                          <a:noFill/>
-                          <a:ln>
-                            <a:noFill/>
-                          </a:ln>
-                        </pic:spPr>
-                      </pic:pic>
-                    </a:graphicData>
-                  </a:graphic>
-                </wp:inline>
-              </w:drawing>
-            </w:r>
-          </w:p>
-          <w:p>
-            <w:pPr>
-              <w:pStyle w:val="Caption"/>
-            </w:pPr>
-            <w:r>
-              <w:t xml:space="preserve">Figure </w:t>
-            </w:r>
-            <w:r>
-              <w:fldChar w:fldCharType="begin"/>
-            </w:r>
-            <w:r>
-              <w:instrText xml:space="preserve"> SEQ Figure \* ARABIC </w:instrText>
-            </w:r>
-            <w:r>
-              <w:fldChar w:fldCharType="separate"/>
-            </w:r>
-            <w:r>
-              <w:rPr>
-                <w:noProof/>
-              </w:rPr>
-              <w:t>17</w:t>
-            </w:r>
-            <w:r>
-              <w:rPr>
-                <w:noProof/>
-              </w:rPr>
-              <w:fldChar w:fldCharType="end"/>
-            </w:r>
-            <w:r>
-              <w:t xml:space="preserve"> Create Module record in </w:t>
-            </w:r>
-            <w:r>
-              <w:t>Record Management System</w:t>
-            </w:r>
-          </w:p>
-        </w:tc>
-      </w:tr>
-    </w:tbl>
-    <w:p>
-      <w:pPr>
-        <w:pStyle w:val="ListParagraph"/>
-        <w:keepNext/>
-        <w:spacing w:after="160" w:line="259" w:lineRule="auto"/>
-      </w:pPr>
-    </w:p>
-    <w:p>
-      <w:pPr>
-        <w:pStyle w:val="ListParagraph"/>
-        <w:keepNext/>
-        <w:spacing w:after="160" w:line="259" w:lineRule="auto"/>
-      </w:pPr>
-    </w:p>
-    <w:tbl>
-      <w:tblPr>
-        <w:tblStyle w:val="TableGrid"/>
-        <w:tblW w:w="0" w:type="auto"/>
-        <w:tblInd w:w="720" w:type="dxa"/>
-        <w:tblLook w:val="04A0" w:firstRow="1" w:lastRow="0" w:firstColumn="1" w:lastColumn="0" w:noHBand="0" w:noVBand="1"/>
-      </w:tblPr>
-      <w:tblGrid>
-        <w:gridCol w:w="8856"/>
-      </w:tblGrid>
-      <w:tr>
-        <w:tc>
-          <w:tcPr>
-            <w:tcW w:w="9576" w:type="dxa"/>
-          </w:tcPr>
-          <w:p>
-            <w:pPr>
-              <w:pStyle w:val="ListParagraph"/>
-              <w:keepNext/>
-              <w:spacing w:after="160" w:line="259" w:lineRule="auto"/>
-              <w:ind w:left="0"/>
-            </w:pPr>
-            <w:r>
-              <w:rPr>
-                <w:noProof/>
-              </w:rPr>
-              <w:drawing>
-                <wp:inline distT="0" distB="0" distL="0" distR="0" wp14:anchorId="15943799" wp14:editId="7225A20D">
-                  <wp:extent cx="5505450" cy="3343275"/>
-                  <wp:effectExtent l="0" t="0" r="0" b="9525"/>
-                  <wp:docPr id="26" name="Picture 26" descr="Shape&#10;&#10;Description automatically generated with low confidence"/>
-                  <wp:cNvGraphicFramePr>
-                    <a:graphicFrameLocks xmlns:a="http://schemas.openxmlformats.org/drawingml/2006/main" noChangeAspect="1"/>
-                  </wp:cNvGraphicFramePr>
-                  <a:graphic xmlns:a="http://schemas.openxmlformats.org/drawingml/2006/main">
-                    <a:graphicData uri="http://schemas.openxmlformats.org/drawingml/2006/picture">
-                      <pic:pic xmlns:pic="http://schemas.openxmlformats.org/drawingml/2006/picture">
-                        <pic:nvPicPr>
-                          <pic:cNvPr id="26" name="Picture 26" descr="Shape&#10;&#10;Description automatically generated with low confidence"/>
                           <pic:cNvPicPr>
                             <a:picLocks noChangeAspect="1" noChangeArrowheads="1"/>
                           </pic:cNvPicPr>
@@ -29889,27 +30258,129 @@
             <w:r>
               <w:t xml:space="preserve">Figure </w:t>
             </w:r>
-            <w:r>
-              <w:fldChar w:fldCharType="begin"/>
-            </w:r>
-            <w:r>
-              <w:instrText xml:space="preserve"> SEQ Figure \* ARABIC </w:instrText>
-            </w:r>
-            <w:r>
-              <w:fldChar w:fldCharType="separate"/>
-            </w:r>
+            <w:fldSimple w:instr=" SEQ Figure \* ARABIC ">
+              <w:r>
+                <w:rPr>
+                  <w:noProof/>
+                </w:rPr>
+                <w:t>17</w:t>
+              </w:r>
+            </w:fldSimple>
+            <w:r>
+              <w:t xml:space="preserve"> Create Module record in </w:t>
+            </w:r>
+            <w:r>
+              <w:t>Record Management System</w:t>
+            </w:r>
+          </w:p>
+        </w:tc>
+      </w:tr>
+    </w:tbl>
+    <w:p>
+      <w:pPr>
+        <w:pStyle w:val="ListParagraph"/>
+        <w:keepNext/>
+        <w:spacing w:after="160" w:line="259" w:lineRule="auto"/>
+      </w:pPr>
+    </w:p>
+    <w:p>
+      <w:pPr>
+        <w:pStyle w:val="ListParagraph"/>
+        <w:keepNext/>
+        <w:spacing w:after="160" w:line="259" w:lineRule="auto"/>
+      </w:pPr>
+    </w:p>
+    <w:tbl>
+      <w:tblPr>
+        <w:tblStyle w:val="TableGrid"/>
+        <w:tblW w:w="0" w:type="auto"/>
+        <w:tblInd w:w="720" w:type="dxa"/>
+        <w:tblLook w:val="04A0" w:firstRow="1" w:lastRow="0" w:firstColumn="1" w:lastColumn="0" w:noHBand="0" w:noVBand="1"/>
+      </w:tblPr>
+      <w:tblGrid>
+        <w:gridCol w:w="8856"/>
+      </w:tblGrid>
+      <w:tr>
+        <w:tc>
+          <w:tcPr>
+            <w:tcW w:w="9576" w:type="dxa"/>
+          </w:tcPr>
+          <w:p>
+            <w:pPr>
+              <w:pStyle w:val="ListParagraph"/>
+              <w:keepNext/>
+              <w:spacing w:after="160" w:line="259" w:lineRule="auto"/>
+              <w:ind w:left="0"/>
+            </w:pPr>
             <w:r>
               <w:rPr>
                 <w:noProof/>
               </w:rPr>
-              <w:t>18</w:t>
-            </w:r>
-            <w:r>
-              <w:rPr>
-                <w:noProof/>
-              </w:rPr>
-              <w:fldChar w:fldCharType="end"/>
-            </w:r>
+              <w:drawing>
+                <wp:inline distT="0" distB="0" distL="0" distR="0" wp14:anchorId="15943799" wp14:editId="7225A20D">
+                  <wp:extent cx="5505450" cy="3343275"/>
+                  <wp:effectExtent l="0" t="0" r="0" b="9525"/>
+                  <wp:docPr id="26" name="Picture 26" descr="Shape&#10;&#10;Description automatically generated with low confidence"/>
+                  <wp:cNvGraphicFramePr>
+                    <a:graphicFrameLocks xmlns:a="http://schemas.openxmlformats.org/drawingml/2006/main" noChangeAspect="1"/>
+                  </wp:cNvGraphicFramePr>
+                  <a:graphic xmlns:a="http://schemas.openxmlformats.org/drawingml/2006/main">
+                    <a:graphicData uri="http://schemas.openxmlformats.org/drawingml/2006/picture">
+                      <pic:pic xmlns:pic="http://schemas.openxmlformats.org/drawingml/2006/picture">
+                        <pic:nvPicPr>
+                          <pic:cNvPr id="26" name="Picture 26" descr="Shape&#10;&#10;Description automatically generated with low confidence"/>
+                          <pic:cNvPicPr>
+                            <a:picLocks noChangeAspect="1" noChangeArrowheads="1"/>
+                          </pic:cNvPicPr>
+                        </pic:nvPicPr>
+                        <pic:blipFill>
+                          <a:blip r:embed="rId26" cstate="print">
+                            <a:extLst>
+                              <a:ext uri="{28A0092B-C50C-407E-A947-70E740481C1C}">
+                                <a14:useLocalDpi xmlns:a14="http://schemas.microsoft.com/office/drawing/2010/main" val="0"/>
+                              </a:ext>
+                            </a:extLst>
+                          </a:blip>
+                          <a:srcRect/>
+                          <a:stretch>
+                            <a:fillRect/>
+                          </a:stretch>
+                        </pic:blipFill>
+                        <pic:spPr bwMode="auto">
+                          <a:xfrm>
+                            <a:off x="0" y="0"/>
+                            <a:ext cx="5505450" cy="3343275"/>
+                          </a:xfrm>
+                          <a:prstGeom prst="rect">
+                            <a:avLst/>
+                          </a:prstGeom>
+                          <a:noFill/>
+                          <a:ln>
+                            <a:noFill/>
+                          </a:ln>
+                        </pic:spPr>
+                      </pic:pic>
+                    </a:graphicData>
+                  </a:graphic>
+                </wp:inline>
+              </w:drawing>
+            </w:r>
+          </w:p>
+          <w:p>
+            <w:pPr>
+              <w:pStyle w:val="Caption"/>
+            </w:pPr>
+            <w:r>
+              <w:t xml:space="preserve">Figure </w:t>
+            </w:r>
+            <w:fldSimple w:instr=" SEQ Figure \* ARABIC ">
+              <w:r>
+                <w:rPr>
+                  <w:noProof/>
+                </w:rPr>
+                <w:t>18</w:t>
+              </w:r>
+            </w:fldSimple>
             <w:r>
               <w:t xml:space="preserve"> Update Module Record in </w:t>
             </w:r>
@@ -29973,7 +30444,7 @@
                           </pic:cNvPicPr>
                         </pic:nvPicPr>
                         <pic:blipFill>
-                          <a:blip r:embed="rId26" cstate="print">
+                          <a:blip r:embed="rId27" cstate="print">
                             <a:extLst>
                               <a:ext uri="{28A0092B-C50C-407E-A947-70E740481C1C}">
                                 <a14:useLocalDpi xmlns:a14="http://schemas.microsoft.com/office/drawing/2010/main" val="0"/>
@@ -30012,27 +30483,14 @@
             <w:r>
               <w:t xml:space="preserve">Figure </w:t>
             </w:r>
-            <w:r>
-              <w:fldChar w:fldCharType="begin"/>
-            </w:r>
-            <w:r>
-              <w:instrText xml:space="preserve"> SEQ Figure \* ARABIC </w:instrText>
-            </w:r>
-            <w:r>
-              <w:fldChar w:fldCharType="separate"/>
-            </w:r>
-            <w:r>
-              <w:rPr>
-                <w:noProof/>
-              </w:rPr>
-              <w:t>19</w:t>
-            </w:r>
-            <w:r>
-              <w:rPr>
-                <w:noProof/>
-              </w:rPr>
-              <w:fldChar w:fldCharType="end"/>
-            </w:r>
+            <w:fldSimple w:instr=" SEQ Figure \* ARABIC ">
+              <w:r>
+                <w:rPr>
+                  <w:noProof/>
+                </w:rPr>
+                <w:t>19</w:t>
+              </w:r>
+            </w:fldSimple>
             <w:r>
               <w:t xml:space="preserve"> Assignment Section in </w:t>
             </w:r>
@@ -30101,7 +30559,7 @@
                           </pic:cNvPicPr>
                         </pic:nvPicPr>
                         <pic:blipFill>
-                          <a:blip r:embed="rId27" cstate="print">
+                          <a:blip r:embed="rId28" cstate="print">
                             <a:extLst>
                               <a:ext uri="{28A0092B-C50C-407E-A947-70E740481C1C}">
                                 <a14:useLocalDpi xmlns:a14="http://schemas.microsoft.com/office/drawing/2010/main" val="0"/>
@@ -30140,35 +30598,17 @@
             <w:r>
               <w:t xml:space="preserve">Figure </w:t>
             </w:r>
-            <w:r>
-              <w:fldChar w:fldCharType="begin"/>
-            </w:r>
-            <w:r>
-              <w:instrText xml:space="preserve"> SEQ Figure \* ARABIC </w:instrText>
-            </w:r>
-            <w:r>
-              <w:fldChar w:fldCharType="separate"/>
-            </w:r>
-            <w:r>
-              <w:rPr>
-                <w:noProof/>
-              </w:rPr>
-              <w:t>20</w:t>
-            </w:r>
-            <w:r>
-              <w:rPr>
-                <w:noProof/>
-              </w:rPr>
-              <w:fldChar w:fldCharType="end"/>
-            </w:r>
-            <w:r>
-              <w:t xml:space="preserve"> Assignment Section when clicked </w:t>
-            </w:r>
-            <w:proofErr w:type="gramStart"/>
-            <w:r>
-              <w:t>in particular Assignment</w:t>
-            </w:r>
-            <w:proofErr w:type="gramEnd"/>
+            <w:fldSimple w:instr=" SEQ Figure \* ARABIC ">
+              <w:r>
+                <w:rPr>
+                  <w:noProof/>
+                </w:rPr>
+                <w:t>20</w:t>
+              </w:r>
+            </w:fldSimple>
+            <w:r>
+              <w:t xml:space="preserve"> Assignment Section when clicked in particular Assignment</w:t>
+            </w:r>
           </w:p>
         </w:tc>
       </w:tr>
@@ -30226,7 +30666,7 @@
                           </pic:cNvPicPr>
                         </pic:nvPicPr>
                         <pic:blipFill>
-                          <a:blip r:embed="rId28" cstate="print">
+                          <a:blip r:embed="rId29" cstate="print">
                             <a:extLst>
                               <a:ext uri="{28A0092B-C50C-407E-A947-70E740481C1C}">
                                 <a14:useLocalDpi xmlns:a14="http://schemas.microsoft.com/office/drawing/2010/main" val="0"/>
@@ -30265,27 +30705,14 @@
             <w:r>
               <w:t xml:space="preserve">Figure </w:t>
             </w:r>
-            <w:r>
-              <w:fldChar w:fldCharType="begin"/>
-            </w:r>
-            <w:r>
-              <w:instrText xml:space="preserve"> SEQ Figure \* ARABIC </w:instrText>
-            </w:r>
-            <w:r>
-              <w:fldChar w:fldCharType="separate"/>
-            </w:r>
-            <w:r>
-              <w:rPr>
-                <w:noProof/>
-              </w:rPr>
-              <w:t>21</w:t>
-            </w:r>
-            <w:r>
-              <w:rPr>
-                <w:noProof/>
-              </w:rPr>
-              <w:fldChar w:fldCharType="end"/>
-            </w:r>
+            <w:fldSimple w:instr=" SEQ Figure \* ARABIC ">
+              <w:r>
+                <w:rPr>
+                  <w:noProof/>
+                </w:rPr>
+                <w:t>21</w:t>
+              </w:r>
+            </w:fldSimple>
             <w:r>
               <w:t xml:space="preserve"> Assign Assignment in </w:t>
             </w:r>
@@ -30354,7 +30781,7 @@
                           </pic:cNvPicPr>
                         </pic:nvPicPr>
                         <pic:blipFill>
-                          <a:blip r:embed="rId29" cstate="print">
+                          <a:blip r:embed="rId30" cstate="print">
                             <a:extLst>
                               <a:ext uri="{28A0092B-C50C-407E-A947-70E740481C1C}">
                                 <a14:useLocalDpi xmlns:a14="http://schemas.microsoft.com/office/drawing/2010/main" val="0"/>
@@ -30393,27 +30820,14 @@
             <w:r>
               <w:t xml:space="preserve">Figure </w:t>
             </w:r>
-            <w:r>
-              <w:fldChar w:fldCharType="begin"/>
-            </w:r>
-            <w:r>
-              <w:instrText xml:space="preserve"> SEQ Figure \* ARABIC </w:instrText>
-            </w:r>
-            <w:r>
-              <w:fldChar w:fldCharType="separate"/>
-            </w:r>
-            <w:r>
-              <w:rPr>
-                <w:noProof/>
-              </w:rPr>
-              <w:t>22</w:t>
-            </w:r>
-            <w:r>
-              <w:rPr>
-                <w:noProof/>
-              </w:rPr>
-              <w:fldChar w:fldCharType="end"/>
-            </w:r>
+            <w:fldSimple w:instr=" SEQ Figure \* ARABIC ">
+              <w:r>
+                <w:rPr>
+                  <w:noProof/>
+                </w:rPr>
+                <w:t>22</w:t>
+              </w:r>
+            </w:fldSimple>
             <w:r>
               <w:t xml:space="preserve"> Mark Student Submitted Assignment in </w:t>
             </w:r>
@@ -30458,7 +30872,6 @@
               <w:rPr>
                 <w:noProof/>
               </w:rPr>
-              <w:lastRenderedPageBreak/>
               <w:drawing>
                 <wp:inline distT="0" distB="0" distL="0" distR="0" wp14:anchorId="20DE6F9F" wp14:editId="106CF9DC">
                   <wp:extent cx="5524500" cy="3343275"/>
@@ -30477,7 +30890,7 @@
                           </pic:cNvPicPr>
                         </pic:nvPicPr>
                         <pic:blipFill>
-                          <a:blip r:embed="rId30" cstate="print">
+                          <a:blip r:embed="rId31" cstate="print">
                             <a:extLst>
                               <a:ext uri="{28A0092B-C50C-407E-A947-70E740481C1C}">
                                 <a14:useLocalDpi xmlns:a14="http://schemas.microsoft.com/office/drawing/2010/main" val="0"/>
@@ -30516,27 +30929,14 @@
             <w:r>
               <w:t xml:space="preserve">Figure </w:t>
             </w:r>
-            <w:r>
-              <w:fldChar w:fldCharType="begin"/>
-            </w:r>
-            <w:r>
-              <w:instrText xml:space="preserve"> SEQ Figure \* ARABIC </w:instrText>
-            </w:r>
-            <w:r>
-              <w:fldChar w:fldCharType="separate"/>
-            </w:r>
-            <w:r>
-              <w:rPr>
-                <w:noProof/>
-              </w:rPr>
-              <w:t>23</w:t>
-            </w:r>
-            <w:r>
-              <w:rPr>
-                <w:noProof/>
-              </w:rPr>
-              <w:fldChar w:fldCharType="end"/>
-            </w:r>
+            <w:fldSimple w:instr=" SEQ Figure \* ARABIC ">
+              <w:r>
+                <w:rPr>
+                  <w:noProof/>
+                </w:rPr>
+                <w:t>23</w:t>
+              </w:r>
+            </w:fldSimple>
             <w:r>
               <w:t xml:space="preserve"> Archived Assignment in </w:t>
             </w:r>
@@ -30605,7 +31005,7 @@
                           </pic:cNvPicPr>
                         </pic:nvPicPr>
                         <pic:blipFill>
-                          <a:blip r:embed="rId31" cstate="print">
+                          <a:blip r:embed="rId32" cstate="print">
                             <a:extLst>
                               <a:ext uri="{28A0092B-C50C-407E-A947-70E740481C1C}">
                                 <a14:useLocalDpi xmlns:a14="http://schemas.microsoft.com/office/drawing/2010/main" val="0"/>
@@ -30644,27 +31044,14 @@
             <w:r>
               <w:t xml:space="preserve">Figure </w:t>
             </w:r>
-            <w:r>
-              <w:fldChar w:fldCharType="begin"/>
-            </w:r>
-            <w:r>
-              <w:instrText xml:space="preserve"> SEQ Figure \* ARABIC </w:instrText>
-            </w:r>
-            <w:r>
-              <w:fldChar w:fldCharType="separate"/>
-            </w:r>
-            <w:r>
-              <w:rPr>
-                <w:noProof/>
-              </w:rPr>
-              <w:t>24</w:t>
-            </w:r>
-            <w:r>
-              <w:rPr>
-                <w:noProof/>
-              </w:rPr>
-              <w:fldChar w:fldCharType="end"/>
-            </w:r>
+            <w:fldSimple w:instr=" SEQ Figure \* ARABIC ">
+              <w:r>
+                <w:rPr>
+                  <w:noProof/>
+                </w:rPr>
+                <w:t>24</w:t>
+              </w:r>
+            </w:fldSimple>
             <w:r>
               <w:t xml:space="preserve"> Attendance Section in </w:t>
             </w:r>
@@ -30728,7 +31115,7 @@
                           </pic:cNvPicPr>
                         </pic:nvPicPr>
                         <pic:blipFill>
-                          <a:blip r:embed="rId32" cstate="print">
+                          <a:blip r:embed="rId33" cstate="print">
                             <a:extLst>
                               <a:ext uri="{28A0092B-C50C-407E-A947-70E740481C1C}">
                                 <a14:useLocalDpi xmlns:a14="http://schemas.microsoft.com/office/drawing/2010/main" val="0"/>
@@ -30767,27 +31154,14 @@
             <w:r>
               <w:t xml:space="preserve">Figure </w:t>
             </w:r>
-            <w:r>
-              <w:fldChar w:fldCharType="begin"/>
-            </w:r>
-            <w:r>
-              <w:instrText xml:space="preserve"> SEQ Figure \* ARABIC </w:instrText>
-            </w:r>
-            <w:r>
-              <w:fldChar w:fldCharType="separate"/>
-            </w:r>
-            <w:r>
-              <w:rPr>
-                <w:noProof/>
-              </w:rPr>
-              <w:t>25</w:t>
-            </w:r>
-            <w:r>
-              <w:rPr>
-                <w:noProof/>
-              </w:rPr>
-              <w:fldChar w:fldCharType="end"/>
-            </w:r>
+            <w:fldSimple w:instr=" SEQ Figure \* ARABIC ">
+              <w:r>
+                <w:rPr>
+                  <w:noProof/>
+                </w:rPr>
+                <w:t>25</w:t>
+              </w:r>
+            </w:fldSimple>
             <w:r>
               <w:t xml:space="preserve"> Archived Attendance in </w:t>
             </w:r>
@@ -30856,7 +31230,7 @@
                           </pic:cNvPicPr>
                         </pic:nvPicPr>
                         <pic:blipFill>
-                          <a:blip r:embed="rId33" cstate="print">
+                          <a:blip r:embed="rId34" cstate="print">
                             <a:extLst>
                               <a:ext uri="{28A0092B-C50C-407E-A947-70E740481C1C}">
                                 <a14:useLocalDpi xmlns:a14="http://schemas.microsoft.com/office/drawing/2010/main" val="0"/>
@@ -30895,27 +31269,14 @@
             <w:r>
               <w:t xml:space="preserve">Figure </w:t>
             </w:r>
-            <w:r>
-              <w:fldChar w:fldCharType="begin"/>
-            </w:r>
-            <w:r>
-              <w:instrText xml:space="preserve"> SEQ Figure \* ARABIC </w:instrText>
-            </w:r>
-            <w:r>
-              <w:fldChar w:fldCharType="separate"/>
-            </w:r>
-            <w:r>
-              <w:rPr>
-                <w:noProof/>
-              </w:rPr>
-              <w:t>26</w:t>
-            </w:r>
-            <w:r>
-              <w:rPr>
-                <w:noProof/>
-              </w:rPr>
-              <w:fldChar w:fldCharType="end"/>
-            </w:r>
+            <w:fldSimple w:instr=" SEQ Figure \* ARABIC ">
+              <w:r>
+                <w:rPr>
+                  <w:noProof/>
+                </w:rPr>
+                <w:t>26</w:t>
+              </w:r>
+            </w:fldSimple>
             <w:r>
               <w:t xml:space="preserve"> Create Attendance Sheet section in </w:t>
             </w:r>
@@ -30979,7 +31340,7 @@
                           </pic:cNvPicPr>
                         </pic:nvPicPr>
                         <pic:blipFill>
-                          <a:blip r:embed="rId34" cstate="print">
+                          <a:blip r:embed="rId35" cstate="print">
                             <a:extLst>
                               <a:ext uri="{28A0092B-C50C-407E-A947-70E740481C1C}">
                                 <a14:useLocalDpi xmlns:a14="http://schemas.microsoft.com/office/drawing/2010/main" val="0"/>
@@ -31018,27 +31379,14 @@
             <w:r>
               <w:t xml:space="preserve">Figure </w:t>
             </w:r>
-            <w:r>
-              <w:fldChar w:fldCharType="begin"/>
-            </w:r>
-            <w:r>
-              <w:instrText xml:space="preserve"> SEQ Figure \* ARABIC </w:instrText>
-            </w:r>
-            <w:r>
-              <w:fldChar w:fldCharType="separate"/>
-            </w:r>
-            <w:r>
-              <w:rPr>
-                <w:noProof/>
-              </w:rPr>
-              <w:t>27</w:t>
-            </w:r>
-            <w:r>
-              <w:rPr>
-                <w:noProof/>
-              </w:rPr>
-              <w:fldChar w:fldCharType="end"/>
-            </w:r>
+            <w:fldSimple w:instr=" SEQ Figure \* ARABIC ">
+              <w:r>
+                <w:rPr>
+                  <w:noProof/>
+                </w:rPr>
+                <w:t>27</w:t>
+              </w:r>
+            </w:fldSimple>
             <w:r>
               <w:t xml:space="preserve"> Update Attendance Sheet in </w:t>
             </w:r>
@@ -31107,7 +31455,7 @@
                           </pic:cNvPicPr>
                         </pic:nvPicPr>
                         <pic:blipFill>
-                          <a:blip r:embed="rId35" cstate="print">
+                          <a:blip r:embed="rId36" cstate="print">
                             <a:extLst>
                               <a:ext uri="{28A0092B-C50C-407E-A947-70E740481C1C}">
                                 <a14:useLocalDpi xmlns:a14="http://schemas.microsoft.com/office/drawing/2010/main" val="0"/>
@@ -31146,27 +31494,14 @@
             <w:r>
               <w:t xml:space="preserve">Figure </w:t>
             </w:r>
-            <w:r>
-              <w:fldChar w:fldCharType="begin"/>
-            </w:r>
-            <w:r>
-              <w:instrText xml:space="preserve"> SEQ Figure \* ARABIC </w:instrText>
-            </w:r>
-            <w:r>
-              <w:fldChar w:fldCharType="separate"/>
-            </w:r>
-            <w:r>
-              <w:rPr>
-                <w:noProof/>
-              </w:rPr>
-              <w:t>28</w:t>
-            </w:r>
-            <w:r>
-              <w:rPr>
-                <w:noProof/>
-              </w:rPr>
-              <w:fldChar w:fldCharType="end"/>
-            </w:r>
+            <w:fldSimple w:instr=" SEQ Figure \* ARABIC ">
+              <w:r>
+                <w:rPr>
+                  <w:noProof/>
+                </w:rPr>
+                <w:t>28</w:t>
+              </w:r>
+            </w:fldSimple>
             <w:r>
               <w:t xml:space="preserve"> Take Attendance Sheet in </w:t>
             </w:r>
@@ -31230,7 +31565,7 @@
                           </pic:cNvPicPr>
                         </pic:nvPicPr>
                         <pic:blipFill>
-                          <a:blip r:embed="rId36" cstate="print">
+                          <a:blip r:embed="rId37" cstate="print">
                             <a:extLst>
                               <a:ext uri="{28A0092B-C50C-407E-A947-70E740481C1C}">
                                 <a14:useLocalDpi xmlns:a14="http://schemas.microsoft.com/office/drawing/2010/main" val="0"/>
@@ -31269,27 +31604,14 @@
             <w:r>
               <w:t xml:space="preserve">Figure </w:t>
             </w:r>
-            <w:r>
-              <w:fldChar w:fldCharType="begin"/>
-            </w:r>
-            <w:r>
-              <w:instrText xml:space="preserve"> SEQ Figure \* ARABIC </w:instrText>
-            </w:r>
-            <w:r>
-              <w:fldChar w:fldCharType="separate"/>
-            </w:r>
-            <w:r>
-              <w:rPr>
-                <w:noProof/>
-              </w:rPr>
-              <w:t>29</w:t>
-            </w:r>
-            <w:r>
-              <w:rPr>
-                <w:noProof/>
-              </w:rPr>
-              <w:fldChar w:fldCharType="end"/>
-            </w:r>
+            <w:fldSimple w:instr=" SEQ Figure \* ARABIC ">
+              <w:r>
+                <w:rPr>
+                  <w:noProof/>
+                </w:rPr>
+                <w:t>29</w:t>
+              </w:r>
+            </w:fldSimple>
             <w:r>
               <w:t xml:space="preserve"> Personal Tutor Section in </w:t>
             </w:r>
@@ -31358,7 +31680,7 @@
                           </pic:cNvPicPr>
                         </pic:nvPicPr>
                         <pic:blipFill>
-                          <a:blip r:embed="rId37" cstate="print">
+                          <a:blip r:embed="rId38" cstate="print">
                             <a:extLst>
                               <a:ext uri="{28A0092B-C50C-407E-A947-70E740481C1C}">
                                 <a14:useLocalDpi xmlns:a14="http://schemas.microsoft.com/office/drawing/2010/main" val="0"/>
@@ -31397,27 +31719,14 @@
             <w:r>
               <w:t xml:space="preserve">Figure </w:t>
             </w:r>
-            <w:r>
-              <w:fldChar w:fldCharType="begin"/>
-            </w:r>
-            <w:r>
-              <w:instrText xml:space="preserve"> SEQ Figure \* ARABIC </w:instrText>
-            </w:r>
-            <w:r>
-              <w:fldChar w:fldCharType="separate"/>
-            </w:r>
-            <w:r>
-              <w:rPr>
-                <w:noProof/>
-              </w:rPr>
-              <w:t>30</w:t>
-            </w:r>
-            <w:r>
-              <w:rPr>
-                <w:noProof/>
-              </w:rPr>
-              <w:fldChar w:fldCharType="end"/>
-            </w:r>
+            <w:fldSimple w:instr=" SEQ Figure \* ARABIC ">
+              <w:r>
+                <w:rPr>
+                  <w:noProof/>
+                </w:rPr>
+                <w:t>30</w:t>
+              </w:r>
+            </w:fldSimple>
             <w:r>
               <w:t xml:space="preserve"> Archived Personal Tutor in </w:t>
             </w:r>
@@ -31481,7 +31790,7 @@
                           </pic:cNvPicPr>
                         </pic:nvPicPr>
                         <pic:blipFill>
-                          <a:blip r:embed="rId38" cstate="print">
+                          <a:blip r:embed="rId39" cstate="print">
                             <a:extLst>
                               <a:ext uri="{28A0092B-C50C-407E-A947-70E740481C1C}">
                                 <a14:useLocalDpi xmlns:a14="http://schemas.microsoft.com/office/drawing/2010/main" val="0"/>
@@ -31520,27 +31829,14 @@
             <w:r>
               <w:t xml:space="preserve">Figure </w:t>
             </w:r>
-            <w:r>
-              <w:fldChar w:fldCharType="begin"/>
-            </w:r>
-            <w:r>
-              <w:instrText xml:space="preserve"> SEQ Figure \* ARABIC </w:instrText>
-            </w:r>
-            <w:r>
-              <w:fldChar w:fldCharType="separate"/>
-            </w:r>
-            <w:r>
-              <w:rPr>
-                <w:noProof/>
-              </w:rPr>
-              <w:t>31</w:t>
-            </w:r>
-            <w:r>
-              <w:rPr>
-                <w:noProof/>
-              </w:rPr>
-              <w:fldChar w:fldCharType="end"/>
-            </w:r>
+            <w:fldSimple w:instr=" SEQ Figure \* ARABIC ">
+              <w:r>
+                <w:rPr>
+                  <w:noProof/>
+                </w:rPr>
+                <w:t>31</w:t>
+              </w:r>
+            </w:fldSimple>
             <w:r>
               <w:t xml:space="preserve"> Edit Personal Tutor Section in </w:t>
             </w:r>
@@ -31609,7 +31905,7 @@
                           </pic:cNvPicPr>
                         </pic:nvPicPr>
                         <pic:blipFill>
-                          <a:blip r:embed="rId39" cstate="print">
+                          <a:blip r:embed="rId40" cstate="print">
                             <a:extLst>
                               <a:ext uri="{28A0092B-C50C-407E-A947-70E740481C1C}">
                                 <a14:useLocalDpi xmlns:a14="http://schemas.microsoft.com/office/drawing/2010/main" val="0"/>
@@ -31648,27 +31944,14 @@
             <w:r>
               <w:t xml:space="preserve">Figure </w:t>
             </w:r>
-            <w:r>
-              <w:fldChar w:fldCharType="begin"/>
-            </w:r>
-            <w:r>
-              <w:instrText xml:space="preserve"> SEQ Figure \* ARABIC </w:instrText>
-            </w:r>
-            <w:r>
-              <w:fldChar w:fldCharType="separate"/>
-            </w:r>
-            <w:r>
-              <w:rPr>
-                <w:noProof/>
-              </w:rPr>
-              <w:t>32</w:t>
-            </w:r>
-            <w:r>
-              <w:rPr>
-                <w:noProof/>
-              </w:rPr>
-              <w:fldChar w:fldCharType="end"/>
-            </w:r>
+            <w:fldSimple w:instr=" SEQ Figure \* ARABIC ">
+              <w:r>
+                <w:rPr>
+                  <w:noProof/>
+                </w:rPr>
+                <w:t>32</w:t>
+              </w:r>
+            </w:fldSimple>
             <w:r>
               <w:t xml:space="preserve"> Assign Personal Tutor to Student Section in </w:t>
             </w:r>
@@ -31732,7 +32015,7 @@
                           </pic:cNvPicPr>
                         </pic:nvPicPr>
                         <pic:blipFill>
-                          <a:blip r:embed="rId40" cstate="print">
+                          <a:blip r:embed="rId41" cstate="print">
                             <a:extLst>
                               <a:ext uri="{28A0092B-C50C-407E-A947-70E740481C1C}">
                                 <a14:useLocalDpi xmlns:a14="http://schemas.microsoft.com/office/drawing/2010/main" val="0"/>
@@ -31771,27 +32054,14 @@
             <w:r>
               <w:t xml:space="preserve">Figure </w:t>
             </w:r>
-            <w:r>
-              <w:fldChar w:fldCharType="begin"/>
-            </w:r>
-            <w:r>
-              <w:instrText xml:space="preserve"> SEQ Figure \* ARABIC </w:instrText>
-            </w:r>
-            <w:r>
-              <w:fldChar w:fldCharType="separate"/>
-            </w:r>
-            <w:r>
-              <w:rPr>
-                <w:noProof/>
-              </w:rPr>
-              <w:t>33</w:t>
-            </w:r>
-            <w:r>
-              <w:rPr>
-                <w:noProof/>
-              </w:rPr>
-              <w:fldChar w:fldCharType="end"/>
-            </w:r>
+            <w:fldSimple w:instr=" SEQ Figure \* ARABIC ">
+              <w:r>
+                <w:rPr>
+                  <w:noProof/>
+                </w:rPr>
+                <w:t>33</w:t>
+              </w:r>
+            </w:fldSimple>
             <w:r>
               <w:t xml:space="preserve"> Timetable Section in </w:t>
             </w:r>
@@ -31860,7 +32130,7 @@
                           </pic:cNvPicPr>
                         </pic:nvPicPr>
                         <pic:blipFill>
-                          <a:blip r:embed="rId41" cstate="print">
+                          <a:blip r:embed="rId42" cstate="print">
                             <a:extLst>
                               <a:ext uri="{28A0092B-C50C-407E-A947-70E740481C1C}">
                                 <a14:useLocalDpi xmlns:a14="http://schemas.microsoft.com/office/drawing/2010/main" val="0"/>
@@ -31899,27 +32169,14 @@
             <w:r>
               <w:t xml:space="preserve">Figure </w:t>
             </w:r>
-            <w:r>
-              <w:fldChar w:fldCharType="begin"/>
-            </w:r>
-            <w:r>
-              <w:instrText xml:space="preserve"> SEQ Figure \* ARABIC </w:instrText>
-            </w:r>
-            <w:r>
-              <w:fldChar w:fldCharType="separate"/>
-            </w:r>
-            <w:r>
-              <w:rPr>
-                <w:noProof/>
-              </w:rPr>
-              <w:t>34</w:t>
-            </w:r>
-            <w:r>
-              <w:rPr>
-                <w:noProof/>
-              </w:rPr>
-              <w:fldChar w:fldCharType="end"/>
-            </w:r>
+            <w:fldSimple w:instr=" SEQ Figure \* ARABIC ">
+              <w:r>
+                <w:rPr>
+                  <w:noProof/>
+                </w:rPr>
+                <w:t>34</w:t>
+              </w:r>
+            </w:fldSimple>
             <w:r>
               <w:t xml:space="preserve"> Archived Timetable in </w:t>
             </w:r>
@@ -31983,7 +32240,7 @@
                           </pic:cNvPicPr>
                         </pic:nvPicPr>
                         <pic:blipFill>
-                          <a:blip r:embed="rId42" cstate="print">
+                          <a:blip r:embed="rId43" cstate="print">
                             <a:extLst>
                               <a:ext uri="{28A0092B-C50C-407E-A947-70E740481C1C}">
                                 <a14:useLocalDpi xmlns:a14="http://schemas.microsoft.com/office/drawing/2010/main" val="0"/>
@@ -32022,27 +32279,14 @@
             <w:r>
               <w:t xml:space="preserve">Figure </w:t>
             </w:r>
-            <w:r>
-              <w:fldChar w:fldCharType="begin"/>
-            </w:r>
-            <w:r>
-              <w:instrText xml:space="preserve"> SEQ Figure \* ARABIC </w:instrText>
-            </w:r>
-            <w:r>
-              <w:fldChar w:fldCharType="separate"/>
-            </w:r>
-            <w:r>
-              <w:rPr>
-                <w:noProof/>
-              </w:rPr>
-              <w:t>35</w:t>
-            </w:r>
-            <w:r>
-              <w:rPr>
-                <w:noProof/>
-              </w:rPr>
-              <w:fldChar w:fldCharType="end"/>
-            </w:r>
+            <w:fldSimple w:instr=" SEQ Figure \* ARABIC ">
+              <w:r>
+                <w:rPr>
+                  <w:noProof/>
+                </w:rPr>
+                <w:t>35</w:t>
+              </w:r>
+            </w:fldSimple>
             <w:r>
               <w:t xml:space="preserve"> Create Timetable Section in </w:t>
             </w:r>
@@ -32111,7 +32355,7 @@
                           </pic:cNvPicPr>
                         </pic:nvPicPr>
                         <pic:blipFill>
-                          <a:blip r:embed="rId43" cstate="print">
+                          <a:blip r:embed="rId44" cstate="print">
                             <a:extLst>
                               <a:ext uri="{28A0092B-C50C-407E-A947-70E740481C1C}">
                                 <a14:useLocalDpi xmlns:a14="http://schemas.microsoft.com/office/drawing/2010/main" val="0"/>
@@ -32150,27 +32394,14 @@
             <w:r>
               <w:t xml:space="preserve">Figure </w:t>
             </w:r>
-            <w:r>
-              <w:fldChar w:fldCharType="begin"/>
-            </w:r>
-            <w:r>
-              <w:instrText xml:space="preserve"> SEQ Figure \* ARABIC </w:instrText>
-            </w:r>
-            <w:r>
-              <w:fldChar w:fldCharType="separate"/>
-            </w:r>
-            <w:r>
-              <w:rPr>
-                <w:noProof/>
-              </w:rPr>
-              <w:t>36</w:t>
-            </w:r>
-            <w:r>
-              <w:rPr>
-                <w:noProof/>
-              </w:rPr>
-              <w:fldChar w:fldCharType="end"/>
-            </w:r>
+            <w:fldSimple w:instr=" SEQ Figure \* ARABIC ">
+              <w:r>
+                <w:rPr>
+                  <w:noProof/>
+                </w:rPr>
+                <w:t>36</w:t>
+              </w:r>
+            </w:fldSimple>
             <w:r>
               <w:t xml:space="preserve">  Update Timetable Section in </w:t>
             </w:r>
@@ -32234,7 +32465,7 @@
                           </pic:cNvPicPr>
                         </pic:nvPicPr>
                         <pic:blipFill>
-                          <a:blip r:embed="rId44" cstate="print">
+                          <a:blip r:embed="rId45" cstate="print">
                             <a:extLst>
                               <a:ext uri="{28A0092B-C50C-407E-A947-70E740481C1C}">
                                 <a14:useLocalDpi xmlns:a14="http://schemas.microsoft.com/office/drawing/2010/main" val="0"/>
@@ -32273,27 +32504,14 @@
             <w:r>
               <w:t xml:space="preserve">Figure </w:t>
             </w:r>
-            <w:r>
-              <w:fldChar w:fldCharType="begin"/>
-            </w:r>
-            <w:r>
-              <w:instrText xml:space="preserve"> SEQ Figure \* ARABIC </w:instrText>
-            </w:r>
-            <w:r>
-              <w:fldChar w:fldCharType="separate"/>
-            </w:r>
-            <w:r>
-              <w:rPr>
-                <w:noProof/>
-              </w:rPr>
-              <w:t>37</w:t>
-            </w:r>
-            <w:r>
-              <w:rPr>
-                <w:noProof/>
-              </w:rPr>
-              <w:fldChar w:fldCharType="end"/>
-            </w:r>
+            <w:fldSimple w:instr=" SEQ Figure \* ARABIC ">
+              <w:r>
+                <w:rPr>
+                  <w:noProof/>
+                </w:rPr>
+                <w:t>37</w:t>
+              </w:r>
+            </w:fldSimple>
             <w:r>
               <w:t xml:space="preserve"> Diary Section in </w:t>
             </w:r>
@@ -32362,7 +32580,7 @@
                           </pic:cNvPicPr>
                         </pic:nvPicPr>
                         <pic:blipFill>
-                          <a:blip r:embed="rId45" cstate="print">
+                          <a:blip r:embed="rId46" cstate="print">
                             <a:extLst>
                               <a:ext uri="{28A0092B-C50C-407E-A947-70E740481C1C}">
                                 <a14:useLocalDpi xmlns:a14="http://schemas.microsoft.com/office/drawing/2010/main" val="0"/>
@@ -32401,27 +32619,14 @@
             <w:r>
               <w:t xml:space="preserve">Figure </w:t>
             </w:r>
-            <w:r>
-              <w:fldChar w:fldCharType="begin"/>
-            </w:r>
-            <w:r>
-              <w:instrText xml:space="preserve"> SEQ Figure \* ARABIC </w:instrText>
-            </w:r>
-            <w:r>
-              <w:fldChar w:fldCharType="separate"/>
-            </w:r>
-            <w:r>
-              <w:rPr>
-                <w:noProof/>
-              </w:rPr>
-              <w:t>38</w:t>
-            </w:r>
-            <w:r>
-              <w:rPr>
-                <w:noProof/>
-              </w:rPr>
-              <w:fldChar w:fldCharType="end"/>
-            </w:r>
+            <w:fldSimple w:instr=" SEQ Figure \* ARABIC ">
+              <w:r>
+                <w:rPr>
+                  <w:noProof/>
+                </w:rPr>
+                <w:t>38</w:t>
+              </w:r>
+            </w:fldSimple>
             <w:r>
               <w:t xml:space="preserve"> Archived Diaries in </w:t>
             </w:r>
@@ -32485,7 +32690,7 @@
                           </pic:cNvPicPr>
                         </pic:nvPicPr>
                         <pic:blipFill>
-                          <a:blip r:embed="rId46" cstate="print">
+                          <a:blip r:embed="rId47" cstate="print">
                             <a:extLst>
                               <a:ext uri="{28A0092B-C50C-407E-A947-70E740481C1C}">
                                 <a14:useLocalDpi xmlns:a14="http://schemas.microsoft.com/office/drawing/2010/main" val="0"/>
@@ -32524,27 +32729,14 @@
             <w:r>
               <w:t xml:space="preserve">Figure </w:t>
             </w:r>
-            <w:r>
-              <w:fldChar w:fldCharType="begin"/>
-            </w:r>
-            <w:r>
-              <w:instrText xml:space="preserve"> SEQ Figure \* ARABIC </w:instrText>
-            </w:r>
-            <w:r>
-              <w:fldChar w:fldCharType="separate"/>
-            </w:r>
-            <w:r>
-              <w:rPr>
-                <w:noProof/>
-              </w:rPr>
-              <w:t>39</w:t>
-            </w:r>
-            <w:r>
-              <w:rPr>
-                <w:noProof/>
-              </w:rPr>
-              <w:fldChar w:fldCharType="end"/>
-            </w:r>
+            <w:fldSimple w:instr=" SEQ Figure \* ARABIC ">
+              <w:r>
+                <w:rPr>
+                  <w:noProof/>
+                </w:rPr>
+                <w:t>39</w:t>
+              </w:r>
+            </w:fldSimple>
             <w:r>
               <w:t xml:space="preserve"> Create Diary Section in </w:t>
             </w:r>
@@ -32613,7 +32805,7 @@
                           </pic:cNvPicPr>
                         </pic:nvPicPr>
                         <pic:blipFill>
-                          <a:blip r:embed="rId47" cstate="print">
+                          <a:blip r:embed="rId48" cstate="print">
                             <a:extLst>
                               <a:ext uri="{28A0092B-C50C-407E-A947-70E740481C1C}">
                                 <a14:useLocalDpi xmlns:a14="http://schemas.microsoft.com/office/drawing/2010/main" val="0"/>
@@ -32652,27 +32844,14 @@
             <w:r>
               <w:t xml:space="preserve">Figure </w:t>
             </w:r>
-            <w:r>
-              <w:fldChar w:fldCharType="begin"/>
-            </w:r>
-            <w:r>
-              <w:instrText xml:space="preserve"> SEQ Figure \* ARABIC </w:instrText>
-            </w:r>
-            <w:r>
-              <w:fldChar w:fldCharType="separate"/>
-            </w:r>
-            <w:r>
-              <w:rPr>
-                <w:noProof/>
-              </w:rPr>
-              <w:t>40</w:t>
-            </w:r>
-            <w:r>
-              <w:rPr>
-                <w:noProof/>
-              </w:rPr>
-              <w:fldChar w:fldCharType="end"/>
-            </w:r>
+            <w:fldSimple w:instr=" SEQ Figure \* ARABIC ">
+              <w:r>
+                <w:rPr>
+                  <w:noProof/>
+                </w:rPr>
+                <w:t>40</w:t>
+              </w:r>
+            </w:fldSimple>
             <w:r>
               <w:t xml:space="preserve"> Update Diary in </w:t>
             </w:r>
@@ -32736,7 +32915,7 @@
                           </pic:cNvPicPr>
                         </pic:nvPicPr>
                         <pic:blipFill>
-                          <a:blip r:embed="rId48" cstate="print">
+                          <a:blip r:embed="rId49" cstate="print">
                             <a:extLst>
                               <a:ext uri="{28A0092B-C50C-407E-A947-70E740481C1C}">
                                 <a14:useLocalDpi xmlns:a14="http://schemas.microsoft.com/office/drawing/2010/main" val="0"/>
@@ -32775,27 +32954,14 @@
             <w:r>
               <w:t xml:space="preserve">Figure </w:t>
             </w:r>
-            <w:r>
-              <w:fldChar w:fldCharType="begin"/>
-            </w:r>
-            <w:r>
-              <w:instrText xml:space="preserve"> SEQ Figure \* ARABIC </w:instrText>
-            </w:r>
-            <w:r>
-              <w:fldChar w:fldCharType="separate"/>
-            </w:r>
-            <w:r>
-              <w:rPr>
-                <w:noProof/>
-              </w:rPr>
-              <w:t>41</w:t>
-            </w:r>
-            <w:r>
-              <w:rPr>
-                <w:noProof/>
-              </w:rPr>
-              <w:fldChar w:fldCharType="end"/>
-            </w:r>
+            <w:fldSimple w:instr=" SEQ Figure \* ARABIC ">
+              <w:r>
+                <w:rPr>
+                  <w:noProof/>
+                </w:rPr>
+                <w:t>41</w:t>
+              </w:r>
+            </w:fldSimple>
             <w:r>
               <w:t xml:space="preserve"> Generate Report Section in </w:t>
             </w:r>
@@ -32864,7 +33030,7 @@
                           </pic:cNvPicPr>
                         </pic:nvPicPr>
                         <pic:blipFill>
-                          <a:blip r:embed="rId49" cstate="print">
+                          <a:blip r:embed="rId50" cstate="print">
                             <a:extLst>
                               <a:ext uri="{28A0092B-C50C-407E-A947-70E740481C1C}">
                                 <a14:useLocalDpi xmlns:a14="http://schemas.microsoft.com/office/drawing/2010/main" val="0"/>
@@ -32903,27 +33069,14 @@
             <w:r>
               <w:t xml:space="preserve">Figure </w:t>
             </w:r>
-            <w:r>
-              <w:fldChar w:fldCharType="begin"/>
-            </w:r>
-            <w:r>
-              <w:instrText xml:space="preserve"> SEQ Figure \* ARABIC </w:instrText>
-            </w:r>
-            <w:r>
-              <w:fldChar w:fldCharType="separate"/>
-            </w:r>
-            <w:r>
-              <w:rPr>
-                <w:noProof/>
-              </w:rPr>
-              <w:t>42</w:t>
-            </w:r>
-            <w:r>
-              <w:rPr>
-                <w:noProof/>
-              </w:rPr>
-              <w:fldChar w:fldCharType="end"/>
-            </w:r>
+            <w:fldSimple w:instr=" SEQ Figure \* ARABIC ">
+              <w:r>
+                <w:rPr>
+                  <w:noProof/>
+                </w:rPr>
+                <w:t>42</w:t>
+              </w:r>
+            </w:fldSimple>
             <w:r>
               <w:t xml:space="preserve"> View Report Section in </w:t>
             </w:r>
@@ -33423,127 +33576,6 @@
                       <pic:pic xmlns:pic="http://schemas.openxmlformats.org/drawingml/2006/picture">
                         <pic:nvPicPr>
                           <pic:cNvPr id="54" name="Picture 54" descr="Graphical user interface&#10;&#10;Description automatically generated"/>
-                          <pic:cNvPicPr>
-                            <a:picLocks noChangeAspect="1" noChangeArrowheads="1"/>
-                          </pic:cNvPicPr>
-                        </pic:nvPicPr>
-                        <pic:blipFill>
-                          <a:blip r:embed="rId50" cstate="print">
-                            <a:extLst>
-                              <a:ext uri="{28A0092B-C50C-407E-A947-70E740481C1C}">
-                                <a14:useLocalDpi xmlns:a14="http://schemas.microsoft.com/office/drawing/2010/main" val="0"/>
-                              </a:ext>
-                            </a:extLst>
-                          </a:blip>
-                          <a:srcRect/>
-                          <a:stretch>
-                            <a:fillRect/>
-                          </a:stretch>
-                        </pic:blipFill>
-                        <pic:spPr bwMode="auto">
-                          <a:xfrm>
-                            <a:off x="0" y="0"/>
-                            <a:ext cx="5543550" cy="3343275"/>
-                          </a:xfrm>
-                          <a:prstGeom prst="rect">
-                            <a:avLst/>
-                          </a:prstGeom>
-                          <a:noFill/>
-                          <a:ln>
-                            <a:noFill/>
-                          </a:ln>
-                        </pic:spPr>
-                      </pic:pic>
-                    </a:graphicData>
-                  </a:graphic>
-                </wp:inline>
-              </w:drawing>
-            </w:r>
-          </w:p>
-          <w:p>
-            <w:pPr>
-              <w:pStyle w:val="Caption"/>
-            </w:pPr>
-            <w:r>
-              <w:t xml:space="preserve">Figure </w:t>
-            </w:r>
-            <w:r>
-              <w:fldChar w:fldCharType="begin"/>
-            </w:r>
-            <w:r>
-              <w:instrText xml:space="preserve"> SEQ Figure \* ARABIC </w:instrText>
-            </w:r>
-            <w:r>
-              <w:fldChar w:fldCharType="separate"/>
-            </w:r>
-            <w:r>
-              <w:rPr>
-                <w:noProof/>
-              </w:rPr>
-              <w:t>43</w:t>
-            </w:r>
-            <w:r>
-              <w:rPr>
-                <w:noProof/>
-              </w:rPr>
-              <w:fldChar w:fldCharType="end"/>
-            </w:r>
-            <w:r>
-              <w:t xml:space="preserve"> Courses section in Student Portal</w:t>
-            </w:r>
-          </w:p>
-        </w:tc>
-      </w:tr>
-    </w:tbl>
-    <w:p>
-      <w:pPr>
-        <w:pStyle w:val="ListParagraph"/>
-        <w:spacing w:after="160" w:line="259" w:lineRule="auto"/>
-        <w:rPr>
-          <w:rFonts w:ascii="Times New Roman" w:hAnsi="Times New Roman" w:cs="Times New Roman"/>
-          <w:lang w:val="en-GB"/>
-        </w:rPr>
-      </w:pPr>
-    </w:p>
-    <w:tbl>
-      <w:tblPr>
-        <w:tblStyle w:val="TableGrid"/>
-        <w:tblW w:w="0" w:type="auto"/>
-        <w:tblInd w:w="720" w:type="dxa"/>
-        <w:tblLook w:val="04A0" w:firstRow="1" w:lastRow="0" w:firstColumn="1" w:lastColumn="0" w:noHBand="0" w:noVBand="1"/>
-      </w:tblPr>
-      <w:tblGrid>
-        <w:gridCol w:w="8856"/>
-      </w:tblGrid>
-      <w:tr>
-        <w:tc>
-          <w:tcPr>
-            <w:tcW w:w="8856" w:type="dxa"/>
-          </w:tcPr>
-          <w:p>
-            <w:pPr>
-              <w:pStyle w:val="ListParagraph"/>
-              <w:keepNext/>
-              <w:spacing w:after="160" w:line="259" w:lineRule="auto"/>
-              <w:ind w:left="0"/>
-            </w:pPr>
-            <w:r>
-              <w:rPr>
-                <w:noProof/>
-              </w:rPr>
-              <w:drawing>
-                <wp:inline distT="0" distB="0" distL="0" distR="0" wp14:anchorId="27360390" wp14:editId="5E336CE0">
-                  <wp:extent cx="5543550" cy="3343275"/>
-                  <wp:effectExtent l="0" t="0" r="0" b="9525"/>
-                  <wp:docPr id="55" name="Picture 55" descr="Graphical user interface&#10;&#10;Description automatically generated with medium confidence"/>
-                  <wp:cNvGraphicFramePr>
-                    <a:graphicFrameLocks xmlns:a="http://schemas.openxmlformats.org/drawingml/2006/main" noChangeAspect="1"/>
-                  </wp:cNvGraphicFramePr>
-                  <a:graphic xmlns:a="http://schemas.openxmlformats.org/drawingml/2006/main">
-                    <a:graphicData uri="http://schemas.openxmlformats.org/drawingml/2006/picture">
-                      <pic:pic xmlns:pic="http://schemas.openxmlformats.org/drawingml/2006/picture">
-                        <pic:nvPicPr>
-                          <pic:cNvPr id="55" name="Picture 55" descr="Graphical user interface&#10;&#10;Description automatically generated with medium confidence"/>
                           <pic:cNvPicPr>
                             <a:picLocks noChangeAspect="1" noChangeArrowheads="1"/>
                           </pic:cNvPicPr>
@@ -33588,27 +33620,122 @@
             <w:r>
               <w:t xml:space="preserve">Figure </w:t>
             </w:r>
-            <w:r>
-              <w:fldChar w:fldCharType="begin"/>
-            </w:r>
-            <w:r>
-              <w:instrText xml:space="preserve"> SEQ Figure \* ARABIC </w:instrText>
-            </w:r>
-            <w:r>
-              <w:fldChar w:fldCharType="separate"/>
-            </w:r>
+            <w:fldSimple w:instr=" SEQ Figure \* ARABIC ">
+              <w:r>
+                <w:rPr>
+                  <w:noProof/>
+                </w:rPr>
+                <w:t>43</w:t>
+              </w:r>
+            </w:fldSimple>
+            <w:r>
+              <w:t xml:space="preserve"> Courses section in Student Portal</w:t>
+            </w:r>
+          </w:p>
+        </w:tc>
+      </w:tr>
+    </w:tbl>
+    <w:p>
+      <w:pPr>
+        <w:pStyle w:val="ListParagraph"/>
+        <w:spacing w:after="160" w:line="259" w:lineRule="auto"/>
+        <w:rPr>
+          <w:rFonts w:ascii="Times New Roman" w:hAnsi="Times New Roman" w:cs="Times New Roman"/>
+          <w:lang w:val="en-GB"/>
+        </w:rPr>
+      </w:pPr>
+    </w:p>
+    <w:tbl>
+      <w:tblPr>
+        <w:tblStyle w:val="TableGrid"/>
+        <w:tblW w:w="0" w:type="auto"/>
+        <w:tblInd w:w="720" w:type="dxa"/>
+        <w:tblLook w:val="04A0" w:firstRow="1" w:lastRow="0" w:firstColumn="1" w:lastColumn="0" w:noHBand="0" w:noVBand="1"/>
+      </w:tblPr>
+      <w:tblGrid>
+        <w:gridCol w:w="8856"/>
+      </w:tblGrid>
+      <w:tr>
+        <w:tc>
+          <w:tcPr>
+            <w:tcW w:w="8856" w:type="dxa"/>
+          </w:tcPr>
+          <w:p>
+            <w:pPr>
+              <w:pStyle w:val="ListParagraph"/>
+              <w:keepNext/>
+              <w:spacing w:after="160" w:line="259" w:lineRule="auto"/>
+              <w:ind w:left="0"/>
+            </w:pPr>
             <w:r>
               <w:rPr>
                 <w:noProof/>
               </w:rPr>
-              <w:t>44</w:t>
-            </w:r>
-            <w:r>
-              <w:rPr>
-                <w:noProof/>
-              </w:rPr>
-              <w:fldChar w:fldCharType="end"/>
-            </w:r>
+              <w:drawing>
+                <wp:inline distT="0" distB="0" distL="0" distR="0" wp14:anchorId="27360390" wp14:editId="5E336CE0">
+                  <wp:extent cx="5543550" cy="3343275"/>
+                  <wp:effectExtent l="0" t="0" r="0" b="9525"/>
+                  <wp:docPr id="55" name="Picture 55" descr="Graphical user interface&#10;&#10;Description automatically generated with medium confidence"/>
+                  <wp:cNvGraphicFramePr>
+                    <a:graphicFrameLocks xmlns:a="http://schemas.openxmlformats.org/drawingml/2006/main" noChangeAspect="1"/>
+                  </wp:cNvGraphicFramePr>
+                  <a:graphic xmlns:a="http://schemas.openxmlformats.org/drawingml/2006/main">
+                    <a:graphicData uri="http://schemas.openxmlformats.org/drawingml/2006/picture">
+                      <pic:pic xmlns:pic="http://schemas.openxmlformats.org/drawingml/2006/picture">
+                        <pic:nvPicPr>
+                          <pic:cNvPr id="55" name="Picture 55" descr="Graphical user interface&#10;&#10;Description automatically generated with medium confidence"/>
+                          <pic:cNvPicPr>
+                            <a:picLocks noChangeAspect="1" noChangeArrowheads="1"/>
+                          </pic:cNvPicPr>
+                        </pic:nvPicPr>
+                        <pic:blipFill>
+                          <a:blip r:embed="rId52" cstate="print">
+                            <a:extLst>
+                              <a:ext uri="{28A0092B-C50C-407E-A947-70E740481C1C}">
+                                <a14:useLocalDpi xmlns:a14="http://schemas.microsoft.com/office/drawing/2010/main" val="0"/>
+                              </a:ext>
+                            </a:extLst>
+                          </a:blip>
+                          <a:srcRect/>
+                          <a:stretch>
+                            <a:fillRect/>
+                          </a:stretch>
+                        </pic:blipFill>
+                        <pic:spPr bwMode="auto">
+                          <a:xfrm>
+                            <a:off x="0" y="0"/>
+                            <a:ext cx="5543550" cy="3343275"/>
+                          </a:xfrm>
+                          <a:prstGeom prst="rect">
+                            <a:avLst/>
+                          </a:prstGeom>
+                          <a:noFill/>
+                          <a:ln>
+                            <a:noFill/>
+                          </a:ln>
+                        </pic:spPr>
+                      </pic:pic>
+                    </a:graphicData>
+                  </a:graphic>
+                </wp:inline>
+              </w:drawing>
+            </w:r>
+          </w:p>
+          <w:p>
+            <w:pPr>
+              <w:pStyle w:val="Caption"/>
+            </w:pPr>
+            <w:r>
+              <w:t xml:space="preserve">Figure </w:t>
+            </w:r>
+            <w:fldSimple w:instr=" SEQ Figure \* ARABIC ">
+              <w:r>
+                <w:rPr>
+                  <w:noProof/>
+                </w:rPr>
+                <w:t>44</w:t>
+              </w:r>
+            </w:fldSimple>
             <w:r>
               <w:t xml:space="preserve"> Module Section in </w:t>
             </w:r>
@@ -33674,7 +33801,7 @@
                           </pic:cNvPicPr>
                         </pic:nvPicPr>
                         <pic:blipFill>
-                          <a:blip r:embed="rId52" cstate="print">
+                          <a:blip r:embed="rId53" cstate="print">
                             <a:extLst>
                               <a:ext uri="{28A0092B-C50C-407E-A947-70E740481C1C}">
                                 <a14:useLocalDpi xmlns:a14="http://schemas.microsoft.com/office/drawing/2010/main" val="0"/>
@@ -33712,27 +33839,14 @@
             <w:r>
               <w:t xml:space="preserve">Figure </w:t>
             </w:r>
-            <w:r>
-              <w:fldChar w:fldCharType="begin"/>
-            </w:r>
-            <w:r>
-              <w:instrText xml:space="preserve"> SEQ Figure \* ARABIC </w:instrText>
-            </w:r>
-            <w:r>
-              <w:fldChar w:fldCharType="separate"/>
-            </w:r>
-            <w:r>
-              <w:rPr>
-                <w:noProof/>
-              </w:rPr>
-              <w:t>45</w:t>
-            </w:r>
-            <w:r>
-              <w:rPr>
-                <w:noProof/>
-              </w:rPr>
-              <w:fldChar w:fldCharType="end"/>
-            </w:r>
+            <w:fldSimple w:instr=" SEQ Figure \* ARABIC ">
+              <w:r>
+                <w:rPr>
+                  <w:noProof/>
+                </w:rPr>
+                <w:t>45</w:t>
+              </w:r>
+            </w:fldSimple>
             <w:r>
               <w:t xml:space="preserve"> Module Material Section in </w:t>
             </w:r>
@@ -33797,7 +33911,7 @@
                           </pic:cNvPicPr>
                         </pic:nvPicPr>
                         <pic:blipFill>
-                          <a:blip r:embed="rId53" cstate="print">
+                          <a:blip r:embed="rId54" cstate="print">
                             <a:extLst>
                               <a:ext uri="{28A0092B-C50C-407E-A947-70E740481C1C}">
                                 <a14:useLocalDpi xmlns:a14="http://schemas.microsoft.com/office/drawing/2010/main" val="0"/>
@@ -33836,27 +33950,14 @@
             <w:r>
               <w:t xml:space="preserve">Figure </w:t>
             </w:r>
-            <w:r>
-              <w:fldChar w:fldCharType="begin"/>
-            </w:r>
-            <w:r>
-              <w:instrText xml:space="preserve"> SEQ Figure \* ARABIC </w:instrText>
-            </w:r>
-            <w:r>
-              <w:fldChar w:fldCharType="separate"/>
-            </w:r>
-            <w:r>
-              <w:rPr>
-                <w:noProof/>
-              </w:rPr>
-              <w:t>46</w:t>
-            </w:r>
-            <w:r>
-              <w:rPr>
-                <w:noProof/>
-              </w:rPr>
-              <w:fldChar w:fldCharType="end"/>
-            </w:r>
+            <w:fldSimple w:instr=" SEQ Figure \* ARABIC ">
+              <w:r>
+                <w:rPr>
+                  <w:noProof/>
+                </w:rPr>
+                <w:t>46</w:t>
+              </w:r>
+            </w:fldSimple>
             <w:r>
               <w:t xml:space="preserve"> Assignment Section in </w:t>
             </w:r>
@@ -33922,7 +34023,7 @@
                           </pic:cNvPicPr>
                         </pic:nvPicPr>
                         <pic:blipFill>
-                          <a:blip r:embed="rId54" cstate="print">
+                          <a:blip r:embed="rId55" cstate="print">
                             <a:extLst>
                               <a:ext uri="{28A0092B-C50C-407E-A947-70E740481C1C}">
                                 <a14:useLocalDpi xmlns:a14="http://schemas.microsoft.com/office/drawing/2010/main" val="0"/>
@@ -33960,27 +34061,14 @@
             <w:r>
               <w:t xml:space="preserve">Figure </w:t>
             </w:r>
-            <w:r>
-              <w:fldChar w:fldCharType="begin"/>
-            </w:r>
-            <w:r>
-              <w:instrText xml:space="preserve"> SEQ Figure \* ARABIC </w:instrText>
-            </w:r>
-            <w:r>
-              <w:fldChar w:fldCharType="separate"/>
-            </w:r>
-            <w:r>
-              <w:rPr>
-                <w:noProof/>
-              </w:rPr>
-              <w:t>47</w:t>
-            </w:r>
-            <w:r>
-              <w:rPr>
-                <w:noProof/>
-              </w:rPr>
-              <w:fldChar w:fldCharType="end"/>
-            </w:r>
+            <w:fldSimple w:instr=" SEQ Figure \* ARABIC ">
+              <w:r>
+                <w:rPr>
+                  <w:noProof/>
+                </w:rPr>
+                <w:t>47</w:t>
+              </w:r>
+            </w:fldSimple>
             <w:r>
               <w:t xml:space="preserve"> Submit Assignment Section in </w:t>
             </w:r>
@@ -34045,7 +34133,7 @@
                           </pic:cNvPicPr>
                         </pic:nvPicPr>
                         <pic:blipFill>
-                          <a:blip r:embed="rId55" cstate="print">
+                          <a:blip r:embed="rId56" cstate="print">
                             <a:extLst>
                               <a:ext uri="{28A0092B-C50C-407E-A947-70E740481C1C}">
                                 <a14:useLocalDpi xmlns:a14="http://schemas.microsoft.com/office/drawing/2010/main" val="0"/>
@@ -34084,27 +34172,14 @@
             <w:r>
               <w:t xml:space="preserve">Figure </w:t>
             </w:r>
-            <w:r>
-              <w:fldChar w:fldCharType="begin"/>
-            </w:r>
-            <w:r>
-              <w:instrText xml:space="preserve"> SEQ Figure \* ARABIC </w:instrText>
-            </w:r>
-            <w:r>
-              <w:fldChar w:fldCharType="separate"/>
-            </w:r>
-            <w:r>
-              <w:rPr>
-                <w:noProof/>
-              </w:rPr>
-              <w:t>48</w:t>
-            </w:r>
-            <w:r>
-              <w:rPr>
-                <w:noProof/>
-              </w:rPr>
-              <w:fldChar w:fldCharType="end"/>
-            </w:r>
+            <w:fldSimple w:instr=" SEQ Figure \* ARABIC ">
+              <w:r>
+                <w:rPr>
+                  <w:noProof/>
+                </w:rPr>
+                <w:t>48</w:t>
+              </w:r>
+            </w:fldSimple>
             <w:r>
               <w:t xml:space="preserve"> Personal Tutor Section in </w:t>
             </w:r>
@@ -34170,7 +34245,7 @@
                           </pic:cNvPicPr>
                         </pic:nvPicPr>
                         <pic:blipFill>
-                          <a:blip r:embed="rId56" cstate="print">
+                          <a:blip r:embed="rId57" cstate="print">
                             <a:extLst>
                               <a:ext uri="{28A0092B-C50C-407E-A947-70E740481C1C}">
                                 <a14:useLocalDpi xmlns:a14="http://schemas.microsoft.com/office/drawing/2010/main" val="0"/>
@@ -34209,27 +34284,14 @@
             <w:r>
               <w:t xml:space="preserve">Figure </w:t>
             </w:r>
-            <w:r>
-              <w:fldChar w:fldCharType="begin"/>
-            </w:r>
-            <w:r>
-              <w:instrText xml:space="preserve"> SEQ Figure \* ARABIC </w:instrText>
-            </w:r>
-            <w:r>
-              <w:fldChar w:fldCharType="separate"/>
-            </w:r>
-            <w:r>
-              <w:rPr>
-                <w:noProof/>
-              </w:rPr>
-              <w:t>49</w:t>
-            </w:r>
-            <w:r>
-              <w:rPr>
-                <w:noProof/>
-              </w:rPr>
-              <w:fldChar w:fldCharType="end"/>
-            </w:r>
+            <w:fldSimple w:instr=" SEQ Figure \* ARABIC ">
+              <w:r>
+                <w:rPr>
+                  <w:noProof/>
+                </w:rPr>
+                <w:t>49</w:t>
+              </w:r>
+            </w:fldSimple>
             <w:r>
               <w:t xml:space="preserve"> </w:t>
             </w:r>
@@ -34302,7 +34364,7 @@
                           </pic:cNvPicPr>
                         </pic:nvPicPr>
                         <pic:blipFill>
-                          <a:blip r:embed="rId57" cstate="print">
+                          <a:blip r:embed="rId58" cstate="print">
                             <a:extLst>
                               <a:ext uri="{28A0092B-C50C-407E-A947-70E740481C1C}">
                                 <a14:useLocalDpi xmlns:a14="http://schemas.microsoft.com/office/drawing/2010/main" val="0"/>
@@ -34341,27 +34403,14 @@
             <w:r>
               <w:t xml:space="preserve">Figure </w:t>
             </w:r>
-            <w:r>
-              <w:fldChar w:fldCharType="begin"/>
-            </w:r>
-            <w:r>
-              <w:instrText xml:space="preserve"> SEQ Figure \* ARABIC </w:instrText>
-            </w:r>
-            <w:r>
-              <w:fldChar w:fldCharType="separate"/>
-            </w:r>
-            <w:r>
-              <w:rPr>
-                <w:noProof/>
-              </w:rPr>
-              <w:t>50</w:t>
-            </w:r>
-            <w:r>
-              <w:rPr>
-                <w:noProof/>
-              </w:rPr>
-              <w:fldChar w:fldCharType="end"/>
-            </w:r>
+            <w:fldSimple w:instr=" SEQ Figure \* ARABIC ">
+              <w:r>
+                <w:rPr>
+                  <w:noProof/>
+                </w:rPr>
+                <w:t>50</w:t>
+              </w:r>
+            </w:fldSimple>
             <w:r>
               <w:t xml:space="preserve"> Diary Section in </w:t>
             </w:r>
@@ -34744,8 +34793,8 @@
 </file>
 
 <file path=word/numbering.xml><?xml version="1.0" encoding="utf-8"?>
-<w:numbering xmlns:wpc="http://schemas.microsoft.com/office/word/2010/wordprocessingCanvas" xmlns:cx="http://schemas.microsoft.com/office/drawing/2014/chartex" xmlns:cx1="http://schemas.microsoft.com/office/drawing/2015/9/8/chartex" xmlns:cx2="http://schemas.microsoft.com/office/drawing/2015/10/21/chartex" xmlns:cx3="http://schemas.microsoft.com/office/drawing/2016/5/9/chartex" xmlns:cx4="http://schemas.microsoft.com/office/drawing/2016/5/10/chartex" xmlns:cx5="http://schemas.microsoft.com/office/drawing/2016/5/11/chartex" xmlns:cx6="http://schemas.microsoft.com/office/drawing/2016/5/12/chartex" xmlns:cx7="http://schemas.microsoft.com/office/drawing/2016/5/13/chartex" xmlns:cx8="http://schemas.microsoft.com/office/drawing/2016/5/14/chartex" xmlns:mc="http://schemas.openxmlformats.org/markup-compatibility/2006" xmlns:aink="http://schemas.microsoft.com/office/drawing/2016/ink" xmlns:am3d="http://schemas.microsoft.com/office/drawing/2017/model3d" xmlns:o="urn:schemas-microsoft-com:office:office" xmlns:oel="http://schemas.microsoft.com/office/2019/extlst" xmlns:r="http://schemas.openxmlformats.org/officeDocument/2006/relationships" xmlns:m="http://schemas.openxmlformats.org/officeDocument/2006/math" xmlns:v="urn:schemas-microsoft-com:vml" xmlns:wp14="http://schemas.microsoft.com/office/word/2010/wordprocessingDrawing" xmlns:wp="http://schemas.openxmlformats.org/drawingml/2006/wordprocessingDrawing" xmlns:w10="urn:schemas-microsoft-com:office:word" xmlns:w="http://schemas.openxmlformats.org/wordprocessingml/2006/main" xmlns:w14="http://schemas.microsoft.com/office/word/2010/wordml" xmlns:w15="http://schemas.microsoft.com/office/word/2012/wordml" xmlns:w16cex="http://schemas.microsoft.com/office/word/2018/wordml/cex" xmlns:w16cid="http://schemas.microsoft.com/office/word/2016/wordml/cid" xmlns:w16="http://schemas.microsoft.com/office/word/2018/wordml" xmlns:w16sdtdh="http://schemas.microsoft.com/office/word/2020/wordml/sdtdatahash" xmlns:w16se="http://schemas.microsoft.com/office/word/2015/wordml/symex" xmlns:wpg="http://schemas.microsoft.com/office/word/2010/wordprocessingGroup" xmlns:wpi="http://schemas.microsoft.com/office/word/2010/wordprocessingInk" xmlns:wne="http://schemas.microsoft.com/office/word/2006/wordml" xmlns:wps="http://schemas.microsoft.com/office/word/2010/wordprocessingShape" mc:Ignorable="w14 w15 w16se w16cid w16 w16cex w16sdtdh wp14">
-  <w:abstractNum w:abstractNumId="0" w15:restartNumberingAfterBreak="0">
+<w:numbering xmlns:wpc="http://schemas.microsoft.com/office/word/2010/wordprocessingCanvas" xmlns:mc="http://schemas.openxmlformats.org/markup-compatibility/2006" xmlns:o="urn:schemas-microsoft-com:office:office" xmlns:r="http://schemas.openxmlformats.org/officeDocument/2006/relationships" xmlns:m="http://schemas.openxmlformats.org/officeDocument/2006/math" xmlns:v="urn:schemas-microsoft-com:vml" xmlns:wp14="http://schemas.microsoft.com/office/word/2010/wordprocessingDrawing" xmlns:wp="http://schemas.openxmlformats.org/drawingml/2006/wordprocessingDrawing" xmlns:w10="urn:schemas-microsoft-com:office:word" xmlns:w="http://schemas.openxmlformats.org/wordprocessingml/2006/main" xmlns:w14="http://schemas.microsoft.com/office/word/2010/wordml" xmlns:wpg="http://schemas.microsoft.com/office/word/2010/wordprocessingGroup" xmlns:wpi="http://schemas.microsoft.com/office/word/2010/wordprocessingInk" xmlns:wne="http://schemas.microsoft.com/office/word/2006/wordml" xmlns:wps="http://schemas.microsoft.com/office/word/2010/wordprocessingShape" mc:Ignorable="w14 wp14">
+  <w:abstractNum w:abstractNumId="0">
     <w:nsid w:val="00E45CD3"/>
     <w:multiLevelType w:val="hybridMultilevel"/>
     <w:tmpl w:val="14EE771A"/>
@@ -34834,7 +34883,7 @@
       </w:pPr>
     </w:lvl>
   </w:abstractNum>
-  <w:abstractNum w:abstractNumId="1" w15:restartNumberingAfterBreak="0">
+  <w:abstractNum w:abstractNumId="1">
     <w:nsid w:val="03A16513"/>
     <w:multiLevelType w:val="multilevel"/>
     <w:tmpl w:val="731EB2FC"/>
@@ -34947,7 +34996,7 @@
       </w:rPr>
     </w:lvl>
   </w:abstractNum>
-  <w:abstractNum w:abstractNumId="2" w15:restartNumberingAfterBreak="0">
+  <w:abstractNum w:abstractNumId="2">
     <w:nsid w:val="03F200AA"/>
     <w:multiLevelType w:val="hybridMultilevel"/>
     <w:tmpl w:val="38101410"/>
@@ -35036,7 +35085,7 @@
       </w:pPr>
     </w:lvl>
   </w:abstractNum>
-  <w:abstractNum w:abstractNumId="3" w15:restartNumberingAfterBreak="0">
+  <w:abstractNum w:abstractNumId="3">
     <w:nsid w:val="055F41EC"/>
     <w:multiLevelType w:val="multilevel"/>
     <w:tmpl w:val="731EB2FC"/>
@@ -35149,7 +35198,7 @@
       </w:rPr>
     </w:lvl>
   </w:abstractNum>
-  <w:abstractNum w:abstractNumId="4" w15:restartNumberingAfterBreak="0">
+  <w:abstractNum w:abstractNumId="4">
     <w:nsid w:val="08FA2216"/>
     <w:multiLevelType w:val="hybridMultilevel"/>
     <w:tmpl w:val="E124A32E"/>
@@ -35262,7 +35311,7 @@
       </w:rPr>
     </w:lvl>
   </w:abstractNum>
-  <w:abstractNum w:abstractNumId="5" w15:restartNumberingAfterBreak="0">
+  <w:abstractNum w:abstractNumId="5">
     <w:nsid w:val="0FBF36DB"/>
     <w:multiLevelType w:val="multilevel"/>
     <w:tmpl w:val="78363F0E"/>
@@ -35383,7 +35432,7 @@
       </w:rPr>
     </w:lvl>
   </w:abstractNum>
-  <w:abstractNum w:abstractNumId="6" w15:restartNumberingAfterBreak="0">
+  <w:abstractNum w:abstractNumId="6">
     <w:nsid w:val="10995F79"/>
     <w:multiLevelType w:val="hybridMultilevel"/>
     <w:tmpl w:val="F3A6AD7A"/>
@@ -35469,7 +35518,7 @@
       </w:pPr>
     </w:lvl>
   </w:abstractNum>
-  <w:abstractNum w:abstractNumId="7" w15:restartNumberingAfterBreak="0">
+  <w:abstractNum w:abstractNumId="7">
     <w:nsid w:val="25574011"/>
     <w:multiLevelType w:val="multilevel"/>
     <w:tmpl w:val="78363F0E"/>
@@ -35590,7 +35639,7 @@
       </w:rPr>
     </w:lvl>
   </w:abstractNum>
-  <w:abstractNum w:abstractNumId="8" w15:restartNumberingAfterBreak="0">
+  <w:abstractNum w:abstractNumId="8">
     <w:nsid w:val="26BD4E84"/>
     <w:multiLevelType w:val="hybridMultilevel"/>
     <w:tmpl w:val="CE7E2E62"/>
@@ -35676,7 +35725,7 @@
       </w:pPr>
     </w:lvl>
   </w:abstractNum>
-  <w:abstractNum w:abstractNumId="9" w15:restartNumberingAfterBreak="0">
+  <w:abstractNum w:abstractNumId="9">
     <w:nsid w:val="28242D6E"/>
     <w:multiLevelType w:val="hybridMultilevel"/>
     <w:tmpl w:val="1D2680E6"/>
@@ -35762,7 +35811,7 @@
       </w:pPr>
     </w:lvl>
   </w:abstractNum>
-  <w:abstractNum w:abstractNumId="10" w15:restartNumberingAfterBreak="0">
+  <w:abstractNum w:abstractNumId="10">
     <w:nsid w:val="2E900F1F"/>
     <w:multiLevelType w:val="hybridMultilevel"/>
     <w:tmpl w:val="8C3C3FFC"/>
@@ -35848,7 +35897,7 @@
       </w:pPr>
     </w:lvl>
   </w:abstractNum>
-  <w:abstractNum w:abstractNumId="11" w15:restartNumberingAfterBreak="0">
+  <w:abstractNum w:abstractNumId="11">
     <w:nsid w:val="32C272FA"/>
     <w:multiLevelType w:val="hybridMultilevel"/>
     <w:tmpl w:val="4A003086"/>
@@ -35934,7 +35983,7 @@
       </w:pPr>
     </w:lvl>
   </w:abstractNum>
-  <w:abstractNum w:abstractNumId="12" w15:restartNumberingAfterBreak="0">
+  <w:abstractNum w:abstractNumId="12">
     <w:nsid w:val="3ED93D60"/>
     <w:multiLevelType w:val="multilevel"/>
     <w:tmpl w:val="78363F0E"/>
@@ -36055,7 +36104,7 @@
       </w:rPr>
     </w:lvl>
   </w:abstractNum>
-  <w:abstractNum w:abstractNumId="13" w15:restartNumberingAfterBreak="0">
+  <w:abstractNum w:abstractNumId="13">
     <w:nsid w:val="3F027696"/>
     <w:multiLevelType w:val="hybridMultilevel"/>
     <w:tmpl w:val="1F02EC4E"/>
@@ -36144,7 +36193,7 @@
       </w:pPr>
     </w:lvl>
   </w:abstractNum>
-  <w:abstractNum w:abstractNumId="14" w15:restartNumberingAfterBreak="0">
+  <w:abstractNum w:abstractNumId="14">
     <w:nsid w:val="421D2027"/>
     <w:multiLevelType w:val="hybridMultilevel"/>
     <w:tmpl w:val="15F222A4"/>
@@ -36233,7 +36282,7 @@
       </w:pPr>
     </w:lvl>
   </w:abstractNum>
-  <w:abstractNum w:abstractNumId="15" w15:restartNumberingAfterBreak="0">
+  <w:abstractNum w:abstractNumId="15">
     <w:nsid w:val="48651472"/>
     <w:multiLevelType w:val="multilevel"/>
     <w:tmpl w:val="78363F0E"/>
@@ -36354,7 +36403,7 @@
       </w:rPr>
     </w:lvl>
   </w:abstractNum>
-  <w:abstractNum w:abstractNumId="16" w15:restartNumberingAfterBreak="0">
+  <w:abstractNum w:abstractNumId="16">
     <w:nsid w:val="501C14CF"/>
     <w:multiLevelType w:val="multilevel"/>
     <w:tmpl w:val="1F02EC4E"/>
@@ -36443,7 +36492,7 @@
       </w:pPr>
     </w:lvl>
   </w:abstractNum>
-  <w:abstractNum w:abstractNumId="17" w15:restartNumberingAfterBreak="0">
+  <w:abstractNum w:abstractNumId="17">
     <w:nsid w:val="51F15A5D"/>
     <w:multiLevelType w:val="hybridMultilevel"/>
     <w:tmpl w:val="CC406E90"/>
@@ -36529,7 +36578,7 @@
       </w:pPr>
     </w:lvl>
   </w:abstractNum>
-  <w:abstractNum w:abstractNumId="18" w15:restartNumberingAfterBreak="0">
+  <w:abstractNum w:abstractNumId="18">
     <w:nsid w:val="552120C5"/>
     <w:multiLevelType w:val="multilevel"/>
     <w:tmpl w:val="44861604"/>
@@ -36642,7 +36691,7 @@
       </w:rPr>
     </w:lvl>
   </w:abstractNum>
-  <w:abstractNum w:abstractNumId="19" w15:restartNumberingAfterBreak="0">
+  <w:abstractNum w:abstractNumId="19">
     <w:nsid w:val="5A3036A2"/>
     <w:multiLevelType w:val="multilevel"/>
     <w:tmpl w:val="78363F0E"/>
@@ -36763,7 +36812,7 @@
       </w:rPr>
     </w:lvl>
   </w:abstractNum>
-  <w:abstractNum w:abstractNumId="20" w15:restartNumberingAfterBreak="0">
+  <w:abstractNum w:abstractNumId="20">
     <w:nsid w:val="693E3F0E"/>
     <w:multiLevelType w:val="hybridMultilevel"/>
     <w:tmpl w:val="77AEBB1E"/>
@@ -36849,7 +36898,7 @@
       </w:pPr>
     </w:lvl>
   </w:abstractNum>
-  <w:abstractNum w:abstractNumId="21" w15:restartNumberingAfterBreak="0">
+  <w:abstractNum w:abstractNumId="21">
     <w:nsid w:val="69AD527A"/>
     <w:multiLevelType w:val="multilevel"/>
     <w:tmpl w:val="1F02EC4E"/>
@@ -36938,7 +36987,7 @@
       </w:pPr>
     </w:lvl>
   </w:abstractNum>
-  <w:abstractNum w:abstractNumId="22" w15:restartNumberingAfterBreak="0">
+  <w:abstractNum w:abstractNumId="22">
     <w:nsid w:val="69EE2E41"/>
     <w:multiLevelType w:val="hybridMultilevel"/>
     <w:tmpl w:val="5CEE8D7C"/>
@@ -37024,7 +37073,7 @@
       </w:pPr>
     </w:lvl>
   </w:abstractNum>
-  <w:abstractNum w:abstractNumId="23" w15:restartNumberingAfterBreak="0">
+  <w:abstractNum w:abstractNumId="23">
     <w:nsid w:val="71BC0A7D"/>
     <w:multiLevelType w:val="hybridMultilevel"/>
     <w:tmpl w:val="68946EEE"/>
@@ -37137,7 +37186,7 @@
       </w:rPr>
     </w:lvl>
   </w:abstractNum>
-  <w:abstractNum w:abstractNumId="24" w15:restartNumberingAfterBreak="0">
+  <w:abstractNum w:abstractNumId="24">
     <w:nsid w:val="73F83361"/>
     <w:multiLevelType w:val="multilevel"/>
     <w:tmpl w:val="731EB2FC"/>
@@ -37250,7 +37299,7 @@
       </w:rPr>
     </w:lvl>
   </w:abstractNum>
-  <w:abstractNum w:abstractNumId="25" w15:restartNumberingAfterBreak="0">
+  <w:abstractNum w:abstractNumId="25">
     <w:nsid w:val="75133BDC"/>
     <w:multiLevelType w:val="hybridMultilevel"/>
     <w:tmpl w:val="2814E646"/>
@@ -37363,7 +37412,7 @@
       </w:rPr>
     </w:lvl>
   </w:abstractNum>
-  <w:abstractNum w:abstractNumId="26" w15:restartNumberingAfterBreak="0">
+  <w:abstractNum w:abstractNumId="26">
     <w:nsid w:val="76AA3328"/>
     <w:multiLevelType w:val="multilevel"/>
     <w:tmpl w:val="78363F0E"/>
@@ -37484,7 +37533,7 @@
       </w:rPr>
     </w:lvl>
   </w:abstractNum>
-  <w:abstractNum w:abstractNumId="27" w15:restartNumberingAfterBreak="0">
+  <w:abstractNum w:abstractNumId="27">
     <w:nsid w:val="77623B14"/>
     <w:multiLevelType w:val="multilevel"/>
     <w:tmpl w:val="44861604"/>
@@ -37597,7 +37646,7 @@
       </w:rPr>
     </w:lvl>
   </w:abstractNum>
-  <w:abstractNum w:abstractNumId="28" w15:restartNumberingAfterBreak="0">
+  <w:abstractNum w:abstractNumId="28">
     <w:nsid w:val="7E554D23"/>
     <w:multiLevelType w:val="multilevel"/>
     <w:tmpl w:val="78363F0E"/>
@@ -37718,98 +37767,98 @@
       </w:rPr>
     </w:lvl>
   </w:abstractNum>
-  <w:num w:numId="1" w16cid:durableId="493448534">
+  <w:num w:numId="1">
     <w:abstractNumId w:val="4"/>
   </w:num>
-  <w:num w:numId="2" w16cid:durableId="530149802">
+  <w:num w:numId="2">
     <w:abstractNumId w:val="17"/>
   </w:num>
-  <w:num w:numId="3" w16cid:durableId="461308384">
+  <w:num w:numId="3">
     <w:abstractNumId w:val="28"/>
   </w:num>
-  <w:num w:numId="4" w16cid:durableId="478155917">
+  <w:num w:numId="4">
     <w:abstractNumId w:val="20"/>
   </w:num>
-  <w:num w:numId="5" w16cid:durableId="449521280">
+  <w:num w:numId="5">
     <w:abstractNumId w:val="6"/>
   </w:num>
-  <w:num w:numId="6" w16cid:durableId="1959099816">
+  <w:num w:numId="6">
     <w:abstractNumId w:val="23"/>
   </w:num>
-  <w:num w:numId="7" w16cid:durableId="628626945">
+  <w:num w:numId="7">
     <w:abstractNumId w:val="9"/>
   </w:num>
-  <w:num w:numId="8" w16cid:durableId="1254587173">
+  <w:num w:numId="8">
     <w:abstractNumId w:val="27"/>
   </w:num>
-  <w:num w:numId="9" w16cid:durableId="1630742623">
+  <w:num w:numId="9">
     <w:abstractNumId w:val="3"/>
   </w:num>
-  <w:num w:numId="10" w16cid:durableId="516232970">
+  <w:num w:numId="10">
     <w:abstractNumId w:val="13"/>
   </w:num>
-  <w:num w:numId="11" w16cid:durableId="577831987">
+  <w:num w:numId="11">
     <w:abstractNumId w:val="25"/>
   </w:num>
-  <w:num w:numId="12" w16cid:durableId="460151813">
+  <w:num w:numId="12">
     <w:abstractNumId w:val="16"/>
   </w:num>
-  <w:num w:numId="13" w16cid:durableId="2037196908">
+  <w:num w:numId="13">
     <w:abstractNumId w:val="18"/>
   </w:num>
-  <w:num w:numId="14" w16cid:durableId="1672563822">
+  <w:num w:numId="14">
     <w:abstractNumId w:val="8"/>
   </w:num>
-  <w:num w:numId="15" w16cid:durableId="920454809">
+  <w:num w:numId="15">
     <w:abstractNumId w:val="0"/>
   </w:num>
-  <w:num w:numId="16" w16cid:durableId="1307201003">
+  <w:num w:numId="16">
     <w:abstractNumId w:val="22"/>
   </w:num>
-  <w:num w:numId="17" w16cid:durableId="1554080645">
+  <w:num w:numId="17">
     <w:abstractNumId w:val="10"/>
   </w:num>
-  <w:num w:numId="18" w16cid:durableId="206723847">
+  <w:num w:numId="18">
     <w:abstractNumId w:val="12"/>
   </w:num>
-  <w:num w:numId="19" w16cid:durableId="1860317315">
+  <w:num w:numId="19">
     <w:abstractNumId w:val="11"/>
   </w:num>
-  <w:num w:numId="20" w16cid:durableId="1502233842">
+  <w:num w:numId="20">
     <w:abstractNumId w:val="19"/>
   </w:num>
-  <w:num w:numId="21" w16cid:durableId="787428080">
+  <w:num w:numId="21">
     <w:abstractNumId w:val="7"/>
   </w:num>
-  <w:num w:numId="22" w16cid:durableId="2111314520">
+  <w:num w:numId="22">
     <w:abstractNumId w:val="15"/>
   </w:num>
-  <w:num w:numId="23" w16cid:durableId="143595329">
+  <w:num w:numId="23">
     <w:abstractNumId w:val="5"/>
   </w:num>
-  <w:num w:numId="24" w16cid:durableId="941960634">
+  <w:num w:numId="24">
     <w:abstractNumId w:val="14"/>
   </w:num>
-  <w:num w:numId="25" w16cid:durableId="1399552081">
+  <w:num w:numId="25">
     <w:abstractNumId w:val="21"/>
   </w:num>
-  <w:num w:numId="26" w16cid:durableId="801271024">
+  <w:num w:numId="26">
     <w:abstractNumId w:val="24"/>
   </w:num>
-  <w:num w:numId="27" w16cid:durableId="862472923">
+  <w:num w:numId="27">
     <w:abstractNumId w:val="1"/>
   </w:num>
-  <w:num w:numId="28" w16cid:durableId="1512329443">
+  <w:num w:numId="28">
     <w:abstractNumId w:val="26"/>
   </w:num>
-  <w:num w:numId="29" w16cid:durableId="873807505">
+  <w:num w:numId="29">
     <w:abstractNumId w:val="2"/>
   </w:num>
 </w:numbering>
 </file>
 
 <file path=word/styles.xml><?xml version="1.0" encoding="utf-8"?>
-<w:styles xmlns:mc="http://schemas.openxmlformats.org/markup-compatibility/2006" xmlns:r="http://schemas.openxmlformats.org/officeDocument/2006/relationships" xmlns:w="http://schemas.openxmlformats.org/wordprocessingml/2006/main" xmlns:w14="http://schemas.microsoft.com/office/word/2010/wordml" xmlns:w15="http://schemas.microsoft.com/office/word/2012/wordml" xmlns:w16cex="http://schemas.microsoft.com/office/word/2018/wordml/cex" xmlns:w16cid="http://schemas.microsoft.com/office/word/2016/wordml/cid" xmlns:w16="http://schemas.microsoft.com/office/word/2018/wordml" xmlns:w16sdtdh="http://schemas.microsoft.com/office/word/2020/wordml/sdtdatahash" xmlns:w16se="http://schemas.microsoft.com/office/word/2015/wordml/symex" mc:Ignorable="w14 w15 w16se w16cid w16 w16cex w16sdtdh">
+<w:styles xmlns:mc="http://schemas.openxmlformats.org/markup-compatibility/2006" xmlns:r="http://schemas.openxmlformats.org/officeDocument/2006/relationships" xmlns:w="http://schemas.openxmlformats.org/wordprocessingml/2006/main" xmlns:w14="http://schemas.microsoft.com/office/word/2010/wordml" mc:Ignorable="w14">
   <w:docDefaults>
     <w:rPrDefault>
       <w:rPr>
@@ -37825,384 +37874,177 @@
       </w:pPr>
     </w:pPrDefault>
   </w:docDefaults>
-  <w:latentStyles w:defLockedState="0" w:defUIPriority="99" w:defSemiHidden="0" w:defUnhideWhenUsed="0" w:defQFormat="0" w:count="376">
-    <w:lsdException w:name="Normal" w:uiPriority="0" w:qFormat="1"/>
-    <w:lsdException w:name="heading 1" w:uiPriority="9" w:qFormat="1"/>
-    <w:lsdException w:name="heading 2" w:semiHidden="1" w:uiPriority="9" w:unhideWhenUsed="1" w:qFormat="1"/>
-    <w:lsdException w:name="heading 3" w:semiHidden="1" w:uiPriority="9" w:unhideWhenUsed="1" w:qFormat="1"/>
-    <w:lsdException w:name="heading 4" w:semiHidden="1" w:uiPriority="9" w:unhideWhenUsed="1" w:qFormat="1"/>
-    <w:lsdException w:name="heading 5" w:semiHidden="1" w:uiPriority="9" w:unhideWhenUsed="1" w:qFormat="1"/>
-    <w:lsdException w:name="heading 6" w:semiHidden="1" w:uiPriority="9" w:unhideWhenUsed="1" w:qFormat="1"/>
-    <w:lsdException w:name="heading 7" w:semiHidden="1" w:uiPriority="9" w:unhideWhenUsed="1" w:qFormat="1"/>
-    <w:lsdException w:name="heading 8" w:semiHidden="1" w:uiPriority="9" w:unhideWhenUsed="1" w:qFormat="1"/>
-    <w:lsdException w:name="heading 9" w:semiHidden="1" w:uiPriority="9" w:unhideWhenUsed="1" w:qFormat="1"/>
-    <w:lsdException w:name="index 1" w:semiHidden="1" w:unhideWhenUsed="1"/>
-    <w:lsdException w:name="index 2" w:semiHidden="1" w:unhideWhenUsed="1"/>
-    <w:lsdException w:name="index 3" w:semiHidden="1" w:unhideWhenUsed="1"/>
-    <w:lsdException w:name="index 4" w:semiHidden="1" w:unhideWhenUsed="1"/>
-    <w:lsdException w:name="index 5" w:semiHidden="1" w:unhideWhenUsed="1"/>
-    <w:lsdException w:name="index 6" w:semiHidden="1" w:unhideWhenUsed="1"/>
-    <w:lsdException w:name="index 7" w:semiHidden="1" w:unhideWhenUsed="1"/>
-    <w:lsdException w:name="index 8" w:semiHidden="1" w:unhideWhenUsed="1"/>
-    <w:lsdException w:name="index 9" w:semiHidden="1" w:unhideWhenUsed="1"/>
-    <w:lsdException w:name="toc 1" w:semiHidden="1" w:uiPriority="39" w:unhideWhenUsed="1"/>
-    <w:lsdException w:name="toc 2" w:semiHidden="1" w:uiPriority="39" w:unhideWhenUsed="1"/>
-    <w:lsdException w:name="toc 3" w:semiHidden="1" w:uiPriority="39" w:unhideWhenUsed="1"/>
-    <w:lsdException w:name="toc 4" w:semiHidden="1" w:uiPriority="39" w:unhideWhenUsed="1"/>
-    <w:lsdException w:name="toc 5" w:semiHidden="1" w:uiPriority="39" w:unhideWhenUsed="1"/>
-    <w:lsdException w:name="toc 6" w:semiHidden="1" w:uiPriority="39" w:unhideWhenUsed="1"/>
-    <w:lsdException w:name="toc 7" w:semiHidden="1" w:uiPriority="39" w:unhideWhenUsed="1"/>
-    <w:lsdException w:name="toc 8" w:semiHidden="1" w:uiPriority="39" w:unhideWhenUsed="1"/>
-    <w:lsdException w:name="toc 9" w:semiHidden="1" w:uiPriority="39" w:unhideWhenUsed="1"/>
-    <w:lsdException w:name="Normal Indent" w:semiHidden="1" w:unhideWhenUsed="1"/>
-    <w:lsdException w:name="footnote text" w:semiHidden="1" w:unhideWhenUsed="1"/>
-    <w:lsdException w:name="annotation text" w:semiHidden="1" w:unhideWhenUsed="1"/>
-    <w:lsdException w:name="header" w:semiHidden="1" w:unhideWhenUsed="1"/>
-    <w:lsdException w:name="footer" w:semiHidden="1" w:unhideWhenUsed="1"/>
-    <w:lsdException w:name="index heading" w:semiHidden="1" w:unhideWhenUsed="1"/>
-    <w:lsdException w:name="caption" w:semiHidden="1" w:uiPriority="35" w:unhideWhenUsed="1" w:qFormat="1"/>
-    <w:lsdException w:name="table of figures" w:semiHidden="1" w:unhideWhenUsed="1"/>
-    <w:lsdException w:name="envelope address" w:semiHidden="1" w:unhideWhenUsed="1"/>
-    <w:lsdException w:name="envelope return" w:semiHidden="1" w:unhideWhenUsed="1"/>
-    <w:lsdException w:name="footnote reference" w:semiHidden="1" w:unhideWhenUsed="1"/>
-    <w:lsdException w:name="annotation reference" w:semiHidden="1" w:unhideWhenUsed="1"/>
-    <w:lsdException w:name="line number" w:semiHidden="1" w:unhideWhenUsed="1"/>
-    <w:lsdException w:name="page number" w:semiHidden="1" w:unhideWhenUsed="1"/>
-    <w:lsdException w:name="endnote reference" w:semiHidden="1" w:unhideWhenUsed="1"/>
-    <w:lsdException w:name="endnote text" w:semiHidden="1" w:unhideWhenUsed="1"/>
-    <w:lsdException w:name="table of authorities" w:semiHidden="1" w:unhideWhenUsed="1"/>
-    <w:lsdException w:name="macro" w:semiHidden="1" w:unhideWhenUsed="1"/>
-    <w:lsdException w:name="toa heading" w:semiHidden="1" w:unhideWhenUsed="1"/>
-    <w:lsdException w:name="List" w:semiHidden="1" w:unhideWhenUsed="1"/>
-    <w:lsdException w:name="List Bullet" w:semiHidden="1" w:unhideWhenUsed="1"/>
-    <w:lsdException w:name="List Number" w:semiHidden="1" w:unhideWhenUsed="1"/>
-    <w:lsdException w:name="List 2" w:semiHidden="1" w:unhideWhenUsed="1"/>
-    <w:lsdException w:name="List 3" w:semiHidden="1" w:unhideWhenUsed="1"/>
-    <w:lsdException w:name="List 4" w:semiHidden="1" w:unhideWhenUsed="1"/>
-    <w:lsdException w:name="List 5" w:semiHidden="1" w:unhideWhenUsed="1"/>
-    <w:lsdException w:name="List Bullet 2" w:semiHidden="1" w:unhideWhenUsed="1"/>
-    <w:lsdException w:name="List Bullet 3" w:semiHidden="1" w:unhideWhenUsed="1"/>
-    <w:lsdException w:name="List Bullet 4" w:semiHidden="1" w:unhideWhenUsed="1"/>
-    <w:lsdException w:name="List Bullet 5" w:semiHidden="1" w:unhideWhenUsed="1"/>
-    <w:lsdException w:name="List Number 2" w:semiHidden="1" w:unhideWhenUsed="1"/>
-    <w:lsdException w:name="List Number 3" w:semiHidden="1" w:unhideWhenUsed="1"/>
-    <w:lsdException w:name="List Number 4" w:semiHidden="1" w:unhideWhenUsed="1"/>
-    <w:lsdException w:name="List Number 5" w:semiHidden="1" w:unhideWhenUsed="1"/>
-    <w:lsdException w:name="Title" w:uiPriority="0" w:qFormat="1"/>
-    <w:lsdException w:name="Closing" w:semiHidden="1" w:unhideWhenUsed="1"/>
-    <w:lsdException w:name="Signature" w:semiHidden="1" w:unhideWhenUsed="1"/>
-    <w:lsdException w:name="Default Paragraph Font" w:semiHidden="1" w:uiPriority="1" w:unhideWhenUsed="1"/>
-    <w:lsdException w:name="Body Text" w:semiHidden="1" w:unhideWhenUsed="1"/>
-    <w:lsdException w:name="Body Text Indent" w:semiHidden="1" w:unhideWhenUsed="1"/>
-    <w:lsdException w:name="List Continue" w:semiHidden="1" w:unhideWhenUsed="1"/>
-    <w:lsdException w:name="List Continue 2" w:semiHidden="1" w:unhideWhenUsed="1"/>
-    <w:lsdException w:name="List Continue 3" w:semiHidden="1" w:unhideWhenUsed="1"/>
-    <w:lsdException w:name="List Continue 4" w:semiHidden="1" w:unhideWhenUsed="1"/>
-    <w:lsdException w:name="List Continue 5" w:semiHidden="1" w:unhideWhenUsed="1"/>
-    <w:lsdException w:name="Message Header" w:semiHidden="1" w:unhideWhenUsed="1"/>
-    <w:lsdException w:name="Subtitle" w:uiPriority="11" w:qFormat="1"/>
-    <w:lsdException w:name="Salutation" w:semiHidden="1" w:unhideWhenUsed="1"/>
-    <w:lsdException w:name="Date" w:semiHidden="1" w:unhideWhenUsed="1"/>
-    <w:lsdException w:name="Body Text First Indent" w:semiHidden="1" w:unhideWhenUsed="1"/>
-    <w:lsdException w:name="Body Text First Indent 2" w:semiHidden="1" w:unhideWhenUsed="1"/>
-    <w:lsdException w:name="Note Heading" w:semiHidden="1" w:unhideWhenUsed="1"/>
-    <w:lsdException w:name="Body Text 2" w:semiHidden="1" w:unhideWhenUsed="1"/>
-    <w:lsdException w:name="Body Text 3" w:semiHidden="1" w:unhideWhenUsed="1"/>
-    <w:lsdException w:name="Body Text Indent 2" w:semiHidden="1" w:unhideWhenUsed="1"/>
-    <w:lsdException w:name="Body Text Indent 3" w:semiHidden="1" w:unhideWhenUsed="1"/>
-    <w:lsdException w:name="Block Text" w:semiHidden="1" w:unhideWhenUsed="1"/>
-    <w:lsdException w:name="Hyperlink" w:semiHidden="1" w:unhideWhenUsed="1"/>
-    <w:lsdException w:name="FollowedHyperlink" w:semiHidden="1" w:unhideWhenUsed="1"/>
-    <w:lsdException w:name="Strong" w:uiPriority="22" w:qFormat="1"/>
-    <w:lsdException w:name="Emphasis" w:uiPriority="20" w:qFormat="1"/>
-    <w:lsdException w:name="Document Map" w:semiHidden="1" w:unhideWhenUsed="1"/>
-    <w:lsdException w:name="Plain Text" w:semiHidden="1" w:unhideWhenUsed="1"/>
-    <w:lsdException w:name="E-mail Signature" w:semiHidden="1" w:unhideWhenUsed="1"/>
-    <w:lsdException w:name="HTML Top of Form" w:semiHidden="1" w:unhideWhenUsed="1"/>
-    <w:lsdException w:name="HTML Bottom of Form" w:semiHidden="1" w:unhideWhenUsed="1"/>
-    <w:lsdException w:name="Normal (Web)" w:semiHidden="1" w:unhideWhenUsed="1"/>
-    <w:lsdException w:name="HTML Acronym" w:semiHidden="1" w:unhideWhenUsed="1"/>
-    <w:lsdException w:name="HTML Address" w:semiHidden="1" w:unhideWhenUsed="1"/>
-    <w:lsdException w:name="HTML Cite" w:semiHidden="1" w:unhideWhenUsed="1"/>
-    <w:lsdException w:name="HTML Code" w:semiHidden="1" w:unhideWhenUsed="1"/>
-    <w:lsdException w:name="HTML Definition" w:semiHidden="1" w:unhideWhenUsed="1"/>
-    <w:lsdException w:name="HTML Keyboard" w:semiHidden="1" w:unhideWhenUsed="1"/>
-    <w:lsdException w:name="HTML Preformatted" w:semiHidden="1" w:unhideWhenUsed="1"/>
-    <w:lsdException w:name="HTML Sample" w:semiHidden="1" w:unhideWhenUsed="1"/>
-    <w:lsdException w:name="HTML Typewriter" w:semiHidden="1" w:unhideWhenUsed="1"/>
-    <w:lsdException w:name="HTML Variable" w:semiHidden="1" w:unhideWhenUsed="1"/>
-    <w:lsdException w:name="annotation subject" w:semiHidden="1" w:unhideWhenUsed="1"/>
-    <w:lsdException w:name="No List" w:semiHidden="1" w:unhideWhenUsed="1"/>
-    <w:lsdException w:name="Outline List 1" w:semiHidden="1" w:unhideWhenUsed="1"/>
-    <w:lsdException w:name="Outline List 2" w:semiHidden="1" w:unhideWhenUsed="1"/>
-    <w:lsdException w:name="Outline List 3" w:semiHidden="1" w:unhideWhenUsed="1"/>
-    <w:lsdException w:name="Table Simple 1" w:semiHidden="1" w:unhideWhenUsed="1"/>
-    <w:lsdException w:name="Table Simple 2" w:semiHidden="1" w:unhideWhenUsed="1"/>
-    <w:lsdException w:name="Table Simple 3" w:semiHidden="1" w:unhideWhenUsed="1"/>
-    <w:lsdException w:name="Table Classic 1" w:semiHidden="1" w:unhideWhenUsed="1"/>
-    <w:lsdException w:name="Table Classic 2" w:semiHidden="1" w:unhideWhenUsed="1"/>
-    <w:lsdException w:name="Table Classic 3" w:semiHidden="1" w:unhideWhenUsed="1"/>
-    <w:lsdException w:name="Table Classic 4" w:semiHidden="1" w:unhideWhenUsed="1"/>
-    <w:lsdException w:name="Table Colorful 1" w:semiHidden="1" w:unhideWhenUsed="1"/>
-    <w:lsdException w:name="Table Colorful 2" w:semiHidden="1" w:unhideWhenUsed="1"/>
-    <w:lsdException w:name="Table Colorful 3" w:semiHidden="1" w:unhideWhenUsed="1"/>
-    <w:lsdException w:name="Table Columns 1" w:semiHidden="1" w:unhideWhenUsed="1"/>
-    <w:lsdException w:name="Table Columns 2" w:semiHidden="1" w:unhideWhenUsed="1"/>
-    <w:lsdException w:name="Table Columns 3" w:semiHidden="1" w:unhideWhenUsed="1"/>
-    <w:lsdException w:name="Table Columns 4" w:semiHidden="1" w:unhideWhenUsed="1"/>
-    <w:lsdException w:name="Table Columns 5" w:semiHidden="1" w:unhideWhenUsed="1"/>
-    <w:lsdException w:name="Table Grid 1" w:semiHidden="1" w:unhideWhenUsed="1"/>
-    <w:lsdException w:name="Table Grid 2" w:semiHidden="1" w:unhideWhenUsed="1"/>
-    <w:lsdException w:name="Table Grid 3" w:semiHidden="1" w:unhideWhenUsed="1"/>
-    <w:lsdException w:name="Table Grid 4" w:semiHidden="1" w:unhideWhenUsed="1"/>
-    <w:lsdException w:name="Table Grid 5" w:semiHidden="1" w:unhideWhenUsed="1"/>
-    <w:lsdException w:name="Table Grid 6" w:semiHidden="1" w:unhideWhenUsed="1"/>
-    <w:lsdException w:name="Table Grid 7" w:semiHidden="1" w:unhideWhenUsed="1"/>
-    <w:lsdException w:name="Table Grid 8" w:semiHidden="1" w:unhideWhenUsed="1"/>
-    <w:lsdException w:name="Table List 1" w:semiHidden="1" w:unhideWhenUsed="1"/>
-    <w:lsdException w:name="Table List 2" w:semiHidden="1" w:unhideWhenUsed="1"/>
-    <w:lsdException w:name="Table List 3" w:semiHidden="1" w:unhideWhenUsed="1"/>
-    <w:lsdException w:name="Table List 4" w:semiHidden="1" w:unhideWhenUsed="1"/>
-    <w:lsdException w:name="Table List 5" w:semiHidden="1" w:unhideWhenUsed="1"/>
-    <w:lsdException w:name="Table List 6" w:semiHidden="1" w:unhideWhenUsed="1"/>
-    <w:lsdException w:name="Table List 7" w:semiHidden="1" w:unhideWhenUsed="1"/>
-    <w:lsdException w:name="Table List 8" w:semiHidden="1" w:unhideWhenUsed="1"/>
-    <w:lsdException w:name="Table 3D effects 1" w:semiHidden="1" w:unhideWhenUsed="1"/>
-    <w:lsdException w:name="Table 3D effects 2" w:semiHidden="1" w:unhideWhenUsed="1"/>
-    <w:lsdException w:name="Table 3D effects 3" w:semiHidden="1" w:unhideWhenUsed="1"/>
-    <w:lsdException w:name="Table Contemporary" w:semiHidden="1" w:unhideWhenUsed="1"/>
-    <w:lsdException w:name="Table Elegant" w:semiHidden="1" w:unhideWhenUsed="1"/>
-    <w:lsdException w:name="Table Professional" w:semiHidden="1" w:unhideWhenUsed="1"/>
-    <w:lsdException w:name="Table Subtle 2" w:semiHidden="1" w:unhideWhenUsed="1"/>
-    <w:lsdException w:name="Table Web 1" w:semiHidden="1" w:unhideWhenUsed="1"/>
-    <w:lsdException w:name="Balloon Text" w:semiHidden="1" w:unhideWhenUsed="1"/>
-    <w:lsdException w:name="Table Grid" w:uiPriority="39"/>
-    <w:lsdException w:name="Table Theme" w:semiHidden="1" w:unhideWhenUsed="1"/>
-    <w:lsdException w:name="Placeholder Text" w:semiHidden="1"/>
-    <w:lsdException w:name="No Spacing" w:uiPriority="1" w:qFormat="1"/>
-    <w:lsdException w:name="Light Shading" w:uiPriority="60"/>
-    <w:lsdException w:name="Light List" w:uiPriority="61"/>
-    <w:lsdException w:name="Light Grid" w:uiPriority="62"/>
-    <w:lsdException w:name="Medium Shading 1" w:uiPriority="63"/>
-    <w:lsdException w:name="Medium Shading 2" w:uiPriority="64"/>
-    <w:lsdException w:name="Medium List 1" w:uiPriority="65"/>
-    <w:lsdException w:name="Medium List 2" w:uiPriority="66"/>
-    <w:lsdException w:name="Medium Grid 1" w:uiPriority="67"/>
-    <w:lsdException w:name="Medium Grid 2" w:uiPriority="68"/>
-    <w:lsdException w:name="Medium Grid 3" w:uiPriority="69"/>
-    <w:lsdException w:name="Dark List" w:uiPriority="70"/>
-    <w:lsdException w:name="Colorful Shading" w:uiPriority="71"/>
-    <w:lsdException w:name="Colorful List" w:uiPriority="72"/>
-    <w:lsdException w:name="Colorful Grid" w:uiPriority="73"/>
-    <w:lsdException w:name="Light Shading Accent 1" w:uiPriority="60"/>
-    <w:lsdException w:name="Light List Accent 1" w:uiPriority="61"/>
-    <w:lsdException w:name="Light Grid Accent 1" w:uiPriority="62"/>
-    <w:lsdException w:name="Medium Shading 1 Accent 1" w:uiPriority="63"/>
-    <w:lsdException w:name="Medium Shading 2 Accent 1" w:uiPriority="64"/>
-    <w:lsdException w:name="Medium List 1 Accent 1" w:uiPriority="65"/>
-    <w:lsdException w:name="Revision" w:semiHidden="1"/>
-    <w:lsdException w:name="List Paragraph" w:uiPriority="34" w:qFormat="1"/>
-    <w:lsdException w:name="Quote" w:uiPriority="29" w:qFormat="1"/>
-    <w:lsdException w:name="Intense Quote" w:uiPriority="30" w:qFormat="1"/>
-    <w:lsdException w:name="Medium List 2 Accent 1" w:uiPriority="66"/>
-    <w:lsdException w:name="Medium Grid 1 Accent 1" w:uiPriority="67"/>
-    <w:lsdException w:name="Medium Grid 2 Accent 1" w:uiPriority="68"/>
-    <w:lsdException w:name="Medium Grid 3 Accent 1" w:uiPriority="69"/>
-    <w:lsdException w:name="Dark List Accent 1" w:uiPriority="70"/>
-    <w:lsdException w:name="Colorful Shading Accent 1" w:uiPriority="71"/>
-    <w:lsdException w:name="Colorful List Accent 1" w:uiPriority="72"/>
-    <w:lsdException w:name="Colorful Grid Accent 1" w:uiPriority="73"/>
-    <w:lsdException w:name="Light Shading Accent 2" w:uiPriority="60"/>
-    <w:lsdException w:name="Light List Accent 2" w:uiPriority="61"/>
-    <w:lsdException w:name="Light Grid Accent 2" w:uiPriority="62"/>
-    <w:lsdException w:name="Medium Shading 1 Accent 2" w:uiPriority="63"/>
-    <w:lsdException w:name="Medium Shading 2 Accent 2" w:uiPriority="64"/>
-    <w:lsdException w:name="Medium List 1 Accent 2" w:uiPriority="65"/>
-    <w:lsdException w:name="Medium List 2 Accent 2" w:uiPriority="66"/>
-    <w:lsdException w:name="Medium Grid 1 Accent 2" w:uiPriority="67"/>
-    <w:lsdException w:name="Medium Grid 2 Accent 2" w:uiPriority="68"/>
-    <w:lsdException w:name="Medium Grid 3 Accent 2" w:uiPriority="69"/>
-    <w:lsdException w:name="Dark List Accent 2" w:uiPriority="70"/>
-    <w:lsdException w:name="Colorful Shading Accent 2" w:uiPriority="71"/>
-    <w:lsdException w:name="Colorful List Accent 2" w:uiPriority="72"/>
-    <w:lsdException w:name="Colorful Grid Accent 2" w:uiPriority="73"/>
-    <w:lsdException w:name="Light Shading Accent 3" w:uiPriority="60"/>
-    <w:lsdException w:name="Light List Accent 3" w:uiPriority="61"/>
-    <w:lsdException w:name="Light Grid Accent 3" w:uiPriority="62"/>
-    <w:lsdException w:name="Medium Shading 1 Accent 3" w:uiPriority="63"/>
-    <w:lsdException w:name="Medium Shading 2 Accent 3" w:uiPriority="64"/>
-    <w:lsdException w:name="Medium List 1 Accent 3" w:uiPriority="65"/>
-    <w:lsdException w:name="Medium List 2 Accent 3" w:uiPriority="66"/>
-    <w:lsdException w:name="Medium Grid 1 Accent 3" w:uiPriority="67"/>
-    <w:lsdException w:name="Medium Grid 2 Accent 3" w:uiPriority="68"/>
-    <w:lsdException w:name="Medium Grid 3 Accent 3" w:uiPriority="69"/>
-    <w:lsdException w:name="Dark List Accent 3" w:uiPriority="70"/>
-    <w:lsdException w:name="Colorful Shading Accent 3" w:uiPriority="71"/>
-    <w:lsdException w:name="Colorful List Accent 3" w:uiPriority="72"/>
-    <w:lsdException w:name="Colorful Grid Accent 3" w:uiPriority="73"/>
-    <w:lsdException w:name="Light Shading Accent 4" w:uiPriority="60"/>
-    <w:lsdException w:name="Light List Accent 4" w:uiPriority="61"/>
-    <w:lsdException w:name="Light Grid Accent 4" w:uiPriority="62"/>
-    <w:lsdException w:name="Medium Shading 1 Accent 4" w:uiPriority="63"/>
-    <w:lsdException w:name="Medium Shading 2 Accent 4" w:uiPriority="64"/>
-    <w:lsdException w:name="Medium List 1 Accent 4" w:uiPriority="65"/>
-    <w:lsdException w:name="Medium List 2 Accent 4" w:uiPriority="66"/>
-    <w:lsdException w:name="Medium Grid 1 Accent 4" w:uiPriority="67"/>
-    <w:lsdException w:name="Medium Grid 2 Accent 4" w:uiPriority="68"/>
-    <w:lsdException w:name="Medium Grid 3 Accent 4" w:uiPriority="69"/>
-    <w:lsdException w:name="Dark List Accent 4" w:uiPriority="70"/>
-    <w:lsdException w:name="Colorful Shading Accent 4" w:uiPriority="71"/>
-    <w:lsdException w:name="Colorful List Accent 4" w:uiPriority="72"/>
-    <w:lsdException w:name="Colorful Grid Accent 4" w:uiPriority="73"/>
-    <w:lsdException w:name="Light Shading Accent 5" w:uiPriority="60"/>
-    <w:lsdException w:name="Light List Accent 5" w:uiPriority="61"/>
-    <w:lsdException w:name="Light Grid Accent 5" w:uiPriority="62"/>
-    <w:lsdException w:name="Medium Shading 1 Accent 5" w:uiPriority="63"/>
-    <w:lsdException w:name="Medium Shading 2 Accent 5" w:uiPriority="64"/>
-    <w:lsdException w:name="Medium List 1 Accent 5" w:uiPriority="65"/>
-    <w:lsdException w:name="Medium List 2 Accent 5" w:uiPriority="66"/>
-    <w:lsdException w:name="Medium Grid 1 Accent 5" w:uiPriority="67"/>
-    <w:lsdException w:name="Medium Grid 2 Accent 5" w:uiPriority="68"/>
-    <w:lsdException w:name="Medium Grid 3 Accent 5" w:uiPriority="69"/>
-    <w:lsdException w:name="Dark List Accent 5" w:uiPriority="70"/>
-    <w:lsdException w:name="Colorful Shading Accent 5" w:uiPriority="71"/>
-    <w:lsdException w:name="Colorful List Accent 5" w:uiPriority="72"/>
-    <w:lsdException w:name="Colorful Grid Accent 5" w:uiPriority="73"/>
-    <w:lsdException w:name="Light Shading Accent 6" w:uiPriority="60"/>
-    <w:lsdException w:name="Light List Accent 6" w:uiPriority="61"/>
-    <w:lsdException w:name="Light Grid Accent 6" w:uiPriority="62"/>
-    <w:lsdException w:name="Medium Shading 1 Accent 6" w:uiPriority="63"/>
-    <w:lsdException w:name="Medium Shading 2 Accent 6" w:uiPriority="64"/>
-    <w:lsdException w:name="Medium List 1 Accent 6" w:uiPriority="65"/>
-    <w:lsdException w:name="Medium List 2 Accent 6" w:uiPriority="66"/>
-    <w:lsdException w:name="Medium Grid 1 Accent 6" w:uiPriority="67"/>
-    <w:lsdException w:name="Medium Grid 2 Accent 6" w:uiPriority="68"/>
-    <w:lsdException w:name="Medium Grid 3 Accent 6" w:uiPriority="69"/>
-    <w:lsdException w:name="Dark List Accent 6" w:uiPriority="70"/>
-    <w:lsdException w:name="Colorful Shading Accent 6" w:uiPriority="71"/>
-    <w:lsdException w:name="Colorful List Accent 6" w:uiPriority="72"/>
-    <w:lsdException w:name="Colorful Grid Accent 6" w:uiPriority="73"/>
-    <w:lsdException w:name="Subtle Emphasis" w:uiPriority="19" w:qFormat="1"/>
-    <w:lsdException w:name="Intense Emphasis" w:uiPriority="21" w:qFormat="1"/>
-    <w:lsdException w:name="Subtle Reference" w:uiPriority="31" w:qFormat="1"/>
-    <w:lsdException w:name="Intense Reference" w:uiPriority="32" w:qFormat="1"/>
-    <w:lsdException w:name="Book Title" w:uiPriority="33" w:qFormat="1"/>
-    <w:lsdException w:name="Bibliography" w:semiHidden="1" w:uiPriority="37" w:unhideWhenUsed="1"/>
-    <w:lsdException w:name="TOC Heading" w:semiHidden="1" w:uiPriority="39" w:unhideWhenUsed="1" w:qFormat="1"/>
-    <w:lsdException w:name="Plain Table 1" w:uiPriority="41"/>
-    <w:lsdException w:name="Plain Table 2" w:uiPriority="42"/>
-    <w:lsdException w:name="Plain Table 3" w:uiPriority="43"/>
-    <w:lsdException w:name="Plain Table 4" w:uiPriority="44"/>
-    <w:lsdException w:name="Plain Table 5" w:uiPriority="45"/>
-    <w:lsdException w:name="Grid Table Light" w:uiPriority="40"/>
-    <w:lsdException w:name="Grid Table 1 Light" w:uiPriority="46"/>
-    <w:lsdException w:name="Grid Table 2" w:uiPriority="47"/>
-    <w:lsdException w:name="Grid Table 3" w:uiPriority="48"/>
-    <w:lsdException w:name="Grid Table 4" w:uiPriority="49"/>
-    <w:lsdException w:name="Grid Table 5 Dark" w:uiPriority="50"/>
-    <w:lsdException w:name="Grid Table 6 Colorful" w:uiPriority="51"/>
-    <w:lsdException w:name="Grid Table 7 Colorful" w:uiPriority="52"/>
-    <w:lsdException w:name="Grid Table 1 Light Accent 1" w:uiPriority="46"/>
-    <w:lsdException w:name="Grid Table 2 Accent 1" w:uiPriority="47"/>
-    <w:lsdException w:name="Grid Table 3 Accent 1" w:uiPriority="48"/>
-    <w:lsdException w:name="Grid Table 4 Accent 1" w:uiPriority="49"/>
-    <w:lsdException w:name="Grid Table 5 Dark Accent 1" w:uiPriority="50"/>
-    <w:lsdException w:name="Grid Table 6 Colorful Accent 1" w:uiPriority="51"/>
-    <w:lsdException w:name="Grid Table 7 Colorful Accent 1" w:uiPriority="52"/>
-    <w:lsdException w:name="Grid Table 1 Light Accent 2" w:uiPriority="46"/>
-    <w:lsdException w:name="Grid Table 2 Accent 2" w:uiPriority="47"/>
-    <w:lsdException w:name="Grid Table 3 Accent 2" w:uiPriority="48"/>
-    <w:lsdException w:name="Grid Table 4 Accent 2" w:uiPriority="49"/>
-    <w:lsdException w:name="Grid Table 5 Dark Accent 2" w:uiPriority="50"/>
-    <w:lsdException w:name="Grid Table 6 Colorful Accent 2" w:uiPriority="51"/>
-    <w:lsdException w:name="Grid Table 7 Colorful Accent 2" w:uiPriority="52"/>
-    <w:lsdException w:name="Grid Table 1 Light Accent 3" w:uiPriority="46"/>
-    <w:lsdException w:name="Grid Table 2 Accent 3" w:uiPriority="47"/>
-    <w:lsdException w:name="Grid Table 3 Accent 3" w:uiPriority="48"/>
-    <w:lsdException w:name="Grid Table 4 Accent 3" w:uiPriority="49"/>
-    <w:lsdException w:name="Grid Table 5 Dark Accent 3" w:uiPriority="50"/>
-    <w:lsdException w:name="Grid Table 6 Colorful Accent 3" w:uiPriority="51"/>
-    <w:lsdException w:name="Grid Table 7 Colorful Accent 3" w:uiPriority="52"/>
-    <w:lsdException w:name="Grid Table 1 Light Accent 4" w:uiPriority="46"/>
-    <w:lsdException w:name="Grid Table 2 Accent 4" w:uiPriority="47"/>
-    <w:lsdException w:name="Grid Table 3 Accent 4" w:uiPriority="48"/>
-    <w:lsdException w:name="Grid Table 4 Accent 4" w:uiPriority="49"/>
-    <w:lsdException w:name="Grid Table 5 Dark Accent 4" w:uiPriority="50"/>
-    <w:lsdException w:name="Grid Table 6 Colorful Accent 4" w:uiPriority="51"/>
-    <w:lsdException w:name="Grid Table 7 Colorful Accent 4" w:uiPriority="52"/>
-    <w:lsdException w:name="Grid Table 1 Light Accent 5" w:uiPriority="46"/>
-    <w:lsdException w:name="Grid Table 2 Accent 5" w:uiPriority="47"/>
-    <w:lsdException w:name="Grid Table 3 Accent 5" w:uiPriority="48"/>
-    <w:lsdException w:name="Grid Table 4 Accent 5" w:uiPriority="49"/>
-    <w:lsdException w:name="Grid Table 5 Dark Accent 5" w:uiPriority="50"/>
-    <w:lsdException w:name="Grid Table 6 Colorful Accent 5" w:uiPriority="51"/>
-    <w:lsdException w:name="Grid Table 7 Colorful Accent 5" w:uiPriority="52"/>
-    <w:lsdException w:name="Grid Table 1 Light Accent 6" w:uiPriority="46"/>
-    <w:lsdException w:name="Grid Table 2 Accent 6" w:uiPriority="47"/>
-    <w:lsdException w:name="Grid Table 3 Accent 6" w:uiPriority="48"/>
-    <w:lsdException w:name="Grid Table 4 Accent 6" w:uiPriority="49"/>
-    <w:lsdException w:name="Grid Table 5 Dark Accent 6" w:uiPriority="50"/>
-    <w:lsdException w:name="Grid Table 6 Colorful Accent 6" w:uiPriority="51"/>
-    <w:lsdException w:name="Grid Table 7 Colorful Accent 6" w:uiPriority="52"/>
-    <w:lsdException w:name="List Table 1 Light" w:uiPriority="46"/>
-    <w:lsdException w:name="List Table 2" w:uiPriority="47"/>
-    <w:lsdException w:name="List Table 3" w:uiPriority="48"/>
-    <w:lsdException w:name="List Table 4" w:uiPriority="49"/>
-    <w:lsdException w:name="List Table 5 Dark" w:uiPriority="50"/>
-    <w:lsdException w:name="List Table 6 Colorful" w:uiPriority="51"/>
-    <w:lsdException w:name="List Table 7 Colorful" w:uiPriority="52"/>
-    <w:lsdException w:name="List Table 1 Light Accent 1" w:uiPriority="46"/>
-    <w:lsdException w:name="List Table 2 Accent 1" w:uiPriority="47"/>
-    <w:lsdException w:name="List Table 3 Accent 1" w:uiPriority="48"/>
-    <w:lsdException w:name="List Table 4 Accent 1" w:uiPriority="49"/>
-    <w:lsdException w:name="List Table 5 Dark Accent 1" w:uiPriority="50"/>
-    <w:lsdException w:name="List Table 6 Colorful Accent 1" w:uiPriority="51"/>
-    <w:lsdException w:name="List Table 7 Colorful Accent 1" w:uiPriority="52"/>
-    <w:lsdException w:name="List Table 1 Light Accent 2" w:uiPriority="46"/>
-    <w:lsdException w:name="List Table 2 Accent 2" w:uiPriority="47"/>
-    <w:lsdException w:name="List Table 3 Accent 2" w:uiPriority="48"/>
-    <w:lsdException w:name="List Table 4 Accent 2" w:uiPriority="49"/>
-    <w:lsdException w:name="List Table 5 Dark Accent 2" w:uiPriority="50"/>
-    <w:lsdException w:name="List Table 6 Colorful Accent 2" w:uiPriority="51"/>
-    <w:lsdException w:name="List Table 7 Colorful Accent 2" w:uiPriority="52"/>
-    <w:lsdException w:name="List Table 1 Light Accent 3" w:uiPriority="46"/>
-    <w:lsdException w:name="List Table 2 Accent 3" w:uiPriority="47"/>
-    <w:lsdException w:name="List Table 3 Accent 3" w:uiPriority="48"/>
-    <w:lsdException w:name="List Table 4 Accent 3" w:uiPriority="49"/>
-    <w:lsdException w:name="List Table 5 Dark Accent 3" w:uiPriority="50"/>
-    <w:lsdException w:name="List Table 6 Colorful Accent 3" w:uiPriority="51"/>
-    <w:lsdException w:name="List Table 7 Colorful Accent 3" w:uiPriority="52"/>
-    <w:lsdException w:name="List Table 1 Light Accent 4" w:uiPriority="46"/>
-    <w:lsdException w:name="List Table 2 Accent 4" w:uiPriority="47"/>
-    <w:lsdException w:name="List Table 3 Accent 4" w:uiPriority="48"/>
-    <w:lsdException w:name="List Table 4 Accent 4" w:uiPriority="49"/>
-    <w:lsdException w:name="List Table 5 Dark Accent 4" w:uiPriority="50"/>
-    <w:lsdException w:name="List Table 6 Colorful Accent 4" w:uiPriority="51"/>
-    <w:lsdException w:name="List Table 7 Colorful Accent 4" w:uiPriority="52"/>
-    <w:lsdException w:name="List Table 1 Light Accent 5" w:uiPriority="46"/>
-    <w:lsdException w:name="List Table 2 Accent 5" w:uiPriority="47"/>
-    <w:lsdException w:name="List Table 3 Accent 5" w:uiPriority="48"/>
-    <w:lsdException w:name="List Table 4 Accent 5" w:uiPriority="49"/>
-    <w:lsdException w:name="List Table 5 Dark Accent 5" w:uiPriority="50"/>
-    <w:lsdException w:name="List Table 6 Colorful Accent 5" w:uiPriority="51"/>
-    <w:lsdException w:name="List Table 7 Colorful Accent 5" w:uiPriority="52"/>
-    <w:lsdException w:name="List Table 1 Light Accent 6" w:uiPriority="46"/>
-    <w:lsdException w:name="List Table 2 Accent 6" w:uiPriority="47"/>
-    <w:lsdException w:name="List Table 3 Accent 6" w:uiPriority="48"/>
-    <w:lsdException w:name="List Table 4 Accent 6" w:uiPriority="49"/>
-    <w:lsdException w:name="List Table 5 Dark Accent 6" w:uiPriority="50"/>
-    <w:lsdException w:name="List Table 6 Colorful Accent 6" w:uiPriority="51"/>
-    <w:lsdException w:name="List Table 7 Colorful Accent 6" w:uiPriority="52"/>
-    <w:lsdException w:name="Mention" w:semiHidden="1" w:unhideWhenUsed="1"/>
-    <w:lsdException w:name="Smart Hyperlink" w:semiHidden="1" w:unhideWhenUsed="1"/>
-    <w:lsdException w:name="Hashtag" w:semiHidden="1" w:unhideWhenUsed="1"/>
-    <w:lsdException w:name="Unresolved Mention" w:semiHidden="1" w:unhideWhenUsed="1"/>
-    <w:lsdException w:name="Smart Link" w:semiHidden="1" w:unhideWhenUsed="1"/>
+  <w:latentStyles w:defLockedState="0" w:defUIPriority="99" w:defSemiHidden="1" w:defUnhideWhenUsed="1" w:defQFormat="0" w:count="267">
+    <w:lsdException w:name="Normal" w:semiHidden="0" w:uiPriority="0" w:unhideWhenUsed="0" w:qFormat="1"/>
+    <w:lsdException w:name="heading 1" w:semiHidden="0" w:uiPriority="9" w:unhideWhenUsed="0" w:qFormat="1"/>
+    <w:lsdException w:name="heading 2" w:uiPriority="9" w:qFormat="1"/>
+    <w:lsdException w:name="heading 3" w:uiPriority="9" w:qFormat="1"/>
+    <w:lsdException w:name="heading 4" w:uiPriority="9" w:qFormat="1"/>
+    <w:lsdException w:name="heading 5" w:uiPriority="9" w:qFormat="1"/>
+    <w:lsdException w:name="heading 6" w:uiPriority="9" w:qFormat="1"/>
+    <w:lsdException w:name="heading 7" w:uiPriority="9" w:qFormat="1"/>
+    <w:lsdException w:name="heading 8" w:uiPriority="9" w:qFormat="1"/>
+    <w:lsdException w:name="heading 9" w:uiPriority="9" w:qFormat="1"/>
+    <w:lsdException w:name="toc 1" w:uiPriority="39"/>
+    <w:lsdException w:name="toc 2" w:uiPriority="39"/>
+    <w:lsdException w:name="toc 3" w:uiPriority="39"/>
+    <w:lsdException w:name="toc 4" w:uiPriority="39"/>
+    <w:lsdException w:name="toc 5" w:uiPriority="39"/>
+    <w:lsdException w:name="toc 6" w:uiPriority="39"/>
+    <w:lsdException w:name="toc 7" w:uiPriority="39"/>
+    <w:lsdException w:name="toc 8" w:uiPriority="39"/>
+    <w:lsdException w:name="toc 9" w:uiPriority="39"/>
+    <w:lsdException w:name="caption" w:uiPriority="35" w:qFormat="1"/>
+    <w:lsdException w:name="Title" w:semiHidden="0" w:uiPriority="0" w:unhideWhenUsed="0" w:qFormat="1"/>
+    <w:lsdException w:name="Default Paragraph Font" w:uiPriority="1"/>
+    <w:lsdException w:name="Subtitle" w:semiHidden="0" w:uiPriority="11" w:unhideWhenUsed="0" w:qFormat="1"/>
+    <w:lsdException w:name="Strong" w:semiHidden="0" w:uiPriority="22" w:unhideWhenUsed="0" w:qFormat="1"/>
+    <w:lsdException w:name="Emphasis" w:semiHidden="0" w:uiPriority="20" w:unhideWhenUsed="0" w:qFormat="1"/>
+    <w:lsdException w:name="Normal Table" w:semiHidden="0" w:unhideWhenUsed="0"/>
+    <w:lsdException w:name="Table Subtle 1" w:semiHidden="0" w:unhideWhenUsed="0"/>
+    <w:lsdException w:name="Table Web 2" w:semiHidden="0" w:unhideWhenUsed="0"/>
+    <w:lsdException w:name="Table Web 3" w:semiHidden="0" w:unhideWhenUsed="0"/>
+    <w:lsdException w:name="Table Grid" w:semiHidden="0" w:uiPriority="59" w:unhideWhenUsed="0"/>
+    <w:lsdException w:name="Placeholder Text" w:unhideWhenUsed="0"/>
+    <w:lsdException w:name="No Spacing" w:semiHidden="0" w:uiPriority="1" w:unhideWhenUsed="0" w:qFormat="1"/>
+    <w:lsdException w:name="Light Shading" w:semiHidden="0" w:uiPriority="60" w:unhideWhenUsed="0"/>
+    <w:lsdException w:name="Light List" w:semiHidden="0" w:uiPriority="61" w:unhideWhenUsed="0"/>
+    <w:lsdException w:name="Light Grid" w:semiHidden="0" w:uiPriority="62" w:unhideWhenUsed="0"/>
+    <w:lsdException w:name="Medium Shading 1" w:semiHidden="0" w:uiPriority="63" w:unhideWhenUsed="0"/>
+    <w:lsdException w:name="Medium Shading 2" w:semiHidden="0" w:uiPriority="64" w:unhideWhenUsed="0"/>
+    <w:lsdException w:name="Medium List 1" w:semiHidden="0" w:uiPriority="65" w:unhideWhenUsed="0"/>
+    <w:lsdException w:name="Medium List 2" w:semiHidden="0" w:uiPriority="66" w:unhideWhenUsed="0"/>
+    <w:lsdException w:name="Medium Grid 1" w:semiHidden="0" w:uiPriority="67" w:unhideWhenUsed="0"/>
+    <w:lsdException w:name="Medium Grid 2" w:semiHidden="0" w:uiPriority="68" w:unhideWhenUsed="0"/>
+    <w:lsdException w:name="Medium Grid 3" w:semiHidden="0" w:uiPriority="69" w:unhideWhenUsed="0"/>
+    <w:lsdException w:name="Dark List" w:semiHidden="0" w:uiPriority="70" w:unhideWhenUsed="0"/>
+    <w:lsdException w:name="Colorful Shading" w:semiHidden="0" w:uiPriority="71" w:unhideWhenUsed="0"/>
+    <w:lsdException w:name="Colorful List" w:semiHidden="0" w:uiPriority="72" w:unhideWhenUsed="0"/>
+    <w:lsdException w:name="Colorful Grid" w:semiHidden="0" w:uiPriority="73" w:unhideWhenUsed="0"/>
+    <w:lsdException w:name="Light Shading Accent 1" w:semiHidden="0" w:uiPriority="60" w:unhideWhenUsed="0"/>
+    <w:lsdException w:name="Light List Accent 1" w:semiHidden="0" w:uiPriority="61" w:unhideWhenUsed="0"/>
+    <w:lsdException w:name="Light Grid Accent 1" w:semiHidden="0" w:uiPriority="62" w:unhideWhenUsed="0"/>
+    <w:lsdException w:name="Medium Shading 1 Accent 1" w:semiHidden="0" w:uiPriority="63" w:unhideWhenUsed="0"/>
+    <w:lsdException w:name="Medium Shading 2 Accent 1" w:semiHidden="0" w:uiPriority="64" w:unhideWhenUsed="0"/>
+    <w:lsdException w:name="Medium List 1 Accent 1" w:semiHidden="0" w:uiPriority="65" w:unhideWhenUsed="0"/>
+    <w:lsdException w:name="Revision" w:unhideWhenUsed="0"/>
+    <w:lsdException w:name="List Paragraph" w:semiHidden="0" w:uiPriority="34" w:unhideWhenUsed="0" w:qFormat="1"/>
+    <w:lsdException w:name="Quote" w:semiHidden="0" w:uiPriority="29" w:unhideWhenUsed="0" w:qFormat="1"/>
+    <w:lsdException w:name="Intense Quote" w:semiHidden="0" w:uiPriority="30" w:unhideWhenUsed="0" w:qFormat="1"/>
+    <w:lsdException w:name="Medium List 2 Accent 1" w:semiHidden="0" w:uiPriority="66" w:unhideWhenUsed="0"/>
+    <w:lsdException w:name="Medium Grid 1 Accent 1" w:semiHidden="0" w:uiPriority="67" w:unhideWhenUsed="0"/>
+    <w:lsdException w:name="Medium Grid 2 Accent 1" w:semiHidden="0" w:uiPriority="68" w:unhideWhenUsed="0"/>
+    <w:lsdException w:name="Medium Grid 3 Accent 1" w:semiHidden="0" w:uiPriority="69" w:unhideWhenUsed="0"/>
+    <w:lsdException w:name="Dark List Accent 1" w:semiHidden="0" w:uiPriority="70" w:unhideWhenUsed="0"/>
+    <w:lsdException w:name="Colorful Shading Accent 1" w:semiHidden="0" w:uiPriority="71" w:unhideWhenUsed="0"/>
+    <w:lsdException w:name="Colorful List Accent 1" w:semiHidden="0" w:uiPriority="72" w:unhideWhenUsed="0"/>
+    <w:lsdException w:name="Colorful Grid Accent 1" w:semiHidden="0" w:uiPriority="73" w:unhideWhenUsed="0"/>
+    <w:lsdException w:name="Light Shading Accent 2" w:semiHidden="0" w:uiPriority="60" w:unhideWhenUsed="0"/>
+    <w:lsdException w:name="Light List Accent 2" w:semiHidden="0" w:uiPriority="61" w:unhideWhenUsed="0"/>
+    <w:lsdException w:name="Light Grid Accent 2" w:semiHidden="0" w:uiPriority="62" w:unhideWhenUsed="0"/>
+    <w:lsdException w:name="Medium Shading 1 Accent 2" w:semiHidden="0" w:uiPriority="63" w:unhideWhenUsed="0"/>
+    <w:lsdException w:name="Medium Shading 2 Accent 2" w:semiHidden="0" w:uiPriority="64" w:unhideWhenUsed="0"/>
+    <w:lsdException w:name="Medium List 1 Accent 2" w:semiHidden="0" w:uiPriority="65" w:unhideWhenUsed="0"/>
+    <w:lsdException w:name="Medium List 2 Accent 2" w:semiHidden="0" w:uiPriority="66" w:unhideWhenUsed="0"/>
+    <w:lsdException w:name="Medium Grid 1 Accent 2" w:semiHidden="0" w:uiPriority="67" w:unhideWhenUsed="0"/>
+    <w:lsdException w:name="Medium Grid 2 Accent 2" w:semiHidden="0" w:uiPriority="68" w:unhideWhenUsed="0"/>
+    <w:lsdException w:name="Medium Grid 3 Accent 2" w:semiHidden="0" w:uiPriority="69" w:unhideWhenUsed="0"/>
+    <w:lsdException w:name="Dark List Accent 2" w:semiHidden="0" w:uiPriority="70" w:unhideWhenUsed="0"/>
+    <w:lsdException w:name="Colorful Shading Accent 2" w:semiHidden="0" w:uiPriority="71" w:unhideWhenUsed="0"/>
+    <w:lsdException w:name="Colorful List Accent 2" w:semiHidden="0" w:uiPriority="72" w:unhideWhenUsed="0"/>
+    <w:lsdException w:name="Colorful Grid Accent 2" w:semiHidden="0" w:uiPriority="73" w:unhideWhenUsed="0"/>
+    <w:lsdException w:name="Light Shading Accent 3" w:semiHidden="0" w:uiPriority="60" w:unhideWhenUsed="0"/>
+    <w:lsdException w:name="Light List Accent 3" w:semiHidden="0" w:uiPriority="61" w:unhideWhenUsed="0"/>
+    <w:lsdException w:name="Light Grid Accent 3" w:semiHidden="0" w:uiPriority="62" w:unhideWhenUsed="0"/>
+    <w:lsdException w:name="Medium Shading 1 Accent 3" w:semiHidden="0" w:uiPriority="63" w:unhideWhenUsed="0"/>
+    <w:lsdException w:name="Medium Shading 2 Accent 3" w:semiHidden="0" w:uiPriority="64" w:unhideWhenUsed="0"/>
+    <w:lsdException w:name="Medium List 1 Accent 3" w:semiHidden="0" w:uiPriority="65" w:unhideWhenUsed="0"/>
+    <w:lsdException w:name="Medium List 2 Accent 3" w:semiHidden="0" w:uiPriority="66" w:unhideWhenUsed="0"/>
+    <w:lsdException w:name="Medium Grid 1 Accent 3" w:semiHidden="0" w:uiPriority="67" w:unhideWhenUsed="0"/>
+    <w:lsdException w:name="Medium Grid 2 Accent 3" w:semiHidden="0" w:uiPriority="68" w:unhideWhenUsed="0"/>
+    <w:lsdException w:name="Medium Grid 3 Accent 3" w:semiHidden="0" w:uiPriority="69" w:unhideWhenUsed="0"/>
+    <w:lsdException w:name="Dark List Accent 3" w:semiHidden="0" w:uiPriority="70" w:unhideWhenUsed="0"/>
+    <w:lsdException w:name="Colorful Shading Accent 3" w:semiHidden="0" w:uiPriority="71" w:unhideWhenUsed="0"/>
+    <w:lsdException w:name="Colorful List Accent 3" w:semiHidden="0" w:uiPriority="72" w:unhideWhenUsed="0"/>
+    <w:lsdException w:name="Colorful Grid Accent 3" w:semiHidden="0" w:uiPriority="73" w:unhideWhenUsed="0"/>
+    <w:lsdException w:name="Light Shading Accent 4" w:semiHidden="0" w:uiPriority="60" w:unhideWhenUsed="0"/>
+    <w:lsdException w:name="Light List Accent 4" w:semiHidden="0" w:uiPriority="61" w:unhideWhenUsed="0"/>
+    <w:lsdException w:name="Light Grid Accent 4" w:semiHidden="0" w:uiPriority="62" w:unhideWhenUsed="0"/>
+    <w:lsdException w:name="Medium Shading 1 Accent 4" w:semiHidden="0" w:uiPriority="63" w:unhideWhenUsed="0"/>
+    <w:lsdException w:name="Medium Shading 2 Accent 4" w:semiHidden="0" w:uiPriority="64" w:unhideWhenUsed="0"/>
+    <w:lsdException w:name="Medium List 1 Accent 4" w:semiHidden="0" w:uiPriority="65" w:unhideWhenUsed="0"/>
+    <w:lsdException w:name="Medium List 2 Accent 4" w:semiHidden="0" w:uiPriority="66" w:unhideWhenUsed="0"/>
+    <w:lsdException w:name="Medium Grid 1 Accent 4" w:semiHidden="0" w:uiPriority="67" w:unhideWhenUsed="0"/>
+    <w:lsdException w:name="Medium Grid 2 Accent 4" w:semiHidden="0" w:uiPriority="68" w:unhideWhenUsed="0"/>
+    <w:lsdException w:name="Medium Grid 3 Accent 4" w:semiHidden="0" w:uiPriority="69" w:unhideWhenUsed="0"/>
+    <w:lsdException w:name="Dark List Accent 4" w:semiHidden="0" w:uiPriority="70" w:unhideWhenUsed="0"/>
+    <w:lsdException w:name="Colorful Shading Accent 4" w:semiHidden="0" w:uiPriority="71" w:unhideWhenUsed="0"/>
+    <w:lsdException w:name="Colorful List Accent 4" w:semiHidden="0" w:uiPriority="72" w:unhideWhenUsed="0"/>
+    <w:lsdException w:name="Colorful Grid Accent 4" w:semiHidden="0" w:uiPriority="73" w:unhideWhenUsed="0"/>
+    <w:lsdException w:name="Light Shading Accent 5" w:semiHidden="0" w:uiPriority="60" w:unhideWhenUsed="0"/>
+    <w:lsdException w:name="Light List Accent 5" w:semiHidden="0" w:uiPriority="61" w:unhideWhenUsed="0"/>
+    <w:lsdException w:name="Light Grid Accent 5" w:semiHidden="0" w:uiPriority="62" w:unhideWhenUsed="0"/>
+    <w:lsdException w:name="Medium Shading 1 Accent 5" w:semiHidden="0" w:uiPriority="63" w:unhideWhenUsed="0"/>
+    <w:lsdException w:name="Medium Shading 2 Accent 5" w:semiHidden="0" w:uiPriority="64" w:unhideWhenUsed="0"/>
+    <w:lsdException w:name="Medium List 1 Accent 5" w:semiHidden="0" w:uiPriority="65" w:unhideWhenUsed="0"/>
+    <w:lsdException w:name="Medium List 2 Accent 5" w:semiHidden="0" w:uiPriority="66" w:unhideWhenUsed="0"/>
+    <w:lsdException w:name="Medium Grid 1 Accent 5" w:semiHidden="0" w:uiPriority="67" w:unhideWhenUsed="0"/>
+    <w:lsdException w:name="Medium Grid 2 Accent 5" w:semiHidden="0" w:uiPriority="68" w:unhideWhenUsed="0"/>
+    <w:lsdException w:name="Medium Grid 3 Accent 5" w:semiHidden="0" w:uiPriority="69" w:unhideWhenUsed="0"/>
+    <w:lsdException w:name="Dark List Accent 5" w:semiHidden="0" w:uiPriority="70" w:unhideWhenUsed="0"/>
+    <w:lsdException w:name="Colorful Shading Accent 5" w:semiHidden="0" w:uiPriority="71" w:unhideWhenUsed="0"/>
+    <w:lsdException w:name="Colorful List Accent 5" w:semiHidden="0" w:uiPriority="72" w:unhideWhenUsed="0"/>
+    <w:lsdException w:name="Colorful Grid Accent 5" w:semiHidden="0" w:uiPriority="73" w:unhideWhenUsed="0"/>
+    <w:lsdException w:name="Light Shading Accent 6" w:semiHidden="0" w:uiPriority="60" w:unhideWhenUsed="0"/>
+    <w:lsdException w:name="Light List Accent 6" w:semiHidden="0" w:uiPriority="61" w:unhideWhenUsed="0"/>
+    <w:lsdException w:name="Light Grid Accent 6" w:semiHidden="0" w:uiPriority="62" w:unhideWhenUsed="0"/>
+    <w:lsdException w:name="Medium Shading 1 Accent 6" w:semiHidden="0" w:uiPriority="63" w:unhideWhenUsed="0"/>
+    <w:lsdException w:name="Medium Shading 2 Accent 6" w:semiHidden="0" w:uiPriority="64" w:unhideWhenUsed="0"/>
+    <w:lsdException w:name="Medium List 1 Accent 6" w:semiHidden="0" w:uiPriority="65" w:unhideWhenUsed="0"/>
+    <w:lsdException w:name="Medium List 2 Accent 6" w:semiHidden="0" w:uiPriority="66" w:unhideWhenUsed="0"/>
+    <w:lsdException w:name="Medium Grid 1 Accent 6" w:semiHidden="0" w:uiPriority="67" w:unhideWhenUsed="0"/>
+    <w:lsdException w:name="Medium Grid 2 Accent 6" w:semiHidden="0" w:uiPriority="68" w:unhideWhenUsed="0"/>
+    <w:lsdException w:name="Medium Grid 3 Accent 6" w:semiHidden="0" w:uiPriority="69" w:unhideWhenUsed="0"/>
+    <w:lsdException w:name="Dark List Accent 6" w:semiHidden="0" w:uiPriority="70" w:unhideWhenUsed="0"/>
+    <w:lsdException w:name="Colorful Shading Accent 6" w:semiHidden="0" w:uiPriority="71" w:unhideWhenUsed="0"/>
+    <w:lsdException w:name="Colorful List Accent 6" w:semiHidden="0" w:uiPriority="72" w:unhideWhenUsed="0"/>
+    <w:lsdException w:name="Colorful Grid Accent 6" w:semiHidden="0" w:uiPriority="73" w:unhideWhenUsed="0"/>
+    <w:lsdException w:name="Subtle Emphasis" w:semiHidden="0" w:uiPriority="19" w:unhideWhenUsed="0" w:qFormat="1"/>
+    <w:lsdException w:name="Intense Emphasis" w:semiHidden="0" w:uiPriority="21" w:unhideWhenUsed="0" w:qFormat="1"/>
+    <w:lsdException w:name="Subtle Reference" w:semiHidden="0" w:uiPriority="31" w:unhideWhenUsed="0" w:qFormat="1"/>
+    <w:lsdException w:name="Intense Reference" w:semiHidden="0" w:uiPriority="32" w:unhideWhenUsed="0" w:qFormat="1"/>
+    <w:lsdException w:name="Book Title" w:semiHidden="0" w:uiPriority="33" w:unhideWhenUsed="0" w:qFormat="1"/>
+    <w:lsdException w:name="Bibliography" w:uiPriority="37"/>
+    <w:lsdException w:name="TOC Heading" w:uiPriority="39" w:qFormat="1"/>
   </w:latentStyles>
   <w:style w:type="paragraph" w:default="1" w:styleId="Normal">
     <w:name w:val="Normal"/>
     <w:qFormat/>
     <w:rsid w:val="00B9432C"/>
+  </w:style>
+  <w:style w:type="paragraph" w:styleId="Heading2">
+    <w:name w:val="heading 2"/>
+    <w:basedOn w:val="Normal"/>
+    <w:next w:val="Normal"/>
+    <w:link w:val="Heading2Char"/>
+    <w:uiPriority w:val="9"/>
+    <w:unhideWhenUsed/>
+    <w:qFormat/>
+    <w:rsid w:val="00D24513"/>
+    <w:pPr>
+      <w:keepNext/>
+      <w:keepLines/>
+      <w:spacing w:before="200" w:after="0"/>
+      <w:outlineLvl w:val="1"/>
+    </w:pPr>
+    <w:rPr>
+      <w:rFonts w:asciiTheme="majorHAnsi" w:eastAsiaTheme="majorEastAsia" w:hAnsiTheme="majorHAnsi" w:cstheme="majorBidi"/>
+      <w:b/>
+      <w:bCs/>
+      <w:color w:val="4F81BD" w:themeColor="accent1"/>
+      <w:sz w:val="26"/>
+      <w:szCs w:val="26"/>
+    </w:rPr>
   </w:style>
   <w:style w:type="character" w:default="1" w:styleId="DefaultParagraphFont">
     <w:name w:val="Default Paragraph Font"/>
@@ -38274,12 +38116,13 @@
   <w:style w:type="table" w:styleId="TableGrid">
     <w:name w:val="Table Grid"/>
     <w:basedOn w:val="TableNormal"/>
-    <w:uiPriority w:val="39"/>
+    <w:uiPriority w:val="59"/>
     <w:rsid w:val="00B9432C"/>
     <w:pPr>
       <w:spacing w:after="0" w:line="240" w:lineRule="auto"/>
     </w:pPr>
     <w:tblPr>
+      <w:tblInd w:w="0" w:type="dxa"/>
       <w:tblBorders>
         <w:top w:val="single" w:sz="4" w:space="0" w:color="auto"/>
         <w:left w:val="single" w:sz="4" w:space="0" w:color="auto"/>
@@ -38288,6 +38131,12 @@
         <w:insideH w:val="single" w:sz="4" w:space="0" w:color="auto"/>
         <w:insideV w:val="single" w:sz="4" w:space="0" w:color="auto"/>
       </w:tblBorders>
+      <w:tblCellMar>
+        <w:top w:w="0" w:type="dxa"/>
+        <w:left w:w="108" w:type="dxa"/>
+        <w:bottom w:w="0" w:type="dxa"/>
+        <w:right w:w="108" w:type="dxa"/>
+      </w:tblCellMar>
     </w:tblPr>
   </w:style>
   <w:style w:type="paragraph" w:styleId="Caption">
@@ -38307,6 +38156,340 @@
       <w:color w:val="1F497D" w:themeColor="text2"/>
       <w:sz w:val="18"/>
       <w:szCs w:val="18"/>
+    </w:rPr>
+  </w:style>
+  <w:style w:type="character" w:customStyle="1" w:styleId="Heading2Char">
+    <w:name w:val="Heading 2 Char"/>
+    <w:basedOn w:val="DefaultParagraphFont"/>
+    <w:link w:val="Heading2"/>
+    <w:uiPriority w:val="9"/>
+    <w:rsid w:val="00D24513"/>
+    <w:rPr>
+      <w:rFonts w:asciiTheme="majorHAnsi" w:eastAsiaTheme="majorEastAsia" w:hAnsiTheme="majorHAnsi" w:cstheme="majorBidi"/>
+      <w:b/>
+      <w:bCs/>
+      <w:color w:val="4F81BD" w:themeColor="accent1"/>
+      <w:sz w:val="26"/>
+      <w:szCs w:val="26"/>
+    </w:rPr>
+  </w:style>
+</w:styles>
+</file>
+
+<file path=word/stylesWithEffects.xml><?xml version="1.0" encoding="utf-8"?>
+<w:styles xmlns:wpc="http://schemas.microsoft.com/office/word/2010/wordprocessingCanvas" xmlns:mc="http://schemas.openxmlformats.org/markup-compatibility/2006" xmlns:o="urn:schemas-microsoft-com:office:office" xmlns:r="http://schemas.openxmlformats.org/officeDocument/2006/relationships" xmlns:m="http://schemas.openxmlformats.org/officeDocument/2006/math" xmlns:v="urn:schemas-microsoft-com:vml" xmlns:wp14="http://schemas.microsoft.com/office/word/2010/wordprocessingDrawing" xmlns:wp="http://schemas.openxmlformats.org/drawingml/2006/wordprocessingDrawing" xmlns:w10="urn:schemas-microsoft-com:office:word" xmlns:w="http://schemas.openxmlformats.org/wordprocessingml/2006/main" xmlns:w14="http://schemas.microsoft.com/office/word/2010/wordml" xmlns:wpg="http://schemas.microsoft.com/office/word/2010/wordprocessingGroup" xmlns:wpi="http://schemas.microsoft.com/office/word/2010/wordprocessingInk" xmlns:wne="http://schemas.microsoft.com/office/word/2006/wordml" xmlns:wps="http://schemas.microsoft.com/office/word/2010/wordprocessingShape" mc:Ignorable="w14 wp14">
+  <w:docDefaults>
+    <w:rPrDefault>
+      <w:rPr>
+        <w:rFonts w:asciiTheme="minorHAnsi" w:eastAsiaTheme="minorHAnsi" w:hAnsiTheme="minorHAnsi" w:cstheme="minorBidi"/>
+        <w:sz w:val="22"/>
+        <w:szCs w:val="22"/>
+        <w:lang w:val="en-US" w:eastAsia="en-US" w:bidi="ar-SA"/>
+      </w:rPr>
+    </w:rPrDefault>
+    <w:pPrDefault>
+      <w:pPr>
+        <w:spacing w:after="200" w:line="276" w:lineRule="auto"/>
+      </w:pPr>
+    </w:pPrDefault>
+  </w:docDefaults>
+  <w:latentStyles w:defLockedState="0" w:defUIPriority="99" w:defSemiHidden="1" w:defUnhideWhenUsed="1" w:defQFormat="0" w:count="267">
+    <w:lsdException w:name="Normal" w:semiHidden="0" w:uiPriority="0" w:unhideWhenUsed="0" w:qFormat="1"/>
+    <w:lsdException w:name="heading 1" w:semiHidden="0" w:uiPriority="9" w:unhideWhenUsed="0" w:qFormat="1"/>
+    <w:lsdException w:name="heading 2" w:uiPriority="9" w:qFormat="1"/>
+    <w:lsdException w:name="heading 3" w:uiPriority="9" w:qFormat="1"/>
+    <w:lsdException w:name="heading 4" w:uiPriority="9" w:qFormat="1"/>
+    <w:lsdException w:name="heading 5" w:uiPriority="9" w:qFormat="1"/>
+    <w:lsdException w:name="heading 6" w:uiPriority="9" w:qFormat="1"/>
+    <w:lsdException w:name="heading 7" w:uiPriority="9" w:qFormat="1"/>
+    <w:lsdException w:name="heading 8" w:uiPriority="9" w:qFormat="1"/>
+    <w:lsdException w:name="heading 9" w:uiPriority="9" w:qFormat="1"/>
+    <w:lsdException w:name="toc 1" w:uiPriority="39"/>
+    <w:lsdException w:name="toc 2" w:uiPriority="39"/>
+    <w:lsdException w:name="toc 3" w:uiPriority="39"/>
+    <w:lsdException w:name="toc 4" w:uiPriority="39"/>
+    <w:lsdException w:name="toc 5" w:uiPriority="39"/>
+    <w:lsdException w:name="toc 6" w:uiPriority="39"/>
+    <w:lsdException w:name="toc 7" w:uiPriority="39"/>
+    <w:lsdException w:name="toc 8" w:uiPriority="39"/>
+    <w:lsdException w:name="toc 9" w:uiPriority="39"/>
+    <w:lsdException w:name="caption" w:uiPriority="35" w:qFormat="1"/>
+    <w:lsdException w:name="Title" w:semiHidden="0" w:uiPriority="0" w:unhideWhenUsed="0" w:qFormat="1"/>
+    <w:lsdException w:name="Default Paragraph Font" w:uiPriority="1"/>
+    <w:lsdException w:name="Subtitle" w:semiHidden="0" w:uiPriority="11" w:unhideWhenUsed="0" w:qFormat="1"/>
+    <w:lsdException w:name="Strong" w:semiHidden="0" w:uiPriority="22" w:unhideWhenUsed="0" w:qFormat="1"/>
+    <w:lsdException w:name="Emphasis" w:semiHidden="0" w:uiPriority="20" w:unhideWhenUsed="0" w:qFormat="1"/>
+    <w:lsdException w:name="Normal Table" w:semiHidden="0" w:unhideWhenUsed="0"/>
+    <w:lsdException w:name="Table Subtle 1" w:semiHidden="0" w:unhideWhenUsed="0"/>
+    <w:lsdException w:name="Table Web 2" w:semiHidden="0" w:unhideWhenUsed="0"/>
+    <w:lsdException w:name="Table Web 3" w:semiHidden="0" w:unhideWhenUsed="0"/>
+    <w:lsdException w:name="Table Grid" w:semiHidden="0" w:uiPriority="59" w:unhideWhenUsed="0"/>
+    <w:lsdException w:name="Placeholder Text" w:unhideWhenUsed="0"/>
+    <w:lsdException w:name="No Spacing" w:semiHidden="0" w:uiPriority="1" w:unhideWhenUsed="0" w:qFormat="1"/>
+    <w:lsdException w:name="Light Shading" w:semiHidden="0" w:uiPriority="60" w:unhideWhenUsed="0"/>
+    <w:lsdException w:name="Light List" w:semiHidden="0" w:uiPriority="61" w:unhideWhenUsed="0"/>
+    <w:lsdException w:name="Light Grid" w:semiHidden="0" w:uiPriority="62" w:unhideWhenUsed="0"/>
+    <w:lsdException w:name="Medium Shading 1" w:semiHidden="0" w:uiPriority="63" w:unhideWhenUsed="0"/>
+    <w:lsdException w:name="Medium Shading 2" w:semiHidden="0" w:uiPriority="64" w:unhideWhenUsed="0"/>
+    <w:lsdException w:name="Medium List 1" w:semiHidden="0" w:uiPriority="65" w:unhideWhenUsed="0"/>
+    <w:lsdException w:name="Medium List 2" w:semiHidden="0" w:uiPriority="66" w:unhideWhenUsed="0"/>
+    <w:lsdException w:name="Medium Grid 1" w:semiHidden="0" w:uiPriority="67" w:unhideWhenUsed="0"/>
+    <w:lsdException w:name="Medium Grid 2" w:semiHidden="0" w:uiPriority="68" w:unhideWhenUsed="0"/>
+    <w:lsdException w:name="Medium Grid 3" w:semiHidden="0" w:uiPriority="69" w:unhideWhenUsed="0"/>
+    <w:lsdException w:name="Dark List" w:semiHidden="0" w:uiPriority="70" w:unhideWhenUsed="0"/>
+    <w:lsdException w:name="Colorful Shading" w:semiHidden="0" w:uiPriority="71" w:unhideWhenUsed="0"/>
+    <w:lsdException w:name="Colorful List" w:semiHidden="0" w:uiPriority="72" w:unhideWhenUsed="0"/>
+    <w:lsdException w:name="Colorful Grid" w:semiHidden="0" w:uiPriority="73" w:unhideWhenUsed="0"/>
+    <w:lsdException w:name="Light Shading Accent 1" w:semiHidden="0" w:uiPriority="60" w:unhideWhenUsed="0"/>
+    <w:lsdException w:name="Light List Accent 1" w:semiHidden="0" w:uiPriority="61" w:unhideWhenUsed="0"/>
+    <w:lsdException w:name="Light Grid Accent 1" w:semiHidden="0" w:uiPriority="62" w:unhideWhenUsed="0"/>
+    <w:lsdException w:name="Medium Shading 1 Accent 1" w:semiHidden="0" w:uiPriority="63" w:unhideWhenUsed="0"/>
+    <w:lsdException w:name="Medium Shading 2 Accent 1" w:semiHidden="0" w:uiPriority="64" w:unhideWhenUsed="0"/>
+    <w:lsdException w:name="Medium List 1 Accent 1" w:semiHidden="0" w:uiPriority="65" w:unhideWhenUsed="0"/>
+    <w:lsdException w:name="Revision" w:unhideWhenUsed="0"/>
+    <w:lsdException w:name="List Paragraph" w:semiHidden="0" w:uiPriority="34" w:unhideWhenUsed="0" w:qFormat="1"/>
+    <w:lsdException w:name="Quote" w:semiHidden="0" w:uiPriority="29" w:unhideWhenUsed="0" w:qFormat="1"/>
+    <w:lsdException w:name="Intense Quote" w:semiHidden="0" w:uiPriority="30" w:unhideWhenUsed="0" w:qFormat="1"/>
+    <w:lsdException w:name="Medium List 2 Accent 1" w:semiHidden="0" w:uiPriority="66" w:unhideWhenUsed="0"/>
+    <w:lsdException w:name="Medium Grid 1 Accent 1" w:semiHidden="0" w:uiPriority="67" w:unhideWhenUsed="0"/>
+    <w:lsdException w:name="Medium Grid 2 Accent 1" w:semiHidden="0" w:uiPriority="68" w:unhideWhenUsed="0"/>
+    <w:lsdException w:name="Medium Grid 3 Accent 1" w:semiHidden="0" w:uiPriority="69" w:unhideWhenUsed="0"/>
+    <w:lsdException w:name="Dark List Accent 1" w:semiHidden="0" w:uiPriority="70" w:unhideWhenUsed="0"/>
+    <w:lsdException w:name="Colorful Shading Accent 1" w:semiHidden="0" w:uiPriority="71" w:unhideWhenUsed="0"/>
+    <w:lsdException w:name="Colorful List Accent 1" w:semiHidden="0" w:uiPriority="72" w:unhideWhenUsed="0"/>
+    <w:lsdException w:name="Colorful Grid Accent 1" w:semiHidden="0" w:uiPriority="73" w:unhideWhenUsed="0"/>
+    <w:lsdException w:name="Light Shading Accent 2" w:semiHidden="0" w:uiPriority="60" w:unhideWhenUsed="0"/>
+    <w:lsdException w:name="Light List Accent 2" w:semiHidden="0" w:uiPriority="61" w:unhideWhenUsed="0"/>
+    <w:lsdException w:name="Light Grid Accent 2" w:semiHidden="0" w:uiPriority="62" w:unhideWhenUsed="0"/>
+    <w:lsdException w:name="Medium Shading 1 Accent 2" w:semiHidden="0" w:uiPriority="63" w:unhideWhenUsed="0"/>
+    <w:lsdException w:name="Medium Shading 2 Accent 2" w:semiHidden="0" w:uiPriority="64" w:unhideWhenUsed="0"/>
+    <w:lsdException w:name="Medium List 1 Accent 2" w:semiHidden="0" w:uiPriority="65" w:unhideWhenUsed="0"/>
+    <w:lsdException w:name="Medium List 2 Accent 2" w:semiHidden="0" w:uiPriority="66" w:unhideWhenUsed="0"/>
+    <w:lsdException w:name="Medium Grid 1 Accent 2" w:semiHidden="0" w:uiPriority="67" w:unhideWhenUsed="0"/>
+    <w:lsdException w:name="Medium Grid 2 Accent 2" w:semiHidden="0" w:uiPriority="68" w:unhideWhenUsed="0"/>
+    <w:lsdException w:name="Medium Grid 3 Accent 2" w:semiHidden="0" w:uiPriority="69" w:unhideWhenUsed="0"/>
+    <w:lsdException w:name="Dark List Accent 2" w:semiHidden="0" w:uiPriority="70" w:unhideWhenUsed="0"/>
+    <w:lsdException w:name="Colorful Shading Accent 2" w:semiHidden="0" w:uiPriority="71" w:unhideWhenUsed="0"/>
+    <w:lsdException w:name="Colorful List Accent 2" w:semiHidden="0" w:uiPriority="72" w:unhideWhenUsed="0"/>
+    <w:lsdException w:name="Colorful Grid Accent 2" w:semiHidden="0" w:uiPriority="73" w:unhideWhenUsed="0"/>
+    <w:lsdException w:name="Light Shading Accent 3" w:semiHidden="0" w:uiPriority="60" w:unhideWhenUsed="0"/>
+    <w:lsdException w:name="Light List Accent 3" w:semiHidden="0" w:uiPriority="61" w:unhideWhenUsed="0"/>
+    <w:lsdException w:name="Light Grid Accent 3" w:semiHidden="0" w:uiPriority="62" w:unhideWhenUsed="0"/>
+    <w:lsdException w:name="Medium Shading 1 Accent 3" w:semiHidden="0" w:uiPriority="63" w:unhideWhenUsed="0"/>
+    <w:lsdException w:name="Medium Shading 2 Accent 3" w:semiHidden="0" w:uiPriority="64" w:unhideWhenUsed="0"/>
+    <w:lsdException w:name="Medium List 1 Accent 3" w:semiHidden="0" w:uiPriority="65" w:unhideWhenUsed="0"/>
+    <w:lsdException w:name="Medium List 2 Accent 3" w:semiHidden="0" w:uiPriority="66" w:unhideWhenUsed="0"/>
+    <w:lsdException w:name="Medium Grid 1 Accent 3" w:semiHidden="0" w:uiPriority="67" w:unhideWhenUsed="0"/>
+    <w:lsdException w:name="Medium Grid 2 Accent 3" w:semiHidden="0" w:uiPriority="68" w:unhideWhenUsed="0"/>
+    <w:lsdException w:name="Medium Grid 3 Accent 3" w:semiHidden="0" w:uiPriority="69" w:unhideWhenUsed="0"/>
+    <w:lsdException w:name="Dark List Accent 3" w:semiHidden="0" w:uiPriority="70" w:unhideWhenUsed="0"/>
+    <w:lsdException w:name="Colorful Shading Accent 3" w:semiHidden="0" w:uiPriority="71" w:unhideWhenUsed="0"/>
+    <w:lsdException w:name="Colorful List Accent 3" w:semiHidden="0" w:uiPriority="72" w:unhideWhenUsed="0"/>
+    <w:lsdException w:name="Colorful Grid Accent 3" w:semiHidden="0" w:uiPriority="73" w:unhideWhenUsed="0"/>
+    <w:lsdException w:name="Light Shading Accent 4" w:semiHidden="0" w:uiPriority="60" w:unhideWhenUsed="0"/>
+    <w:lsdException w:name="Light List Accent 4" w:semiHidden="0" w:uiPriority="61" w:unhideWhenUsed="0"/>
+    <w:lsdException w:name="Light Grid Accent 4" w:semiHidden="0" w:uiPriority="62" w:unhideWhenUsed="0"/>
+    <w:lsdException w:name="Medium Shading 1 Accent 4" w:semiHidden="0" w:uiPriority="63" w:unhideWhenUsed="0"/>
+    <w:lsdException w:name="Medium Shading 2 Accent 4" w:semiHidden="0" w:uiPriority="64" w:unhideWhenUsed="0"/>
+    <w:lsdException w:name="Medium List 1 Accent 4" w:semiHidden="0" w:uiPriority="65" w:unhideWhenUsed="0"/>
+    <w:lsdException w:name="Medium List 2 Accent 4" w:semiHidden="0" w:uiPriority="66" w:unhideWhenUsed="0"/>
+    <w:lsdException w:name="Medium Grid 1 Accent 4" w:semiHidden="0" w:uiPriority="67" w:unhideWhenUsed="0"/>
+    <w:lsdException w:name="Medium Grid 2 Accent 4" w:semiHidden="0" w:uiPriority="68" w:unhideWhenUsed="0"/>
+    <w:lsdException w:name="Medium Grid 3 Accent 4" w:semiHidden="0" w:uiPriority="69" w:unhideWhenUsed="0"/>
+    <w:lsdException w:name="Dark List Accent 4" w:semiHidden="0" w:uiPriority="70" w:unhideWhenUsed="0"/>
+    <w:lsdException w:name="Colorful Shading Accent 4" w:semiHidden="0" w:uiPriority="71" w:unhideWhenUsed="0"/>
+    <w:lsdException w:name="Colorful List Accent 4" w:semiHidden="0" w:uiPriority="72" w:unhideWhenUsed="0"/>
+    <w:lsdException w:name="Colorful Grid Accent 4" w:semiHidden="0" w:uiPriority="73" w:unhideWhenUsed="0"/>
+    <w:lsdException w:name="Light Shading Accent 5" w:semiHidden="0" w:uiPriority="60" w:unhideWhenUsed="0"/>
+    <w:lsdException w:name="Light List Accent 5" w:semiHidden="0" w:uiPriority="61" w:unhideWhenUsed="0"/>
+    <w:lsdException w:name="Light Grid Accent 5" w:semiHidden="0" w:uiPriority="62" w:unhideWhenUsed="0"/>
+    <w:lsdException w:name="Medium Shading 1 Accent 5" w:semiHidden="0" w:uiPriority="63" w:unhideWhenUsed="0"/>
+    <w:lsdException w:name="Medium Shading 2 Accent 5" w:semiHidden="0" w:uiPriority="64" w:unhideWhenUsed="0"/>
+    <w:lsdException w:name="Medium List 1 Accent 5" w:semiHidden="0" w:uiPriority="65" w:unhideWhenUsed="0"/>
+    <w:lsdException w:name="Medium List 2 Accent 5" w:semiHidden="0" w:uiPriority="66" w:unhideWhenUsed="0"/>
+    <w:lsdException w:name="Medium Grid 1 Accent 5" w:semiHidden="0" w:uiPriority="67" w:unhideWhenUsed="0"/>
+    <w:lsdException w:name="Medium Grid 2 Accent 5" w:semiHidden="0" w:uiPriority="68" w:unhideWhenUsed="0"/>
+    <w:lsdException w:name="Medium Grid 3 Accent 5" w:semiHidden="0" w:uiPriority="69" w:unhideWhenUsed="0"/>
+    <w:lsdException w:name="Dark List Accent 5" w:semiHidden="0" w:uiPriority="70" w:unhideWhenUsed="0"/>
+    <w:lsdException w:name="Colorful Shading Accent 5" w:semiHidden="0" w:uiPriority="71" w:unhideWhenUsed="0"/>
+    <w:lsdException w:name="Colorful List Accent 5" w:semiHidden="0" w:uiPriority="72" w:unhideWhenUsed="0"/>
+    <w:lsdException w:name="Colorful Grid Accent 5" w:semiHidden="0" w:uiPriority="73" w:unhideWhenUsed="0"/>
+    <w:lsdException w:name="Light Shading Accent 6" w:semiHidden="0" w:uiPriority="60" w:unhideWhenUsed="0"/>
+    <w:lsdException w:name="Light List Accent 6" w:semiHidden="0" w:uiPriority="61" w:unhideWhenUsed="0"/>
+    <w:lsdException w:name="Light Grid Accent 6" w:semiHidden="0" w:uiPriority="62" w:unhideWhenUsed="0"/>
+    <w:lsdException w:name="Medium Shading 1 Accent 6" w:semiHidden="0" w:uiPriority="63" w:unhideWhenUsed="0"/>
+    <w:lsdException w:name="Medium Shading 2 Accent 6" w:semiHidden="0" w:uiPriority="64" w:unhideWhenUsed="0"/>
+    <w:lsdException w:name="Medium List 1 Accent 6" w:semiHidden="0" w:uiPriority="65" w:unhideWhenUsed="0"/>
+    <w:lsdException w:name="Medium List 2 Accent 6" w:semiHidden="0" w:uiPriority="66" w:unhideWhenUsed="0"/>
+    <w:lsdException w:name="Medium Grid 1 Accent 6" w:semiHidden="0" w:uiPriority="67" w:unhideWhenUsed="0"/>
+    <w:lsdException w:name="Medium Grid 2 Accent 6" w:semiHidden="0" w:uiPriority="68" w:unhideWhenUsed="0"/>
+    <w:lsdException w:name="Medium Grid 3 Accent 6" w:semiHidden="0" w:uiPriority="69" w:unhideWhenUsed="0"/>
+    <w:lsdException w:name="Dark List Accent 6" w:semiHidden="0" w:uiPriority="70" w:unhideWhenUsed="0"/>
+    <w:lsdException w:name="Colorful Shading Accent 6" w:semiHidden="0" w:uiPriority="71" w:unhideWhenUsed="0"/>
+    <w:lsdException w:name="Colorful List Accent 6" w:semiHidden="0" w:uiPriority="72" w:unhideWhenUsed="0"/>
+    <w:lsdException w:name="Colorful Grid Accent 6" w:semiHidden="0" w:uiPriority="73" w:unhideWhenUsed="0"/>
+    <w:lsdException w:name="Subtle Emphasis" w:semiHidden="0" w:uiPriority="19" w:unhideWhenUsed="0" w:qFormat="1"/>
+    <w:lsdException w:name="Intense Emphasis" w:semiHidden="0" w:uiPriority="21" w:unhideWhenUsed="0" w:qFormat="1"/>
+    <w:lsdException w:name="Subtle Reference" w:semiHidden="0" w:uiPriority="31" w:unhideWhenUsed="0" w:qFormat="1"/>
+    <w:lsdException w:name="Intense Reference" w:semiHidden="0" w:uiPriority="32" w:unhideWhenUsed="0" w:qFormat="1"/>
+    <w:lsdException w:name="Book Title" w:semiHidden="0" w:uiPriority="33" w:unhideWhenUsed="0" w:qFormat="1"/>
+    <w:lsdException w:name="Bibliography" w:uiPriority="37"/>
+    <w:lsdException w:name="TOC Heading" w:uiPriority="39" w:qFormat="1"/>
+  </w:latentStyles>
+  <w:style w:type="paragraph" w:default="1" w:styleId="Normal">
+    <w:name w:val="Normal"/>
+    <w:qFormat/>
+    <w:rsid w:val="00B9432C"/>
+  </w:style>
+  <w:style w:type="paragraph" w:styleId="Heading2">
+    <w:name w:val="heading 2"/>
+    <w:basedOn w:val="Normal"/>
+    <w:next w:val="Normal"/>
+    <w:link w:val="Heading2Char"/>
+    <w:uiPriority w:val="9"/>
+    <w:unhideWhenUsed/>
+    <w:qFormat/>
+    <w:rsid w:val="00D24513"/>
+    <w:pPr>
+      <w:keepNext/>
+      <w:keepLines/>
+      <w:spacing w:before="200" w:after="0"/>
+      <w:outlineLvl w:val="1"/>
+    </w:pPr>
+    <w:rPr>
+      <w:rFonts w:asciiTheme="majorHAnsi" w:eastAsiaTheme="majorEastAsia" w:hAnsiTheme="majorHAnsi" w:cstheme="majorBidi"/>
+      <w:b/>
+      <w:bCs/>
+      <w:color w:val="4F81BD" w:themeColor="accent1"/>
+      <w:sz w:val="26"/>
+      <w:szCs w:val="26"/>
+    </w:rPr>
+  </w:style>
+  <w:style w:type="character" w:default="1" w:styleId="DefaultParagraphFont">
+    <w:name w:val="Default Paragraph Font"/>
+    <w:uiPriority w:val="1"/>
+    <w:semiHidden/>
+    <w:unhideWhenUsed/>
+  </w:style>
+  <w:style w:type="table" w:default="1" w:styleId="TableNormal">
+    <w:name w:val="Normal Table"/>
+    <w:uiPriority w:val="99"/>
+    <w:semiHidden/>
+    <w:unhideWhenUsed/>
+    <w:tblPr>
+      <w:tblInd w:w="0" w:type="dxa"/>
+      <w:tblCellMar>
+        <w:top w:w="0" w:type="dxa"/>
+        <w:left w:w="108" w:type="dxa"/>
+        <w:bottom w:w="0" w:type="dxa"/>
+        <w:right w:w="108" w:type="dxa"/>
+      </w:tblCellMar>
+    </w:tblPr>
+  </w:style>
+  <w:style w:type="numbering" w:default="1" w:styleId="NoList">
+    <w:name w:val="No List"/>
+    <w:uiPriority w:val="99"/>
+    <w:semiHidden/>
+    <w:unhideWhenUsed/>
+  </w:style>
+  <w:style w:type="paragraph" w:styleId="Title">
+    <w:name w:val="Title"/>
+    <w:basedOn w:val="Normal"/>
+    <w:link w:val="TitleChar"/>
+    <w:qFormat/>
+    <w:rsid w:val="00B9432C"/>
+    <w:pPr>
+      <w:spacing w:after="0" w:line="240" w:lineRule="auto"/>
+      <w:jc w:val="center"/>
+    </w:pPr>
+    <w:rPr>
+      <w:rFonts w:ascii="Arial" w:eastAsia="Times New Roman" w:hAnsi="Arial" w:cs="Times New Roman"/>
+      <w:sz w:val="32"/>
+      <w:szCs w:val="24"/>
+      <w:lang w:val="x-none"/>
+    </w:rPr>
+  </w:style>
+  <w:style w:type="character" w:customStyle="1" w:styleId="TitleChar">
+    <w:name w:val="Title Char"/>
+    <w:basedOn w:val="DefaultParagraphFont"/>
+    <w:link w:val="Title"/>
+    <w:rsid w:val="00B9432C"/>
+    <w:rPr>
+      <w:rFonts w:ascii="Arial" w:eastAsia="Times New Roman" w:hAnsi="Arial" w:cs="Times New Roman"/>
+      <w:sz w:val="32"/>
+      <w:szCs w:val="24"/>
+      <w:lang w:val="x-none"/>
+    </w:rPr>
+  </w:style>
+  <w:style w:type="paragraph" w:styleId="ListParagraph">
+    <w:name w:val="List Paragraph"/>
+    <w:basedOn w:val="Normal"/>
+    <w:uiPriority w:val="34"/>
+    <w:qFormat/>
+    <w:rsid w:val="00B9432C"/>
+    <w:pPr>
+      <w:ind w:left="720"/>
+      <w:contextualSpacing/>
+    </w:pPr>
+  </w:style>
+  <w:style w:type="table" w:styleId="TableGrid">
+    <w:name w:val="Table Grid"/>
+    <w:basedOn w:val="TableNormal"/>
+    <w:uiPriority w:val="59"/>
+    <w:rsid w:val="00B9432C"/>
+    <w:pPr>
+      <w:spacing w:after="0" w:line="240" w:lineRule="auto"/>
+    </w:pPr>
+    <w:tblPr>
+      <w:tblInd w:w="0" w:type="dxa"/>
+      <w:tblBorders>
+        <w:top w:val="single" w:sz="4" w:space="0" w:color="auto"/>
+        <w:left w:val="single" w:sz="4" w:space="0" w:color="auto"/>
+        <w:bottom w:val="single" w:sz="4" w:space="0" w:color="auto"/>
+        <w:right w:val="single" w:sz="4" w:space="0" w:color="auto"/>
+        <w:insideH w:val="single" w:sz="4" w:space="0" w:color="auto"/>
+        <w:insideV w:val="single" w:sz="4" w:space="0" w:color="auto"/>
+      </w:tblBorders>
+      <w:tblCellMar>
+        <w:top w:w="0" w:type="dxa"/>
+        <w:left w:w="108" w:type="dxa"/>
+        <w:bottom w:w="0" w:type="dxa"/>
+        <w:right w:w="108" w:type="dxa"/>
+      </w:tblCellMar>
+    </w:tblPr>
+  </w:style>
+  <w:style w:type="paragraph" w:styleId="Caption">
+    <w:name w:val="caption"/>
+    <w:basedOn w:val="Normal"/>
+    <w:next w:val="Normal"/>
+    <w:uiPriority w:val="35"/>
+    <w:unhideWhenUsed/>
+    <w:qFormat/>
+    <w:rsid w:val="00955F05"/>
+    <w:pPr>
+      <w:spacing w:line="240" w:lineRule="auto"/>
+    </w:pPr>
+    <w:rPr>
+      <w:i/>
+      <w:iCs/>
+      <w:color w:val="1F497D" w:themeColor="text2"/>
+      <w:sz w:val="18"/>
+      <w:szCs w:val="18"/>
+    </w:rPr>
+  </w:style>
+  <w:style w:type="character" w:customStyle="1" w:styleId="Heading2Char">
+    <w:name w:val="Heading 2 Char"/>
+    <w:basedOn w:val="DefaultParagraphFont"/>
+    <w:link w:val="Heading2"/>
+    <w:uiPriority w:val="9"/>
+    <w:rsid w:val="00D24513"/>
+    <w:rPr>
+      <w:rFonts w:asciiTheme="majorHAnsi" w:eastAsiaTheme="majorEastAsia" w:hAnsiTheme="majorHAnsi" w:cstheme="majorBidi"/>
+      <w:b/>
+      <w:bCs/>
+      <w:color w:val="4F81BD" w:themeColor="accent1"/>
+      <w:sz w:val="26"/>
+      <w:szCs w:val="26"/>
     </w:rPr>
   </w:style>
 </w:styles>
@@ -38602,7 +38785,7 @@
 </file>
 
 <file path=customXml/itemProps1.xml><?xml version="1.0" encoding="utf-8"?>
-<ds:datastoreItem xmlns:ds="http://schemas.openxmlformats.org/officeDocument/2006/customXml" ds:itemID="{9E16D126-5BF6-49C5-ACA9-55FEF810C514}">
+<ds:datastoreItem xmlns:ds="http://schemas.openxmlformats.org/officeDocument/2006/customXml" ds:itemID="{3EFB02B0-4447-4D0D-8FCE-F5DE27735D59}">
   <ds:schemaRefs>
     <ds:schemaRef ds:uri="http://schemas.openxmlformats.org/officeDocument/2006/bibliography"/>
   </ds:schemaRefs>

</xml_diff>

<commit_message>
added 2.2.3 Performance Requirements
record management system
</commit_message>
<xml_diff>
--- a/Course Management System.docx
+++ b/Course Management System.docx
@@ -5443,18 +5443,785 @@
         </w:rPr>
       </w:pPr>
     </w:p>
-    <w:p/>
-    <w:p>
-      <w:pPr>
-        <w:jc w:val="both"/>
-        <w:rPr>
-          <w:rFonts w:ascii="Times New Roman" w:hAnsi="Times New Roman" w:cs="Times New Roman"/>
+    <w:p>
+      <w:pPr>
+        <w:pStyle w:val="Title"/>
+        <w:jc w:val="left"/>
+        <w:rPr>
+          <w:rFonts w:asciiTheme="minorHAnsi" w:hAnsiTheme="minorHAnsi" w:cstheme="minorHAnsi"/>
+          <w:b/>
+          <w:color w:val="1F497D" w:themeColor="text2"/>
+          <w:sz w:val="28"/>
+          <w:szCs w:val="28"/>
+          <w:lang w:val="en-US"/>
+        </w:rPr>
+      </w:pPr>
+    </w:p>
+    <w:p>
+      <w:pPr>
+        <w:pStyle w:val="Title"/>
+        <w:jc w:val="left"/>
+        <w:rPr>
+          <w:rFonts w:asciiTheme="minorHAnsi" w:hAnsiTheme="minorHAnsi" w:cstheme="minorHAnsi"/>
+          <w:b/>
+          <w:color w:val="1F497D" w:themeColor="text2"/>
+          <w:sz w:val="28"/>
+          <w:szCs w:val="28"/>
+          <w:lang w:val="en-US"/>
+        </w:rPr>
+      </w:pPr>
+    </w:p>
+    <w:p>
+      <w:pPr>
+        <w:pStyle w:val="Title"/>
+        <w:jc w:val="left"/>
+        <w:rPr>
+          <w:rFonts w:asciiTheme="minorHAnsi" w:hAnsiTheme="minorHAnsi" w:cstheme="minorHAnsi"/>
+          <w:b/>
+          <w:color w:val="1F497D" w:themeColor="text2"/>
+          <w:sz w:val="28"/>
+          <w:szCs w:val="28"/>
+          <w:lang w:val="en-US"/>
+        </w:rPr>
+      </w:pPr>
+      <w:r>
+        <w:rPr>
+          <w:rFonts w:asciiTheme="minorHAnsi" w:hAnsiTheme="minorHAnsi" w:cstheme="minorHAnsi"/>
+          <w:b/>
+          <w:color w:val="1F497D" w:themeColor="text2"/>
+          <w:sz w:val="28"/>
+          <w:szCs w:val="28"/>
+        </w:rPr>
+        <w:t>2.2.3 Performance Requirements</w:t>
+      </w:r>
+    </w:p>
+    <w:p>
+      <w:pPr>
+        <w:pStyle w:val="Heading2"/>
+        <w:rPr>
+          <w:rFonts w:asciiTheme="minorHAnsi" w:hAnsiTheme="minorHAnsi" w:cstheme="minorHAnsi"/>
+          <w:b w:val="0"/>
+          <w:color w:val="000000" w:themeColor="text1"/>
           <w:sz w:val="24"/>
           <w:szCs w:val="24"/>
         </w:rPr>
       </w:pPr>
-      <w:bookmarkStart w:id="0" w:name="_GoBack"/>
-      <w:bookmarkEnd w:id="0"/>
+      <w:r>
+        <w:rPr>
+          <w:rFonts w:asciiTheme="minorHAnsi" w:hAnsiTheme="minorHAnsi" w:cstheme="minorHAnsi"/>
+          <w:b w:val="0"/>
+          <w:color w:val="000000" w:themeColor="text1"/>
+          <w:sz w:val="24"/>
+          <w:szCs w:val="24"/>
+        </w:rPr>
+        <w:t>Performance requirements are usually a set of criteria that specify how things should perform or the standards that they must meet under certain conditions. This differs from prescriptive requirements, which explain exactly how something should be done.</w:t>
+      </w:r>
+    </w:p>
+    <w:p>
+      <w:pPr>
+        <w:pStyle w:val="Heading2"/>
+        <w:rPr>
+          <w:rFonts w:asciiTheme="minorHAnsi" w:hAnsiTheme="minorHAnsi" w:cstheme="minorHAnsi"/>
+          <w:b w:val="0"/>
+          <w:color w:val="000000" w:themeColor="text1"/>
+          <w:sz w:val="24"/>
+          <w:szCs w:val="24"/>
+        </w:rPr>
+      </w:pPr>
+      <w:r>
+        <w:rPr>
+          <w:rFonts w:asciiTheme="minorHAnsi" w:hAnsiTheme="minorHAnsi" w:cstheme="minorHAnsi"/>
+          <w:b w:val="0"/>
+          <w:color w:val="000000" w:themeColor="text1"/>
+          <w:sz w:val="24"/>
+          <w:szCs w:val="24"/>
+        </w:rPr>
+        <w:t>Briefing documentation, performance-based specifications, output-based specifications, legislation, and so on may all contain performance criteria.</w:t>
+      </w:r>
+    </w:p>
+    <w:p/>
+    <w:p>
+      <w:pPr>
+        <w:pStyle w:val="Heading2"/>
+        <w:rPr>
+          <w:rFonts w:asciiTheme="minorHAnsi" w:hAnsiTheme="minorHAnsi" w:cstheme="minorHAnsi"/>
+          <w:color w:val="000000" w:themeColor="text1"/>
+          <w:sz w:val="28"/>
+          <w:szCs w:val="28"/>
+          <w:u w:val="single"/>
+          <w:lang w:val="en-GB"/>
+        </w:rPr>
+      </w:pPr>
+      <w:r>
+        <w:rPr>
+          <w:rFonts w:asciiTheme="minorHAnsi" w:hAnsiTheme="minorHAnsi" w:cstheme="minorHAnsi"/>
+          <w:color w:val="000000" w:themeColor="text1"/>
+          <w:sz w:val="28"/>
+          <w:szCs w:val="28"/>
+          <w:u w:val="single"/>
+          <w:lang w:val="en-GB"/>
+        </w:rPr>
+        <w:t>2.2.3.1 Records Management</w:t>
+      </w:r>
+    </w:p>
+    <w:p>
+      <w:pPr>
+        <w:pStyle w:val="Heading2"/>
+        <w:rPr>
+          <w:rFonts w:asciiTheme="minorHAnsi" w:hAnsiTheme="minorHAnsi" w:cstheme="minorHAnsi"/>
+          <w:b w:val="0"/>
+          <w:color w:val="auto"/>
+          <w:sz w:val="24"/>
+          <w:szCs w:val="24"/>
+          <w:lang w:val="en-GB"/>
+        </w:rPr>
+      </w:pPr>
+      <w:r>
+        <w:rPr>
+          <w:rFonts w:asciiTheme="minorHAnsi" w:hAnsiTheme="minorHAnsi" w:cstheme="minorHAnsi"/>
+          <w:b w:val="0"/>
+          <w:color w:val="auto"/>
+          <w:sz w:val="24"/>
+          <w:szCs w:val="24"/>
+          <w:lang w:val="en-GB"/>
+        </w:rPr>
+        <w:t>The supervision and administration of digital or paper records, regardless of format, is known as records management (RM). The creation, receiving, maintenance, usage, and disposal of records are all part of records management.</w:t>
+      </w:r>
+    </w:p>
+    <w:p>
+      <w:pPr>
+        <w:pStyle w:val="Heading2"/>
+        <w:rPr>
+          <w:rFonts w:asciiTheme="minorHAnsi" w:hAnsiTheme="minorHAnsi" w:cstheme="minorHAnsi"/>
+          <w:color w:val="000000" w:themeColor="text1"/>
+          <w:sz w:val="24"/>
+          <w:szCs w:val="24"/>
+        </w:rPr>
+      </w:pPr>
+      <w:r>
+        <w:rPr>
+          <w:rFonts w:asciiTheme="minorHAnsi" w:hAnsiTheme="minorHAnsi" w:cstheme="minorHAnsi"/>
+          <w:color w:val="000000" w:themeColor="text1"/>
+          <w:sz w:val="24"/>
+          <w:szCs w:val="24"/>
+        </w:rPr>
+        <w:t>2.2.3.1</w:t>
+      </w:r>
+      <w:r>
+        <w:rPr>
+          <w:rFonts w:asciiTheme="minorHAnsi" w:hAnsiTheme="minorHAnsi" w:cstheme="minorHAnsi"/>
+          <w:color w:val="000000" w:themeColor="text1"/>
+          <w:sz w:val="24"/>
+          <w:szCs w:val="24"/>
+          <w:lang w:val="en-GB"/>
+        </w:rPr>
+        <w:t>.1</w:t>
+      </w:r>
+      <w:r>
+        <w:rPr>
+          <w:rFonts w:asciiTheme="minorHAnsi" w:hAnsiTheme="minorHAnsi" w:cstheme="minorHAnsi"/>
+          <w:color w:val="000000" w:themeColor="text1"/>
+          <w:sz w:val="24"/>
+          <w:szCs w:val="24"/>
+        </w:rPr>
+        <w:t xml:space="preserve"> Speed</w:t>
+      </w:r>
+    </w:p>
+    <w:p>
+      <w:pPr>
+        <w:rPr>
+          <w:rFonts w:cstheme="minorHAnsi"/>
+          <w:sz w:val="24"/>
+          <w:szCs w:val="24"/>
+        </w:rPr>
+      </w:pPr>
+      <w:r>
+        <w:rPr>
+          <w:rFonts w:cstheme="minorHAnsi"/>
+          <w:sz w:val="24"/>
+          <w:szCs w:val="24"/>
+        </w:rPr>
+        <w:t>The following are some major characteristics that influence the speed of our system:</w:t>
+      </w:r>
+    </w:p>
+    <w:p>
+      <w:pPr>
+        <w:rPr>
+          <w:rFonts w:cstheme="minorHAnsi"/>
+          <w:sz w:val="24"/>
+          <w:szCs w:val="24"/>
+        </w:rPr>
+      </w:pPr>
+      <w:r>
+        <w:rPr>
+          <w:rFonts w:cstheme="minorHAnsi"/>
+          <w:sz w:val="24"/>
+          <w:szCs w:val="24"/>
+        </w:rPr>
+        <w:t>The time it takes to process a batch of records is known as throughput. At any given time, this system can process a hundred thousand records.</w:t>
+      </w:r>
+    </w:p>
+    <w:p>
+      <w:pPr>
+        <w:rPr>
+          <w:rFonts w:cstheme="minorHAnsi"/>
+          <w:color w:val="000000" w:themeColor="text1"/>
+          <w:sz w:val="24"/>
+          <w:szCs w:val="24"/>
+        </w:rPr>
+      </w:pPr>
+      <w:r>
+        <w:rPr>
+          <w:rFonts w:cstheme="minorHAnsi"/>
+          <w:color w:val="000000" w:themeColor="text1"/>
+          <w:sz w:val="24"/>
+          <w:szCs w:val="24"/>
+        </w:rPr>
+        <w:t>In a data or record management system, optimal speed means that records are processed quickly, efficiently, and smoothly.</w:t>
+      </w:r>
+    </w:p>
+    <w:p>
+      <w:pPr>
+        <w:rPr>
+          <w:rFonts w:cstheme="minorHAnsi"/>
+          <w:color w:val="000000" w:themeColor="text1"/>
+          <w:sz w:val="24"/>
+          <w:szCs w:val="24"/>
+        </w:rPr>
+      </w:pPr>
+    </w:p>
+    <w:p>
+      <w:pPr>
+        <w:pStyle w:val="Title"/>
+        <w:jc w:val="left"/>
+        <w:rPr>
+          <w:rFonts w:asciiTheme="minorHAnsi" w:hAnsiTheme="minorHAnsi" w:cstheme="minorHAnsi"/>
+          <w:b/>
+          <w:sz w:val="24"/>
+          <w:lang w:val="en-US"/>
+        </w:rPr>
+      </w:pPr>
+      <w:r>
+        <w:rPr>
+          <w:rFonts w:asciiTheme="minorHAnsi" w:hAnsiTheme="minorHAnsi" w:cstheme="minorHAnsi"/>
+          <w:b/>
+          <w:sz w:val="24"/>
+        </w:rPr>
+        <w:t>2.2.3.1.2 Capacity</w:t>
+      </w:r>
+    </w:p>
+    <w:p>
+      <w:pPr>
+        <w:pStyle w:val="Title"/>
+        <w:jc w:val="left"/>
+        <w:rPr>
+          <w:rFonts w:asciiTheme="minorHAnsi" w:hAnsiTheme="minorHAnsi" w:cstheme="minorHAnsi"/>
+          <w:sz w:val="24"/>
+          <w:lang w:val="en-US"/>
+        </w:rPr>
+      </w:pPr>
+      <w:r>
+        <w:rPr>
+          <w:rFonts w:asciiTheme="minorHAnsi" w:hAnsiTheme="minorHAnsi" w:cstheme="minorHAnsi"/>
+          <w:sz w:val="24"/>
+          <w:lang w:val="en-US"/>
+        </w:rPr>
+        <w:t>The capacity of the record management system refers to the amount of workload that the system can handle without causing strain or damage to the system.</w:t>
+      </w:r>
+    </w:p>
+    <w:p>
+      <w:pPr>
+        <w:pStyle w:val="Title"/>
+        <w:jc w:val="left"/>
+        <w:rPr>
+          <w:rFonts w:asciiTheme="minorHAnsi" w:hAnsiTheme="minorHAnsi" w:cstheme="minorHAnsi"/>
+          <w:sz w:val="24"/>
+          <w:lang w:val="en-US"/>
+        </w:rPr>
+      </w:pPr>
+    </w:p>
+    <w:p>
+      <w:pPr>
+        <w:pStyle w:val="Title"/>
+        <w:jc w:val="both"/>
+        <w:rPr>
+          <w:rFonts w:asciiTheme="minorHAnsi" w:hAnsiTheme="minorHAnsi" w:cstheme="minorHAnsi"/>
+          <w:sz w:val="24"/>
+          <w:lang w:val="en-US"/>
+        </w:rPr>
+      </w:pPr>
+      <w:r>
+        <w:rPr>
+          <w:rFonts w:asciiTheme="minorHAnsi" w:hAnsiTheme="minorHAnsi" w:cstheme="minorHAnsi"/>
+          <w:sz w:val="24"/>
+          <w:lang w:val="en-US"/>
+        </w:rPr>
+        <w:t>It displays the amount of data that can be stored in this system as well as the number of operations that can be performed concurrently.</w:t>
+      </w:r>
+    </w:p>
+    <w:p>
+      <w:pPr>
+        <w:pStyle w:val="Title"/>
+        <w:jc w:val="both"/>
+        <w:rPr>
+          <w:rFonts w:asciiTheme="minorHAnsi" w:hAnsiTheme="minorHAnsi" w:cstheme="minorHAnsi"/>
+          <w:sz w:val="24"/>
+          <w:lang w:val="en-US"/>
+        </w:rPr>
+      </w:pPr>
+    </w:p>
+    <w:p>
+      <w:pPr>
+        <w:pStyle w:val="Title"/>
+        <w:jc w:val="both"/>
+        <w:rPr>
+          <w:rFonts w:asciiTheme="minorHAnsi" w:hAnsiTheme="minorHAnsi" w:cstheme="minorHAnsi"/>
+          <w:sz w:val="24"/>
+          <w:lang w:val="en-US"/>
+        </w:rPr>
+      </w:pPr>
+      <w:r>
+        <w:rPr>
+          <w:rFonts w:asciiTheme="minorHAnsi" w:hAnsiTheme="minorHAnsi" w:cstheme="minorHAnsi"/>
+          <w:sz w:val="24"/>
+          <w:lang w:val="en-US"/>
+        </w:rPr>
+        <w:t>a. The maximum number of records that the system can store. This system has a storage capacity of 50 TB.</w:t>
+      </w:r>
+    </w:p>
+    <w:p>
+      <w:pPr>
+        <w:pStyle w:val="Title"/>
+        <w:jc w:val="both"/>
+        <w:rPr>
+          <w:rFonts w:asciiTheme="minorHAnsi" w:hAnsiTheme="minorHAnsi" w:cstheme="minorHAnsi"/>
+          <w:sz w:val="24"/>
+          <w:lang w:val="en-US"/>
+        </w:rPr>
+      </w:pPr>
+    </w:p>
+    <w:p>
+      <w:pPr>
+        <w:pStyle w:val="Title"/>
+        <w:jc w:val="both"/>
+        <w:rPr>
+          <w:rFonts w:asciiTheme="minorHAnsi" w:hAnsiTheme="minorHAnsi" w:cstheme="minorHAnsi"/>
+          <w:sz w:val="24"/>
+          <w:lang w:val="en-US"/>
+        </w:rPr>
+      </w:pPr>
+      <w:r>
+        <w:rPr>
+          <w:rFonts w:asciiTheme="minorHAnsi" w:hAnsiTheme="minorHAnsi" w:cstheme="minorHAnsi"/>
+          <w:sz w:val="24"/>
+          <w:lang w:val="en-US"/>
+        </w:rPr>
+        <w:t>b. The total number of target users who can simultaneously access the online system. This system can support up to 100 concurrent users.</w:t>
+      </w:r>
+    </w:p>
+    <w:p>
+      <w:pPr>
+        <w:pStyle w:val="Title"/>
+        <w:jc w:val="both"/>
+        <w:rPr>
+          <w:rFonts w:asciiTheme="minorHAnsi" w:hAnsiTheme="minorHAnsi" w:cstheme="minorHAnsi"/>
+          <w:b/>
+          <w:sz w:val="24"/>
+          <w:lang w:val="en-US"/>
+        </w:rPr>
+      </w:pPr>
+    </w:p>
+    <w:p>
+      <w:pPr>
+        <w:pStyle w:val="Title"/>
+        <w:jc w:val="both"/>
+        <w:rPr>
+          <w:rFonts w:asciiTheme="minorHAnsi" w:hAnsiTheme="minorHAnsi" w:cstheme="minorHAnsi"/>
+          <w:b/>
+          <w:sz w:val="24"/>
+          <w:lang w:val="en-US"/>
+        </w:rPr>
+      </w:pPr>
+    </w:p>
+    <w:p>
+      <w:pPr>
+        <w:pStyle w:val="Title"/>
+        <w:jc w:val="left"/>
+        <w:rPr>
+          <w:rFonts w:asciiTheme="minorHAnsi" w:hAnsiTheme="minorHAnsi" w:cstheme="minorHAnsi"/>
+          <w:b/>
+          <w:sz w:val="24"/>
+          <w:lang w:val="en-US"/>
+        </w:rPr>
+      </w:pPr>
+    </w:p>
+    <w:p>
+      <w:pPr>
+        <w:pStyle w:val="Title"/>
+        <w:jc w:val="both"/>
+        <w:rPr>
+          <w:rFonts w:asciiTheme="minorHAnsi" w:hAnsiTheme="minorHAnsi" w:cstheme="minorHAnsi"/>
+          <w:b/>
+          <w:sz w:val="24"/>
+          <w:lang w:val="en-US"/>
+        </w:rPr>
+      </w:pPr>
+      <w:r>
+        <w:rPr>
+          <w:rFonts w:asciiTheme="minorHAnsi" w:hAnsiTheme="minorHAnsi" w:cstheme="minorHAnsi"/>
+          <w:b/>
+          <w:sz w:val="24"/>
+        </w:rPr>
+        <w:t>2.2.3.</w:t>
+      </w:r>
+      <w:r>
+        <w:rPr>
+          <w:rFonts w:asciiTheme="minorHAnsi" w:hAnsiTheme="minorHAnsi" w:cstheme="minorHAnsi"/>
+          <w:b/>
+          <w:sz w:val="24"/>
+          <w:lang w:val="en-GB"/>
+        </w:rPr>
+        <w:t>1.3</w:t>
+      </w:r>
+      <w:r>
+        <w:rPr>
+          <w:rFonts w:asciiTheme="minorHAnsi" w:hAnsiTheme="minorHAnsi" w:cstheme="minorHAnsi"/>
+          <w:b/>
+          <w:sz w:val="24"/>
+        </w:rPr>
+        <w:t xml:space="preserve"> Reliability</w:t>
+      </w:r>
+    </w:p>
+    <w:p>
+      <w:pPr>
+        <w:pStyle w:val="Title"/>
+        <w:jc w:val="both"/>
+        <w:rPr>
+          <w:rFonts w:asciiTheme="minorHAnsi" w:hAnsiTheme="minorHAnsi" w:cstheme="minorHAnsi"/>
+          <w:sz w:val="24"/>
+          <w:lang w:val="en-US"/>
+        </w:rPr>
+      </w:pPr>
+      <w:r>
+        <w:rPr>
+          <w:rFonts w:asciiTheme="minorHAnsi" w:hAnsiTheme="minorHAnsi" w:cstheme="minorHAnsi"/>
+          <w:sz w:val="24"/>
+          <w:lang w:val="en-US"/>
+        </w:rPr>
+        <w:t>A reliable</w:t>
+      </w:r>
+      <w:r>
+        <w:rPr>
+          <w:rFonts w:asciiTheme="minorHAnsi" w:hAnsiTheme="minorHAnsi" w:cstheme="minorHAnsi"/>
+          <w:sz w:val="24"/>
+          <w:lang w:val="en-US"/>
+        </w:rPr>
+        <w:t xml:space="preserve"> record is one whose contents may be relied upon in the course of later transactions or activities as a complete and accurate portrayal of the transactions, activities, or facts to which they witness.</w:t>
+      </w:r>
+    </w:p>
+    <w:p>
+      <w:pPr>
+        <w:pStyle w:val="Title"/>
+        <w:jc w:val="both"/>
+        <w:rPr>
+          <w:rFonts w:asciiTheme="minorHAnsi" w:hAnsiTheme="minorHAnsi" w:cstheme="minorHAnsi"/>
+          <w:sz w:val="24"/>
+          <w:lang w:val="en-US"/>
+        </w:rPr>
+      </w:pPr>
+    </w:p>
+    <w:p>
+      <w:pPr>
+        <w:pStyle w:val="Title"/>
+        <w:jc w:val="both"/>
+        <w:rPr>
+          <w:rFonts w:asciiTheme="minorHAnsi" w:hAnsiTheme="minorHAnsi" w:cstheme="minorHAnsi"/>
+          <w:sz w:val="24"/>
+          <w:lang w:val="en-US"/>
+        </w:rPr>
+      </w:pPr>
+      <w:r>
+        <w:rPr>
+          <w:rFonts w:asciiTheme="minorHAnsi" w:hAnsiTheme="minorHAnsi" w:cstheme="minorHAnsi"/>
+          <w:sz w:val="24"/>
+          <w:lang w:val="en-US"/>
+        </w:rPr>
+        <w:t>The most important requirement for any record management system to function in the future is the dependability of its data management system. It should be efficient and maintain a constant level of performance under pressure.</w:t>
+      </w:r>
+    </w:p>
+    <w:p>
+      <w:pPr>
+        <w:pStyle w:val="Title"/>
+        <w:jc w:val="left"/>
+        <w:rPr>
+          <w:rFonts w:asciiTheme="minorHAnsi" w:hAnsiTheme="minorHAnsi" w:cstheme="minorHAnsi"/>
+          <w:b/>
+          <w:sz w:val="24"/>
+          <w:lang w:val="en-US"/>
+        </w:rPr>
+      </w:pPr>
+    </w:p>
+    <w:p>
+      <w:pPr>
+        <w:pStyle w:val="Title"/>
+        <w:jc w:val="left"/>
+        <w:rPr>
+          <w:rFonts w:asciiTheme="minorHAnsi" w:hAnsiTheme="minorHAnsi" w:cstheme="minorHAnsi"/>
+          <w:b/>
+          <w:sz w:val="24"/>
+          <w:lang w:val="en-US"/>
+        </w:rPr>
+      </w:pPr>
+    </w:p>
+    <w:p>
+      <w:pPr>
+        <w:pStyle w:val="Title"/>
+        <w:jc w:val="left"/>
+        <w:rPr>
+          <w:rFonts w:asciiTheme="minorHAnsi" w:hAnsiTheme="minorHAnsi" w:cstheme="minorHAnsi"/>
+          <w:b/>
+          <w:sz w:val="24"/>
+          <w:lang w:val="en-US"/>
+        </w:rPr>
+      </w:pPr>
+      <w:r>
+        <w:rPr>
+          <w:rFonts w:asciiTheme="minorHAnsi" w:hAnsiTheme="minorHAnsi" w:cstheme="minorHAnsi"/>
+          <w:b/>
+          <w:sz w:val="24"/>
+        </w:rPr>
+        <w:t>2.2.3.1.4 Usability</w:t>
+      </w:r>
+    </w:p>
+    <w:p>
+      <w:pPr>
+        <w:pStyle w:val="Title"/>
+        <w:jc w:val="left"/>
+        <w:rPr>
+          <w:rFonts w:asciiTheme="minorHAnsi" w:hAnsiTheme="minorHAnsi" w:cstheme="minorHAnsi"/>
+          <w:sz w:val="24"/>
+          <w:lang w:val="en-US"/>
+        </w:rPr>
+      </w:pPr>
+      <w:r>
+        <w:rPr>
+          <w:rFonts w:asciiTheme="minorHAnsi" w:hAnsiTheme="minorHAnsi" w:cstheme="minorHAnsi"/>
+          <w:sz w:val="24"/>
+          <w:lang w:val="en-US"/>
+        </w:rPr>
+        <w:t>The record management system must be simple to operate. It should not take a large amount of labor to operate, and the system's operation should not be overly complicated or require extensive training.</w:t>
+      </w:r>
+      <w:r>
+        <w:t xml:space="preserve"> </w:t>
+      </w:r>
+      <w:r>
+        <w:rPr>
+          <w:rFonts w:asciiTheme="minorHAnsi" w:hAnsiTheme="minorHAnsi" w:cstheme="minorHAnsi"/>
+          <w:sz w:val="24"/>
+          <w:lang w:val="en-US"/>
+        </w:rPr>
+        <w:t>It is the rate at which users are able to understand this system, which includes data recording, update, insert, delete, and system backup.</w:t>
+      </w:r>
+    </w:p>
+    <w:p>
+      <w:pPr>
+        <w:pStyle w:val="Title"/>
+        <w:jc w:val="left"/>
+        <w:rPr>
+          <w:rFonts w:asciiTheme="minorHAnsi" w:hAnsiTheme="minorHAnsi" w:cstheme="minorHAnsi"/>
+          <w:sz w:val="24"/>
+          <w:lang w:val="en-US"/>
+        </w:rPr>
+      </w:pPr>
+    </w:p>
+    <w:p>
+      <w:pPr>
+        <w:pStyle w:val="Title"/>
+        <w:jc w:val="left"/>
+        <w:rPr>
+          <w:rFonts w:asciiTheme="minorHAnsi" w:hAnsiTheme="minorHAnsi" w:cstheme="minorHAnsi"/>
+          <w:sz w:val="24"/>
+          <w:lang w:val="en-US"/>
+        </w:rPr>
+      </w:pPr>
+      <w:r>
+        <w:rPr>
+          <w:rFonts w:asciiTheme="minorHAnsi" w:hAnsiTheme="minorHAnsi" w:cstheme="minorHAnsi"/>
+          <w:sz w:val="24"/>
+          <w:lang w:val="en-US"/>
+        </w:rPr>
+        <w:t>It is possible to locate, retrieve, present, and understand a usable record.</w:t>
+      </w:r>
+    </w:p>
+    <w:p>
+      <w:pPr>
+        <w:pStyle w:val="Title"/>
+        <w:jc w:val="left"/>
+        <w:rPr>
+          <w:rFonts w:asciiTheme="minorHAnsi" w:hAnsiTheme="minorHAnsi" w:cstheme="minorHAnsi"/>
+          <w:sz w:val="24"/>
+          <w:lang w:val="en-US"/>
+        </w:rPr>
+      </w:pPr>
+    </w:p>
+    <w:p>
+      <w:pPr>
+        <w:pStyle w:val="Title"/>
+        <w:jc w:val="left"/>
+        <w:rPr>
+          <w:rFonts w:asciiTheme="minorHAnsi" w:hAnsiTheme="minorHAnsi" w:cstheme="minorHAnsi"/>
+          <w:sz w:val="24"/>
+          <w:lang w:val="en-US"/>
+        </w:rPr>
+      </w:pPr>
+    </w:p>
+    <w:p>
+      <w:pPr>
+        <w:pStyle w:val="Title"/>
+        <w:jc w:val="left"/>
+        <w:rPr>
+          <w:rFonts w:asciiTheme="minorHAnsi" w:hAnsiTheme="minorHAnsi" w:cstheme="minorHAnsi"/>
+          <w:b/>
+          <w:sz w:val="24"/>
+          <w:lang w:val="en-GB"/>
+        </w:rPr>
+      </w:pPr>
+      <w:r>
+        <w:rPr>
+          <w:rFonts w:asciiTheme="minorHAnsi" w:hAnsiTheme="minorHAnsi" w:cstheme="minorHAnsi"/>
+          <w:b/>
+          <w:sz w:val="24"/>
+          <w:lang w:val="en-GB"/>
+        </w:rPr>
+        <w:t>2.2.3.1.5 Accessibility</w:t>
+      </w:r>
+    </w:p>
+    <w:p>
+      <w:pPr>
+        <w:pStyle w:val="Title"/>
+        <w:jc w:val="left"/>
+        <w:rPr>
+          <w:rFonts w:asciiTheme="minorHAnsi" w:hAnsiTheme="minorHAnsi" w:cstheme="minorHAnsi"/>
+          <w:sz w:val="24"/>
+          <w:lang w:val="en-US"/>
+        </w:rPr>
+      </w:pPr>
+      <w:r>
+        <w:rPr>
+          <w:rFonts w:asciiTheme="minorHAnsi" w:hAnsiTheme="minorHAnsi" w:cstheme="minorHAnsi"/>
+          <w:sz w:val="24"/>
+          <w:lang w:val="en-US"/>
+        </w:rPr>
+        <w:t>The capacity to use and benefit from a system or entity is referred to as accessibility</w:t>
+      </w:r>
+      <w:r>
+        <w:rPr>
+          <w:rFonts w:asciiTheme="minorHAnsi" w:hAnsiTheme="minorHAnsi" w:cstheme="minorHAnsi"/>
+          <w:sz w:val="24"/>
+          <w:lang w:val="en-US"/>
+        </w:rPr>
+        <w:t xml:space="preserve">. </w:t>
+      </w:r>
+      <w:r>
+        <w:rPr>
+          <w:rFonts w:asciiTheme="minorHAnsi" w:hAnsiTheme="minorHAnsi" w:cstheme="minorHAnsi"/>
+          <w:sz w:val="24"/>
+          <w:lang w:val="en-US"/>
+        </w:rPr>
+        <w:t>Access controls the complete information lifecycle, allowing you to keep track of your entire application.</w:t>
+      </w:r>
+      <w:r>
+        <w:t xml:space="preserve"> </w:t>
+      </w:r>
+      <w:r>
+        <w:rPr>
+          <w:rFonts w:asciiTheme="minorHAnsi" w:hAnsiTheme="minorHAnsi" w:cstheme="minorHAnsi"/>
+          <w:sz w:val="24"/>
+          <w:lang w:val="en-US"/>
+        </w:rPr>
+        <w:t>Information</w:t>
+      </w:r>
+      <w:r>
+        <w:rPr>
+          <w:rFonts w:asciiTheme="minorHAnsi" w:hAnsiTheme="minorHAnsi" w:cstheme="minorHAnsi"/>
+          <w:sz w:val="24"/>
+          <w:lang w:val="en-US"/>
+        </w:rPr>
+        <w:t xml:space="preserve"> </w:t>
+      </w:r>
+      <w:r>
+        <w:rPr>
+          <w:rFonts w:asciiTheme="minorHAnsi" w:hAnsiTheme="minorHAnsi" w:cstheme="minorHAnsi"/>
+          <w:sz w:val="24"/>
+          <w:lang w:val="en-US"/>
+        </w:rPr>
+        <w:t>that is easily accessible, regardless of its shape, structure, or presentation</w:t>
+      </w:r>
+      <w:r>
+        <w:rPr>
+          <w:rFonts w:asciiTheme="minorHAnsi" w:hAnsiTheme="minorHAnsi" w:cstheme="minorHAnsi"/>
+          <w:sz w:val="24"/>
+          <w:lang w:val="en-US"/>
+        </w:rPr>
+        <w:t>.</w:t>
+      </w:r>
+    </w:p>
+    <w:p>
+      <w:pPr>
+        <w:pStyle w:val="Title"/>
+        <w:jc w:val="left"/>
+        <w:rPr>
+          <w:rFonts w:asciiTheme="minorHAnsi" w:hAnsiTheme="minorHAnsi" w:cstheme="minorHAnsi"/>
+          <w:sz w:val="24"/>
+          <w:lang w:val="en-US"/>
+        </w:rPr>
+      </w:pPr>
+    </w:p>
+    <w:p>
+      <w:pPr>
+        <w:pStyle w:val="Title"/>
+        <w:jc w:val="left"/>
+        <w:rPr>
+          <w:rFonts w:asciiTheme="minorHAnsi" w:hAnsiTheme="minorHAnsi" w:cstheme="minorHAnsi"/>
+          <w:sz w:val="24"/>
+          <w:lang w:val="en-US"/>
+        </w:rPr>
+      </w:pPr>
+    </w:p>
+    <w:p>
+      <w:pPr>
+        <w:pStyle w:val="Title"/>
+        <w:jc w:val="left"/>
+        <w:rPr>
+          <w:rFonts w:asciiTheme="minorHAnsi" w:hAnsiTheme="minorHAnsi" w:cstheme="minorHAnsi"/>
+          <w:sz w:val="24"/>
+          <w:lang w:val="en-US"/>
+        </w:rPr>
+      </w:pPr>
+    </w:p>
+    <w:p>
+      <w:pPr>
+        <w:pStyle w:val="Title"/>
+        <w:jc w:val="left"/>
+        <w:rPr>
+          <w:rFonts w:asciiTheme="minorHAnsi" w:hAnsiTheme="minorHAnsi" w:cstheme="minorHAnsi"/>
+          <w:sz w:val="24"/>
+          <w:u w:val="single"/>
+          <w:lang w:val="en-US"/>
+        </w:rPr>
+      </w:pPr>
+    </w:p>
+    <w:p/>
+    <w:p/>
+    <w:p>
+      <w:pPr>
+        <w:jc w:val="both"/>
+        <w:rPr>
+          <w:rFonts w:ascii="Times New Roman" w:hAnsi="Times New Roman" w:cs="Times New Roman"/>
+          <w:sz w:val="24"/>
+          <w:szCs w:val="24"/>
+        </w:rPr>
+      </w:pPr>
     </w:p>
     <w:p>
       <w:pPr>
@@ -5535,6 +6302,8 @@
           <w:lang w:val="en-GB"/>
         </w:rPr>
       </w:pPr>
+      <w:bookmarkStart w:id="0" w:name="_GoBack"/>
+      <w:bookmarkEnd w:id="0"/>
       <w:r>
         <w:rPr>
           <w:rFonts w:ascii="Times New Roman" w:hAnsi="Times New Roman" w:cs="Times New Roman"/>
@@ -5745,7 +6514,6 @@
                 <w:rFonts w:ascii="Times New Roman" w:hAnsi="Times New Roman" w:cs="Times New Roman"/>
                 <w:lang w:val="en-GB"/>
               </w:rPr>
-              <w:lastRenderedPageBreak/>
               <w:t>Staff</w:t>
             </w:r>
           </w:p>
@@ -5939,7 +6707,15 @@
                 <w:rFonts w:ascii="Times New Roman" w:hAnsi="Times New Roman" w:cs="Times New Roman"/>
                 <w:lang w:val="en-GB"/>
               </w:rPr>
-              <w:t>create_assignment, amend_ assignment, delete_ assignment, archive_ assignment, display_ assignment, assign_ assignment, mark</w:t>
+              <w:t xml:space="preserve">create_assignment, amend_ assignment, delete_ assignment, archive_ assignment, display_ assignment, assign_ assignment, </w:t>
+            </w:r>
+            <w:r>
+              <w:rPr>
+                <w:rFonts w:ascii="Times New Roman" w:hAnsi="Times New Roman" w:cs="Times New Roman"/>
+                <w:lang w:val="en-GB"/>
+              </w:rPr>
+              <w:lastRenderedPageBreak/>
+              <w:t>mark</w:t>
             </w:r>
           </w:p>
         </w:tc>
@@ -5965,6 +6741,7 @@
                 <w:rFonts w:ascii="Times New Roman" w:hAnsi="Times New Roman" w:cs="Times New Roman"/>
                 <w:lang w:val="en-GB"/>
               </w:rPr>
+              <w:lastRenderedPageBreak/>
               <w:t>Attendance</w:t>
             </w:r>
           </w:p>
@@ -6470,7 +7247,6 @@
                 <w:rFonts w:ascii="Times New Roman" w:hAnsi="Times New Roman" w:cs="Times New Roman"/>
                 <w:lang w:val="en-GB"/>
               </w:rPr>
-              <w:lastRenderedPageBreak/>
               <w:t>Log out of the system</w:t>
             </w:r>
           </w:p>
@@ -6707,6 +7483,7 @@
                 <w:rFonts w:ascii="Times New Roman" w:hAnsi="Times New Roman" w:cs="Times New Roman"/>
                 <w:lang w:val="en-GB"/>
               </w:rPr>
+              <w:lastRenderedPageBreak/>
               <w:t>Year</w:t>
             </w:r>
           </w:p>
@@ -6874,6 +7651,7 @@
                 <w:rFonts w:ascii="Times New Roman" w:hAnsi="Times New Roman" w:cs="Times New Roman"/>
                 <w:lang w:val="en-GB"/>
               </w:rPr>
+              <w:lastRenderedPageBreak/>
               <w:t>View student record</w:t>
             </w:r>
           </w:p>
@@ -7726,7 +8504,6 @@
                 <w:rFonts w:ascii="Times New Roman" w:hAnsi="Times New Roman" w:cs="Times New Roman"/>
                 <w:lang w:val="en-GB"/>
               </w:rPr>
-              <w:lastRenderedPageBreak/>
               <w:t>View course</w:t>
             </w:r>
           </w:p>
@@ -8232,6 +9009,7 @@
                 <w:rFonts w:ascii="Times New Roman" w:hAnsi="Times New Roman" w:cs="Times New Roman"/>
                 <w:lang w:val="en-GB"/>
               </w:rPr>
+              <w:lastRenderedPageBreak/>
               <w:t>Assign module</w:t>
             </w:r>
           </w:p>
@@ -8997,7 +9775,6 @@
                 <w:rFonts w:ascii="Times New Roman" w:hAnsi="Times New Roman" w:cs="Times New Roman"/>
                 <w:lang w:val="en-GB"/>
               </w:rPr>
-              <w:lastRenderedPageBreak/>
               <w:t>Year</w:t>
             </w:r>
           </w:p>
@@ -9144,7 +9921,6 @@
                 <w:rFonts w:ascii="Times New Roman" w:hAnsi="Times New Roman" w:cs="Times New Roman"/>
                 <w:lang w:val="en-GB"/>
               </w:rPr>
-              <w:lastRenderedPageBreak/>
               <w:t>View attendance</w:t>
             </w:r>
           </w:p>
@@ -9206,7 +9982,6 @@
                 <w:rFonts w:ascii="Times New Roman" w:hAnsi="Times New Roman" w:cs="Times New Roman"/>
                 <w:lang w:val="en-GB"/>
               </w:rPr>
-              <w:lastRenderedPageBreak/>
               <w:t>Action poor attendance</w:t>
             </w:r>
           </w:p>
@@ -9651,6 +10426,7 @@
                 <w:rFonts w:ascii="Times New Roman" w:hAnsi="Times New Roman" w:cs="Times New Roman"/>
                 <w:lang w:val="en-GB"/>
               </w:rPr>
+              <w:lastRenderedPageBreak/>
               <w:t>Student Id</w:t>
             </w:r>
           </w:p>
@@ -10450,7 +11226,6 @@
                 <w:rFonts w:ascii="Times New Roman" w:hAnsi="Times New Roman" w:cs="Times New Roman"/>
                 <w:lang w:val="en-GB"/>
               </w:rPr>
-              <w:lastRenderedPageBreak/>
               <w:t>Pictures</w:t>
             </w:r>
           </w:p>
@@ -10614,7 +11389,6 @@
                 <w:rFonts w:ascii="Times New Roman" w:hAnsi="Times New Roman" w:cs="Times New Roman"/>
                 <w:lang w:val="en-GB"/>
               </w:rPr>
-              <w:lastRenderedPageBreak/>
               <w:t>View diary</w:t>
             </w:r>
           </w:p>
@@ -10842,6 +11616,7 @@
                 <w:rFonts w:ascii="Times New Roman" w:hAnsi="Times New Roman" w:cs="Times New Roman"/>
                 <w:lang w:val="en-GB"/>
               </w:rPr>
+              <w:lastRenderedPageBreak/>
               <w:t>CLASS</w:t>
             </w:r>
           </w:p>
@@ -13115,6 +13890,7 @@
                 <w:rFonts w:ascii="Times New Roman" w:hAnsi="Times New Roman" w:cs="Times New Roman"/>
                 <w:lang w:val="en-GB"/>
               </w:rPr>
+              <w:lastRenderedPageBreak/>
               <w:t>TYPE OF OBJECT</w:t>
             </w:r>
           </w:p>
@@ -14204,6 +14980,7 @@
                 <w:rFonts w:ascii="Times New Roman" w:hAnsi="Times New Roman" w:cs="Times New Roman"/>
                 <w:lang w:val="en-GB"/>
               </w:rPr>
+              <w:lastRenderedPageBreak/>
               <w:t>TYPE OF OBJECT</w:t>
             </w:r>
           </w:p>
@@ -15229,6 +16006,7 @@
                 <w:rFonts w:ascii="Times New Roman" w:hAnsi="Times New Roman" w:cs="Times New Roman"/>
                 <w:lang w:val="en-GB"/>
               </w:rPr>
+              <w:lastRenderedPageBreak/>
               <w:t>TYPE OF OBJECT</w:t>
             </w:r>
           </w:p>
@@ -28574,14 +29352,27 @@
             <w:r>
               <w:t xml:space="preserve">Figure </w:t>
             </w:r>
-            <w:fldSimple w:instr=" SEQ Figure \* ARABIC ">
-              <w:r>
-                <w:rPr>
-                  <w:noProof/>
-                </w:rPr>
-                <w:t>2</w:t>
-              </w:r>
-            </w:fldSimple>
+            <w:r>
+              <w:fldChar w:fldCharType="begin"/>
+            </w:r>
+            <w:r>
+              <w:instrText xml:space="preserve"> SEQ Figure \* ARABIC </w:instrText>
+            </w:r>
+            <w:r>
+              <w:fldChar w:fldCharType="separate"/>
+            </w:r>
+            <w:r>
+              <w:rPr>
+                <w:noProof/>
+              </w:rPr>
+              <w:t>2</w:t>
+            </w:r>
+            <w:r>
+              <w:rPr>
+                <w:noProof/>
+              </w:rPr>
+              <w:fldChar w:fldCharType="end"/>
+            </w:r>
             <w:r>
               <w:t xml:space="preserve"> Login Page of Record Management System</w:t>
             </w:r>
@@ -28696,14 +29487,27 @@
             <w:r>
               <w:t xml:space="preserve">Figure </w:t>
             </w:r>
-            <w:fldSimple w:instr=" SEQ Figure \* ARABIC ">
-              <w:r>
-                <w:rPr>
-                  <w:noProof/>
-                </w:rPr>
-                <w:t>3</w:t>
-              </w:r>
-            </w:fldSimple>
+            <w:r>
+              <w:fldChar w:fldCharType="begin"/>
+            </w:r>
+            <w:r>
+              <w:instrText xml:space="preserve"> SEQ Figure \* ARABIC </w:instrText>
+            </w:r>
+            <w:r>
+              <w:fldChar w:fldCharType="separate"/>
+            </w:r>
+            <w:r>
+              <w:rPr>
+                <w:noProof/>
+              </w:rPr>
+              <w:t>3</w:t>
+            </w:r>
+            <w:r>
+              <w:rPr>
+                <w:noProof/>
+              </w:rPr>
+              <w:fldChar w:fldCharType="end"/>
+            </w:r>
             <w:r>
               <w:t xml:space="preserve"> Non enrolled Section of Record Management System</w:t>
             </w:r>
@@ -28802,14 +29606,27 @@
             <w:r>
               <w:t xml:space="preserve">Figure </w:t>
             </w:r>
-            <w:fldSimple w:instr=" SEQ Figure \* ARABIC ">
-              <w:r>
-                <w:rPr>
-                  <w:noProof/>
-                </w:rPr>
-                <w:t>4</w:t>
-              </w:r>
-            </w:fldSimple>
+            <w:r>
+              <w:fldChar w:fldCharType="begin"/>
+            </w:r>
+            <w:r>
+              <w:instrText xml:space="preserve"> SEQ Figure \* ARABIC </w:instrText>
+            </w:r>
+            <w:r>
+              <w:fldChar w:fldCharType="separate"/>
+            </w:r>
+            <w:r>
+              <w:rPr>
+                <w:noProof/>
+              </w:rPr>
+              <w:t>4</w:t>
+            </w:r>
+            <w:r>
+              <w:rPr>
+                <w:noProof/>
+              </w:rPr>
+              <w:fldChar w:fldCharType="end"/>
+            </w:r>
             <w:r>
               <w:t xml:space="preserve"> Enrolled Section of Student in Record Management System</w:t>
             </w:r>
@@ -28909,14 +29726,27 @@
             <w:r>
               <w:t xml:space="preserve">Figure </w:t>
             </w:r>
-            <w:fldSimple w:instr=" SEQ Figure \* ARABIC ">
-              <w:r>
-                <w:rPr>
-                  <w:noProof/>
-                </w:rPr>
-                <w:t>5</w:t>
-              </w:r>
-            </w:fldSimple>
+            <w:r>
+              <w:fldChar w:fldCharType="begin"/>
+            </w:r>
+            <w:r>
+              <w:instrText xml:space="preserve"> SEQ Figure \* ARABIC </w:instrText>
+            </w:r>
+            <w:r>
+              <w:fldChar w:fldCharType="separate"/>
+            </w:r>
+            <w:r>
+              <w:rPr>
+                <w:noProof/>
+              </w:rPr>
+              <w:t>5</w:t>
+            </w:r>
+            <w:r>
+              <w:rPr>
+                <w:noProof/>
+              </w:rPr>
+              <w:fldChar w:fldCharType="end"/>
+            </w:r>
             <w:r>
               <w:t xml:space="preserve"> Archived Student Date in Record Management System</w:t>
             </w:r>
@@ -29021,14 +29851,27 @@
             <w:r>
               <w:t xml:space="preserve">Figure </w:t>
             </w:r>
-            <w:fldSimple w:instr=" SEQ Figure \* ARABIC ">
-              <w:r>
-                <w:rPr>
-                  <w:noProof/>
-                </w:rPr>
-                <w:t>6</w:t>
-              </w:r>
-            </w:fldSimple>
+            <w:r>
+              <w:fldChar w:fldCharType="begin"/>
+            </w:r>
+            <w:r>
+              <w:instrText xml:space="preserve"> SEQ Figure \* ARABIC </w:instrText>
+            </w:r>
+            <w:r>
+              <w:fldChar w:fldCharType="separate"/>
+            </w:r>
+            <w:r>
+              <w:rPr>
+                <w:noProof/>
+              </w:rPr>
+              <w:t>6</w:t>
+            </w:r>
+            <w:r>
+              <w:rPr>
+                <w:noProof/>
+              </w:rPr>
+              <w:fldChar w:fldCharType="end"/>
+            </w:r>
             <w:r>
               <w:t xml:space="preserve"> Create Student data in Record Management System</w:t>
             </w:r>
@@ -29128,14 +29971,27 @@
             <w:r>
               <w:t xml:space="preserve">Figure </w:t>
             </w:r>
-            <w:fldSimple w:instr=" SEQ Figure \* ARABIC ">
-              <w:r>
-                <w:rPr>
-                  <w:noProof/>
-                </w:rPr>
-                <w:t>7</w:t>
-              </w:r>
-            </w:fldSimple>
+            <w:r>
+              <w:fldChar w:fldCharType="begin"/>
+            </w:r>
+            <w:r>
+              <w:instrText xml:space="preserve"> SEQ Figure \* ARABIC </w:instrText>
+            </w:r>
+            <w:r>
+              <w:fldChar w:fldCharType="separate"/>
+            </w:r>
+            <w:r>
+              <w:rPr>
+                <w:noProof/>
+              </w:rPr>
+              <w:t>7</w:t>
+            </w:r>
+            <w:r>
+              <w:rPr>
+                <w:noProof/>
+              </w:rPr>
+              <w:fldChar w:fldCharType="end"/>
+            </w:r>
             <w:r>
               <w:t xml:space="preserve"> Update Student Data in </w:t>
             </w:r>
@@ -29243,14 +30099,27 @@
             <w:r>
               <w:t xml:space="preserve">Figure </w:t>
             </w:r>
-            <w:fldSimple w:instr=" SEQ Figure \* ARABIC ">
-              <w:r>
-                <w:rPr>
-                  <w:noProof/>
-                </w:rPr>
-                <w:t>8</w:t>
-              </w:r>
-            </w:fldSimple>
+            <w:r>
+              <w:fldChar w:fldCharType="begin"/>
+            </w:r>
+            <w:r>
+              <w:instrText xml:space="preserve"> SEQ Figure \* ARABIC </w:instrText>
+            </w:r>
+            <w:r>
+              <w:fldChar w:fldCharType="separate"/>
+            </w:r>
+            <w:r>
+              <w:rPr>
+                <w:noProof/>
+              </w:rPr>
+              <w:t>8</w:t>
+            </w:r>
+            <w:r>
+              <w:rPr>
+                <w:noProof/>
+              </w:rPr>
+              <w:fldChar w:fldCharType="end"/>
+            </w:r>
             <w:r>
               <w:t xml:space="preserve"> Staff Data in </w:t>
             </w:r>
@@ -29353,14 +30222,27 @@
             <w:r>
               <w:t xml:space="preserve">Figure </w:t>
             </w:r>
-            <w:fldSimple w:instr=" SEQ Figure \* ARABIC ">
-              <w:r>
-                <w:rPr>
-                  <w:noProof/>
-                </w:rPr>
-                <w:t>9</w:t>
-              </w:r>
-            </w:fldSimple>
+            <w:r>
+              <w:fldChar w:fldCharType="begin"/>
+            </w:r>
+            <w:r>
+              <w:instrText xml:space="preserve"> SEQ Figure \* ARABIC </w:instrText>
+            </w:r>
+            <w:r>
+              <w:fldChar w:fldCharType="separate"/>
+            </w:r>
+            <w:r>
+              <w:rPr>
+                <w:noProof/>
+              </w:rPr>
+              <w:t>9</w:t>
+            </w:r>
+            <w:r>
+              <w:rPr>
+                <w:noProof/>
+              </w:rPr>
+              <w:fldChar w:fldCharType="end"/>
+            </w:r>
             <w:r>
               <w:t xml:space="preserve"> Archived Staff Date in Record Management System</w:t>
             </w:r>
@@ -29465,14 +30347,27 @@
             <w:r>
               <w:t xml:space="preserve">Figure </w:t>
             </w:r>
-            <w:fldSimple w:instr=" SEQ Figure \* ARABIC ">
-              <w:r>
-                <w:rPr>
-                  <w:noProof/>
-                </w:rPr>
-                <w:t>10</w:t>
-              </w:r>
-            </w:fldSimple>
+            <w:r>
+              <w:fldChar w:fldCharType="begin"/>
+            </w:r>
+            <w:r>
+              <w:instrText xml:space="preserve"> SEQ Figure \* ARABIC </w:instrText>
+            </w:r>
+            <w:r>
+              <w:fldChar w:fldCharType="separate"/>
+            </w:r>
+            <w:r>
+              <w:rPr>
+                <w:noProof/>
+              </w:rPr>
+              <w:t>10</w:t>
+            </w:r>
+            <w:r>
+              <w:rPr>
+                <w:noProof/>
+              </w:rPr>
+              <w:fldChar w:fldCharType="end"/>
+            </w:r>
             <w:r>
               <w:t xml:space="preserve"> Update Staff Record in </w:t>
             </w:r>
@@ -29575,14 +30470,27 @@
             <w:r>
               <w:t xml:space="preserve">Figure </w:t>
             </w:r>
-            <w:fldSimple w:instr=" SEQ Figure \* ARABIC ">
-              <w:r>
-                <w:rPr>
-                  <w:noProof/>
-                </w:rPr>
-                <w:t>11</w:t>
-              </w:r>
-            </w:fldSimple>
+            <w:r>
+              <w:fldChar w:fldCharType="begin"/>
+            </w:r>
+            <w:r>
+              <w:instrText xml:space="preserve"> SEQ Figure \* ARABIC </w:instrText>
+            </w:r>
+            <w:r>
+              <w:fldChar w:fldCharType="separate"/>
+            </w:r>
+            <w:r>
+              <w:rPr>
+                <w:noProof/>
+              </w:rPr>
+              <w:t>11</w:t>
+            </w:r>
+            <w:r>
+              <w:rPr>
+                <w:noProof/>
+              </w:rPr>
+              <w:fldChar w:fldCharType="end"/>
+            </w:r>
             <w:r>
               <w:t xml:space="preserve"> Course Section in </w:t>
             </w:r>
@@ -29690,14 +30598,27 @@
             <w:r>
               <w:t xml:space="preserve">Figure </w:t>
             </w:r>
-            <w:fldSimple w:instr=" SEQ Figure \* ARABIC ">
-              <w:r>
-                <w:rPr>
-                  <w:noProof/>
-                </w:rPr>
-                <w:t>12</w:t>
-              </w:r>
-            </w:fldSimple>
+            <w:r>
+              <w:fldChar w:fldCharType="begin"/>
+            </w:r>
+            <w:r>
+              <w:instrText xml:space="preserve"> SEQ Figure \* ARABIC </w:instrText>
+            </w:r>
+            <w:r>
+              <w:fldChar w:fldCharType="separate"/>
+            </w:r>
+            <w:r>
+              <w:rPr>
+                <w:noProof/>
+              </w:rPr>
+              <w:t>12</w:t>
+            </w:r>
+            <w:r>
+              <w:rPr>
+                <w:noProof/>
+              </w:rPr>
+              <w:fldChar w:fldCharType="end"/>
+            </w:r>
             <w:r>
               <w:t xml:space="preserve">Archived Course in </w:t>
             </w:r>
@@ -29800,14 +30721,27 @@
             <w:r>
               <w:t xml:space="preserve">Figure </w:t>
             </w:r>
-            <w:fldSimple w:instr=" SEQ Figure \* ARABIC ">
-              <w:r>
-                <w:rPr>
-                  <w:noProof/>
-                </w:rPr>
-                <w:t>13</w:t>
-              </w:r>
-            </w:fldSimple>
+            <w:r>
+              <w:fldChar w:fldCharType="begin"/>
+            </w:r>
+            <w:r>
+              <w:instrText xml:space="preserve"> SEQ Figure \* ARABIC </w:instrText>
+            </w:r>
+            <w:r>
+              <w:fldChar w:fldCharType="separate"/>
+            </w:r>
+            <w:r>
+              <w:rPr>
+                <w:noProof/>
+              </w:rPr>
+              <w:t>13</w:t>
+            </w:r>
+            <w:r>
+              <w:rPr>
+                <w:noProof/>
+              </w:rPr>
+              <w:fldChar w:fldCharType="end"/>
+            </w:r>
             <w:r>
               <w:t xml:space="preserve"> Create Course </w:t>
             </w:r>
@@ -29923,14 +30857,27 @@
             <w:r>
               <w:t xml:space="preserve">Figure </w:t>
             </w:r>
-            <w:fldSimple w:instr=" SEQ Figure \* ARABIC ">
-              <w:r>
-                <w:rPr>
-                  <w:noProof/>
-                </w:rPr>
-                <w:t>14</w:t>
-              </w:r>
-            </w:fldSimple>
+            <w:r>
+              <w:fldChar w:fldCharType="begin"/>
+            </w:r>
+            <w:r>
+              <w:instrText xml:space="preserve"> SEQ Figure \* ARABIC </w:instrText>
+            </w:r>
+            <w:r>
+              <w:fldChar w:fldCharType="separate"/>
+            </w:r>
+            <w:r>
+              <w:rPr>
+                <w:noProof/>
+              </w:rPr>
+              <w:t>14</w:t>
+            </w:r>
+            <w:r>
+              <w:rPr>
+                <w:noProof/>
+              </w:rPr>
+              <w:fldChar w:fldCharType="end"/>
+            </w:r>
             <w:r>
               <w:t xml:space="preserve"> Update Course Structure in </w:t>
             </w:r>
@@ -30033,14 +30980,27 @@
             <w:r>
               <w:t xml:space="preserve">Figure </w:t>
             </w:r>
-            <w:fldSimple w:instr=" SEQ Figure \* ARABIC ">
-              <w:r>
-                <w:rPr>
-                  <w:noProof/>
-                </w:rPr>
-                <w:t>15</w:t>
-              </w:r>
-            </w:fldSimple>
+            <w:r>
+              <w:fldChar w:fldCharType="begin"/>
+            </w:r>
+            <w:r>
+              <w:instrText xml:space="preserve"> SEQ Figure \* ARABIC </w:instrText>
+            </w:r>
+            <w:r>
+              <w:fldChar w:fldCharType="separate"/>
+            </w:r>
+            <w:r>
+              <w:rPr>
+                <w:noProof/>
+              </w:rPr>
+              <w:t>15</w:t>
+            </w:r>
+            <w:r>
+              <w:rPr>
+                <w:noProof/>
+              </w:rPr>
+              <w:fldChar w:fldCharType="end"/>
+            </w:r>
             <w:r>
               <w:t xml:space="preserve"> Module Section in </w:t>
             </w:r>
@@ -30148,14 +31108,27 @@
             <w:r>
               <w:t xml:space="preserve">Figure </w:t>
             </w:r>
-            <w:fldSimple w:instr=" SEQ Figure \* ARABIC ">
-              <w:r>
-                <w:rPr>
-                  <w:noProof/>
-                </w:rPr>
-                <w:t>16</w:t>
-              </w:r>
-            </w:fldSimple>
+            <w:r>
+              <w:fldChar w:fldCharType="begin"/>
+            </w:r>
+            <w:r>
+              <w:instrText xml:space="preserve"> SEQ Figure \* ARABIC </w:instrText>
+            </w:r>
+            <w:r>
+              <w:fldChar w:fldCharType="separate"/>
+            </w:r>
+            <w:r>
+              <w:rPr>
+                <w:noProof/>
+              </w:rPr>
+              <w:t>16</w:t>
+            </w:r>
+            <w:r>
+              <w:rPr>
+                <w:noProof/>
+              </w:rPr>
+              <w:fldChar w:fldCharType="end"/>
+            </w:r>
             <w:r>
               <w:t xml:space="preserve"> Archived Module data in </w:t>
             </w:r>
@@ -30258,14 +31231,27 @@
             <w:r>
               <w:t xml:space="preserve">Figure </w:t>
             </w:r>
-            <w:fldSimple w:instr=" SEQ Figure \* ARABIC ">
-              <w:r>
-                <w:rPr>
-                  <w:noProof/>
-                </w:rPr>
-                <w:t>17</w:t>
-              </w:r>
-            </w:fldSimple>
+            <w:r>
+              <w:fldChar w:fldCharType="begin"/>
+            </w:r>
+            <w:r>
+              <w:instrText xml:space="preserve"> SEQ Figure \* ARABIC </w:instrText>
+            </w:r>
+            <w:r>
+              <w:fldChar w:fldCharType="separate"/>
+            </w:r>
+            <w:r>
+              <w:rPr>
+                <w:noProof/>
+              </w:rPr>
+              <w:t>17</w:t>
+            </w:r>
+            <w:r>
+              <w:rPr>
+                <w:noProof/>
+              </w:rPr>
+              <w:fldChar w:fldCharType="end"/>
+            </w:r>
             <w:r>
               <w:t xml:space="preserve"> Create Module record in </w:t>
             </w:r>
@@ -30373,14 +31359,27 @@
             <w:r>
               <w:t xml:space="preserve">Figure </w:t>
             </w:r>
-            <w:fldSimple w:instr=" SEQ Figure \* ARABIC ">
-              <w:r>
-                <w:rPr>
-                  <w:noProof/>
-                </w:rPr>
-                <w:t>18</w:t>
-              </w:r>
-            </w:fldSimple>
+            <w:r>
+              <w:fldChar w:fldCharType="begin"/>
+            </w:r>
+            <w:r>
+              <w:instrText xml:space="preserve"> SEQ Figure \* ARABIC </w:instrText>
+            </w:r>
+            <w:r>
+              <w:fldChar w:fldCharType="separate"/>
+            </w:r>
+            <w:r>
+              <w:rPr>
+                <w:noProof/>
+              </w:rPr>
+              <w:t>18</w:t>
+            </w:r>
+            <w:r>
+              <w:rPr>
+                <w:noProof/>
+              </w:rPr>
+              <w:fldChar w:fldCharType="end"/>
+            </w:r>
             <w:r>
               <w:t xml:space="preserve"> Update Module Record in </w:t>
             </w:r>
@@ -30483,14 +31482,27 @@
             <w:r>
               <w:t xml:space="preserve">Figure </w:t>
             </w:r>
-            <w:fldSimple w:instr=" SEQ Figure \* ARABIC ">
-              <w:r>
-                <w:rPr>
-                  <w:noProof/>
-                </w:rPr>
-                <w:t>19</w:t>
-              </w:r>
-            </w:fldSimple>
+            <w:r>
+              <w:fldChar w:fldCharType="begin"/>
+            </w:r>
+            <w:r>
+              <w:instrText xml:space="preserve"> SEQ Figure \* ARABIC </w:instrText>
+            </w:r>
+            <w:r>
+              <w:fldChar w:fldCharType="separate"/>
+            </w:r>
+            <w:r>
+              <w:rPr>
+                <w:noProof/>
+              </w:rPr>
+              <w:t>19</w:t>
+            </w:r>
+            <w:r>
+              <w:rPr>
+                <w:noProof/>
+              </w:rPr>
+              <w:fldChar w:fldCharType="end"/>
+            </w:r>
             <w:r>
               <w:t xml:space="preserve"> Assignment Section in </w:t>
             </w:r>
@@ -30598,14 +31610,27 @@
             <w:r>
               <w:t xml:space="preserve">Figure </w:t>
             </w:r>
-            <w:fldSimple w:instr=" SEQ Figure \* ARABIC ">
-              <w:r>
-                <w:rPr>
-                  <w:noProof/>
-                </w:rPr>
-                <w:t>20</w:t>
-              </w:r>
-            </w:fldSimple>
+            <w:r>
+              <w:fldChar w:fldCharType="begin"/>
+            </w:r>
+            <w:r>
+              <w:instrText xml:space="preserve"> SEQ Figure \* ARABIC </w:instrText>
+            </w:r>
+            <w:r>
+              <w:fldChar w:fldCharType="separate"/>
+            </w:r>
+            <w:r>
+              <w:rPr>
+                <w:noProof/>
+              </w:rPr>
+              <w:t>20</w:t>
+            </w:r>
+            <w:r>
+              <w:rPr>
+                <w:noProof/>
+              </w:rPr>
+              <w:fldChar w:fldCharType="end"/>
+            </w:r>
             <w:r>
               <w:t xml:space="preserve"> Assignment Section when clicked in particular Assignment</w:t>
             </w:r>
@@ -30705,14 +31730,27 @@
             <w:r>
               <w:t xml:space="preserve">Figure </w:t>
             </w:r>
-            <w:fldSimple w:instr=" SEQ Figure \* ARABIC ">
-              <w:r>
-                <w:rPr>
-                  <w:noProof/>
-                </w:rPr>
-                <w:t>21</w:t>
-              </w:r>
-            </w:fldSimple>
+            <w:r>
+              <w:fldChar w:fldCharType="begin"/>
+            </w:r>
+            <w:r>
+              <w:instrText xml:space="preserve"> SEQ Figure \* ARABIC </w:instrText>
+            </w:r>
+            <w:r>
+              <w:fldChar w:fldCharType="separate"/>
+            </w:r>
+            <w:r>
+              <w:rPr>
+                <w:noProof/>
+              </w:rPr>
+              <w:t>21</w:t>
+            </w:r>
+            <w:r>
+              <w:rPr>
+                <w:noProof/>
+              </w:rPr>
+              <w:fldChar w:fldCharType="end"/>
+            </w:r>
             <w:r>
               <w:t xml:space="preserve"> Assign Assignment in </w:t>
             </w:r>
@@ -30820,14 +31858,27 @@
             <w:r>
               <w:t xml:space="preserve">Figure </w:t>
             </w:r>
-            <w:fldSimple w:instr=" SEQ Figure \* ARABIC ">
-              <w:r>
-                <w:rPr>
-                  <w:noProof/>
-                </w:rPr>
-                <w:t>22</w:t>
-              </w:r>
-            </w:fldSimple>
+            <w:r>
+              <w:fldChar w:fldCharType="begin"/>
+            </w:r>
+            <w:r>
+              <w:instrText xml:space="preserve"> SEQ Figure \* ARABIC </w:instrText>
+            </w:r>
+            <w:r>
+              <w:fldChar w:fldCharType="separate"/>
+            </w:r>
+            <w:r>
+              <w:rPr>
+                <w:noProof/>
+              </w:rPr>
+              <w:t>22</w:t>
+            </w:r>
+            <w:r>
+              <w:rPr>
+                <w:noProof/>
+              </w:rPr>
+              <w:fldChar w:fldCharType="end"/>
+            </w:r>
             <w:r>
               <w:t xml:space="preserve"> Mark Student Submitted Assignment in </w:t>
             </w:r>
@@ -30872,6 +31923,7 @@
               <w:rPr>
                 <w:noProof/>
               </w:rPr>
+              <w:lastRenderedPageBreak/>
               <w:drawing>
                 <wp:inline distT="0" distB="0" distL="0" distR="0" wp14:anchorId="20DE6F9F" wp14:editId="106CF9DC">
                   <wp:extent cx="5524500" cy="3343275"/>
@@ -30929,14 +31981,27 @@
             <w:r>
               <w:t xml:space="preserve">Figure </w:t>
             </w:r>
-            <w:fldSimple w:instr=" SEQ Figure \* ARABIC ">
-              <w:r>
-                <w:rPr>
-                  <w:noProof/>
-                </w:rPr>
-                <w:t>23</w:t>
-              </w:r>
-            </w:fldSimple>
+            <w:r>
+              <w:fldChar w:fldCharType="begin"/>
+            </w:r>
+            <w:r>
+              <w:instrText xml:space="preserve"> SEQ Figure \* ARABIC </w:instrText>
+            </w:r>
+            <w:r>
+              <w:fldChar w:fldCharType="separate"/>
+            </w:r>
+            <w:r>
+              <w:rPr>
+                <w:noProof/>
+              </w:rPr>
+              <w:t>23</w:t>
+            </w:r>
+            <w:r>
+              <w:rPr>
+                <w:noProof/>
+              </w:rPr>
+              <w:fldChar w:fldCharType="end"/>
+            </w:r>
             <w:r>
               <w:t xml:space="preserve"> Archived Assignment in </w:t>
             </w:r>
@@ -31044,14 +32109,27 @@
             <w:r>
               <w:t xml:space="preserve">Figure </w:t>
             </w:r>
-            <w:fldSimple w:instr=" SEQ Figure \* ARABIC ">
-              <w:r>
-                <w:rPr>
-                  <w:noProof/>
-                </w:rPr>
-                <w:t>24</w:t>
-              </w:r>
-            </w:fldSimple>
+            <w:r>
+              <w:fldChar w:fldCharType="begin"/>
+            </w:r>
+            <w:r>
+              <w:instrText xml:space="preserve"> SEQ Figure \* ARABIC </w:instrText>
+            </w:r>
+            <w:r>
+              <w:fldChar w:fldCharType="separate"/>
+            </w:r>
+            <w:r>
+              <w:rPr>
+                <w:noProof/>
+              </w:rPr>
+              <w:t>24</w:t>
+            </w:r>
+            <w:r>
+              <w:rPr>
+                <w:noProof/>
+              </w:rPr>
+              <w:fldChar w:fldCharType="end"/>
+            </w:r>
             <w:r>
               <w:t xml:space="preserve"> Attendance Section in </w:t>
             </w:r>
@@ -31154,14 +32232,27 @@
             <w:r>
               <w:t xml:space="preserve">Figure </w:t>
             </w:r>
-            <w:fldSimple w:instr=" SEQ Figure \* ARABIC ">
-              <w:r>
-                <w:rPr>
-                  <w:noProof/>
-                </w:rPr>
-                <w:t>25</w:t>
-              </w:r>
-            </w:fldSimple>
+            <w:r>
+              <w:fldChar w:fldCharType="begin"/>
+            </w:r>
+            <w:r>
+              <w:instrText xml:space="preserve"> SEQ Figure \* ARABIC </w:instrText>
+            </w:r>
+            <w:r>
+              <w:fldChar w:fldCharType="separate"/>
+            </w:r>
+            <w:r>
+              <w:rPr>
+                <w:noProof/>
+              </w:rPr>
+              <w:t>25</w:t>
+            </w:r>
+            <w:r>
+              <w:rPr>
+                <w:noProof/>
+              </w:rPr>
+              <w:fldChar w:fldCharType="end"/>
+            </w:r>
             <w:r>
               <w:t xml:space="preserve"> Archived Attendance in </w:t>
             </w:r>
@@ -31269,14 +32360,27 @@
             <w:r>
               <w:t xml:space="preserve">Figure </w:t>
             </w:r>
-            <w:fldSimple w:instr=" SEQ Figure \* ARABIC ">
-              <w:r>
-                <w:rPr>
-                  <w:noProof/>
-                </w:rPr>
-                <w:t>26</w:t>
-              </w:r>
-            </w:fldSimple>
+            <w:r>
+              <w:fldChar w:fldCharType="begin"/>
+            </w:r>
+            <w:r>
+              <w:instrText xml:space="preserve"> SEQ Figure \* ARABIC </w:instrText>
+            </w:r>
+            <w:r>
+              <w:fldChar w:fldCharType="separate"/>
+            </w:r>
+            <w:r>
+              <w:rPr>
+                <w:noProof/>
+              </w:rPr>
+              <w:t>26</w:t>
+            </w:r>
+            <w:r>
+              <w:rPr>
+                <w:noProof/>
+              </w:rPr>
+              <w:fldChar w:fldCharType="end"/>
+            </w:r>
             <w:r>
               <w:t xml:space="preserve"> Create Attendance Sheet section in </w:t>
             </w:r>
@@ -31379,14 +32483,27 @@
             <w:r>
               <w:t xml:space="preserve">Figure </w:t>
             </w:r>
-            <w:fldSimple w:instr=" SEQ Figure \* ARABIC ">
-              <w:r>
-                <w:rPr>
-                  <w:noProof/>
-                </w:rPr>
-                <w:t>27</w:t>
-              </w:r>
-            </w:fldSimple>
+            <w:r>
+              <w:fldChar w:fldCharType="begin"/>
+            </w:r>
+            <w:r>
+              <w:instrText xml:space="preserve"> SEQ Figure \* ARABIC </w:instrText>
+            </w:r>
+            <w:r>
+              <w:fldChar w:fldCharType="separate"/>
+            </w:r>
+            <w:r>
+              <w:rPr>
+                <w:noProof/>
+              </w:rPr>
+              <w:t>27</w:t>
+            </w:r>
+            <w:r>
+              <w:rPr>
+                <w:noProof/>
+              </w:rPr>
+              <w:fldChar w:fldCharType="end"/>
+            </w:r>
             <w:r>
               <w:t xml:space="preserve"> Update Attendance Sheet in </w:t>
             </w:r>
@@ -31494,14 +32611,27 @@
             <w:r>
               <w:t xml:space="preserve">Figure </w:t>
             </w:r>
-            <w:fldSimple w:instr=" SEQ Figure \* ARABIC ">
-              <w:r>
-                <w:rPr>
-                  <w:noProof/>
-                </w:rPr>
-                <w:t>28</w:t>
-              </w:r>
-            </w:fldSimple>
+            <w:r>
+              <w:fldChar w:fldCharType="begin"/>
+            </w:r>
+            <w:r>
+              <w:instrText xml:space="preserve"> SEQ Figure \* ARABIC </w:instrText>
+            </w:r>
+            <w:r>
+              <w:fldChar w:fldCharType="separate"/>
+            </w:r>
+            <w:r>
+              <w:rPr>
+                <w:noProof/>
+              </w:rPr>
+              <w:t>28</w:t>
+            </w:r>
+            <w:r>
+              <w:rPr>
+                <w:noProof/>
+              </w:rPr>
+              <w:fldChar w:fldCharType="end"/>
+            </w:r>
             <w:r>
               <w:t xml:space="preserve"> Take Attendance Sheet in </w:t>
             </w:r>
@@ -31604,14 +32734,27 @@
             <w:r>
               <w:t xml:space="preserve">Figure </w:t>
             </w:r>
-            <w:fldSimple w:instr=" SEQ Figure \* ARABIC ">
-              <w:r>
-                <w:rPr>
-                  <w:noProof/>
-                </w:rPr>
-                <w:t>29</w:t>
-              </w:r>
-            </w:fldSimple>
+            <w:r>
+              <w:fldChar w:fldCharType="begin"/>
+            </w:r>
+            <w:r>
+              <w:instrText xml:space="preserve"> SEQ Figure \* ARABIC </w:instrText>
+            </w:r>
+            <w:r>
+              <w:fldChar w:fldCharType="separate"/>
+            </w:r>
+            <w:r>
+              <w:rPr>
+                <w:noProof/>
+              </w:rPr>
+              <w:t>29</w:t>
+            </w:r>
+            <w:r>
+              <w:rPr>
+                <w:noProof/>
+              </w:rPr>
+              <w:fldChar w:fldCharType="end"/>
+            </w:r>
             <w:r>
               <w:t xml:space="preserve"> Personal Tutor Section in </w:t>
             </w:r>
@@ -31719,14 +32862,27 @@
             <w:r>
               <w:t xml:space="preserve">Figure </w:t>
             </w:r>
-            <w:fldSimple w:instr=" SEQ Figure \* ARABIC ">
-              <w:r>
-                <w:rPr>
-                  <w:noProof/>
-                </w:rPr>
-                <w:t>30</w:t>
-              </w:r>
-            </w:fldSimple>
+            <w:r>
+              <w:fldChar w:fldCharType="begin"/>
+            </w:r>
+            <w:r>
+              <w:instrText xml:space="preserve"> SEQ Figure \* ARABIC </w:instrText>
+            </w:r>
+            <w:r>
+              <w:fldChar w:fldCharType="separate"/>
+            </w:r>
+            <w:r>
+              <w:rPr>
+                <w:noProof/>
+              </w:rPr>
+              <w:t>30</w:t>
+            </w:r>
+            <w:r>
+              <w:rPr>
+                <w:noProof/>
+              </w:rPr>
+              <w:fldChar w:fldCharType="end"/>
+            </w:r>
             <w:r>
               <w:t xml:space="preserve"> Archived Personal Tutor in </w:t>
             </w:r>
@@ -31829,14 +32985,27 @@
             <w:r>
               <w:t xml:space="preserve">Figure </w:t>
             </w:r>
-            <w:fldSimple w:instr=" SEQ Figure \* ARABIC ">
-              <w:r>
-                <w:rPr>
-                  <w:noProof/>
-                </w:rPr>
-                <w:t>31</w:t>
-              </w:r>
-            </w:fldSimple>
+            <w:r>
+              <w:fldChar w:fldCharType="begin"/>
+            </w:r>
+            <w:r>
+              <w:instrText xml:space="preserve"> SEQ Figure \* ARABIC </w:instrText>
+            </w:r>
+            <w:r>
+              <w:fldChar w:fldCharType="separate"/>
+            </w:r>
+            <w:r>
+              <w:rPr>
+                <w:noProof/>
+              </w:rPr>
+              <w:t>31</w:t>
+            </w:r>
+            <w:r>
+              <w:rPr>
+                <w:noProof/>
+              </w:rPr>
+              <w:fldChar w:fldCharType="end"/>
+            </w:r>
             <w:r>
               <w:t xml:space="preserve"> Edit Personal Tutor Section in </w:t>
             </w:r>
@@ -31944,14 +33113,27 @@
             <w:r>
               <w:t xml:space="preserve">Figure </w:t>
             </w:r>
-            <w:fldSimple w:instr=" SEQ Figure \* ARABIC ">
-              <w:r>
-                <w:rPr>
-                  <w:noProof/>
-                </w:rPr>
-                <w:t>32</w:t>
-              </w:r>
-            </w:fldSimple>
+            <w:r>
+              <w:fldChar w:fldCharType="begin"/>
+            </w:r>
+            <w:r>
+              <w:instrText xml:space="preserve"> SEQ Figure \* ARABIC </w:instrText>
+            </w:r>
+            <w:r>
+              <w:fldChar w:fldCharType="separate"/>
+            </w:r>
+            <w:r>
+              <w:rPr>
+                <w:noProof/>
+              </w:rPr>
+              <w:t>32</w:t>
+            </w:r>
+            <w:r>
+              <w:rPr>
+                <w:noProof/>
+              </w:rPr>
+              <w:fldChar w:fldCharType="end"/>
+            </w:r>
             <w:r>
               <w:t xml:space="preserve"> Assign Personal Tutor to Student Section in </w:t>
             </w:r>
@@ -32054,14 +33236,27 @@
             <w:r>
               <w:t xml:space="preserve">Figure </w:t>
             </w:r>
-            <w:fldSimple w:instr=" SEQ Figure \* ARABIC ">
-              <w:r>
-                <w:rPr>
-                  <w:noProof/>
-                </w:rPr>
-                <w:t>33</w:t>
-              </w:r>
-            </w:fldSimple>
+            <w:r>
+              <w:fldChar w:fldCharType="begin"/>
+            </w:r>
+            <w:r>
+              <w:instrText xml:space="preserve"> SEQ Figure \* ARABIC </w:instrText>
+            </w:r>
+            <w:r>
+              <w:fldChar w:fldCharType="separate"/>
+            </w:r>
+            <w:r>
+              <w:rPr>
+                <w:noProof/>
+              </w:rPr>
+              <w:t>33</w:t>
+            </w:r>
+            <w:r>
+              <w:rPr>
+                <w:noProof/>
+              </w:rPr>
+              <w:fldChar w:fldCharType="end"/>
+            </w:r>
             <w:r>
               <w:t xml:space="preserve"> Timetable Section in </w:t>
             </w:r>
@@ -32169,14 +33364,27 @@
             <w:r>
               <w:t xml:space="preserve">Figure </w:t>
             </w:r>
-            <w:fldSimple w:instr=" SEQ Figure \* ARABIC ">
-              <w:r>
-                <w:rPr>
-                  <w:noProof/>
-                </w:rPr>
-                <w:t>34</w:t>
-              </w:r>
-            </w:fldSimple>
+            <w:r>
+              <w:fldChar w:fldCharType="begin"/>
+            </w:r>
+            <w:r>
+              <w:instrText xml:space="preserve"> SEQ Figure \* ARABIC </w:instrText>
+            </w:r>
+            <w:r>
+              <w:fldChar w:fldCharType="separate"/>
+            </w:r>
+            <w:r>
+              <w:rPr>
+                <w:noProof/>
+              </w:rPr>
+              <w:t>34</w:t>
+            </w:r>
+            <w:r>
+              <w:rPr>
+                <w:noProof/>
+              </w:rPr>
+              <w:fldChar w:fldCharType="end"/>
+            </w:r>
             <w:r>
               <w:t xml:space="preserve"> Archived Timetable in </w:t>
             </w:r>
@@ -32279,14 +33487,27 @@
             <w:r>
               <w:t xml:space="preserve">Figure </w:t>
             </w:r>
-            <w:fldSimple w:instr=" SEQ Figure \* ARABIC ">
-              <w:r>
-                <w:rPr>
-                  <w:noProof/>
-                </w:rPr>
-                <w:t>35</w:t>
-              </w:r>
-            </w:fldSimple>
+            <w:r>
+              <w:fldChar w:fldCharType="begin"/>
+            </w:r>
+            <w:r>
+              <w:instrText xml:space="preserve"> SEQ Figure \* ARABIC </w:instrText>
+            </w:r>
+            <w:r>
+              <w:fldChar w:fldCharType="separate"/>
+            </w:r>
+            <w:r>
+              <w:rPr>
+                <w:noProof/>
+              </w:rPr>
+              <w:t>35</w:t>
+            </w:r>
+            <w:r>
+              <w:rPr>
+                <w:noProof/>
+              </w:rPr>
+              <w:fldChar w:fldCharType="end"/>
+            </w:r>
             <w:r>
               <w:t xml:space="preserve"> Create Timetable Section in </w:t>
             </w:r>
@@ -32394,14 +33615,27 @@
             <w:r>
               <w:t xml:space="preserve">Figure </w:t>
             </w:r>
-            <w:fldSimple w:instr=" SEQ Figure \* ARABIC ">
-              <w:r>
-                <w:rPr>
-                  <w:noProof/>
-                </w:rPr>
-                <w:t>36</w:t>
-              </w:r>
-            </w:fldSimple>
+            <w:r>
+              <w:fldChar w:fldCharType="begin"/>
+            </w:r>
+            <w:r>
+              <w:instrText xml:space="preserve"> SEQ Figure \* ARABIC </w:instrText>
+            </w:r>
+            <w:r>
+              <w:fldChar w:fldCharType="separate"/>
+            </w:r>
+            <w:r>
+              <w:rPr>
+                <w:noProof/>
+              </w:rPr>
+              <w:t>36</w:t>
+            </w:r>
+            <w:r>
+              <w:rPr>
+                <w:noProof/>
+              </w:rPr>
+              <w:fldChar w:fldCharType="end"/>
+            </w:r>
             <w:r>
               <w:t xml:space="preserve">  Update Timetable Section in </w:t>
             </w:r>
@@ -32504,14 +33738,27 @@
             <w:r>
               <w:t xml:space="preserve">Figure </w:t>
             </w:r>
-            <w:fldSimple w:instr=" SEQ Figure \* ARABIC ">
-              <w:r>
-                <w:rPr>
-                  <w:noProof/>
-                </w:rPr>
-                <w:t>37</w:t>
-              </w:r>
-            </w:fldSimple>
+            <w:r>
+              <w:fldChar w:fldCharType="begin"/>
+            </w:r>
+            <w:r>
+              <w:instrText xml:space="preserve"> SEQ Figure \* ARABIC </w:instrText>
+            </w:r>
+            <w:r>
+              <w:fldChar w:fldCharType="separate"/>
+            </w:r>
+            <w:r>
+              <w:rPr>
+                <w:noProof/>
+              </w:rPr>
+              <w:t>37</w:t>
+            </w:r>
+            <w:r>
+              <w:rPr>
+                <w:noProof/>
+              </w:rPr>
+              <w:fldChar w:fldCharType="end"/>
+            </w:r>
             <w:r>
               <w:t xml:space="preserve"> Diary Section in </w:t>
             </w:r>
@@ -32619,14 +33866,27 @@
             <w:r>
               <w:t xml:space="preserve">Figure </w:t>
             </w:r>
-            <w:fldSimple w:instr=" SEQ Figure \* ARABIC ">
-              <w:r>
-                <w:rPr>
-                  <w:noProof/>
-                </w:rPr>
-                <w:t>38</w:t>
-              </w:r>
-            </w:fldSimple>
+            <w:r>
+              <w:fldChar w:fldCharType="begin"/>
+            </w:r>
+            <w:r>
+              <w:instrText xml:space="preserve"> SEQ Figure \* ARABIC </w:instrText>
+            </w:r>
+            <w:r>
+              <w:fldChar w:fldCharType="separate"/>
+            </w:r>
+            <w:r>
+              <w:rPr>
+                <w:noProof/>
+              </w:rPr>
+              <w:t>38</w:t>
+            </w:r>
+            <w:r>
+              <w:rPr>
+                <w:noProof/>
+              </w:rPr>
+              <w:fldChar w:fldCharType="end"/>
+            </w:r>
             <w:r>
               <w:t xml:space="preserve"> Archived Diaries in </w:t>
             </w:r>
@@ -32729,14 +33989,27 @@
             <w:r>
               <w:t xml:space="preserve">Figure </w:t>
             </w:r>
-            <w:fldSimple w:instr=" SEQ Figure \* ARABIC ">
-              <w:r>
-                <w:rPr>
-                  <w:noProof/>
-                </w:rPr>
-                <w:t>39</w:t>
-              </w:r>
-            </w:fldSimple>
+            <w:r>
+              <w:fldChar w:fldCharType="begin"/>
+            </w:r>
+            <w:r>
+              <w:instrText xml:space="preserve"> SEQ Figure \* ARABIC </w:instrText>
+            </w:r>
+            <w:r>
+              <w:fldChar w:fldCharType="separate"/>
+            </w:r>
+            <w:r>
+              <w:rPr>
+                <w:noProof/>
+              </w:rPr>
+              <w:t>39</w:t>
+            </w:r>
+            <w:r>
+              <w:rPr>
+                <w:noProof/>
+              </w:rPr>
+              <w:fldChar w:fldCharType="end"/>
+            </w:r>
             <w:r>
               <w:t xml:space="preserve"> Create Diary Section in </w:t>
             </w:r>
@@ -32844,14 +34117,27 @@
             <w:r>
               <w:t xml:space="preserve">Figure </w:t>
             </w:r>
-            <w:fldSimple w:instr=" SEQ Figure \* ARABIC ">
-              <w:r>
-                <w:rPr>
-                  <w:noProof/>
-                </w:rPr>
-                <w:t>40</w:t>
-              </w:r>
-            </w:fldSimple>
+            <w:r>
+              <w:fldChar w:fldCharType="begin"/>
+            </w:r>
+            <w:r>
+              <w:instrText xml:space="preserve"> SEQ Figure \* ARABIC </w:instrText>
+            </w:r>
+            <w:r>
+              <w:fldChar w:fldCharType="separate"/>
+            </w:r>
+            <w:r>
+              <w:rPr>
+                <w:noProof/>
+              </w:rPr>
+              <w:t>40</w:t>
+            </w:r>
+            <w:r>
+              <w:rPr>
+                <w:noProof/>
+              </w:rPr>
+              <w:fldChar w:fldCharType="end"/>
+            </w:r>
             <w:r>
               <w:t xml:space="preserve"> Update Diary in </w:t>
             </w:r>
@@ -32954,14 +34240,27 @@
             <w:r>
               <w:t xml:space="preserve">Figure </w:t>
             </w:r>
-            <w:fldSimple w:instr=" SEQ Figure \* ARABIC ">
-              <w:r>
-                <w:rPr>
-                  <w:noProof/>
-                </w:rPr>
-                <w:t>41</w:t>
-              </w:r>
-            </w:fldSimple>
+            <w:r>
+              <w:fldChar w:fldCharType="begin"/>
+            </w:r>
+            <w:r>
+              <w:instrText xml:space="preserve"> SEQ Figure \* ARABIC </w:instrText>
+            </w:r>
+            <w:r>
+              <w:fldChar w:fldCharType="separate"/>
+            </w:r>
+            <w:r>
+              <w:rPr>
+                <w:noProof/>
+              </w:rPr>
+              <w:t>41</w:t>
+            </w:r>
+            <w:r>
+              <w:rPr>
+                <w:noProof/>
+              </w:rPr>
+              <w:fldChar w:fldCharType="end"/>
+            </w:r>
             <w:r>
               <w:t xml:space="preserve"> Generate Report Section in </w:t>
             </w:r>
@@ -33069,14 +34368,27 @@
             <w:r>
               <w:t xml:space="preserve">Figure </w:t>
             </w:r>
-            <w:fldSimple w:instr=" SEQ Figure \* ARABIC ">
-              <w:r>
-                <w:rPr>
-                  <w:noProof/>
-                </w:rPr>
-                <w:t>42</w:t>
-              </w:r>
-            </w:fldSimple>
+            <w:r>
+              <w:fldChar w:fldCharType="begin"/>
+            </w:r>
+            <w:r>
+              <w:instrText xml:space="preserve"> SEQ Figure \* ARABIC </w:instrText>
+            </w:r>
+            <w:r>
+              <w:fldChar w:fldCharType="separate"/>
+            </w:r>
+            <w:r>
+              <w:rPr>
+                <w:noProof/>
+              </w:rPr>
+              <w:t>42</w:t>
+            </w:r>
+            <w:r>
+              <w:rPr>
+                <w:noProof/>
+              </w:rPr>
+              <w:fldChar w:fldCharType="end"/>
+            </w:r>
             <w:r>
               <w:t xml:space="preserve"> View Report Section in </w:t>
             </w:r>
@@ -33620,14 +34932,27 @@
             <w:r>
               <w:t xml:space="preserve">Figure </w:t>
             </w:r>
-            <w:fldSimple w:instr=" SEQ Figure \* ARABIC ">
-              <w:r>
-                <w:rPr>
-                  <w:noProof/>
-                </w:rPr>
-                <w:t>43</w:t>
-              </w:r>
-            </w:fldSimple>
+            <w:r>
+              <w:fldChar w:fldCharType="begin"/>
+            </w:r>
+            <w:r>
+              <w:instrText xml:space="preserve"> SEQ Figure \* ARABIC </w:instrText>
+            </w:r>
+            <w:r>
+              <w:fldChar w:fldCharType="separate"/>
+            </w:r>
+            <w:r>
+              <w:rPr>
+                <w:noProof/>
+              </w:rPr>
+              <w:t>43</w:t>
+            </w:r>
+            <w:r>
+              <w:rPr>
+                <w:noProof/>
+              </w:rPr>
+              <w:fldChar w:fldCharType="end"/>
+            </w:r>
             <w:r>
               <w:t xml:space="preserve"> Courses section in Student Portal</w:t>
             </w:r>
@@ -33728,14 +35053,27 @@
             <w:r>
               <w:t xml:space="preserve">Figure </w:t>
             </w:r>
-            <w:fldSimple w:instr=" SEQ Figure \* ARABIC ">
-              <w:r>
-                <w:rPr>
-                  <w:noProof/>
-                </w:rPr>
-                <w:t>44</w:t>
-              </w:r>
-            </w:fldSimple>
+            <w:r>
+              <w:fldChar w:fldCharType="begin"/>
+            </w:r>
+            <w:r>
+              <w:instrText xml:space="preserve"> SEQ Figure \* ARABIC </w:instrText>
+            </w:r>
+            <w:r>
+              <w:fldChar w:fldCharType="separate"/>
+            </w:r>
+            <w:r>
+              <w:rPr>
+                <w:noProof/>
+              </w:rPr>
+              <w:t>44</w:t>
+            </w:r>
+            <w:r>
+              <w:rPr>
+                <w:noProof/>
+              </w:rPr>
+              <w:fldChar w:fldCharType="end"/>
+            </w:r>
             <w:r>
               <w:t xml:space="preserve"> Module Section in </w:t>
             </w:r>
@@ -33839,14 +35177,27 @@
             <w:r>
               <w:t xml:space="preserve">Figure </w:t>
             </w:r>
-            <w:fldSimple w:instr=" SEQ Figure \* ARABIC ">
-              <w:r>
-                <w:rPr>
-                  <w:noProof/>
-                </w:rPr>
-                <w:t>45</w:t>
-              </w:r>
-            </w:fldSimple>
+            <w:r>
+              <w:fldChar w:fldCharType="begin"/>
+            </w:r>
+            <w:r>
+              <w:instrText xml:space="preserve"> SEQ Figure \* ARABIC </w:instrText>
+            </w:r>
+            <w:r>
+              <w:fldChar w:fldCharType="separate"/>
+            </w:r>
+            <w:r>
+              <w:rPr>
+                <w:noProof/>
+              </w:rPr>
+              <w:t>45</w:t>
+            </w:r>
+            <w:r>
+              <w:rPr>
+                <w:noProof/>
+              </w:rPr>
+              <w:fldChar w:fldCharType="end"/>
+            </w:r>
             <w:r>
               <w:t xml:space="preserve"> Module Material Section in </w:t>
             </w:r>
@@ -33950,14 +35301,27 @@
             <w:r>
               <w:t xml:space="preserve">Figure </w:t>
             </w:r>
-            <w:fldSimple w:instr=" SEQ Figure \* ARABIC ">
-              <w:r>
-                <w:rPr>
-                  <w:noProof/>
-                </w:rPr>
-                <w:t>46</w:t>
-              </w:r>
-            </w:fldSimple>
+            <w:r>
+              <w:fldChar w:fldCharType="begin"/>
+            </w:r>
+            <w:r>
+              <w:instrText xml:space="preserve"> SEQ Figure \* ARABIC </w:instrText>
+            </w:r>
+            <w:r>
+              <w:fldChar w:fldCharType="separate"/>
+            </w:r>
+            <w:r>
+              <w:rPr>
+                <w:noProof/>
+              </w:rPr>
+              <w:t>46</w:t>
+            </w:r>
+            <w:r>
+              <w:rPr>
+                <w:noProof/>
+              </w:rPr>
+              <w:fldChar w:fldCharType="end"/>
+            </w:r>
             <w:r>
               <w:t xml:space="preserve"> Assignment Section in </w:t>
             </w:r>
@@ -34061,14 +35425,27 @@
             <w:r>
               <w:t xml:space="preserve">Figure </w:t>
             </w:r>
-            <w:fldSimple w:instr=" SEQ Figure \* ARABIC ">
-              <w:r>
-                <w:rPr>
-                  <w:noProof/>
-                </w:rPr>
-                <w:t>47</w:t>
-              </w:r>
-            </w:fldSimple>
+            <w:r>
+              <w:fldChar w:fldCharType="begin"/>
+            </w:r>
+            <w:r>
+              <w:instrText xml:space="preserve"> SEQ Figure \* ARABIC </w:instrText>
+            </w:r>
+            <w:r>
+              <w:fldChar w:fldCharType="separate"/>
+            </w:r>
+            <w:r>
+              <w:rPr>
+                <w:noProof/>
+              </w:rPr>
+              <w:t>47</w:t>
+            </w:r>
+            <w:r>
+              <w:rPr>
+                <w:noProof/>
+              </w:rPr>
+              <w:fldChar w:fldCharType="end"/>
+            </w:r>
             <w:r>
               <w:t xml:space="preserve"> Submit Assignment Section in </w:t>
             </w:r>
@@ -34172,14 +35549,27 @@
             <w:r>
               <w:t xml:space="preserve">Figure </w:t>
             </w:r>
-            <w:fldSimple w:instr=" SEQ Figure \* ARABIC ">
-              <w:r>
-                <w:rPr>
-                  <w:noProof/>
-                </w:rPr>
-                <w:t>48</w:t>
-              </w:r>
-            </w:fldSimple>
+            <w:r>
+              <w:fldChar w:fldCharType="begin"/>
+            </w:r>
+            <w:r>
+              <w:instrText xml:space="preserve"> SEQ Figure \* ARABIC </w:instrText>
+            </w:r>
+            <w:r>
+              <w:fldChar w:fldCharType="separate"/>
+            </w:r>
+            <w:r>
+              <w:rPr>
+                <w:noProof/>
+              </w:rPr>
+              <w:t>48</w:t>
+            </w:r>
+            <w:r>
+              <w:rPr>
+                <w:noProof/>
+              </w:rPr>
+              <w:fldChar w:fldCharType="end"/>
+            </w:r>
             <w:r>
               <w:t xml:space="preserve"> Personal Tutor Section in </w:t>
             </w:r>
@@ -34284,14 +35674,27 @@
             <w:r>
               <w:t xml:space="preserve">Figure </w:t>
             </w:r>
-            <w:fldSimple w:instr=" SEQ Figure \* ARABIC ">
-              <w:r>
-                <w:rPr>
-                  <w:noProof/>
-                </w:rPr>
-                <w:t>49</w:t>
-              </w:r>
-            </w:fldSimple>
+            <w:r>
+              <w:fldChar w:fldCharType="begin"/>
+            </w:r>
+            <w:r>
+              <w:instrText xml:space="preserve"> SEQ Figure \* ARABIC </w:instrText>
+            </w:r>
+            <w:r>
+              <w:fldChar w:fldCharType="separate"/>
+            </w:r>
+            <w:r>
+              <w:rPr>
+                <w:noProof/>
+              </w:rPr>
+              <w:t>49</w:t>
+            </w:r>
+            <w:r>
+              <w:rPr>
+                <w:noProof/>
+              </w:rPr>
+              <w:fldChar w:fldCharType="end"/>
+            </w:r>
             <w:r>
               <w:t xml:space="preserve"> </w:t>
             </w:r>
@@ -34403,14 +35806,27 @@
             <w:r>
               <w:t xml:space="preserve">Figure </w:t>
             </w:r>
-            <w:fldSimple w:instr=" SEQ Figure \* ARABIC ">
-              <w:r>
-                <w:rPr>
-                  <w:noProof/>
-                </w:rPr>
-                <w:t>50</w:t>
-              </w:r>
-            </w:fldSimple>
+            <w:r>
+              <w:fldChar w:fldCharType="begin"/>
+            </w:r>
+            <w:r>
+              <w:instrText xml:space="preserve"> SEQ Figure \* ARABIC </w:instrText>
+            </w:r>
+            <w:r>
+              <w:fldChar w:fldCharType="separate"/>
+            </w:r>
+            <w:r>
+              <w:rPr>
+                <w:noProof/>
+              </w:rPr>
+              <w:t>50</w:t>
+            </w:r>
+            <w:r>
+              <w:rPr>
+                <w:noProof/>
+              </w:rPr>
+              <w:fldChar w:fldCharType="end"/>
+            </w:r>
             <w:r>
               <w:t xml:space="preserve"> Diary Section in </w:t>
             </w:r>
@@ -38785,7 +40201,7 @@
 </file>
 
 <file path=customXml/itemProps1.xml><?xml version="1.0" encoding="utf-8"?>
-<ds:datastoreItem xmlns:ds="http://schemas.openxmlformats.org/officeDocument/2006/customXml" ds:itemID="{3EFB02B0-4447-4D0D-8FCE-F5DE27735D59}">
+<ds:datastoreItem xmlns:ds="http://schemas.openxmlformats.org/officeDocument/2006/customXml" ds:itemID="{E39B5270-42A8-4711-9802-597B44392124}">
   <ds:schemaRefs>
     <ds:schemaRef ds:uri="http://schemas.openxmlformats.org/officeDocument/2006/bibliography"/>
   </ds:schemaRefs>

</xml_diff>

<commit_message>
added 2.2.3.2 Student Records/Information Portal
</commit_message>
<xml_diff>
--- a/Course Management System.docx
+++ b/Course Management System.docx
@@ -1,6 +1,6 @@
 
 <file path=word/document.xml><?xml version="1.0" encoding="utf-8"?>
-<w:document xmlns:wpc="http://schemas.microsoft.com/office/word/2010/wordprocessingCanvas" xmlns:cx="http://schemas.microsoft.com/office/drawing/2014/chartex" xmlns:cx1="http://schemas.microsoft.com/office/drawing/2015/9/8/chartex" xmlns:cx2="http://schemas.microsoft.com/office/drawing/2015/10/21/chartex" xmlns:cx3="http://schemas.microsoft.com/office/drawing/2016/5/9/chartex" xmlns:cx4="http://schemas.microsoft.com/office/drawing/2016/5/10/chartex" xmlns:cx5="http://schemas.microsoft.com/office/drawing/2016/5/11/chartex" xmlns:cx6="http://schemas.microsoft.com/office/drawing/2016/5/12/chartex" xmlns:cx7="http://schemas.microsoft.com/office/drawing/2016/5/13/chartex" xmlns:cx8="http://schemas.microsoft.com/office/drawing/2016/5/14/chartex" xmlns:mc="http://schemas.openxmlformats.org/markup-compatibility/2006" xmlns:aink="http://schemas.microsoft.com/office/drawing/2016/ink" xmlns:am3d="http://schemas.microsoft.com/office/drawing/2017/model3d" xmlns:o="urn:schemas-microsoft-com:office:office" xmlns:oel="http://schemas.microsoft.com/office/2019/extlst" xmlns:r="http://schemas.openxmlformats.org/officeDocument/2006/relationships" xmlns:m="http://schemas.openxmlformats.org/officeDocument/2006/math" xmlns:v="urn:schemas-microsoft-com:vml" xmlns:wp14="http://schemas.microsoft.com/office/word/2010/wordprocessingDrawing" xmlns:wp="http://schemas.openxmlformats.org/drawingml/2006/wordprocessingDrawing" xmlns:w10="urn:schemas-microsoft-com:office:word" xmlns:w="http://schemas.openxmlformats.org/wordprocessingml/2006/main" xmlns:w14="http://schemas.microsoft.com/office/word/2010/wordml" xmlns:w15="http://schemas.microsoft.com/office/word/2012/wordml" xmlns:w16cex="http://schemas.microsoft.com/office/word/2018/wordml/cex" xmlns:w16cid="http://schemas.microsoft.com/office/word/2016/wordml/cid" xmlns:w16="http://schemas.microsoft.com/office/word/2018/wordml" xmlns:w16sdtdh="http://schemas.microsoft.com/office/word/2020/wordml/sdtdatahash" xmlns:w16se="http://schemas.microsoft.com/office/word/2015/wordml/symex" xmlns:wpg="http://schemas.microsoft.com/office/word/2010/wordprocessingGroup" xmlns:wpi="http://schemas.microsoft.com/office/word/2010/wordprocessingInk" xmlns:wne="http://schemas.microsoft.com/office/word/2006/wordml" xmlns:wps="http://schemas.microsoft.com/office/word/2010/wordprocessingShape" mc:Ignorable="w14 w15 w16se w16cid w16 w16cex w16sdtdh wp14">
+<w:document xmlns:wpc="http://schemas.microsoft.com/office/word/2010/wordprocessingCanvas" xmlns:mc="http://schemas.openxmlformats.org/markup-compatibility/2006" xmlns:o="urn:schemas-microsoft-com:office:office" xmlns:r="http://schemas.openxmlformats.org/officeDocument/2006/relationships" xmlns:m="http://schemas.openxmlformats.org/officeDocument/2006/math" xmlns:v="urn:schemas-microsoft-com:vml" xmlns:wp14="http://schemas.microsoft.com/office/word/2010/wordprocessingDrawing" xmlns:wp="http://schemas.openxmlformats.org/drawingml/2006/wordprocessingDrawing" xmlns:w10="urn:schemas-microsoft-com:office:word" xmlns:w="http://schemas.openxmlformats.org/wordprocessingml/2006/main" xmlns:w14="http://schemas.microsoft.com/office/word/2010/wordml" xmlns:wpg="http://schemas.microsoft.com/office/word/2010/wordprocessingGroup" xmlns:wpi="http://schemas.microsoft.com/office/word/2010/wordprocessingInk" xmlns:wne="http://schemas.microsoft.com/office/word/2006/wordml" xmlns:wps="http://schemas.microsoft.com/office/word/2010/wordprocessingShape" mc:Ignorable="w14 wp14">
   <w:body>
     <w:p>
       <w:pPr>
@@ -897,14 +897,7 @@
           <w:rFonts w:ascii="Arial" w:hAnsi="Arial" w:cs="Arial"/>
           <w:color w:val="000000"/>
         </w:rPr>
-        <w:t>So,</w:t>
-      </w:r>
-      <w:r>
-        <w:rPr>
-          <w:rFonts w:ascii="Arial" w:hAnsi="Arial" w:cs="Arial"/>
-          <w:color w:val="000000"/>
-        </w:rPr>
-        <w:t xml:space="preserve"> what are your opinions about the system being digitized?</w:t>
+        <w:t>So, what are your opinions about the system being digitized?</w:t>
       </w:r>
     </w:p>
     <w:p>
@@ -4072,15 +4065,7 @@
               <w:jc w:val="both"/>
             </w:pPr>
             <w:r>
-              <w:t xml:space="preserve">For the report generation model, it provides the attractive report for all four types of </w:t>
-            </w:r>
-            <w:proofErr w:type="gramStart"/>
-            <w:r>
-              <w:t>user’s</w:t>
-            </w:r>
-            <w:proofErr w:type="gramEnd"/>
-            <w:r>
-              <w:t xml:space="preserve"> i.e. student, tutor, module leader and admin. So at least few reports should be available for each user type for delivery.</w:t>
+              <w:t>For the report generation model, it provides the attractive report for all four types of user’s i.e. student, tutor, module leader and admin. So at least few reports should be available for each user type for delivery.</w:t>
             </w:r>
           </w:p>
           <w:p>
@@ -4288,15 +4273,7 @@
               <w:jc w:val="both"/>
             </w:pPr>
             <w:r>
-              <w:t xml:space="preserve">In terms of the diary management system, Whatever the functionality that provided is more relevant to, like sending the message or communicating with a particular tutor, then that functionality should be there. In addition to that, if there need to maintain a certain class, let's say some adult classes, that should be communicated to the student. </w:t>
-            </w:r>
-            <w:proofErr w:type="gramStart"/>
-            <w:r>
-              <w:t>So</w:t>
-            </w:r>
-            <w:proofErr w:type="gramEnd"/>
-            <w:r>
-              <w:t xml:space="preserve"> there should be considering at least two functionalities in short delivery for them.</w:t>
+              <w:t>In terms of the diary management system, Whatever the functionality that provided is more relevant to, like sending the message or communicating with a particular tutor, then that functionality should be there. In addition to that, if there need to maintain a certain class, let's say some adult classes, that should be communicated to the student. So there should be considering at least two functionalities in short delivery for them.</w:t>
             </w:r>
           </w:p>
           <w:p>
@@ -5200,23 +5177,13 @@
                 <w:u w:val="single"/>
               </w:rPr>
             </w:pPr>
-            <w:proofErr w:type="gramStart"/>
             <w:r>
               <w:rPr>
                 <w:rFonts w:ascii="Arial" w:hAnsi="Arial" w:cs="Arial"/>
                 <w:color w:val="000000"/>
                 <w:u w:val="single"/>
               </w:rPr>
-              <w:t>So</w:t>
-            </w:r>
-            <w:proofErr w:type="gramEnd"/>
-            <w:r>
-              <w:rPr>
-                <w:rFonts w:ascii="Arial" w:hAnsi="Arial" w:cs="Arial"/>
-                <w:color w:val="000000"/>
-                <w:u w:val="single"/>
-              </w:rPr>
-              <w:t xml:space="preserve"> what are your opinions about the system being digitized?</w:t>
+              <w:t>So what are your opinions about the system being digitized?</w:t>
             </w:r>
           </w:p>
           <w:p>
@@ -5431,15 +5398,7 @@
               <w:jc w:val="both"/>
             </w:pPr>
             <w:r>
-              <w:t xml:space="preserve">As a lecturer, he would love to see the requirements first which has been documented. So that he will give the conformation regarding the requirements and </w:t>
-            </w:r>
-            <w:proofErr w:type="gramStart"/>
-            <w:r>
-              <w:t>then  software</w:t>
-            </w:r>
-            <w:proofErr w:type="gramEnd"/>
-            <w:r>
-              <w:t xml:space="preserve"> development team are following the valid from the methodology then that will be true so which will ensure that whatever the functionality or the working you have been visible or deliverable as a client. And he would have meeting at regular interval of time to help us to find out how the project is going on.</w:t>
+              <w:t>As a lecturer, he would love to see the requirements first which has been documented. So that he will give the conformation regarding the requirements and then  software development team are following the valid from the methodology then that will be true so which will ensure that whatever the functionality or the working you have been visible or deliverable as a client. And he would have meeting at regular interval of time to help us to find out how the project is going on.</w:t>
             </w:r>
           </w:p>
           <w:p>
@@ -9151,6 +9110,520 @@
         <w:rPr>
           <w:rFonts w:asciiTheme="minorHAnsi" w:hAnsiTheme="minorHAnsi" w:cstheme="minorHAnsi"/>
           <w:sz w:val="24"/>
+          <w:u w:val="single"/>
+          <w:lang w:val="en-US"/>
+        </w:rPr>
+      </w:pPr>
+    </w:p>
+    <w:p>
+      <w:pPr>
+        <w:pStyle w:val="Title"/>
+        <w:jc w:val="left"/>
+        <w:rPr>
+          <w:rFonts w:asciiTheme="minorHAnsi" w:hAnsiTheme="minorHAnsi" w:cstheme="minorHAnsi"/>
+          <w:b/>
+          <w:sz w:val="24"/>
+          <w:u w:val="single"/>
+          <w:lang w:val="en-GB"/>
+        </w:rPr>
+      </w:pPr>
+      <w:r>
+        <w:rPr>
+          <w:rFonts w:asciiTheme="minorHAnsi" w:hAnsiTheme="minorHAnsi" w:cstheme="minorHAnsi"/>
+          <w:b/>
+          <w:sz w:val="24"/>
+          <w:u w:val="single"/>
+          <w:lang w:val="en-GB"/>
+        </w:rPr>
+        <w:t>2.2.3.2 Student Records/Information Portal</w:t>
+      </w:r>
+    </w:p>
+    <w:p>
+      <w:pPr>
+        <w:pStyle w:val="Title"/>
+        <w:jc w:val="left"/>
+        <w:rPr>
+          <w:rFonts w:asciiTheme="minorHAnsi" w:hAnsiTheme="minorHAnsi" w:cstheme="minorHAnsi"/>
+          <w:b/>
+          <w:sz w:val="24"/>
+          <w:lang w:val="en-GB"/>
+        </w:rPr>
+      </w:pPr>
+    </w:p>
+    <w:p>
+      <w:pPr>
+        <w:pStyle w:val="Title"/>
+        <w:numPr>
+          <w:ilvl w:val="4"/>
+          <w:numId w:val="31"/>
+        </w:numPr>
+        <w:jc w:val="both"/>
+        <w:rPr>
+          <w:rFonts w:asciiTheme="minorHAnsi" w:hAnsiTheme="minorHAnsi" w:cstheme="minorHAnsi"/>
+          <w:b/>
+          <w:sz w:val="24"/>
+          <w:lang w:val="en-US"/>
+        </w:rPr>
+      </w:pPr>
+      <w:r>
+        <w:rPr>
+          <w:rFonts w:asciiTheme="minorHAnsi" w:hAnsiTheme="minorHAnsi" w:cstheme="minorHAnsi"/>
+          <w:b/>
+          <w:sz w:val="24"/>
+        </w:rPr>
+        <w:t>Speed</w:t>
+      </w:r>
+    </w:p>
+    <w:p>
+      <w:pPr>
+        <w:pStyle w:val="Title"/>
+        <w:jc w:val="both"/>
+        <w:rPr>
+          <w:rFonts w:asciiTheme="minorHAnsi" w:hAnsiTheme="minorHAnsi" w:cstheme="minorHAnsi"/>
+          <w:sz w:val="24"/>
+          <w:lang w:val="en-US"/>
+        </w:rPr>
+      </w:pPr>
+      <w:r>
+        <w:rPr>
+          <w:rFonts w:asciiTheme="minorHAnsi" w:hAnsiTheme="minorHAnsi" w:cstheme="minorHAnsi"/>
+          <w:sz w:val="24"/>
+          <w:lang w:val="en-US"/>
+        </w:rPr>
+        <w:t>Different factors influence the speed of the student/information portal. Due to the various areas on the student/information portal, such as the login page, message page, information page, and others, processing takes time depending on the number of users. For example, if there are only 1 or 2 users, the average login time is only 30-40 seconds.</w:t>
+      </w:r>
+    </w:p>
+    <w:p>
+      <w:pPr>
+        <w:pStyle w:val="Title"/>
+        <w:jc w:val="both"/>
+        <w:rPr>
+          <w:rFonts w:asciiTheme="minorHAnsi" w:hAnsiTheme="minorHAnsi" w:cstheme="minorHAnsi"/>
+          <w:sz w:val="24"/>
+          <w:lang w:val="en-US"/>
+        </w:rPr>
+      </w:pPr>
+      <w:r>
+        <w:rPr>
+          <w:rFonts w:asciiTheme="minorHAnsi" w:hAnsiTheme="minorHAnsi" w:cstheme="minorHAnsi"/>
+          <w:sz w:val="24"/>
+          <w:lang w:val="en-US"/>
+        </w:rPr>
+        <w:lastRenderedPageBreak/>
+        <w:t>It may take roughly 10-15 seconds if the number of connection requests does not reach 100 because the server is likely busy, and it will only take a few seconds if there are just one or two users.</w:t>
+      </w:r>
+    </w:p>
+    <w:p>
+      <w:pPr>
+        <w:pStyle w:val="Title"/>
+        <w:jc w:val="both"/>
+        <w:rPr>
+          <w:rFonts w:asciiTheme="minorHAnsi" w:hAnsiTheme="minorHAnsi" w:cstheme="minorHAnsi"/>
+          <w:b/>
+          <w:sz w:val="24"/>
+          <w:lang w:val="en-US"/>
+        </w:rPr>
+      </w:pPr>
+    </w:p>
+    <w:p>
+      <w:pPr>
+        <w:pStyle w:val="Title"/>
+        <w:jc w:val="both"/>
+        <w:rPr>
+          <w:rFonts w:asciiTheme="minorHAnsi" w:hAnsiTheme="minorHAnsi" w:cstheme="minorHAnsi"/>
+          <w:b/>
+          <w:sz w:val="24"/>
+          <w:lang w:val="en-US"/>
+        </w:rPr>
+      </w:pPr>
+    </w:p>
+    <w:p>
+      <w:pPr>
+        <w:pStyle w:val="Title"/>
+        <w:numPr>
+          <w:ilvl w:val="4"/>
+          <w:numId w:val="31"/>
+        </w:numPr>
+        <w:jc w:val="both"/>
+        <w:rPr>
+          <w:rFonts w:asciiTheme="minorHAnsi" w:hAnsiTheme="minorHAnsi" w:cstheme="minorHAnsi"/>
+          <w:b/>
+          <w:sz w:val="24"/>
+          <w:lang w:val="en-US"/>
+        </w:rPr>
+      </w:pPr>
+      <w:r>
+        <w:rPr>
+          <w:rFonts w:asciiTheme="minorHAnsi" w:hAnsiTheme="minorHAnsi" w:cstheme="minorHAnsi"/>
+          <w:b/>
+          <w:sz w:val="24"/>
+        </w:rPr>
+        <w:t>Capacity</w:t>
+      </w:r>
+    </w:p>
+    <w:p>
+      <w:pPr>
+        <w:pStyle w:val="Title"/>
+        <w:jc w:val="both"/>
+        <w:rPr>
+          <w:rFonts w:asciiTheme="minorHAnsi" w:hAnsiTheme="minorHAnsi" w:cstheme="minorHAnsi"/>
+          <w:sz w:val="24"/>
+          <w:lang w:val="en-US"/>
+        </w:rPr>
+      </w:pPr>
+      <w:r>
+        <w:rPr>
+          <w:rFonts w:asciiTheme="minorHAnsi" w:hAnsiTheme="minorHAnsi" w:cstheme="minorHAnsi"/>
+          <w:sz w:val="24"/>
+          <w:lang w:val="en-US"/>
+        </w:rPr>
+        <w:t>The total number of students accessing the student portal and the student portal reaction, i.e. the speed with which the student portal responds as the number of students grows. A student portal's capacity is determined by two factors: the number of students and the rise in material. As the number of users grows, the server may lag, hang, or slow down.</w:t>
+      </w:r>
+    </w:p>
+    <w:p>
+      <w:pPr>
+        <w:pStyle w:val="Title"/>
+        <w:ind w:left="2160"/>
+        <w:jc w:val="both"/>
+        <w:rPr>
+          <w:rFonts w:asciiTheme="minorHAnsi" w:hAnsiTheme="minorHAnsi" w:cstheme="minorHAnsi"/>
+          <w:sz w:val="24"/>
+          <w:lang w:val="en-US"/>
+        </w:rPr>
+      </w:pPr>
+    </w:p>
+    <w:p>
+      <w:pPr>
+        <w:pStyle w:val="Title"/>
+        <w:ind w:left="2160"/>
+        <w:jc w:val="both"/>
+        <w:rPr>
+          <w:rFonts w:asciiTheme="minorHAnsi" w:hAnsiTheme="minorHAnsi" w:cstheme="minorHAnsi"/>
+          <w:sz w:val="24"/>
+          <w:lang w:val="en-US"/>
+        </w:rPr>
+      </w:pPr>
+    </w:p>
+    <w:p>
+      <w:pPr>
+        <w:pStyle w:val="Title"/>
+        <w:numPr>
+          <w:ilvl w:val="4"/>
+          <w:numId w:val="31"/>
+        </w:numPr>
+        <w:jc w:val="both"/>
+        <w:rPr>
+          <w:rFonts w:asciiTheme="minorHAnsi" w:hAnsiTheme="minorHAnsi" w:cstheme="minorHAnsi"/>
+          <w:b/>
+          <w:sz w:val="24"/>
+          <w:lang w:val="en-US"/>
+        </w:rPr>
+      </w:pPr>
+      <w:r>
+        <w:rPr>
+          <w:rFonts w:asciiTheme="minorHAnsi" w:hAnsiTheme="minorHAnsi" w:cstheme="minorHAnsi"/>
+          <w:b/>
+          <w:sz w:val="24"/>
+        </w:rPr>
+        <w:t>Reliability</w:t>
+      </w:r>
+    </w:p>
+    <w:p>
+      <w:pPr>
+        <w:pStyle w:val="Title"/>
+        <w:jc w:val="both"/>
+        <w:rPr>
+          <w:rFonts w:asciiTheme="minorHAnsi" w:hAnsiTheme="minorHAnsi" w:cstheme="minorHAnsi"/>
+          <w:sz w:val="24"/>
+          <w:lang w:val="en-US"/>
+        </w:rPr>
+      </w:pPr>
+      <w:r>
+        <w:rPr>
+          <w:rFonts w:asciiTheme="minorHAnsi" w:hAnsiTheme="minorHAnsi" w:cstheme="minorHAnsi"/>
+          <w:sz w:val="24"/>
+          <w:lang w:val="en-US"/>
+        </w:rPr>
+        <w:t>Student portal reliability is a quality that functions consistently and dependably. Out of a total of 730 hours per month, our student portal system will be operational for 700 hours. Our student portal has a backup plan and strategy in place in case of system failure. We have to configure a physical network for the backup plan, as well as install the student portal, backup, security, and storage policies, as well as their requirements.</w:t>
+      </w:r>
+    </w:p>
+    <w:p>
+      <w:pPr>
+        <w:pStyle w:val="Title"/>
+        <w:ind w:left="2160"/>
+        <w:jc w:val="both"/>
+        <w:rPr>
+          <w:rFonts w:asciiTheme="minorHAnsi" w:hAnsiTheme="minorHAnsi" w:cstheme="minorHAnsi"/>
+          <w:sz w:val="24"/>
+          <w:lang w:val="en-US"/>
+        </w:rPr>
+      </w:pPr>
+    </w:p>
+    <w:p>
+      <w:pPr>
+        <w:pStyle w:val="Title"/>
+        <w:numPr>
+          <w:ilvl w:val="4"/>
+          <w:numId w:val="31"/>
+        </w:numPr>
+        <w:jc w:val="both"/>
+        <w:rPr>
+          <w:rFonts w:asciiTheme="minorHAnsi" w:hAnsiTheme="minorHAnsi" w:cstheme="minorHAnsi"/>
+          <w:b/>
+          <w:sz w:val="24"/>
+          <w:lang w:val="en-US"/>
+        </w:rPr>
+      </w:pPr>
+      <w:r>
+        <w:rPr>
+          <w:rFonts w:asciiTheme="minorHAnsi" w:hAnsiTheme="minorHAnsi" w:cstheme="minorHAnsi"/>
+          <w:b/>
+          <w:sz w:val="24"/>
+        </w:rPr>
+        <w:t>Usability</w:t>
+      </w:r>
+    </w:p>
+    <w:p>
+      <w:pPr>
+        <w:pStyle w:val="Title"/>
+        <w:jc w:val="both"/>
+        <w:rPr>
+          <w:rFonts w:asciiTheme="minorHAnsi" w:hAnsiTheme="minorHAnsi" w:cstheme="minorHAnsi"/>
+          <w:sz w:val="24"/>
+          <w:lang w:val="en-US"/>
+        </w:rPr>
+      </w:pPr>
+      <w:r>
+        <w:rPr>
+          <w:rFonts w:asciiTheme="minorHAnsi" w:hAnsiTheme="minorHAnsi" w:cstheme="minorHAnsi"/>
+          <w:sz w:val="24"/>
+          <w:lang w:val="en-US"/>
+        </w:rPr>
+        <w:t>With basic knowledge and training, this decides how easy it is to use a student portal. There are various ways to assess your student portal's usability.</w:t>
+      </w:r>
+    </w:p>
+    <w:p>
+      <w:pPr>
+        <w:pStyle w:val="Title"/>
+        <w:numPr>
+          <w:ilvl w:val="0"/>
+          <w:numId w:val="1"/>
+        </w:numPr>
+        <w:ind w:left="720"/>
+        <w:jc w:val="both"/>
+        <w:rPr>
+          <w:rFonts w:asciiTheme="minorHAnsi" w:hAnsiTheme="minorHAnsi" w:cstheme="minorHAnsi"/>
+          <w:sz w:val="24"/>
+          <w:lang w:val="en-US"/>
+        </w:rPr>
+      </w:pPr>
+      <w:r>
+        <w:rPr>
+          <w:rFonts w:asciiTheme="minorHAnsi" w:hAnsiTheme="minorHAnsi" w:cstheme="minorHAnsi"/>
+          <w:sz w:val="24"/>
+          <w:lang w:val="en-US"/>
+        </w:rPr>
+        <w:t>Performance</w:t>
+      </w:r>
+    </w:p>
+    <w:p>
+      <w:pPr>
+        <w:pStyle w:val="Title"/>
+        <w:ind w:left="720"/>
+        <w:jc w:val="both"/>
+        <w:rPr>
+          <w:rFonts w:asciiTheme="minorHAnsi" w:hAnsiTheme="minorHAnsi" w:cstheme="minorHAnsi"/>
+          <w:sz w:val="24"/>
+          <w:lang w:val="en-US"/>
+        </w:rPr>
+      </w:pPr>
+      <w:r>
+        <w:rPr>
+          <w:rFonts w:asciiTheme="minorHAnsi" w:hAnsiTheme="minorHAnsi" w:cstheme="minorHAnsi"/>
+          <w:sz w:val="24"/>
+          <w:lang w:val="en-US"/>
+        </w:rPr>
+        <w:t>The speed with which potential clients access the student portal determines its performance. The number of pupils and the substance of the page determine the speed. It takes around one minute to load a server if the number of students is larger than 100, and 3035 seconds to load a server if one student is greater than 100.</w:t>
+      </w:r>
+    </w:p>
+    <w:p>
+      <w:pPr>
+        <w:pStyle w:val="Title"/>
+        <w:ind w:left="720"/>
+        <w:jc w:val="both"/>
+        <w:rPr>
+          <w:rFonts w:asciiTheme="minorHAnsi" w:hAnsiTheme="minorHAnsi" w:cstheme="minorHAnsi"/>
+          <w:sz w:val="24"/>
+          <w:lang w:val="en-US"/>
+        </w:rPr>
+      </w:pPr>
+    </w:p>
+    <w:p>
+      <w:pPr>
+        <w:pStyle w:val="Title"/>
+        <w:ind w:left="720"/>
+        <w:jc w:val="both"/>
+        <w:rPr>
+          <w:rFonts w:asciiTheme="minorHAnsi" w:hAnsiTheme="minorHAnsi" w:cstheme="minorHAnsi"/>
+          <w:sz w:val="24"/>
+          <w:lang w:val="en-US"/>
+        </w:rPr>
+      </w:pPr>
+    </w:p>
+    <w:p>
+      <w:pPr>
+        <w:pStyle w:val="ListParagraph"/>
+        <w:numPr>
+          <w:ilvl w:val="0"/>
+          <w:numId w:val="1"/>
+        </w:numPr>
+        <w:spacing w:after="160" w:line="256" w:lineRule="auto"/>
+        <w:ind w:left="720"/>
+        <w:rPr>
+          <w:rFonts w:ascii="Times New Roman" w:hAnsi="Times New Roman" w:cs="Times New Roman"/>
+          <w:color w:val="000000"/>
+          <w:sz w:val="24"/>
+          <w:szCs w:val="24"/>
+          <w:shd w:val="clear" w:color="auto" w:fill="FFFFFF"/>
+        </w:rPr>
+      </w:pPr>
+      <w:r>
+        <w:rPr>
+          <w:rFonts w:ascii="Times New Roman" w:hAnsi="Times New Roman" w:cs="Times New Roman"/>
+          <w:color w:val="000000"/>
+          <w:sz w:val="24"/>
+          <w:szCs w:val="24"/>
+          <w:shd w:val="clear" w:color="auto" w:fill="FFFFFF"/>
+        </w:rPr>
+        <w:t xml:space="preserve">Clear Navigation </w:t>
+      </w:r>
+    </w:p>
+    <w:p>
+      <w:pPr>
+        <w:pStyle w:val="ListParagraph"/>
+        <w:spacing w:after="160" w:line="256" w:lineRule="auto"/>
+        <w:rPr>
+          <w:rFonts w:ascii="Times New Roman" w:hAnsi="Times New Roman" w:cs="Times New Roman"/>
+          <w:color w:val="000000"/>
+          <w:sz w:val="24"/>
+          <w:szCs w:val="24"/>
+          <w:shd w:val="clear" w:color="auto" w:fill="FFFFFF"/>
+        </w:rPr>
+      </w:pPr>
+      <w:r>
+        <w:rPr>
+          <w:rFonts w:cstheme="minorHAnsi"/>
+          <w:sz w:val="24"/>
+        </w:rPr>
+        <w:t>We have a range of options to bring you to the desired page because our student portal is student-centric. For example, we can see a navigation bar on our page with login, information, course, mark/grade, report page, and so on. When a user clicks on that menu to see information about a certain student, it displays that student's details.</w:t>
+      </w:r>
+    </w:p>
+    <w:p>
+      <w:pPr>
+        <w:pStyle w:val="Title"/>
+        <w:jc w:val="both"/>
+        <w:rPr>
+          <w:rFonts w:asciiTheme="minorHAnsi" w:hAnsiTheme="minorHAnsi" w:cstheme="minorHAnsi"/>
+          <w:sz w:val="24"/>
+          <w:lang w:val="en-US"/>
+        </w:rPr>
+      </w:pPr>
+    </w:p>
+    <w:p>
+      <w:pPr>
+        <w:pStyle w:val="Title"/>
+        <w:ind w:left="720"/>
+        <w:jc w:val="both"/>
+        <w:rPr>
+          <w:rFonts w:asciiTheme="minorHAnsi" w:hAnsiTheme="minorHAnsi" w:cstheme="minorHAnsi"/>
+          <w:sz w:val="24"/>
+          <w:lang w:val="en-US"/>
+        </w:rPr>
+      </w:pPr>
+    </w:p>
+    <w:p>
+      <w:pPr>
+        <w:pStyle w:val="Title"/>
+        <w:numPr>
+          <w:ilvl w:val="4"/>
+          <w:numId w:val="31"/>
+        </w:numPr>
+        <w:jc w:val="both"/>
+        <w:rPr>
+          <w:rFonts w:asciiTheme="minorHAnsi" w:hAnsiTheme="minorHAnsi" w:cstheme="minorHAnsi"/>
+          <w:b/>
+          <w:sz w:val="24"/>
+          <w:lang w:val="en-GB"/>
+        </w:rPr>
+      </w:pPr>
+      <w:r>
+        <w:rPr>
+          <w:rFonts w:asciiTheme="minorHAnsi" w:hAnsiTheme="minorHAnsi" w:cstheme="minorHAnsi"/>
+          <w:b/>
+          <w:sz w:val="24"/>
+          <w:lang w:val="en-GB"/>
+        </w:rPr>
+        <w:t>Accessibility</w:t>
+      </w:r>
+    </w:p>
+    <w:p>
+      <w:pPr>
+        <w:pStyle w:val="Title"/>
+        <w:ind w:left="90"/>
+        <w:jc w:val="both"/>
+        <w:rPr>
+          <w:rFonts w:asciiTheme="minorHAnsi" w:hAnsiTheme="minorHAnsi" w:cstheme="minorHAnsi"/>
+          <w:sz w:val="24"/>
+          <w:lang w:val="en-GB"/>
+        </w:rPr>
+      </w:pPr>
+      <w:r>
+        <w:rPr>
+          <w:rFonts w:asciiTheme="minorHAnsi" w:hAnsiTheme="minorHAnsi" w:cstheme="minorHAnsi"/>
+          <w:sz w:val="24"/>
+          <w:lang w:val="en-GB"/>
+        </w:rPr>
+        <w:t>It refers to the page where students enter their username and password to gain access to a learning organization's programs and other learning materials.</w:t>
+      </w:r>
+      <w:r>
+        <w:t xml:space="preserve"> </w:t>
+      </w:r>
+      <w:r>
+        <w:rPr>
+          <w:rFonts w:asciiTheme="minorHAnsi" w:hAnsiTheme="minorHAnsi" w:cstheme="minorHAnsi"/>
+          <w:sz w:val="24"/>
+          <w:lang w:val="en-GB"/>
+        </w:rPr>
+        <w:t>Students can also use the student portal to tell Accessibility Services about future tests, quizzes, or examinations so that a place can be reserved for them.</w:t>
+      </w:r>
+    </w:p>
+    <w:p>
+      <w:pPr>
+        <w:pStyle w:val="Title"/>
+        <w:ind w:left="90"/>
+        <w:jc w:val="both"/>
+        <w:rPr>
+          <w:rFonts w:asciiTheme="minorHAnsi" w:hAnsiTheme="minorHAnsi" w:cstheme="minorHAnsi"/>
+          <w:sz w:val="24"/>
+          <w:lang w:val="en-GB"/>
+        </w:rPr>
+      </w:pPr>
+      <w:r>
+        <w:rPr>
+          <w:rFonts w:asciiTheme="minorHAnsi" w:hAnsiTheme="minorHAnsi" w:cstheme="minorHAnsi"/>
+          <w:sz w:val="24"/>
+          <w:lang w:val="en-GB"/>
+        </w:rPr>
+        <w:t>After logging in, the Student Dashboard screen will appear, displaying your portal activities.</w:t>
+      </w:r>
+    </w:p>
+    <w:p>
+      <w:pPr>
+        <w:pStyle w:val="Title"/>
+        <w:jc w:val="left"/>
+        <w:rPr>
+          <w:rFonts w:asciiTheme="minorHAnsi" w:hAnsiTheme="minorHAnsi" w:cstheme="minorHAnsi"/>
+          <w:sz w:val="24"/>
           <w:lang w:val="en-US"/>
         </w:rPr>
       </w:pPr>
@@ -9188,16 +9661,8 @@
           <w:szCs w:val="24"/>
         </w:rPr>
       </w:pPr>
-    </w:p>
-    <w:p>
-      <w:pPr>
-        <w:jc w:val="both"/>
-        <w:rPr>
-          <w:rFonts w:ascii="Times New Roman" w:hAnsi="Times New Roman" w:cs="Times New Roman"/>
-          <w:sz w:val="24"/>
-          <w:szCs w:val="24"/>
-        </w:rPr>
-      </w:pPr>
+      <w:bookmarkStart w:id="0" w:name="_GoBack"/>
+      <w:bookmarkEnd w:id="0"/>
     </w:p>
     <w:p>
       <w:pPr>
@@ -9217,7 +9682,6 @@
           <w:rFonts w:ascii="Times New Roman" w:hAnsi="Times New Roman" w:cs="Times New Roman"/>
           <w:lang w:val="en-GB"/>
         </w:rPr>
-        <w:lastRenderedPageBreak/>
         <w:t>System Analysis and Design (Record Management System)</w:t>
       </w:r>
     </w:p>
@@ -9688,6 +10152,7 @@
                 <w:rFonts w:ascii="Times New Roman" w:hAnsi="Times New Roman" w:cs="Times New Roman"/>
                 <w:lang w:val="en-GB"/>
               </w:rPr>
+              <w:lastRenderedPageBreak/>
               <w:t>Attendance</w:t>
             </w:r>
           </w:p>
@@ -9848,7 +10313,6 @@
                 <w:rFonts w:ascii="Times New Roman" w:hAnsi="Times New Roman" w:cs="Times New Roman"/>
                 <w:lang w:val="en-GB"/>
               </w:rPr>
-              <w:lastRenderedPageBreak/>
               <w:t>Diary</w:t>
             </w:r>
           </w:p>
@@ -10447,6 +10911,7 @@
                 <w:rFonts w:ascii="Times New Roman" w:hAnsi="Times New Roman" w:cs="Times New Roman"/>
                 <w:lang w:val="en-GB"/>
               </w:rPr>
+              <w:lastRenderedPageBreak/>
               <w:t>Information link</w:t>
             </w:r>
           </w:p>
@@ -10597,6 +11062,7 @@
                 <w:rFonts w:ascii="Times New Roman" w:hAnsi="Times New Roman" w:cs="Times New Roman"/>
                 <w:lang w:val="en-GB"/>
               </w:rPr>
+              <w:lastRenderedPageBreak/>
               <w:t>View student record</w:t>
             </w:r>
           </w:p>
@@ -10767,7 +11233,6 @@
                 <w:rFonts w:ascii="Times New Roman" w:hAnsi="Times New Roman" w:cs="Times New Roman"/>
                 <w:lang w:val="en-GB"/>
               </w:rPr>
-              <w:lastRenderedPageBreak/>
               <w:t>Add staff record</w:t>
             </w:r>
           </w:p>
@@ -12145,7 +12610,6 @@
                 <w:rFonts w:ascii="Times New Roman" w:hAnsi="Times New Roman" w:cs="Times New Roman"/>
                 <w:lang w:val="en-GB"/>
               </w:rPr>
-              <w:lastRenderedPageBreak/>
               <w:t>Deadline</w:t>
             </w:r>
           </w:p>
@@ -13526,7 +13990,6 @@
                 <w:rFonts w:ascii="Times New Roman" w:hAnsi="Times New Roman" w:cs="Times New Roman"/>
                 <w:lang w:val="en-GB"/>
               </w:rPr>
-              <w:lastRenderedPageBreak/>
               <w:t>Module</w:t>
             </w:r>
             <w:r>
@@ -14639,6 +15102,7 @@
                 <w:rFonts w:ascii="Times New Roman" w:hAnsi="Times New Roman" w:cs="Times New Roman"/>
                 <w:lang w:val="en-GB"/>
               </w:rPr>
+              <w:lastRenderedPageBreak/>
               <w:t>TYPE OF OBJECT</w:t>
             </w:r>
           </w:p>
@@ -15678,6 +16142,7 @@
                 <w:rFonts w:ascii="Times New Roman" w:hAnsi="Times New Roman" w:cs="Times New Roman"/>
                 <w:lang w:val="en-GB"/>
               </w:rPr>
+              <w:lastRenderedPageBreak/>
               <w:t>CLASS</w:t>
             </w:r>
           </w:p>
@@ -16835,6 +17300,7 @@
                 <w:rFonts w:ascii="Times New Roman" w:hAnsi="Times New Roman" w:cs="Times New Roman"/>
                 <w:lang w:val="en-GB"/>
               </w:rPr>
+              <w:lastRenderedPageBreak/>
               <w:t>TYPE OF OBJECT</w:t>
             </w:r>
           </w:p>
@@ -17924,6 +18390,7 @@
                 <w:rFonts w:ascii="Times New Roman" w:hAnsi="Times New Roman" w:cs="Times New Roman"/>
                 <w:lang w:val="en-GB"/>
               </w:rPr>
+              <w:lastRenderedPageBreak/>
               <w:t>TYPE OF OBJECT</w:t>
             </w:r>
           </w:p>
@@ -18949,6 +19416,7 @@
                 <w:rFonts w:ascii="Times New Roman" w:hAnsi="Times New Roman" w:cs="Times New Roman"/>
                 <w:lang w:val="en-GB"/>
               </w:rPr>
+              <w:lastRenderedPageBreak/>
               <w:t>TYPE OF OBJECT</w:t>
             </w:r>
           </w:p>
@@ -20453,6 +20921,7 @@
           <w:rFonts w:ascii="Times New Roman" w:hAnsi="Times New Roman" w:cs="Times New Roman"/>
           <w:noProof/>
         </w:rPr>
+        <w:lastRenderedPageBreak/>
         <w:drawing>
           <wp:inline distT="0" distB="0" distL="0" distR="0" wp14:anchorId="4CBA0D67" wp14:editId="18A10209">
             <wp:extent cx="6156960" cy="4312920"/>
@@ -20469,7 +20938,7 @@
                     <pic:cNvPicPr/>
                   </pic:nvPicPr>
                   <pic:blipFill>
-                    <a:blip r:embed="rId6">
+                    <a:blip r:embed="rId7">
                       <a:extLst>
                         <a:ext uri="{28A0092B-C50C-407E-A947-70E740481C1C}">
                           <a14:useLocalDpi xmlns:a14="http://schemas.microsoft.com/office/drawing/2010/main" val="0"/>
@@ -22829,6 +23298,7 @@
                 <w:rFonts w:ascii="Times New Roman" w:hAnsi="Times New Roman" w:cs="Times New Roman"/>
                 <w:lang w:val="en-GB"/>
               </w:rPr>
+              <w:lastRenderedPageBreak/>
               <w:t>CLASS</w:t>
             </w:r>
           </w:p>
@@ -23889,6 +24359,7 @@
                 <w:rFonts w:ascii="Times New Roman" w:hAnsi="Times New Roman" w:cs="Times New Roman"/>
                 <w:lang w:val="en-GB"/>
               </w:rPr>
+              <w:lastRenderedPageBreak/>
               <w:t>CLASS</w:t>
             </w:r>
           </w:p>
@@ -25011,6 +25482,7 @@
                 <w:rFonts w:ascii="Times New Roman" w:hAnsi="Times New Roman" w:cs="Times New Roman"/>
                 <w:lang w:val="en-GB"/>
               </w:rPr>
+              <w:lastRenderedPageBreak/>
               <w:t>TYPE OF OBJECT</w:t>
             </w:r>
           </w:p>
@@ -27091,6 +27563,7 @@
                 <w:rFonts w:ascii="Times New Roman" w:hAnsi="Times New Roman" w:cs="Times New Roman"/>
                 <w:lang w:val="en-GB"/>
               </w:rPr>
+              <w:lastRenderedPageBreak/>
               <w:t>TYPE OF OBJECT</w:t>
             </w:r>
           </w:p>
@@ -30811,7 +31284,6 @@
                 <w:b/>
                 <w:lang w:val="en-GB"/>
               </w:rPr>
-              <w:lastRenderedPageBreak/>
               <w:t>View the record:</w:t>
             </w:r>
           </w:p>
@@ -31035,6 +31507,7 @@
           <w:rFonts w:ascii="Times New Roman" w:hAnsi="Times New Roman" w:cs="Times New Roman"/>
           <w:noProof/>
         </w:rPr>
+        <w:lastRenderedPageBreak/>
         <w:drawing>
           <wp:inline distT="0" distB="0" distL="0" distR="0" wp14:anchorId="73D7D009" wp14:editId="3954CF06">
             <wp:extent cx="2486025" cy="1533525"/>
@@ -31051,7 +31524,7 @@
                     <pic:cNvPicPr/>
                   </pic:nvPicPr>
                   <pic:blipFill>
-                    <a:blip r:embed="rId7">
+                    <a:blip r:embed="rId8">
                       <a:extLst>
                         <a:ext uri="{28A0092B-C50C-407E-A947-70E740481C1C}">
                           <a14:useLocalDpi xmlns:a14="http://schemas.microsoft.com/office/drawing/2010/main" val="0"/>
@@ -31433,7 +31906,6 @@
                 <w:rFonts w:ascii="Times New Roman" w:hAnsi="Times New Roman" w:cs="Times New Roman"/>
                 <w:lang w:val="en-GB"/>
               </w:rPr>
-              <w:lastRenderedPageBreak/>
               <w:t>Access student Id, staff Id and module Id.</w:t>
             </w:r>
           </w:p>
@@ -31806,7 +32278,7 @@
                     <pic:cNvPicPr/>
                   </pic:nvPicPr>
                   <pic:blipFill>
-                    <a:blip r:embed="rId8">
+                    <a:blip r:embed="rId9">
                       <a:extLst>
                         <a:ext uri="{28A0092B-C50C-407E-A947-70E740481C1C}">
                           <a14:useLocalDpi xmlns:a14="http://schemas.microsoft.com/office/drawing/2010/main" val="0"/>
@@ -31976,7 +32448,6 @@
           <w:rFonts w:ascii="Times New Roman" w:hAnsi="Times New Roman" w:cs="Times New Roman"/>
           <w:lang w:val="en-GB"/>
         </w:rPr>
-        <w:lastRenderedPageBreak/>
         <w:t>System Interface Design</w:t>
       </w:r>
     </w:p>
@@ -32207,6 +32678,7 @@
           <w:rFonts w:ascii="Times New Roman" w:hAnsi="Times New Roman" w:cs="Times New Roman"/>
           <w:lang w:val="en-GB"/>
         </w:rPr>
+        <w:lastRenderedPageBreak/>
         <w:tab/>
       </w:r>
     </w:p>
@@ -32256,7 +32728,7 @@
                           <pic:cNvPicPr/>
                         </pic:nvPicPr>
                         <pic:blipFill>
-                          <a:blip r:embed="rId9" cstate="print">
+                          <a:blip r:embed="rId10" cstate="print">
                             <a:extLst>
                               <a:ext uri="{28A0092B-C50C-407E-A947-70E740481C1C}">
                                 <a14:useLocalDpi xmlns:a14="http://schemas.microsoft.com/office/drawing/2010/main" val="0"/>
@@ -32290,14 +32762,27 @@
             <w:r>
               <w:t xml:space="preserve">Figure </w:t>
             </w:r>
-            <w:fldSimple w:instr=" SEQ Figure \* ARABIC ">
-              <w:r>
-                <w:rPr>
-                  <w:noProof/>
-                </w:rPr>
-                <w:t>2</w:t>
-              </w:r>
-            </w:fldSimple>
+            <w:r>
+              <w:fldChar w:fldCharType="begin"/>
+            </w:r>
+            <w:r>
+              <w:instrText xml:space="preserve"> SEQ Figure \* ARABIC </w:instrText>
+            </w:r>
+            <w:r>
+              <w:fldChar w:fldCharType="separate"/>
+            </w:r>
+            <w:r>
+              <w:rPr>
+                <w:noProof/>
+              </w:rPr>
+              <w:t>2</w:t>
+            </w:r>
+            <w:r>
+              <w:rPr>
+                <w:noProof/>
+              </w:rPr>
+              <w:fldChar w:fldCharType="end"/>
+            </w:r>
             <w:r>
               <w:t xml:space="preserve"> Login Page of Record Management System</w:t>
             </w:r>
@@ -32356,7 +32841,7 @@
               <w:spacing w:after="160" w:line="259" w:lineRule="auto"/>
               <w:ind w:left="0"/>
             </w:pPr>
-            <w:bookmarkStart w:id="0" w:name="_Hlk103161978"/>
+            <w:bookmarkStart w:id="1" w:name="_Hlk103161978"/>
             <w:r>
               <w:rPr>
                 <w:noProof/>
@@ -32378,7 +32863,7 @@
                           <pic:cNvPicPr/>
                         </pic:nvPicPr>
                         <pic:blipFill>
-                          <a:blip r:embed="rId10" cstate="print">
+                          <a:blip r:embed="rId11" cstate="print">
                             <a:extLst>
                               <a:ext uri="{28A0092B-C50C-407E-A947-70E740481C1C}">
                                 <a14:useLocalDpi xmlns:a14="http://schemas.microsoft.com/office/drawing/2010/main" val="0"/>
@@ -32412,21 +32897,34 @@
             <w:r>
               <w:t xml:space="preserve">Figure </w:t>
             </w:r>
-            <w:fldSimple w:instr=" SEQ Figure \* ARABIC ">
-              <w:r>
-                <w:rPr>
-                  <w:noProof/>
-                </w:rPr>
-                <w:t>3</w:t>
-              </w:r>
-            </w:fldSimple>
+            <w:r>
+              <w:fldChar w:fldCharType="begin"/>
+            </w:r>
+            <w:r>
+              <w:instrText xml:space="preserve"> SEQ Figure \* ARABIC </w:instrText>
+            </w:r>
+            <w:r>
+              <w:fldChar w:fldCharType="separate"/>
+            </w:r>
+            <w:r>
+              <w:rPr>
+                <w:noProof/>
+              </w:rPr>
+              <w:t>3</w:t>
+            </w:r>
+            <w:r>
+              <w:rPr>
+                <w:noProof/>
+              </w:rPr>
+              <w:fldChar w:fldCharType="end"/>
+            </w:r>
             <w:r>
               <w:t xml:space="preserve"> Non enrolled Section of Record Management System</w:t>
             </w:r>
           </w:p>
         </w:tc>
       </w:tr>
-      <w:bookmarkEnd w:id="0"/>
+      <w:bookmarkEnd w:id="1"/>
     </w:tbl>
     <w:p>
       <w:pPr>
@@ -32484,7 +32982,7 @@
                           <pic:cNvPicPr/>
                         </pic:nvPicPr>
                         <pic:blipFill>
-                          <a:blip r:embed="rId11" cstate="print">
+                          <a:blip r:embed="rId12" cstate="print">
                             <a:extLst>
                               <a:ext uri="{28A0092B-C50C-407E-A947-70E740481C1C}">
                                 <a14:useLocalDpi xmlns:a14="http://schemas.microsoft.com/office/drawing/2010/main" val="0"/>
@@ -32518,14 +33016,27 @@
             <w:r>
               <w:t xml:space="preserve">Figure </w:t>
             </w:r>
-            <w:fldSimple w:instr=" SEQ Figure \* ARABIC ">
-              <w:r>
-                <w:rPr>
-                  <w:noProof/>
-                </w:rPr>
-                <w:t>4</w:t>
-              </w:r>
-            </w:fldSimple>
+            <w:r>
+              <w:fldChar w:fldCharType="begin"/>
+            </w:r>
+            <w:r>
+              <w:instrText xml:space="preserve"> SEQ Figure \* ARABIC </w:instrText>
+            </w:r>
+            <w:r>
+              <w:fldChar w:fldCharType="separate"/>
+            </w:r>
+            <w:r>
+              <w:rPr>
+                <w:noProof/>
+              </w:rPr>
+              <w:t>4</w:t>
+            </w:r>
+            <w:r>
+              <w:rPr>
+                <w:noProof/>
+              </w:rPr>
+              <w:fldChar w:fldCharType="end"/>
+            </w:r>
             <w:r>
               <w:t xml:space="preserve"> Enrolled Section of Student in Record Management System</w:t>
             </w:r>
@@ -32586,7 +33097,7 @@
                           </pic:cNvPicPr>
                         </pic:nvPicPr>
                         <pic:blipFill>
-                          <a:blip r:embed="rId12" cstate="print">
+                          <a:blip r:embed="rId13" cstate="print">
                             <a:extLst>
                               <a:ext uri="{28A0092B-C50C-407E-A947-70E740481C1C}">
                                 <a14:useLocalDpi xmlns:a14="http://schemas.microsoft.com/office/drawing/2010/main" val="0"/>
@@ -32625,14 +33136,27 @@
             <w:r>
               <w:t xml:space="preserve">Figure </w:t>
             </w:r>
-            <w:fldSimple w:instr=" SEQ Figure \* ARABIC ">
-              <w:r>
-                <w:rPr>
-                  <w:noProof/>
-                </w:rPr>
-                <w:t>5</w:t>
-              </w:r>
-            </w:fldSimple>
+            <w:r>
+              <w:fldChar w:fldCharType="begin"/>
+            </w:r>
+            <w:r>
+              <w:instrText xml:space="preserve"> SEQ Figure \* ARABIC </w:instrText>
+            </w:r>
+            <w:r>
+              <w:fldChar w:fldCharType="separate"/>
+            </w:r>
+            <w:r>
+              <w:rPr>
+                <w:noProof/>
+              </w:rPr>
+              <w:t>5</w:t>
+            </w:r>
+            <w:r>
+              <w:rPr>
+                <w:noProof/>
+              </w:rPr>
+              <w:fldChar w:fldCharType="end"/>
+            </w:r>
             <w:r>
               <w:t xml:space="preserve"> Archived Student Date in Record Management System</w:t>
             </w:r>
@@ -32698,7 +33222,7 @@
                           </pic:cNvPicPr>
                         </pic:nvPicPr>
                         <pic:blipFill>
-                          <a:blip r:embed="rId13" cstate="print">
+                          <a:blip r:embed="rId14" cstate="print">
                             <a:extLst>
                               <a:ext uri="{28A0092B-C50C-407E-A947-70E740481C1C}">
                                 <a14:useLocalDpi xmlns:a14="http://schemas.microsoft.com/office/drawing/2010/main" val="0"/>
@@ -32737,14 +33261,27 @@
             <w:r>
               <w:t xml:space="preserve">Figure </w:t>
             </w:r>
-            <w:fldSimple w:instr=" SEQ Figure \* ARABIC ">
-              <w:r>
-                <w:rPr>
-                  <w:noProof/>
-                </w:rPr>
-                <w:t>6</w:t>
-              </w:r>
-            </w:fldSimple>
+            <w:r>
+              <w:fldChar w:fldCharType="begin"/>
+            </w:r>
+            <w:r>
+              <w:instrText xml:space="preserve"> SEQ Figure \* ARABIC </w:instrText>
+            </w:r>
+            <w:r>
+              <w:fldChar w:fldCharType="separate"/>
+            </w:r>
+            <w:r>
+              <w:rPr>
+                <w:noProof/>
+              </w:rPr>
+              <w:t>6</w:t>
+            </w:r>
+            <w:r>
+              <w:rPr>
+                <w:noProof/>
+              </w:rPr>
+              <w:fldChar w:fldCharType="end"/>
+            </w:r>
             <w:r>
               <w:t xml:space="preserve"> Create Student data in Record Management System</w:t>
             </w:r>
@@ -32805,7 +33342,7 @@
                           </pic:cNvPicPr>
                         </pic:nvPicPr>
                         <pic:blipFill>
-                          <a:blip r:embed="rId14" cstate="print">
+                          <a:blip r:embed="rId15" cstate="print">
                             <a:extLst>
                               <a:ext uri="{28A0092B-C50C-407E-A947-70E740481C1C}">
                                 <a14:useLocalDpi xmlns:a14="http://schemas.microsoft.com/office/drawing/2010/main" val="0"/>
@@ -32844,14 +33381,27 @@
             <w:r>
               <w:t xml:space="preserve">Figure </w:t>
             </w:r>
-            <w:fldSimple w:instr=" SEQ Figure \* ARABIC ">
-              <w:r>
-                <w:rPr>
-                  <w:noProof/>
-                </w:rPr>
-                <w:t>7</w:t>
-              </w:r>
-            </w:fldSimple>
+            <w:r>
+              <w:fldChar w:fldCharType="begin"/>
+            </w:r>
+            <w:r>
+              <w:instrText xml:space="preserve"> SEQ Figure \* ARABIC </w:instrText>
+            </w:r>
+            <w:r>
+              <w:fldChar w:fldCharType="separate"/>
+            </w:r>
+            <w:r>
+              <w:rPr>
+                <w:noProof/>
+              </w:rPr>
+              <w:t>7</w:t>
+            </w:r>
+            <w:r>
+              <w:rPr>
+                <w:noProof/>
+              </w:rPr>
+              <w:fldChar w:fldCharType="end"/>
+            </w:r>
             <w:r>
               <w:t xml:space="preserve"> Update Student Data in </w:t>
             </w:r>
@@ -32920,7 +33470,7 @@
                           </pic:cNvPicPr>
                         </pic:nvPicPr>
                         <pic:blipFill>
-                          <a:blip r:embed="rId15" cstate="print">
+                          <a:blip r:embed="rId16" cstate="print">
                             <a:extLst>
                               <a:ext uri="{28A0092B-C50C-407E-A947-70E740481C1C}">
                                 <a14:useLocalDpi xmlns:a14="http://schemas.microsoft.com/office/drawing/2010/main" val="0"/>
@@ -32959,14 +33509,27 @@
             <w:r>
               <w:t xml:space="preserve">Figure </w:t>
             </w:r>
-            <w:fldSimple w:instr=" SEQ Figure \* ARABIC ">
-              <w:r>
-                <w:rPr>
-                  <w:noProof/>
-                </w:rPr>
-                <w:t>8</w:t>
-              </w:r>
-            </w:fldSimple>
+            <w:r>
+              <w:fldChar w:fldCharType="begin"/>
+            </w:r>
+            <w:r>
+              <w:instrText xml:space="preserve"> SEQ Figure \* ARABIC </w:instrText>
+            </w:r>
+            <w:r>
+              <w:fldChar w:fldCharType="separate"/>
+            </w:r>
+            <w:r>
+              <w:rPr>
+                <w:noProof/>
+              </w:rPr>
+              <w:t>8</w:t>
+            </w:r>
+            <w:r>
+              <w:rPr>
+                <w:noProof/>
+              </w:rPr>
+              <w:fldChar w:fldCharType="end"/>
+            </w:r>
             <w:r>
               <w:t xml:space="preserve"> Staff Data in </w:t>
             </w:r>
@@ -33030,7 +33593,7 @@
                           </pic:cNvPicPr>
                         </pic:nvPicPr>
                         <pic:blipFill>
-                          <a:blip r:embed="rId16" cstate="print">
+                          <a:blip r:embed="rId17" cstate="print">
                             <a:extLst>
                               <a:ext uri="{28A0092B-C50C-407E-A947-70E740481C1C}">
                                 <a14:useLocalDpi xmlns:a14="http://schemas.microsoft.com/office/drawing/2010/main" val="0"/>
@@ -33069,14 +33632,30 @@
             <w:r>
               <w:t xml:space="preserve">Figure </w:t>
             </w:r>
-            <w:fldSimple w:instr=" SEQ Figure \* ARABIC ">
-              <w:r>
-                <w:rPr>
-                  <w:noProof/>
-                </w:rPr>
-                <w:t>9</w:t>
-              </w:r>
-            </w:fldSimple>
+            <w:r>
+              <w:fldChar w:fldCharType="begin"/>
+            </w:r>
+            <w:r>
+              <w:instrText xml:space="preserve"> SEQ F</w:instrText>
+            </w:r>
+            <w:r>
+              <w:instrText xml:space="preserve">igure \* ARABIC </w:instrText>
+            </w:r>
+            <w:r>
+              <w:fldChar w:fldCharType="separate"/>
+            </w:r>
+            <w:r>
+              <w:rPr>
+                <w:noProof/>
+              </w:rPr>
+              <w:t>9</w:t>
+            </w:r>
+            <w:r>
+              <w:rPr>
+                <w:noProof/>
+              </w:rPr>
+              <w:fldChar w:fldCharType="end"/>
+            </w:r>
             <w:r>
               <w:t xml:space="preserve"> Archived Staff Date in Record Management System</w:t>
             </w:r>
@@ -33142,7 +33721,7 @@
                           </pic:cNvPicPr>
                         </pic:nvPicPr>
                         <pic:blipFill>
-                          <a:blip r:embed="rId17" cstate="print">
+                          <a:blip r:embed="rId18" cstate="print">
                             <a:extLst>
                               <a:ext uri="{28A0092B-C50C-407E-A947-70E740481C1C}">
                                 <a14:useLocalDpi xmlns:a14="http://schemas.microsoft.com/office/drawing/2010/main" val="0"/>
@@ -33181,14 +33760,27 @@
             <w:r>
               <w:t xml:space="preserve">Figure </w:t>
             </w:r>
-            <w:fldSimple w:instr=" SEQ Figure \* ARABIC ">
-              <w:r>
-                <w:rPr>
-                  <w:noProof/>
-                </w:rPr>
-                <w:t>10</w:t>
-              </w:r>
-            </w:fldSimple>
+            <w:r>
+              <w:fldChar w:fldCharType="begin"/>
+            </w:r>
+            <w:r>
+              <w:instrText xml:space="preserve"> SEQ Figure \* ARABIC </w:instrText>
+            </w:r>
+            <w:r>
+              <w:fldChar w:fldCharType="separate"/>
+            </w:r>
+            <w:r>
+              <w:rPr>
+                <w:noProof/>
+              </w:rPr>
+              <w:t>10</w:t>
+            </w:r>
+            <w:r>
+              <w:rPr>
+                <w:noProof/>
+              </w:rPr>
+              <w:fldChar w:fldCharType="end"/>
+            </w:r>
             <w:r>
               <w:t xml:space="preserve"> Update Staff Record in </w:t>
             </w:r>
@@ -33252,7 +33844,7 @@
                           </pic:cNvPicPr>
                         </pic:nvPicPr>
                         <pic:blipFill>
-                          <a:blip r:embed="rId18" cstate="print">
+                          <a:blip r:embed="rId19" cstate="print">
                             <a:extLst>
                               <a:ext uri="{28A0092B-C50C-407E-A947-70E740481C1C}">
                                 <a14:useLocalDpi xmlns:a14="http://schemas.microsoft.com/office/drawing/2010/main" val="0"/>
@@ -33291,14 +33883,27 @@
             <w:r>
               <w:t xml:space="preserve">Figure </w:t>
             </w:r>
-            <w:fldSimple w:instr=" SEQ Figure \* ARABIC ">
-              <w:r>
-                <w:rPr>
-                  <w:noProof/>
-                </w:rPr>
-                <w:t>11</w:t>
-              </w:r>
-            </w:fldSimple>
+            <w:r>
+              <w:fldChar w:fldCharType="begin"/>
+            </w:r>
+            <w:r>
+              <w:instrText xml:space="preserve"> SEQ Figure \* ARABIC </w:instrText>
+            </w:r>
+            <w:r>
+              <w:fldChar w:fldCharType="separate"/>
+            </w:r>
+            <w:r>
+              <w:rPr>
+                <w:noProof/>
+              </w:rPr>
+              <w:t>11</w:t>
+            </w:r>
+            <w:r>
+              <w:rPr>
+                <w:noProof/>
+              </w:rPr>
+              <w:fldChar w:fldCharType="end"/>
+            </w:r>
             <w:r>
               <w:t xml:space="preserve"> Course Section in </w:t>
             </w:r>
@@ -33367,7 +33972,7 @@
                           </pic:cNvPicPr>
                         </pic:nvPicPr>
                         <pic:blipFill>
-                          <a:blip r:embed="rId19" cstate="print">
+                          <a:blip r:embed="rId20" cstate="print">
                             <a:extLst>
                               <a:ext uri="{28A0092B-C50C-407E-A947-70E740481C1C}">
                                 <a14:useLocalDpi xmlns:a14="http://schemas.microsoft.com/office/drawing/2010/main" val="0"/>
@@ -33406,14 +34011,27 @@
             <w:r>
               <w:t xml:space="preserve">Figure </w:t>
             </w:r>
-            <w:fldSimple w:instr=" SEQ Figure \* ARABIC ">
-              <w:r>
-                <w:rPr>
-                  <w:noProof/>
-                </w:rPr>
-                <w:t>12</w:t>
-              </w:r>
-            </w:fldSimple>
+            <w:r>
+              <w:fldChar w:fldCharType="begin"/>
+            </w:r>
+            <w:r>
+              <w:instrText xml:space="preserve"> SEQ Figure \* ARABIC </w:instrText>
+            </w:r>
+            <w:r>
+              <w:fldChar w:fldCharType="separate"/>
+            </w:r>
+            <w:r>
+              <w:rPr>
+                <w:noProof/>
+              </w:rPr>
+              <w:t>12</w:t>
+            </w:r>
+            <w:r>
+              <w:rPr>
+                <w:noProof/>
+              </w:rPr>
+              <w:fldChar w:fldCharType="end"/>
+            </w:r>
             <w:r>
               <w:t xml:space="preserve">Archived Course in </w:t>
             </w:r>
@@ -33477,7 +34095,7 @@
                           </pic:cNvPicPr>
                         </pic:nvPicPr>
                         <pic:blipFill>
-                          <a:blip r:embed="rId20" cstate="print">
+                          <a:blip r:embed="rId21" cstate="print">
                             <a:extLst>
                               <a:ext uri="{28A0092B-C50C-407E-A947-70E740481C1C}">
                                 <a14:useLocalDpi xmlns:a14="http://schemas.microsoft.com/office/drawing/2010/main" val="0"/>
@@ -33516,14 +34134,27 @@
             <w:r>
               <w:t xml:space="preserve">Figure </w:t>
             </w:r>
-            <w:fldSimple w:instr=" SEQ Figure \* ARABIC ">
-              <w:r>
-                <w:rPr>
-                  <w:noProof/>
-                </w:rPr>
-                <w:t>13</w:t>
-              </w:r>
-            </w:fldSimple>
+            <w:r>
+              <w:fldChar w:fldCharType="begin"/>
+            </w:r>
+            <w:r>
+              <w:instrText xml:space="preserve"> SEQ Figure \* ARABIC </w:instrText>
+            </w:r>
+            <w:r>
+              <w:fldChar w:fldCharType="separate"/>
+            </w:r>
+            <w:r>
+              <w:rPr>
+                <w:noProof/>
+              </w:rPr>
+              <w:t>13</w:t>
+            </w:r>
+            <w:r>
+              <w:rPr>
+                <w:noProof/>
+              </w:rPr>
+              <w:fldChar w:fldCharType="end"/>
+            </w:r>
             <w:r>
               <w:t xml:space="preserve"> Create Course </w:t>
             </w:r>
@@ -33600,7 +34231,7 @@
                           </pic:cNvPicPr>
                         </pic:nvPicPr>
                         <pic:blipFill>
-                          <a:blip r:embed="rId21" cstate="print">
+                          <a:blip r:embed="rId22" cstate="print">
                             <a:extLst>
                               <a:ext uri="{28A0092B-C50C-407E-A947-70E740481C1C}">
                                 <a14:useLocalDpi xmlns:a14="http://schemas.microsoft.com/office/drawing/2010/main" val="0"/>
@@ -33639,14 +34270,27 @@
             <w:r>
               <w:t xml:space="preserve">Figure </w:t>
             </w:r>
-            <w:fldSimple w:instr=" SEQ Figure \* ARABIC ">
-              <w:r>
-                <w:rPr>
-                  <w:noProof/>
-                </w:rPr>
-                <w:t>14</w:t>
-              </w:r>
-            </w:fldSimple>
+            <w:r>
+              <w:fldChar w:fldCharType="begin"/>
+            </w:r>
+            <w:r>
+              <w:instrText xml:space="preserve"> SEQ Figure \* ARABIC </w:instrText>
+            </w:r>
+            <w:r>
+              <w:fldChar w:fldCharType="separate"/>
+            </w:r>
+            <w:r>
+              <w:rPr>
+                <w:noProof/>
+              </w:rPr>
+              <w:t>14</w:t>
+            </w:r>
+            <w:r>
+              <w:rPr>
+                <w:noProof/>
+              </w:rPr>
+              <w:fldChar w:fldCharType="end"/>
+            </w:r>
             <w:r>
               <w:t xml:space="preserve"> Update Course Structure in </w:t>
             </w:r>
@@ -33710,7 +34354,7 @@
                           </pic:cNvPicPr>
                         </pic:nvPicPr>
                         <pic:blipFill>
-                          <a:blip r:embed="rId22" cstate="print">
+                          <a:blip r:embed="rId23" cstate="print">
                             <a:extLst>
                               <a:ext uri="{28A0092B-C50C-407E-A947-70E740481C1C}">
                                 <a14:useLocalDpi xmlns:a14="http://schemas.microsoft.com/office/drawing/2010/main" val="0"/>
@@ -33749,14 +34393,27 @@
             <w:r>
               <w:t xml:space="preserve">Figure </w:t>
             </w:r>
-            <w:fldSimple w:instr=" SEQ Figure \* ARABIC ">
-              <w:r>
-                <w:rPr>
-                  <w:noProof/>
-                </w:rPr>
-                <w:t>15</w:t>
-              </w:r>
-            </w:fldSimple>
+            <w:r>
+              <w:fldChar w:fldCharType="begin"/>
+            </w:r>
+            <w:r>
+              <w:instrText xml:space="preserve"> SEQ Figure \* ARABIC </w:instrText>
+            </w:r>
+            <w:r>
+              <w:fldChar w:fldCharType="separate"/>
+            </w:r>
+            <w:r>
+              <w:rPr>
+                <w:noProof/>
+              </w:rPr>
+              <w:t>15</w:t>
+            </w:r>
+            <w:r>
+              <w:rPr>
+                <w:noProof/>
+              </w:rPr>
+              <w:fldChar w:fldCharType="end"/>
+            </w:r>
             <w:r>
               <w:t xml:space="preserve"> Module Section in </w:t>
             </w:r>
@@ -33825,7 +34482,7 @@
                           </pic:cNvPicPr>
                         </pic:nvPicPr>
                         <pic:blipFill>
-                          <a:blip r:embed="rId23" cstate="print">
+                          <a:blip r:embed="rId24" cstate="print">
                             <a:extLst>
                               <a:ext uri="{28A0092B-C50C-407E-A947-70E740481C1C}">
                                 <a14:useLocalDpi xmlns:a14="http://schemas.microsoft.com/office/drawing/2010/main" val="0"/>
@@ -33864,14 +34521,27 @@
             <w:r>
               <w:t xml:space="preserve">Figure </w:t>
             </w:r>
-            <w:fldSimple w:instr=" SEQ Figure \* ARABIC ">
-              <w:r>
-                <w:rPr>
-                  <w:noProof/>
-                </w:rPr>
-                <w:t>16</w:t>
-              </w:r>
-            </w:fldSimple>
+            <w:r>
+              <w:fldChar w:fldCharType="begin"/>
+            </w:r>
+            <w:r>
+              <w:instrText xml:space="preserve"> SEQ Figure \* ARABIC </w:instrText>
+            </w:r>
+            <w:r>
+              <w:fldChar w:fldCharType="separate"/>
+            </w:r>
+            <w:r>
+              <w:rPr>
+                <w:noProof/>
+              </w:rPr>
+              <w:t>16</w:t>
+            </w:r>
+            <w:r>
+              <w:rPr>
+                <w:noProof/>
+              </w:rPr>
+              <w:fldChar w:fldCharType="end"/>
+            </w:r>
             <w:r>
               <w:t xml:space="preserve"> Archived Module data in </w:t>
             </w:r>
@@ -33930,121 +34600,6 @@
                       <pic:pic xmlns:pic="http://schemas.openxmlformats.org/drawingml/2006/picture">
                         <pic:nvPicPr>
                           <pic:cNvPr id="25" name="Picture 25" descr="A picture containing shape&#10;&#10;Description automatically generated"/>
-                          <pic:cNvPicPr>
-                            <a:picLocks noChangeAspect="1" noChangeArrowheads="1"/>
-                          </pic:cNvPicPr>
-                        </pic:nvPicPr>
-                        <pic:blipFill>
-                          <a:blip r:embed="rId24" cstate="print">
-                            <a:extLst>
-                              <a:ext uri="{28A0092B-C50C-407E-A947-70E740481C1C}">
-                                <a14:useLocalDpi xmlns:a14="http://schemas.microsoft.com/office/drawing/2010/main" val="0"/>
-                              </a:ext>
-                            </a:extLst>
-                          </a:blip>
-                          <a:srcRect/>
-                          <a:stretch>
-                            <a:fillRect/>
-                          </a:stretch>
-                        </pic:blipFill>
-                        <pic:spPr bwMode="auto">
-                          <a:xfrm>
-                            <a:off x="0" y="0"/>
-                            <a:ext cx="5505450" cy="3343275"/>
-                          </a:xfrm>
-                          <a:prstGeom prst="rect">
-                            <a:avLst/>
-                          </a:prstGeom>
-                          <a:noFill/>
-                          <a:ln>
-                            <a:noFill/>
-                          </a:ln>
-                        </pic:spPr>
-                      </pic:pic>
-                    </a:graphicData>
-                  </a:graphic>
-                </wp:inline>
-              </w:drawing>
-            </w:r>
-          </w:p>
-          <w:p>
-            <w:pPr>
-              <w:pStyle w:val="Caption"/>
-            </w:pPr>
-            <w:r>
-              <w:t xml:space="preserve">Figure </w:t>
-            </w:r>
-            <w:fldSimple w:instr=" SEQ Figure \* ARABIC ">
-              <w:r>
-                <w:rPr>
-                  <w:noProof/>
-                </w:rPr>
-                <w:t>17</w:t>
-              </w:r>
-            </w:fldSimple>
-            <w:r>
-              <w:t xml:space="preserve"> Create Module record in </w:t>
-            </w:r>
-            <w:r>
-              <w:t>Record Management System</w:t>
-            </w:r>
-          </w:p>
-        </w:tc>
-      </w:tr>
-    </w:tbl>
-    <w:p>
-      <w:pPr>
-        <w:pStyle w:val="ListParagraph"/>
-        <w:keepNext/>
-        <w:spacing w:after="160" w:line="259" w:lineRule="auto"/>
-      </w:pPr>
-    </w:p>
-    <w:p>
-      <w:pPr>
-        <w:pStyle w:val="ListParagraph"/>
-        <w:keepNext/>
-        <w:spacing w:after="160" w:line="259" w:lineRule="auto"/>
-      </w:pPr>
-    </w:p>
-    <w:tbl>
-      <w:tblPr>
-        <w:tblStyle w:val="TableGrid"/>
-        <w:tblW w:w="0" w:type="auto"/>
-        <w:tblInd w:w="720" w:type="dxa"/>
-        <w:tblLook w:val="04A0" w:firstRow="1" w:lastRow="0" w:firstColumn="1" w:lastColumn="0" w:noHBand="0" w:noVBand="1"/>
-      </w:tblPr>
-      <w:tblGrid>
-        <w:gridCol w:w="8856"/>
-      </w:tblGrid>
-      <w:tr>
-        <w:tc>
-          <w:tcPr>
-            <w:tcW w:w="9576" w:type="dxa"/>
-          </w:tcPr>
-          <w:p>
-            <w:pPr>
-              <w:pStyle w:val="ListParagraph"/>
-              <w:keepNext/>
-              <w:spacing w:after="160" w:line="259" w:lineRule="auto"/>
-              <w:ind w:left="0"/>
-            </w:pPr>
-            <w:r>
-              <w:rPr>
-                <w:noProof/>
-              </w:rPr>
-              <w:drawing>
-                <wp:inline distT="0" distB="0" distL="0" distR="0" wp14:anchorId="15943799" wp14:editId="7225A20D">
-                  <wp:extent cx="5505450" cy="3343275"/>
-                  <wp:effectExtent l="0" t="0" r="0" b="9525"/>
-                  <wp:docPr id="26" name="Picture 26" descr="Shape&#10;&#10;Description automatically generated with low confidence"/>
-                  <wp:cNvGraphicFramePr>
-                    <a:graphicFrameLocks xmlns:a="http://schemas.openxmlformats.org/drawingml/2006/main" noChangeAspect="1"/>
-                  </wp:cNvGraphicFramePr>
-                  <a:graphic xmlns:a="http://schemas.openxmlformats.org/drawingml/2006/main">
-                    <a:graphicData uri="http://schemas.openxmlformats.org/drawingml/2006/picture">
-                      <pic:pic xmlns:pic="http://schemas.openxmlformats.org/drawingml/2006/picture">
-                        <pic:nvPicPr>
-                          <pic:cNvPr id="26" name="Picture 26" descr="Shape&#10;&#10;Description automatically generated with low confidence"/>
                           <pic:cNvPicPr>
                             <a:picLocks noChangeAspect="1" noChangeArrowheads="1"/>
                           </pic:cNvPicPr>
@@ -34089,14 +34644,155 @@
             <w:r>
               <w:t xml:space="preserve">Figure </w:t>
             </w:r>
-            <w:fldSimple w:instr=" SEQ Figure \* ARABIC ">
-              <w:r>
-                <w:rPr>
-                  <w:noProof/>
-                </w:rPr>
-                <w:t>18</w:t>
-              </w:r>
-            </w:fldSimple>
+            <w:r>
+              <w:fldChar w:fldCharType="begin"/>
+            </w:r>
+            <w:r>
+              <w:instrText xml:space="preserve"> SEQ Figure \* ARABIC </w:instrText>
+            </w:r>
+            <w:r>
+              <w:fldChar w:fldCharType="separate"/>
+            </w:r>
+            <w:r>
+              <w:rPr>
+                <w:noProof/>
+              </w:rPr>
+              <w:t>17</w:t>
+            </w:r>
+            <w:r>
+              <w:rPr>
+                <w:noProof/>
+              </w:rPr>
+              <w:fldChar w:fldCharType="end"/>
+            </w:r>
+            <w:r>
+              <w:t xml:space="preserve"> Create Module record in </w:t>
+            </w:r>
+            <w:r>
+              <w:t>Record Management System</w:t>
+            </w:r>
+          </w:p>
+        </w:tc>
+      </w:tr>
+    </w:tbl>
+    <w:p>
+      <w:pPr>
+        <w:pStyle w:val="ListParagraph"/>
+        <w:keepNext/>
+        <w:spacing w:after="160" w:line="259" w:lineRule="auto"/>
+      </w:pPr>
+    </w:p>
+    <w:p>
+      <w:pPr>
+        <w:pStyle w:val="ListParagraph"/>
+        <w:keepNext/>
+        <w:spacing w:after="160" w:line="259" w:lineRule="auto"/>
+      </w:pPr>
+    </w:p>
+    <w:tbl>
+      <w:tblPr>
+        <w:tblStyle w:val="TableGrid"/>
+        <w:tblW w:w="0" w:type="auto"/>
+        <w:tblInd w:w="720" w:type="dxa"/>
+        <w:tblLook w:val="04A0" w:firstRow="1" w:lastRow="0" w:firstColumn="1" w:lastColumn="0" w:noHBand="0" w:noVBand="1"/>
+      </w:tblPr>
+      <w:tblGrid>
+        <w:gridCol w:w="8856"/>
+      </w:tblGrid>
+      <w:tr>
+        <w:tc>
+          <w:tcPr>
+            <w:tcW w:w="9576" w:type="dxa"/>
+          </w:tcPr>
+          <w:p>
+            <w:pPr>
+              <w:pStyle w:val="ListParagraph"/>
+              <w:keepNext/>
+              <w:spacing w:after="160" w:line="259" w:lineRule="auto"/>
+              <w:ind w:left="0"/>
+            </w:pPr>
+            <w:r>
+              <w:rPr>
+                <w:noProof/>
+              </w:rPr>
+              <w:drawing>
+                <wp:inline distT="0" distB="0" distL="0" distR="0" wp14:anchorId="15943799" wp14:editId="7225A20D">
+                  <wp:extent cx="5505450" cy="3343275"/>
+                  <wp:effectExtent l="0" t="0" r="0" b="9525"/>
+                  <wp:docPr id="26" name="Picture 26" descr="Shape&#10;&#10;Description automatically generated with low confidence"/>
+                  <wp:cNvGraphicFramePr>
+                    <a:graphicFrameLocks xmlns:a="http://schemas.openxmlformats.org/drawingml/2006/main" noChangeAspect="1"/>
+                  </wp:cNvGraphicFramePr>
+                  <a:graphic xmlns:a="http://schemas.openxmlformats.org/drawingml/2006/main">
+                    <a:graphicData uri="http://schemas.openxmlformats.org/drawingml/2006/picture">
+                      <pic:pic xmlns:pic="http://schemas.openxmlformats.org/drawingml/2006/picture">
+                        <pic:nvPicPr>
+                          <pic:cNvPr id="26" name="Picture 26" descr="Shape&#10;&#10;Description automatically generated with low confidence"/>
+                          <pic:cNvPicPr>
+                            <a:picLocks noChangeAspect="1" noChangeArrowheads="1"/>
+                          </pic:cNvPicPr>
+                        </pic:nvPicPr>
+                        <pic:blipFill>
+                          <a:blip r:embed="rId26" cstate="print">
+                            <a:extLst>
+                              <a:ext uri="{28A0092B-C50C-407E-A947-70E740481C1C}">
+                                <a14:useLocalDpi xmlns:a14="http://schemas.microsoft.com/office/drawing/2010/main" val="0"/>
+                              </a:ext>
+                            </a:extLst>
+                          </a:blip>
+                          <a:srcRect/>
+                          <a:stretch>
+                            <a:fillRect/>
+                          </a:stretch>
+                        </pic:blipFill>
+                        <pic:spPr bwMode="auto">
+                          <a:xfrm>
+                            <a:off x="0" y="0"/>
+                            <a:ext cx="5505450" cy="3343275"/>
+                          </a:xfrm>
+                          <a:prstGeom prst="rect">
+                            <a:avLst/>
+                          </a:prstGeom>
+                          <a:noFill/>
+                          <a:ln>
+                            <a:noFill/>
+                          </a:ln>
+                        </pic:spPr>
+                      </pic:pic>
+                    </a:graphicData>
+                  </a:graphic>
+                </wp:inline>
+              </w:drawing>
+            </w:r>
+          </w:p>
+          <w:p>
+            <w:pPr>
+              <w:pStyle w:val="Caption"/>
+            </w:pPr>
+            <w:r>
+              <w:t xml:space="preserve">Figure </w:t>
+            </w:r>
+            <w:r>
+              <w:fldChar w:fldCharType="begin"/>
+            </w:r>
+            <w:r>
+              <w:instrText xml:space="preserve"> SEQ Figure \* ARABIC </w:instrText>
+            </w:r>
+            <w:r>
+              <w:fldChar w:fldCharType="separate"/>
+            </w:r>
+            <w:r>
+              <w:rPr>
+                <w:noProof/>
+              </w:rPr>
+              <w:t>18</w:t>
+            </w:r>
+            <w:r>
+              <w:rPr>
+                <w:noProof/>
+              </w:rPr>
+              <w:fldChar w:fldCharType="end"/>
+            </w:r>
             <w:r>
               <w:t xml:space="preserve"> Update Module Record in </w:t>
             </w:r>
@@ -34160,7 +34856,7 @@
                           </pic:cNvPicPr>
                         </pic:nvPicPr>
                         <pic:blipFill>
-                          <a:blip r:embed="rId26" cstate="print">
+                          <a:blip r:embed="rId27" cstate="print">
                             <a:extLst>
                               <a:ext uri="{28A0092B-C50C-407E-A947-70E740481C1C}">
                                 <a14:useLocalDpi xmlns:a14="http://schemas.microsoft.com/office/drawing/2010/main" val="0"/>
@@ -34199,14 +34895,27 @@
             <w:r>
               <w:t xml:space="preserve">Figure </w:t>
             </w:r>
-            <w:fldSimple w:instr=" SEQ Figure \* ARABIC ">
-              <w:r>
-                <w:rPr>
-                  <w:noProof/>
-                </w:rPr>
-                <w:t>19</w:t>
-              </w:r>
-            </w:fldSimple>
+            <w:r>
+              <w:fldChar w:fldCharType="begin"/>
+            </w:r>
+            <w:r>
+              <w:instrText xml:space="preserve"> SEQ Figure \* ARABIC </w:instrText>
+            </w:r>
+            <w:r>
+              <w:fldChar w:fldCharType="separate"/>
+            </w:r>
+            <w:r>
+              <w:rPr>
+                <w:noProof/>
+              </w:rPr>
+              <w:t>19</w:t>
+            </w:r>
+            <w:r>
+              <w:rPr>
+                <w:noProof/>
+              </w:rPr>
+              <w:fldChar w:fldCharType="end"/>
+            </w:r>
             <w:r>
               <w:t xml:space="preserve"> Assignment Section in </w:t>
             </w:r>
@@ -34275,7 +34984,7 @@
                           </pic:cNvPicPr>
                         </pic:nvPicPr>
                         <pic:blipFill>
-                          <a:blip r:embed="rId27" cstate="print">
+                          <a:blip r:embed="rId28" cstate="print">
                             <a:extLst>
                               <a:ext uri="{28A0092B-C50C-407E-A947-70E740481C1C}">
                                 <a14:useLocalDpi xmlns:a14="http://schemas.microsoft.com/office/drawing/2010/main" val="0"/>
@@ -34314,14 +35023,27 @@
             <w:r>
               <w:t xml:space="preserve">Figure </w:t>
             </w:r>
-            <w:fldSimple w:instr=" SEQ Figure \* ARABIC ">
-              <w:r>
-                <w:rPr>
-                  <w:noProof/>
-                </w:rPr>
-                <w:t>20</w:t>
-              </w:r>
-            </w:fldSimple>
+            <w:r>
+              <w:fldChar w:fldCharType="begin"/>
+            </w:r>
+            <w:r>
+              <w:instrText xml:space="preserve"> SEQ Figure \* ARABIC </w:instrText>
+            </w:r>
+            <w:r>
+              <w:fldChar w:fldCharType="separate"/>
+            </w:r>
+            <w:r>
+              <w:rPr>
+                <w:noProof/>
+              </w:rPr>
+              <w:t>20</w:t>
+            </w:r>
+            <w:r>
+              <w:rPr>
+                <w:noProof/>
+              </w:rPr>
+              <w:fldChar w:fldCharType="end"/>
+            </w:r>
             <w:r>
               <w:t xml:space="preserve"> Assignment Section when clicked in particular Assignment</w:t>
             </w:r>
@@ -34382,7 +35104,7 @@
                           </pic:cNvPicPr>
                         </pic:nvPicPr>
                         <pic:blipFill>
-                          <a:blip r:embed="rId28" cstate="print">
+                          <a:blip r:embed="rId29" cstate="print">
                             <a:extLst>
                               <a:ext uri="{28A0092B-C50C-407E-A947-70E740481C1C}">
                                 <a14:useLocalDpi xmlns:a14="http://schemas.microsoft.com/office/drawing/2010/main" val="0"/>
@@ -34421,14 +35143,27 @@
             <w:r>
               <w:t xml:space="preserve">Figure </w:t>
             </w:r>
-            <w:fldSimple w:instr=" SEQ Figure \* ARABIC ">
-              <w:r>
-                <w:rPr>
-                  <w:noProof/>
-                </w:rPr>
-                <w:t>21</w:t>
-              </w:r>
-            </w:fldSimple>
+            <w:r>
+              <w:fldChar w:fldCharType="begin"/>
+            </w:r>
+            <w:r>
+              <w:instrText xml:space="preserve"> SEQ Figure \* ARABIC </w:instrText>
+            </w:r>
+            <w:r>
+              <w:fldChar w:fldCharType="separate"/>
+            </w:r>
+            <w:r>
+              <w:rPr>
+                <w:noProof/>
+              </w:rPr>
+              <w:t>21</w:t>
+            </w:r>
+            <w:r>
+              <w:rPr>
+                <w:noProof/>
+              </w:rPr>
+              <w:fldChar w:fldCharType="end"/>
+            </w:r>
             <w:r>
               <w:t xml:space="preserve"> Assign Assignment in </w:t>
             </w:r>
@@ -34497,7 +35232,7 @@
                           </pic:cNvPicPr>
                         </pic:nvPicPr>
                         <pic:blipFill>
-                          <a:blip r:embed="rId29" cstate="print">
+                          <a:blip r:embed="rId30" cstate="print">
                             <a:extLst>
                               <a:ext uri="{28A0092B-C50C-407E-A947-70E740481C1C}">
                                 <a14:useLocalDpi xmlns:a14="http://schemas.microsoft.com/office/drawing/2010/main" val="0"/>
@@ -34536,14 +35271,27 @@
             <w:r>
               <w:t xml:space="preserve">Figure </w:t>
             </w:r>
-            <w:fldSimple w:instr=" SEQ Figure \* ARABIC ">
-              <w:r>
-                <w:rPr>
-                  <w:noProof/>
-                </w:rPr>
-                <w:t>22</w:t>
-              </w:r>
-            </w:fldSimple>
+            <w:r>
+              <w:fldChar w:fldCharType="begin"/>
+            </w:r>
+            <w:r>
+              <w:instrText xml:space="preserve"> SEQ Figure \* ARABIC </w:instrText>
+            </w:r>
+            <w:r>
+              <w:fldChar w:fldCharType="separate"/>
+            </w:r>
+            <w:r>
+              <w:rPr>
+                <w:noProof/>
+              </w:rPr>
+              <w:t>22</w:t>
+            </w:r>
+            <w:r>
+              <w:rPr>
+                <w:noProof/>
+              </w:rPr>
+              <w:fldChar w:fldCharType="end"/>
+            </w:r>
             <w:r>
               <w:t xml:space="preserve"> Mark Student Submitted Assignment in </w:t>
             </w:r>
@@ -34607,7 +35355,7 @@
                           </pic:cNvPicPr>
                         </pic:nvPicPr>
                         <pic:blipFill>
-                          <a:blip r:embed="rId30" cstate="print">
+                          <a:blip r:embed="rId31" cstate="print">
                             <a:extLst>
                               <a:ext uri="{28A0092B-C50C-407E-A947-70E740481C1C}">
                                 <a14:useLocalDpi xmlns:a14="http://schemas.microsoft.com/office/drawing/2010/main" val="0"/>
@@ -34646,14 +35394,27 @@
             <w:r>
               <w:t xml:space="preserve">Figure </w:t>
             </w:r>
-            <w:fldSimple w:instr=" SEQ Figure \* ARABIC ">
-              <w:r>
-                <w:rPr>
-                  <w:noProof/>
-                </w:rPr>
-                <w:t>23</w:t>
-              </w:r>
-            </w:fldSimple>
+            <w:r>
+              <w:fldChar w:fldCharType="begin"/>
+            </w:r>
+            <w:r>
+              <w:instrText xml:space="preserve"> SEQ Figure \* ARABIC </w:instrText>
+            </w:r>
+            <w:r>
+              <w:fldChar w:fldCharType="separate"/>
+            </w:r>
+            <w:r>
+              <w:rPr>
+                <w:noProof/>
+              </w:rPr>
+              <w:t>23</w:t>
+            </w:r>
+            <w:r>
+              <w:rPr>
+                <w:noProof/>
+              </w:rPr>
+              <w:fldChar w:fldCharType="end"/>
+            </w:r>
             <w:r>
               <w:t xml:space="preserve"> Archived Assignment in </w:t>
             </w:r>
@@ -34722,7 +35483,7 @@
                           </pic:cNvPicPr>
                         </pic:nvPicPr>
                         <pic:blipFill>
-                          <a:blip r:embed="rId31" cstate="print">
+                          <a:blip r:embed="rId32" cstate="print">
                             <a:extLst>
                               <a:ext uri="{28A0092B-C50C-407E-A947-70E740481C1C}">
                                 <a14:useLocalDpi xmlns:a14="http://schemas.microsoft.com/office/drawing/2010/main" val="0"/>
@@ -34761,14 +35522,27 @@
             <w:r>
               <w:t xml:space="preserve">Figure </w:t>
             </w:r>
-            <w:fldSimple w:instr=" SEQ Figure \* ARABIC ">
-              <w:r>
-                <w:rPr>
-                  <w:noProof/>
-                </w:rPr>
-                <w:t>24</w:t>
-              </w:r>
-            </w:fldSimple>
+            <w:r>
+              <w:fldChar w:fldCharType="begin"/>
+            </w:r>
+            <w:r>
+              <w:instrText xml:space="preserve"> SEQ Figure \* ARABIC </w:instrText>
+            </w:r>
+            <w:r>
+              <w:fldChar w:fldCharType="separate"/>
+            </w:r>
+            <w:r>
+              <w:rPr>
+                <w:noProof/>
+              </w:rPr>
+              <w:t>24</w:t>
+            </w:r>
+            <w:r>
+              <w:rPr>
+                <w:noProof/>
+              </w:rPr>
+              <w:fldChar w:fldCharType="end"/>
+            </w:r>
             <w:r>
               <w:t xml:space="preserve"> Attendance Section in </w:t>
             </w:r>
@@ -34832,7 +35606,7 @@
                           </pic:cNvPicPr>
                         </pic:nvPicPr>
                         <pic:blipFill>
-                          <a:blip r:embed="rId32" cstate="print">
+                          <a:blip r:embed="rId33" cstate="print">
                             <a:extLst>
                               <a:ext uri="{28A0092B-C50C-407E-A947-70E740481C1C}">
                                 <a14:useLocalDpi xmlns:a14="http://schemas.microsoft.com/office/drawing/2010/main" val="0"/>
@@ -34871,14 +35645,27 @@
             <w:r>
               <w:t xml:space="preserve">Figure </w:t>
             </w:r>
-            <w:fldSimple w:instr=" SEQ Figure \* ARABIC ">
-              <w:r>
-                <w:rPr>
-                  <w:noProof/>
-                </w:rPr>
-                <w:t>25</w:t>
-              </w:r>
-            </w:fldSimple>
+            <w:r>
+              <w:fldChar w:fldCharType="begin"/>
+            </w:r>
+            <w:r>
+              <w:instrText xml:space="preserve"> SEQ Figure \* ARABIC </w:instrText>
+            </w:r>
+            <w:r>
+              <w:fldChar w:fldCharType="separate"/>
+            </w:r>
+            <w:r>
+              <w:rPr>
+                <w:noProof/>
+              </w:rPr>
+              <w:t>25</w:t>
+            </w:r>
+            <w:r>
+              <w:rPr>
+                <w:noProof/>
+              </w:rPr>
+              <w:fldChar w:fldCharType="end"/>
+            </w:r>
             <w:r>
               <w:t xml:space="preserve"> Archived Attendance in </w:t>
             </w:r>
@@ -34947,7 +35734,7 @@
                           </pic:cNvPicPr>
                         </pic:nvPicPr>
                         <pic:blipFill>
-                          <a:blip r:embed="rId33" cstate="print">
+                          <a:blip r:embed="rId34" cstate="print">
                             <a:extLst>
                               <a:ext uri="{28A0092B-C50C-407E-A947-70E740481C1C}">
                                 <a14:useLocalDpi xmlns:a14="http://schemas.microsoft.com/office/drawing/2010/main" val="0"/>
@@ -34986,14 +35773,27 @@
             <w:r>
               <w:t xml:space="preserve">Figure </w:t>
             </w:r>
-            <w:fldSimple w:instr=" SEQ Figure \* ARABIC ">
-              <w:r>
-                <w:rPr>
-                  <w:noProof/>
-                </w:rPr>
-                <w:t>26</w:t>
-              </w:r>
-            </w:fldSimple>
+            <w:r>
+              <w:fldChar w:fldCharType="begin"/>
+            </w:r>
+            <w:r>
+              <w:instrText xml:space="preserve"> SEQ Figure \* ARABIC </w:instrText>
+            </w:r>
+            <w:r>
+              <w:fldChar w:fldCharType="separate"/>
+            </w:r>
+            <w:r>
+              <w:rPr>
+                <w:noProof/>
+              </w:rPr>
+              <w:t>26</w:t>
+            </w:r>
+            <w:r>
+              <w:rPr>
+                <w:noProof/>
+              </w:rPr>
+              <w:fldChar w:fldCharType="end"/>
+            </w:r>
             <w:r>
               <w:t xml:space="preserve"> Create Attendance Sheet section in </w:t>
             </w:r>
@@ -35057,7 +35857,7 @@
                           </pic:cNvPicPr>
                         </pic:nvPicPr>
                         <pic:blipFill>
-                          <a:blip r:embed="rId34" cstate="print">
+                          <a:blip r:embed="rId35" cstate="print">
                             <a:extLst>
                               <a:ext uri="{28A0092B-C50C-407E-A947-70E740481C1C}">
                                 <a14:useLocalDpi xmlns:a14="http://schemas.microsoft.com/office/drawing/2010/main" val="0"/>
@@ -35096,14 +35896,27 @@
             <w:r>
               <w:t xml:space="preserve">Figure </w:t>
             </w:r>
-            <w:fldSimple w:instr=" SEQ Figure \* ARABIC ">
-              <w:r>
-                <w:rPr>
-                  <w:noProof/>
-                </w:rPr>
-                <w:t>27</w:t>
-              </w:r>
-            </w:fldSimple>
+            <w:r>
+              <w:fldChar w:fldCharType="begin"/>
+            </w:r>
+            <w:r>
+              <w:instrText xml:space="preserve"> SEQ Figure \* ARABIC </w:instrText>
+            </w:r>
+            <w:r>
+              <w:fldChar w:fldCharType="separate"/>
+            </w:r>
+            <w:r>
+              <w:rPr>
+                <w:noProof/>
+              </w:rPr>
+              <w:t>27</w:t>
+            </w:r>
+            <w:r>
+              <w:rPr>
+                <w:noProof/>
+              </w:rPr>
+              <w:fldChar w:fldCharType="end"/>
+            </w:r>
             <w:r>
               <w:t xml:space="preserve"> Update Attendance Sheet in </w:t>
             </w:r>
@@ -35172,7 +35985,7 @@
                           </pic:cNvPicPr>
                         </pic:nvPicPr>
                         <pic:blipFill>
-                          <a:blip r:embed="rId35" cstate="print">
+                          <a:blip r:embed="rId36" cstate="print">
                             <a:extLst>
                               <a:ext uri="{28A0092B-C50C-407E-A947-70E740481C1C}">
                                 <a14:useLocalDpi xmlns:a14="http://schemas.microsoft.com/office/drawing/2010/main" val="0"/>
@@ -35211,14 +36024,27 @@
             <w:r>
               <w:t xml:space="preserve">Figure </w:t>
             </w:r>
-            <w:fldSimple w:instr=" SEQ Figure \* ARABIC ">
-              <w:r>
-                <w:rPr>
-                  <w:noProof/>
-                </w:rPr>
-                <w:t>28</w:t>
-              </w:r>
-            </w:fldSimple>
+            <w:r>
+              <w:fldChar w:fldCharType="begin"/>
+            </w:r>
+            <w:r>
+              <w:instrText xml:space="preserve"> SEQ Figure \* ARABIC </w:instrText>
+            </w:r>
+            <w:r>
+              <w:fldChar w:fldCharType="separate"/>
+            </w:r>
+            <w:r>
+              <w:rPr>
+                <w:noProof/>
+              </w:rPr>
+              <w:t>28</w:t>
+            </w:r>
+            <w:r>
+              <w:rPr>
+                <w:noProof/>
+              </w:rPr>
+              <w:fldChar w:fldCharType="end"/>
+            </w:r>
             <w:r>
               <w:t xml:space="preserve"> Take Attendance Sheet in </w:t>
             </w:r>
@@ -35282,7 +36108,7 @@
                           </pic:cNvPicPr>
                         </pic:nvPicPr>
                         <pic:blipFill>
-                          <a:blip r:embed="rId36" cstate="print">
+                          <a:blip r:embed="rId37" cstate="print">
                             <a:extLst>
                               <a:ext uri="{28A0092B-C50C-407E-A947-70E740481C1C}">
                                 <a14:useLocalDpi xmlns:a14="http://schemas.microsoft.com/office/drawing/2010/main" val="0"/>
@@ -35321,14 +36147,27 @@
             <w:r>
               <w:t xml:space="preserve">Figure </w:t>
             </w:r>
-            <w:fldSimple w:instr=" SEQ Figure \* ARABIC ">
-              <w:r>
-                <w:rPr>
-                  <w:noProof/>
-                </w:rPr>
-                <w:t>29</w:t>
-              </w:r>
-            </w:fldSimple>
+            <w:r>
+              <w:fldChar w:fldCharType="begin"/>
+            </w:r>
+            <w:r>
+              <w:instrText xml:space="preserve"> SEQ Figure \* ARABIC </w:instrText>
+            </w:r>
+            <w:r>
+              <w:fldChar w:fldCharType="separate"/>
+            </w:r>
+            <w:r>
+              <w:rPr>
+                <w:noProof/>
+              </w:rPr>
+              <w:t>29</w:t>
+            </w:r>
+            <w:r>
+              <w:rPr>
+                <w:noProof/>
+              </w:rPr>
+              <w:fldChar w:fldCharType="end"/>
+            </w:r>
             <w:r>
               <w:t xml:space="preserve"> Personal Tutor Section in </w:t>
             </w:r>
@@ -35397,7 +36236,7 @@
                           </pic:cNvPicPr>
                         </pic:nvPicPr>
                         <pic:blipFill>
-                          <a:blip r:embed="rId37" cstate="print">
+                          <a:blip r:embed="rId38" cstate="print">
                             <a:extLst>
                               <a:ext uri="{28A0092B-C50C-407E-A947-70E740481C1C}">
                                 <a14:useLocalDpi xmlns:a14="http://schemas.microsoft.com/office/drawing/2010/main" val="0"/>
@@ -35436,14 +36275,27 @@
             <w:r>
               <w:t xml:space="preserve">Figure </w:t>
             </w:r>
-            <w:fldSimple w:instr=" SEQ Figure \* ARABIC ">
-              <w:r>
-                <w:rPr>
-                  <w:noProof/>
-                </w:rPr>
-                <w:t>30</w:t>
-              </w:r>
-            </w:fldSimple>
+            <w:r>
+              <w:fldChar w:fldCharType="begin"/>
+            </w:r>
+            <w:r>
+              <w:instrText xml:space="preserve"> SEQ Figure \* ARABIC </w:instrText>
+            </w:r>
+            <w:r>
+              <w:fldChar w:fldCharType="separate"/>
+            </w:r>
+            <w:r>
+              <w:rPr>
+                <w:noProof/>
+              </w:rPr>
+              <w:t>30</w:t>
+            </w:r>
+            <w:r>
+              <w:rPr>
+                <w:noProof/>
+              </w:rPr>
+              <w:fldChar w:fldCharType="end"/>
+            </w:r>
             <w:r>
               <w:t xml:space="preserve"> Archived Personal Tutor in </w:t>
             </w:r>
@@ -35507,7 +36359,7 @@
                           </pic:cNvPicPr>
                         </pic:nvPicPr>
                         <pic:blipFill>
-                          <a:blip r:embed="rId38" cstate="print">
+                          <a:blip r:embed="rId39" cstate="print">
                             <a:extLst>
                               <a:ext uri="{28A0092B-C50C-407E-A947-70E740481C1C}">
                                 <a14:useLocalDpi xmlns:a14="http://schemas.microsoft.com/office/drawing/2010/main" val="0"/>
@@ -35546,14 +36398,27 @@
             <w:r>
               <w:t xml:space="preserve">Figure </w:t>
             </w:r>
-            <w:fldSimple w:instr=" SEQ Figure \* ARABIC ">
-              <w:r>
-                <w:rPr>
-                  <w:noProof/>
-                </w:rPr>
-                <w:t>31</w:t>
-              </w:r>
-            </w:fldSimple>
+            <w:r>
+              <w:fldChar w:fldCharType="begin"/>
+            </w:r>
+            <w:r>
+              <w:instrText xml:space="preserve"> SEQ Figure \* ARABIC </w:instrText>
+            </w:r>
+            <w:r>
+              <w:fldChar w:fldCharType="separate"/>
+            </w:r>
+            <w:r>
+              <w:rPr>
+                <w:noProof/>
+              </w:rPr>
+              <w:t>31</w:t>
+            </w:r>
+            <w:r>
+              <w:rPr>
+                <w:noProof/>
+              </w:rPr>
+              <w:fldChar w:fldCharType="end"/>
+            </w:r>
             <w:r>
               <w:t xml:space="preserve"> Edit Personal Tutor Section in </w:t>
             </w:r>
@@ -35622,7 +36487,7 @@
                           </pic:cNvPicPr>
                         </pic:nvPicPr>
                         <pic:blipFill>
-                          <a:blip r:embed="rId39" cstate="print">
+                          <a:blip r:embed="rId40" cstate="print">
                             <a:extLst>
                               <a:ext uri="{28A0092B-C50C-407E-A947-70E740481C1C}">
                                 <a14:useLocalDpi xmlns:a14="http://schemas.microsoft.com/office/drawing/2010/main" val="0"/>
@@ -35661,14 +36526,27 @@
             <w:r>
               <w:t xml:space="preserve">Figure </w:t>
             </w:r>
-            <w:fldSimple w:instr=" SEQ Figure \* ARABIC ">
-              <w:r>
-                <w:rPr>
-                  <w:noProof/>
-                </w:rPr>
-                <w:t>32</w:t>
-              </w:r>
-            </w:fldSimple>
+            <w:r>
+              <w:fldChar w:fldCharType="begin"/>
+            </w:r>
+            <w:r>
+              <w:instrText xml:space="preserve"> SEQ Figure \* ARABIC </w:instrText>
+            </w:r>
+            <w:r>
+              <w:fldChar w:fldCharType="separate"/>
+            </w:r>
+            <w:r>
+              <w:rPr>
+                <w:noProof/>
+              </w:rPr>
+              <w:t>32</w:t>
+            </w:r>
+            <w:r>
+              <w:rPr>
+                <w:noProof/>
+              </w:rPr>
+              <w:fldChar w:fldCharType="end"/>
+            </w:r>
             <w:r>
               <w:t xml:space="preserve"> Assign Personal Tutor to Student Section in </w:t>
             </w:r>
@@ -35732,7 +36610,7 @@
                           </pic:cNvPicPr>
                         </pic:nvPicPr>
                         <pic:blipFill>
-                          <a:blip r:embed="rId40" cstate="print">
+                          <a:blip r:embed="rId41" cstate="print">
                             <a:extLst>
                               <a:ext uri="{28A0092B-C50C-407E-A947-70E740481C1C}">
                                 <a14:useLocalDpi xmlns:a14="http://schemas.microsoft.com/office/drawing/2010/main" val="0"/>
@@ -35771,14 +36649,27 @@
             <w:r>
               <w:t xml:space="preserve">Figure </w:t>
             </w:r>
-            <w:fldSimple w:instr=" SEQ Figure \* ARABIC ">
-              <w:r>
-                <w:rPr>
-                  <w:noProof/>
-                </w:rPr>
-                <w:t>33</w:t>
-              </w:r>
-            </w:fldSimple>
+            <w:r>
+              <w:fldChar w:fldCharType="begin"/>
+            </w:r>
+            <w:r>
+              <w:instrText xml:space="preserve"> SEQ Figure \* ARABIC </w:instrText>
+            </w:r>
+            <w:r>
+              <w:fldChar w:fldCharType="separate"/>
+            </w:r>
+            <w:r>
+              <w:rPr>
+                <w:noProof/>
+              </w:rPr>
+              <w:t>33</w:t>
+            </w:r>
+            <w:r>
+              <w:rPr>
+                <w:noProof/>
+              </w:rPr>
+              <w:fldChar w:fldCharType="end"/>
+            </w:r>
             <w:r>
               <w:t xml:space="preserve"> Timetable Section in </w:t>
             </w:r>
@@ -35847,7 +36738,7 @@
                           </pic:cNvPicPr>
                         </pic:nvPicPr>
                         <pic:blipFill>
-                          <a:blip r:embed="rId41" cstate="print">
+                          <a:blip r:embed="rId42" cstate="print">
                             <a:extLst>
                               <a:ext uri="{28A0092B-C50C-407E-A947-70E740481C1C}">
                                 <a14:useLocalDpi xmlns:a14="http://schemas.microsoft.com/office/drawing/2010/main" val="0"/>
@@ -35886,14 +36777,27 @@
             <w:r>
               <w:t xml:space="preserve">Figure </w:t>
             </w:r>
-            <w:fldSimple w:instr=" SEQ Figure \* ARABIC ">
-              <w:r>
-                <w:rPr>
-                  <w:noProof/>
-                </w:rPr>
-                <w:t>34</w:t>
-              </w:r>
-            </w:fldSimple>
+            <w:r>
+              <w:fldChar w:fldCharType="begin"/>
+            </w:r>
+            <w:r>
+              <w:instrText xml:space="preserve"> SEQ Figure \* ARABIC </w:instrText>
+            </w:r>
+            <w:r>
+              <w:fldChar w:fldCharType="separate"/>
+            </w:r>
+            <w:r>
+              <w:rPr>
+                <w:noProof/>
+              </w:rPr>
+              <w:t>34</w:t>
+            </w:r>
+            <w:r>
+              <w:rPr>
+                <w:noProof/>
+              </w:rPr>
+              <w:fldChar w:fldCharType="end"/>
+            </w:r>
             <w:r>
               <w:t xml:space="preserve"> Archived Timetable in </w:t>
             </w:r>
@@ -35957,7 +36861,7 @@
                           </pic:cNvPicPr>
                         </pic:nvPicPr>
                         <pic:blipFill>
-                          <a:blip r:embed="rId42" cstate="print">
+                          <a:blip r:embed="rId43" cstate="print">
                             <a:extLst>
                               <a:ext uri="{28A0092B-C50C-407E-A947-70E740481C1C}">
                                 <a14:useLocalDpi xmlns:a14="http://schemas.microsoft.com/office/drawing/2010/main" val="0"/>
@@ -35996,14 +36900,27 @@
             <w:r>
               <w:t xml:space="preserve">Figure </w:t>
             </w:r>
-            <w:fldSimple w:instr=" SEQ Figure \* ARABIC ">
-              <w:r>
-                <w:rPr>
-                  <w:noProof/>
-                </w:rPr>
-                <w:t>35</w:t>
-              </w:r>
-            </w:fldSimple>
+            <w:r>
+              <w:fldChar w:fldCharType="begin"/>
+            </w:r>
+            <w:r>
+              <w:instrText xml:space="preserve"> SEQ Figure \* ARABIC </w:instrText>
+            </w:r>
+            <w:r>
+              <w:fldChar w:fldCharType="separate"/>
+            </w:r>
+            <w:r>
+              <w:rPr>
+                <w:noProof/>
+              </w:rPr>
+              <w:t>35</w:t>
+            </w:r>
+            <w:r>
+              <w:rPr>
+                <w:noProof/>
+              </w:rPr>
+              <w:fldChar w:fldCharType="end"/>
+            </w:r>
             <w:r>
               <w:t xml:space="preserve"> Create Timetable Section in </w:t>
             </w:r>
@@ -36072,7 +36989,7 @@
                           </pic:cNvPicPr>
                         </pic:nvPicPr>
                         <pic:blipFill>
-                          <a:blip r:embed="rId43" cstate="print">
+                          <a:blip r:embed="rId44" cstate="print">
                             <a:extLst>
                               <a:ext uri="{28A0092B-C50C-407E-A947-70E740481C1C}">
                                 <a14:useLocalDpi xmlns:a14="http://schemas.microsoft.com/office/drawing/2010/main" val="0"/>
@@ -36111,14 +37028,27 @@
             <w:r>
               <w:t xml:space="preserve">Figure </w:t>
             </w:r>
-            <w:fldSimple w:instr=" SEQ Figure \* ARABIC ">
-              <w:r>
-                <w:rPr>
-                  <w:noProof/>
-                </w:rPr>
-                <w:t>36</w:t>
-              </w:r>
-            </w:fldSimple>
+            <w:r>
+              <w:fldChar w:fldCharType="begin"/>
+            </w:r>
+            <w:r>
+              <w:instrText xml:space="preserve"> SEQ Figure \* ARABIC </w:instrText>
+            </w:r>
+            <w:r>
+              <w:fldChar w:fldCharType="separate"/>
+            </w:r>
+            <w:r>
+              <w:rPr>
+                <w:noProof/>
+              </w:rPr>
+              <w:t>36</w:t>
+            </w:r>
+            <w:r>
+              <w:rPr>
+                <w:noProof/>
+              </w:rPr>
+              <w:fldChar w:fldCharType="end"/>
+            </w:r>
             <w:r>
               <w:t xml:space="preserve">  Update Timetable Section in </w:t>
             </w:r>
@@ -36182,7 +37112,7 @@
                           </pic:cNvPicPr>
                         </pic:nvPicPr>
                         <pic:blipFill>
-                          <a:blip r:embed="rId44" cstate="print">
+                          <a:blip r:embed="rId45" cstate="print">
                             <a:extLst>
                               <a:ext uri="{28A0092B-C50C-407E-A947-70E740481C1C}">
                                 <a14:useLocalDpi xmlns:a14="http://schemas.microsoft.com/office/drawing/2010/main" val="0"/>
@@ -36221,14 +37151,27 @@
             <w:r>
               <w:t xml:space="preserve">Figure </w:t>
             </w:r>
-            <w:fldSimple w:instr=" SEQ Figure \* ARABIC ">
-              <w:r>
-                <w:rPr>
-                  <w:noProof/>
-                </w:rPr>
-                <w:t>37</w:t>
-              </w:r>
-            </w:fldSimple>
+            <w:r>
+              <w:fldChar w:fldCharType="begin"/>
+            </w:r>
+            <w:r>
+              <w:instrText xml:space="preserve"> SEQ Figure \* ARABIC </w:instrText>
+            </w:r>
+            <w:r>
+              <w:fldChar w:fldCharType="separate"/>
+            </w:r>
+            <w:r>
+              <w:rPr>
+                <w:noProof/>
+              </w:rPr>
+              <w:t>37</w:t>
+            </w:r>
+            <w:r>
+              <w:rPr>
+                <w:noProof/>
+              </w:rPr>
+              <w:fldChar w:fldCharType="end"/>
+            </w:r>
             <w:r>
               <w:t xml:space="preserve"> Diary Section in </w:t>
             </w:r>
@@ -36297,7 +37240,7 @@
                           </pic:cNvPicPr>
                         </pic:nvPicPr>
                         <pic:blipFill>
-                          <a:blip r:embed="rId45" cstate="print">
+                          <a:blip r:embed="rId46" cstate="print">
                             <a:extLst>
                               <a:ext uri="{28A0092B-C50C-407E-A947-70E740481C1C}">
                                 <a14:useLocalDpi xmlns:a14="http://schemas.microsoft.com/office/drawing/2010/main" val="0"/>
@@ -36336,14 +37279,27 @@
             <w:r>
               <w:t xml:space="preserve">Figure </w:t>
             </w:r>
-            <w:fldSimple w:instr=" SEQ Figure \* ARABIC ">
-              <w:r>
-                <w:rPr>
-                  <w:noProof/>
-                </w:rPr>
-                <w:t>38</w:t>
-              </w:r>
-            </w:fldSimple>
+            <w:r>
+              <w:fldChar w:fldCharType="begin"/>
+            </w:r>
+            <w:r>
+              <w:instrText xml:space="preserve"> SEQ Figure \* ARABIC </w:instrText>
+            </w:r>
+            <w:r>
+              <w:fldChar w:fldCharType="separate"/>
+            </w:r>
+            <w:r>
+              <w:rPr>
+                <w:noProof/>
+              </w:rPr>
+              <w:t>38</w:t>
+            </w:r>
+            <w:r>
+              <w:rPr>
+                <w:noProof/>
+              </w:rPr>
+              <w:fldChar w:fldCharType="end"/>
+            </w:r>
             <w:r>
               <w:t xml:space="preserve"> Archived Diaries in </w:t>
             </w:r>
@@ -36407,7 +37363,7 @@
                           </pic:cNvPicPr>
                         </pic:nvPicPr>
                         <pic:blipFill>
-                          <a:blip r:embed="rId46" cstate="print">
+                          <a:blip r:embed="rId47" cstate="print">
                             <a:extLst>
                               <a:ext uri="{28A0092B-C50C-407E-A947-70E740481C1C}">
                                 <a14:useLocalDpi xmlns:a14="http://schemas.microsoft.com/office/drawing/2010/main" val="0"/>
@@ -36446,14 +37402,27 @@
             <w:r>
               <w:t xml:space="preserve">Figure </w:t>
             </w:r>
-            <w:fldSimple w:instr=" SEQ Figure \* ARABIC ">
-              <w:r>
-                <w:rPr>
-                  <w:noProof/>
-                </w:rPr>
-                <w:t>39</w:t>
-              </w:r>
-            </w:fldSimple>
+            <w:r>
+              <w:fldChar w:fldCharType="begin"/>
+            </w:r>
+            <w:r>
+              <w:instrText xml:space="preserve"> SEQ Figure \* ARABIC </w:instrText>
+            </w:r>
+            <w:r>
+              <w:fldChar w:fldCharType="separate"/>
+            </w:r>
+            <w:r>
+              <w:rPr>
+                <w:noProof/>
+              </w:rPr>
+              <w:t>39</w:t>
+            </w:r>
+            <w:r>
+              <w:rPr>
+                <w:noProof/>
+              </w:rPr>
+              <w:fldChar w:fldCharType="end"/>
+            </w:r>
             <w:r>
               <w:t xml:space="preserve"> Create Diary Section in </w:t>
             </w:r>
@@ -36522,7 +37491,7 @@
                           </pic:cNvPicPr>
                         </pic:nvPicPr>
                         <pic:blipFill>
-                          <a:blip r:embed="rId47" cstate="print">
+                          <a:blip r:embed="rId48" cstate="print">
                             <a:extLst>
                               <a:ext uri="{28A0092B-C50C-407E-A947-70E740481C1C}">
                                 <a14:useLocalDpi xmlns:a14="http://schemas.microsoft.com/office/drawing/2010/main" val="0"/>
@@ -36561,14 +37530,27 @@
             <w:r>
               <w:t xml:space="preserve">Figure </w:t>
             </w:r>
-            <w:fldSimple w:instr=" SEQ Figure \* ARABIC ">
-              <w:r>
-                <w:rPr>
-                  <w:noProof/>
-                </w:rPr>
-                <w:t>40</w:t>
-              </w:r>
-            </w:fldSimple>
+            <w:r>
+              <w:fldChar w:fldCharType="begin"/>
+            </w:r>
+            <w:r>
+              <w:instrText xml:space="preserve"> SEQ Figure \* ARABIC </w:instrText>
+            </w:r>
+            <w:r>
+              <w:fldChar w:fldCharType="separate"/>
+            </w:r>
+            <w:r>
+              <w:rPr>
+                <w:noProof/>
+              </w:rPr>
+              <w:t>40</w:t>
+            </w:r>
+            <w:r>
+              <w:rPr>
+                <w:noProof/>
+              </w:rPr>
+              <w:fldChar w:fldCharType="end"/>
+            </w:r>
             <w:r>
               <w:t xml:space="preserve"> Update Diary in </w:t>
             </w:r>
@@ -36632,7 +37614,7 @@
                           </pic:cNvPicPr>
                         </pic:nvPicPr>
                         <pic:blipFill>
-                          <a:blip r:embed="rId48" cstate="print">
+                          <a:blip r:embed="rId49" cstate="print">
                             <a:extLst>
                               <a:ext uri="{28A0092B-C50C-407E-A947-70E740481C1C}">
                                 <a14:useLocalDpi xmlns:a14="http://schemas.microsoft.com/office/drawing/2010/main" val="0"/>
@@ -36671,14 +37653,27 @@
             <w:r>
               <w:t xml:space="preserve">Figure </w:t>
             </w:r>
-            <w:fldSimple w:instr=" SEQ Figure \* ARABIC ">
-              <w:r>
-                <w:rPr>
-                  <w:noProof/>
-                </w:rPr>
-                <w:t>41</w:t>
-              </w:r>
-            </w:fldSimple>
+            <w:r>
+              <w:fldChar w:fldCharType="begin"/>
+            </w:r>
+            <w:r>
+              <w:instrText xml:space="preserve"> SEQ Figure \* ARABIC </w:instrText>
+            </w:r>
+            <w:r>
+              <w:fldChar w:fldCharType="separate"/>
+            </w:r>
+            <w:r>
+              <w:rPr>
+                <w:noProof/>
+              </w:rPr>
+              <w:t>41</w:t>
+            </w:r>
+            <w:r>
+              <w:rPr>
+                <w:noProof/>
+              </w:rPr>
+              <w:fldChar w:fldCharType="end"/>
+            </w:r>
             <w:r>
               <w:t xml:space="preserve"> Generate Report Section in </w:t>
             </w:r>
@@ -36747,7 +37742,7 @@
                           </pic:cNvPicPr>
                         </pic:nvPicPr>
                         <pic:blipFill>
-                          <a:blip r:embed="rId49" cstate="print">
+                          <a:blip r:embed="rId50" cstate="print">
                             <a:extLst>
                               <a:ext uri="{28A0092B-C50C-407E-A947-70E740481C1C}">
                                 <a14:useLocalDpi xmlns:a14="http://schemas.microsoft.com/office/drawing/2010/main" val="0"/>
@@ -36786,14 +37781,27 @@
             <w:r>
               <w:t xml:space="preserve">Figure </w:t>
             </w:r>
-            <w:fldSimple w:instr=" SEQ Figure \* ARABIC ">
-              <w:r>
-                <w:rPr>
-                  <w:noProof/>
-                </w:rPr>
-                <w:t>42</w:t>
-              </w:r>
-            </w:fldSimple>
+            <w:r>
+              <w:fldChar w:fldCharType="begin"/>
+            </w:r>
+            <w:r>
+              <w:instrText xml:space="preserve"> SEQ Figure \* ARABIC </w:instrText>
+            </w:r>
+            <w:r>
+              <w:fldChar w:fldCharType="separate"/>
+            </w:r>
+            <w:r>
+              <w:rPr>
+                <w:noProof/>
+              </w:rPr>
+              <w:t>42</w:t>
+            </w:r>
+            <w:r>
+              <w:rPr>
+                <w:noProof/>
+              </w:rPr>
+              <w:fldChar w:fldCharType="end"/>
+            </w:r>
             <w:r>
               <w:t xml:space="preserve"> View Report Section in </w:t>
             </w:r>
@@ -37293,114 +38301,6 @@
                       <pic:pic xmlns:pic="http://schemas.openxmlformats.org/drawingml/2006/picture">
                         <pic:nvPicPr>
                           <pic:cNvPr id="54" name="Picture 54" descr="Graphical user interface&#10;&#10;Description automatically generated"/>
-                          <pic:cNvPicPr>
-                            <a:picLocks noChangeAspect="1" noChangeArrowheads="1"/>
-                          </pic:cNvPicPr>
-                        </pic:nvPicPr>
-                        <pic:blipFill>
-                          <a:blip r:embed="rId50" cstate="print">
-                            <a:extLst>
-                              <a:ext uri="{28A0092B-C50C-407E-A947-70E740481C1C}">
-                                <a14:useLocalDpi xmlns:a14="http://schemas.microsoft.com/office/drawing/2010/main" val="0"/>
-                              </a:ext>
-                            </a:extLst>
-                          </a:blip>
-                          <a:srcRect/>
-                          <a:stretch>
-                            <a:fillRect/>
-                          </a:stretch>
-                        </pic:blipFill>
-                        <pic:spPr bwMode="auto">
-                          <a:xfrm>
-                            <a:off x="0" y="0"/>
-                            <a:ext cx="5543550" cy="3343275"/>
-                          </a:xfrm>
-                          <a:prstGeom prst="rect">
-                            <a:avLst/>
-                          </a:prstGeom>
-                          <a:noFill/>
-                          <a:ln>
-                            <a:noFill/>
-                          </a:ln>
-                        </pic:spPr>
-                      </pic:pic>
-                    </a:graphicData>
-                  </a:graphic>
-                </wp:inline>
-              </w:drawing>
-            </w:r>
-          </w:p>
-          <w:p>
-            <w:pPr>
-              <w:pStyle w:val="Caption"/>
-            </w:pPr>
-            <w:r>
-              <w:t xml:space="preserve">Figure </w:t>
-            </w:r>
-            <w:fldSimple w:instr=" SEQ Figure \* ARABIC ">
-              <w:r>
-                <w:rPr>
-                  <w:noProof/>
-                </w:rPr>
-                <w:t>43</w:t>
-              </w:r>
-            </w:fldSimple>
-            <w:r>
-              <w:t xml:space="preserve"> Courses section in Student Portal</w:t>
-            </w:r>
-          </w:p>
-        </w:tc>
-      </w:tr>
-    </w:tbl>
-    <w:p>
-      <w:pPr>
-        <w:pStyle w:val="ListParagraph"/>
-        <w:spacing w:after="160" w:line="259" w:lineRule="auto"/>
-        <w:rPr>
-          <w:rFonts w:ascii="Times New Roman" w:hAnsi="Times New Roman" w:cs="Times New Roman"/>
-          <w:lang w:val="en-GB"/>
-        </w:rPr>
-      </w:pPr>
-    </w:p>
-    <w:tbl>
-      <w:tblPr>
-        <w:tblStyle w:val="TableGrid"/>
-        <w:tblW w:w="0" w:type="auto"/>
-        <w:tblInd w:w="720" w:type="dxa"/>
-        <w:tblLook w:val="04A0" w:firstRow="1" w:lastRow="0" w:firstColumn="1" w:lastColumn="0" w:noHBand="0" w:noVBand="1"/>
-      </w:tblPr>
-      <w:tblGrid>
-        <w:gridCol w:w="8856"/>
-      </w:tblGrid>
-      <w:tr>
-        <w:tc>
-          <w:tcPr>
-            <w:tcW w:w="8856" w:type="dxa"/>
-          </w:tcPr>
-          <w:p>
-            <w:pPr>
-              <w:pStyle w:val="ListParagraph"/>
-              <w:keepNext/>
-              <w:spacing w:after="160" w:line="259" w:lineRule="auto"/>
-              <w:ind w:left="0"/>
-            </w:pPr>
-            <w:r>
-              <w:rPr>
-                <w:noProof/>
-              </w:rPr>
-              <w:drawing>
-                <wp:inline distT="0" distB="0" distL="0" distR="0" wp14:anchorId="27360390" wp14:editId="5E336CE0">
-                  <wp:extent cx="5543550" cy="3343275"/>
-                  <wp:effectExtent l="0" t="0" r="0" b="9525"/>
-                  <wp:docPr id="55" name="Picture 55" descr="Graphical user interface&#10;&#10;Description automatically generated with medium confidence"/>
-                  <wp:cNvGraphicFramePr>
-                    <a:graphicFrameLocks xmlns:a="http://schemas.openxmlformats.org/drawingml/2006/main" noChangeAspect="1"/>
-                  </wp:cNvGraphicFramePr>
-                  <a:graphic xmlns:a="http://schemas.openxmlformats.org/drawingml/2006/main">
-                    <a:graphicData uri="http://schemas.openxmlformats.org/drawingml/2006/picture">
-                      <pic:pic xmlns:pic="http://schemas.openxmlformats.org/drawingml/2006/picture">
-                        <pic:nvPicPr>
-                          <pic:cNvPr id="55" name="Picture 55" descr="Graphical user interface&#10;&#10;Description automatically generated with medium confidence"/>
                           <pic:cNvPicPr>
                             <a:picLocks noChangeAspect="1" noChangeArrowheads="1"/>
                           </pic:cNvPicPr>
@@ -37445,14 +38345,148 @@
             <w:r>
               <w:t xml:space="preserve">Figure </w:t>
             </w:r>
-            <w:fldSimple w:instr=" SEQ Figure \* ARABIC ">
-              <w:r>
-                <w:rPr>
-                  <w:noProof/>
-                </w:rPr>
-                <w:t>44</w:t>
-              </w:r>
-            </w:fldSimple>
+            <w:r>
+              <w:fldChar w:fldCharType="begin"/>
+            </w:r>
+            <w:r>
+              <w:instrText xml:space="preserve"> SEQ Figure \* ARABIC </w:instrText>
+            </w:r>
+            <w:r>
+              <w:fldChar w:fldCharType="separate"/>
+            </w:r>
+            <w:r>
+              <w:rPr>
+                <w:noProof/>
+              </w:rPr>
+              <w:t>43</w:t>
+            </w:r>
+            <w:r>
+              <w:rPr>
+                <w:noProof/>
+              </w:rPr>
+              <w:fldChar w:fldCharType="end"/>
+            </w:r>
+            <w:r>
+              <w:t xml:space="preserve"> Courses section in Student Portal</w:t>
+            </w:r>
+          </w:p>
+        </w:tc>
+      </w:tr>
+    </w:tbl>
+    <w:p>
+      <w:pPr>
+        <w:pStyle w:val="ListParagraph"/>
+        <w:spacing w:after="160" w:line="259" w:lineRule="auto"/>
+        <w:rPr>
+          <w:rFonts w:ascii="Times New Roman" w:hAnsi="Times New Roman" w:cs="Times New Roman"/>
+          <w:lang w:val="en-GB"/>
+        </w:rPr>
+      </w:pPr>
+    </w:p>
+    <w:tbl>
+      <w:tblPr>
+        <w:tblStyle w:val="TableGrid"/>
+        <w:tblW w:w="0" w:type="auto"/>
+        <w:tblInd w:w="720" w:type="dxa"/>
+        <w:tblLook w:val="04A0" w:firstRow="1" w:lastRow="0" w:firstColumn="1" w:lastColumn="0" w:noHBand="0" w:noVBand="1"/>
+      </w:tblPr>
+      <w:tblGrid>
+        <w:gridCol w:w="8856"/>
+      </w:tblGrid>
+      <w:tr>
+        <w:tc>
+          <w:tcPr>
+            <w:tcW w:w="8856" w:type="dxa"/>
+          </w:tcPr>
+          <w:p>
+            <w:pPr>
+              <w:pStyle w:val="ListParagraph"/>
+              <w:keepNext/>
+              <w:spacing w:after="160" w:line="259" w:lineRule="auto"/>
+              <w:ind w:left="0"/>
+            </w:pPr>
+            <w:r>
+              <w:rPr>
+                <w:noProof/>
+              </w:rPr>
+              <w:drawing>
+                <wp:inline distT="0" distB="0" distL="0" distR="0" wp14:anchorId="27360390" wp14:editId="5E336CE0">
+                  <wp:extent cx="5543550" cy="3343275"/>
+                  <wp:effectExtent l="0" t="0" r="0" b="9525"/>
+                  <wp:docPr id="55" name="Picture 55" descr="Graphical user interface&#10;&#10;Description automatically generated with medium confidence"/>
+                  <wp:cNvGraphicFramePr>
+                    <a:graphicFrameLocks xmlns:a="http://schemas.openxmlformats.org/drawingml/2006/main" noChangeAspect="1"/>
+                  </wp:cNvGraphicFramePr>
+                  <a:graphic xmlns:a="http://schemas.openxmlformats.org/drawingml/2006/main">
+                    <a:graphicData uri="http://schemas.openxmlformats.org/drawingml/2006/picture">
+                      <pic:pic xmlns:pic="http://schemas.openxmlformats.org/drawingml/2006/picture">
+                        <pic:nvPicPr>
+                          <pic:cNvPr id="55" name="Picture 55" descr="Graphical user interface&#10;&#10;Description automatically generated with medium confidence"/>
+                          <pic:cNvPicPr>
+                            <a:picLocks noChangeAspect="1" noChangeArrowheads="1"/>
+                          </pic:cNvPicPr>
+                        </pic:nvPicPr>
+                        <pic:blipFill>
+                          <a:blip r:embed="rId52" cstate="print">
+                            <a:extLst>
+                              <a:ext uri="{28A0092B-C50C-407E-A947-70E740481C1C}">
+                                <a14:useLocalDpi xmlns:a14="http://schemas.microsoft.com/office/drawing/2010/main" val="0"/>
+                              </a:ext>
+                            </a:extLst>
+                          </a:blip>
+                          <a:srcRect/>
+                          <a:stretch>
+                            <a:fillRect/>
+                          </a:stretch>
+                        </pic:blipFill>
+                        <pic:spPr bwMode="auto">
+                          <a:xfrm>
+                            <a:off x="0" y="0"/>
+                            <a:ext cx="5543550" cy="3343275"/>
+                          </a:xfrm>
+                          <a:prstGeom prst="rect">
+                            <a:avLst/>
+                          </a:prstGeom>
+                          <a:noFill/>
+                          <a:ln>
+                            <a:noFill/>
+                          </a:ln>
+                        </pic:spPr>
+                      </pic:pic>
+                    </a:graphicData>
+                  </a:graphic>
+                </wp:inline>
+              </w:drawing>
+            </w:r>
+          </w:p>
+          <w:p>
+            <w:pPr>
+              <w:pStyle w:val="Caption"/>
+            </w:pPr>
+            <w:r>
+              <w:t xml:space="preserve">Figure </w:t>
+            </w:r>
+            <w:r>
+              <w:fldChar w:fldCharType="begin"/>
+            </w:r>
+            <w:r>
+              <w:instrText xml:space="preserve"> SEQ Figure \* ARABIC </w:instrText>
+            </w:r>
+            <w:r>
+              <w:fldChar w:fldCharType="separate"/>
+            </w:r>
+            <w:r>
+              <w:rPr>
+                <w:noProof/>
+              </w:rPr>
+              <w:t>44</w:t>
+            </w:r>
+            <w:r>
+              <w:rPr>
+                <w:noProof/>
+              </w:rPr>
+              <w:fldChar w:fldCharType="end"/>
+            </w:r>
             <w:r>
               <w:t xml:space="preserve"> Module Section in </w:t>
             </w:r>
@@ -37518,7 +38552,7 @@
                           </pic:cNvPicPr>
                         </pic:nvPicPr>
                         <pic:blipFill>
-                          <a:blip r:embed="rId52" cstate="print">
+                          <a:blip r:embed="rId53" cstate="print">
                             <a:extLst>
                               <a:ext uri="{28A0092B-C50C-407E-A947-70E740481C1C}">
                                 <a14:useLocalDpi xmlns:a14="http://schemas.microsoft.com/office/drawing/2010/main" val="0"/>
@@ -37556,14 +38590,27 @@
             <w:r>
               <w:t xml:space="preserve">Figure </w:t>
             </w:r>
-            <w:fldSimple w:instr=" SEQ Figure \* ARABIC ">
-              <w:r>
-                <w:rPr>
-                  <w:noProof/>
-                </w:rPr>
-                <w:t>45</w:t>
-              </w:r>
-            </w:fldSimple>
+            <w:r>
+              <w:fldChar w:fldCharType="begin"/>
+            </w:r>
+            <w:r>
+              <w:instrText xml:space="preserve"> SEQ Figure \* ARABIC </w:instrText>
+            </w:r>
+            <w:r>
+              <w:fldChar w:fldCharType="separate"/>
+            </w:r>
+            <w:r>
+              <w:rPr>
+                <w:noProof/>
+              </w:rPr>
+              <w:t>45</w:t>
+            </w:r>
+            <w:r>
+              <w:rPr>
+                <w:noProof/>
+              </w:rPr>
+              <w:fldChar w:fldCharType="end"/>
+            </w:r>
             <w:r>
               <w:t xml:space="preserve"> Module Material Section in </w:t>
             </w:r>
@@ -37628,7 +38675,7 @@
                           </pic:cNvPicPr>
                         </pic:nvPicPr>
                         <pic:blipFill>
-                          <a:blip r:embed="rId53" cstate="print">
+                          <a:blip r:embed="rId54" cstate="print">
                             <a:extLst>
                               <a:ext uri="{28A0092B-C50C-407E-A947-70E740481C1C}">
                                 <a14:useLocalDpi xmlns:a14="http://schemas.microsoft.com/office/drawing/2010/main" val="0"/>
@@ -37667,14 +38714,27 @@
             <w:r>
               <w:t xml:space="preserve">Figure </w:t>
             </w:r>
-            <w:fldSimple w:instr=" SEQ Figure \* ARABIC ">
-              <w:r>
-                <w:rPr>
-                  <w:noProof/>
-                </w:rPr>
-                <w:t>46</w:t>
-              </w:r>
-            </w:fldSimple>
+            <w:r>
+              <w:fldChar w:fldCharType="begin"/>
+            </w:r>
+            <w:r>
+              <w:instrText xml:space="preserve"> SEQ Figure \* ARABIC </w:instrText>
+            </w:r>
+            <w:r>
+              <w:fldChar w:fldCharType="separate"/>
+            </w:r>
+            <w:r>
+              <w:rPr>
+                <w:noProof/>
+              </w:rPr>
+              <w:t>46</w:t>
+            </w:r>
+            <w:r>
+              <w:rPr>
+                <w:noProof/>
+              </w:rPr>
+              <w:fldChar w:fldCharType="end"/>
+            </w:r>
             <w:r>
               <w:t xml:space="preserve"> Assignment Section in </w:t>
             </w:r>
@@ -37740,7 +38800,7 @@
                           </pic:cNvPicPr>
                         </pic:nvPicPr>
                         <pic:blipFill>
-                          <a:blip r:embed="rId54" cstate="print">
+                          <a:blip r:embed="rId55" cstate="print">
                             <a:extLst>
                               <a:ext uri="{28A0092B-C50C-407E-A947-70E740481C1C}">
                                 <a14:useLocalDpi xmlns:a14="http://schemas.microsoft.com/office/drawing/2010/main" val="0"/>
@@ -37778,14 +38838,27 @@
             <w:r>
               <w:t xml:space="preserve">Figure </w:t>
             </w:r>
-            <w:fldSimple w:instr=" SEQ Figure \* ARABIC ">
-              <w:r>
-                <w:rPr>
-                  <w:noProof/>
-                </w:rPr>
-                <w:t>47</w:t>
-              </w:r>
-            </w:fldSimple>
+            <w:r>
+              <w:fldChar w:fldCharType="begin"/>
+            </w:r>
+            <w:r>
+              <w:instrText xml:space="preserve"> SEQ Figure \* ARABIC </w:instrText>
+            </w:r>
+            <w:r>
+              <w:fldChar w:fldCharType="separate"/>
+            </w:r>
+            <w:r>
+              <w:rPr>
+                <w:noProof/>
+              </w:rPr>
+              <w:t>47</w:t>
+            </w:r>
+            <w:r>
+              <w:rPr>
+                <w:noProof/>
+              </w:rPr>
+              <w:fldChar w:fldCharType="end"/>
+            </w:r>
             <w:r>
               <w:t xml:space="preserve"> Submit Assignment Section in </w:t>
             </w:r>
@@ -37850,7 +38923,7 @@
                           </pic:cNvPicPr>
                         </pic:nvPicPr>
                         <pic:blipFill>
-                          <a:blip r:embed="rId55" cstate="print">
+                          <a:blip r:embed="rId56" cstate="print">
                             <a:extLst>
                               <a:ext uri="{28A0092B-C50C-407E-A947-70E740481C1C}">
                                 <a14:useLocalDpi xmlns:a14="http://schemas.microsoft.com/office/drawing/2010/main" val="0"/>
@@ -37889,14 +38962,27 @@
             <w:r>
               <w:t xml:space="preserve">Figure </w:t>
             </w:r>
-            <w:fldSimple w:instr=" SEQ Figure \* ARABIC ">
-              <w:r>
-                <w:rPr>
-                  <w:noProof/>
-                </w:rPr>
-                <w:t>48</w:t>
-              </w:r>
-            </w:fldSimple>
+            <w:r>
+              <w:fldChar w:fldCharType="begin"/>
+            </w:r>
+            <w:r>
+              <w:instrText xml:space="preserve"> SEQ Figure \* ARABIC </w:instrText>
+            </w:r>
+            <w:r>
+              <w:fldChar w:fldCharType="separate"/>
+            </w:r>
+            <w:r>
+              <w:rPr>
+                <w:noProof/>
+              </w:rPr>
+              <w:t>48</w:t>
+            </w:r>
+            <w:r>
+              <w:rPr>
+                <w:noProof/>
+              </w:rPr>
+              <w:fldChar w:fldCharType="end"/>
+            </w:r>
             <w:r>
               <w:t xml:space="preserve"> Personal Tutor Section in </w:t>
             </w:r>
@@ -37962,7 +39048,7 @@
                           </pic:cNvPicPr>
                         </pic:nvPicPr>
                         <pic:blipFill>
-                          <a:blip r:embed="rId56" cstate="print">
+                          <a:blip r:embed="rId57" cstate="print">
                             <a:extLst>
                               <a:ext uri="{28A0092B-C50C-407E-A947-70E740481C1C}">
                                 <a14:useLocalDpi xmlns:a14="http://schemas.microsoft.com/office/drawing/2010/main" val="0"/>
@@ -38001,14 +39087,27 @@
             <w:r>
               <w:t xml:space="preserve">Figure </w:t>
             </w:r>
-            <w:fldSimple w:instr=" SEQ Figure \* ARABIC ">
-              <w:r>
-                <w:rPr>
-                  <w:noProof/>
-                </w:rPr>
-                <w:t>49</w:t>
-              </w:r>
-            </w:fldSimple>
+            <w:r>
+              <w:fldChar w:fldCharType="begin"/>
+            </w:r>
+            <w:r>
+              <w:instrText xml:space="preserve"> SEQ Figure \* ARABIC </w:instrText>
+            </w:r>
+            <w:r>
+              <w:fldChar w:fldCharType="separate"/>
+            </w:r>
+            <w:r>
+              <w:rPr>
+                <w:noProof/>
+              </w:rPr>
+              <w:t>49</w:t>
+            </w:r>
+            <w:r>
+              <w:rPr>
+                <w:noProof/>
+              </w:rPr>
+              <w:fldChar w:fldCharType="end"/>
+            </w:r>
             <w:r>
               <w:t xml:space="preserve"> </w:t>
             </w:r>
@@ -38081,7 +39180,7 @@
                           </pic:cNvPicPr>
                         </pic:nvPicPr>
                         <pic:blipFill>
-                          <a:blip r:embed="rId57" cstate="print">
+                          <a:blip r:embed="rId58" cstate="print">
                             <a:extLst>
                               <a:ext uri="{28A0092B-C50C-407E-A947-70E740481C1C}">
                                 <a14:useLocalDpi xmlns:a14="http://schemas.microsoft.com/office/drawing/2010/main" val="0"/>
@@ -38120,14 +39219,27 @@
             <w:r>
               <w:t xml:space="preserve">Figure </w:t>
             </w:r>
-            <w:fldSimple w:instr=" SEQ Figure \* ARABIC ">
-              <w:r>
-                <w:rPr>
-                  <w:noProof/>
-                </w:rPr>
-                <w:t>50</w:t>
-              </w:r>
-            </w:fldSimple>
+            <w:r>
+              <w:fldChar w:fldCharType="begin"/>
+            </w:r>
+            <w:r>
+              <w:instrText xml:space="preserve"> SEQ Figure \* ARABIC </w:instrText>
+            </w:r>
+            <w:r>
+              <w:fldChar w:fldCharType="separate"/>
+            </w:r>
+            <w:r>
+              <w:rPr>
+                <w:noProof/>
+              </w:rPr>
+              <w:t>50</w:t>
+            </w:r>
+            <w:r>
+              <w:rPr>
+                <w:noProof/>
+              </w:rPr>
+              <w:fldChar w:fldCharType="end"/>
+            </w:r>
             <w:r>
               <w:t xml:space="preserve"> Diary Section in </w:t>
             </w:r>
@@ -38510,8 +39622,8 @@
 </file>
 
 <file path=word/numbering.xml><?xml version="1.0" encoding="utf-8"?>
-<w:numbering xmlns:wpc="http://schemas.microsoft.com/office/word/2010/wordprocessingCanvas" xmlns:cx="http://schemas.microsoft.com/office/drawing/2014/chartex" xmlns:cx1="http://schemas.microsoft.com/office/drawing/2015/9/8/chartex" xmlns:cx2="http://schemas.microsoft.com/office/drawing/2015/10/21/chartex" xmlns:cx3="http://schemas.microsoft.com/office/drawing/2016/5/9/chartex" xmlns:cx4="http://schemas.microsoft.com/office/drawing/2016/5/10/chartex" xmlns:cx5="http://schemas.microsoft.com/office/drawing/2016/5/11/chartex" xmlns:cx6="http://schemas.microsoft.com/office/drawing/2016/5/12/chartex" xmlns:cx7="http://schemas.microsoft.com/office/drawing/2016/5/13/chartex" xmlns:cx8="http://schemas.microsoft.com/office/drawing/2016/5/14/chartex" xmlns:mc="http://schemas.openxmlformats.org/markup-compatibility/2006" xmlns:aink="http://schemas.microsoft.com/office/drawing/2016/ink" xmlns:am3d="http://schemas.microsoft.com/office/drawing/2017/model3d" xmlns:o="urn:schemas-microsoft-com:office:office" xmlns:oel="http://schemas.microsoft.com/office/2019/extlst" xmlns:r="http://schemas.openxmlformats.org/officeDocument/2006/relationships" xmlns:m="http://schemas.openxmlformats.org/officeDocument/2006/math" xmlns:v="urn:schemas-microsoft-com:vml" xmlns:wp14="http://schemas.microsoft.com/office/word/2010/wordprocessingDrawing" xmlns:wp="http://schemas.openxmlformats.org/drawingml/2006/wordprocessingDrawing" xmlns:w10="urn:schemas-microsoft-com:office:word" xmlns:w="http://schemas.openxmlformats.org/wordprocessingml/2006/main" xmlns:w14="http://schemas.microsoft.com/office/word/2010/wordml" xmlns:w15="http://schemas.microsoft.com/office/word/2012/wordml" xmlns:w16cex="http://schemas.microsoft.com/office/word/2018/wordml/cex" xmlns:w16cid="http://schemas.microsoft.com/office/word/2016/wordml/cid" xmlns:w16="http://schemas.microsoft.com/office/word/2018/wordml" xmlns:w16sdtdh="http://schemas.microsoft.com/office/word/2020/wordml/sdtdatahash" xmlns:w16se="http://schemas.microsoft.com/office/word/2015/wordml/symex" xmlns:wpg="http://schemas.microsoft.com/office/word/2010/wordprocessingGroup" xmlns:wpi="http://schemas.microsoft.com/office/word/2010/wordprocessingInk" xmlns:wne="http://schemas.microsoft.com/office/word/2006/wordml" xmlns:wps="http://schemas.microsoft.com/office/word/2010/wordprocessingShape" mc:Ignorable="w14 w15 w16se w16cid w16 w16cex w16sdtdh wp14">
-  <w:abstractNum w:abstractNumId="0" w15:restartNumberingAfterBreak="0">
+<w:numbering xmlns:wpc="http://schemas.microsoft.com/office/word/2010/wordprocessingCanvas" xmlns:mc="http://schemas.openxmlformats.org/markup-compatibility/2006" xmlns:o="urn:schemas-microsoft-com:office:office" xmlns:r="http://schemas.openxmlformats.org/officeDocument/2006/relationships" xmlns:m="http://schemas.openxmlformats.org/officeDocument/2006/math" xmlns:v="urn:schemas-microsoft-com:vml" xmlns:wp14="http://schemas.microsoft.com/office/word/2010/wordprocessingDrawing" xmlns:wp="http://schemas.openxmlformats.org/drawingml/2006/wordprocessingDrawing" xmlns:w10="urn:schemas-microsoft-com:office:word" xmlns:w="http://schemas.openxmlformats.org/wordprocessingml/2006/main" xmlns:w14="http://schemas.microsoft.com/office/word/2010/wordml" xmlns:wpg="http://schemas.microsoft.com/office/word/2010/wordprocessingGroup" xmlns:wpi="http://schemas.microsoft.com/office/word/2010/wordprocessingInk" xmlns:wne="http://schemas.microsoft.com/office/word/2006/wordml" xmlns:wps="http://schemas.microsoft.com/office/word/2010/wordprocessingShape" mc:Ignorable="w14 wp14">
+  <w:abstractNum w:abstractNumId="0">
     <w:nsid w:val="00E45CD3"/>
     <w:multiLevelType w:val="hybridMultilevel"/>
     <w:tmpl w:val="14EE771A"/>
@@ -38600,7 +39712,7 @@
       </w:pPr>
     </w:lvl>
   </w:abstractNum>
-  <w:abstractNum w:abstractNumId="1" w15:restartNumberingAfterBreak="0">
+  <w:abstractNum w:abstractNumId="1">
     <w:nsid w:val="03A16513"/>
     <w:multiLevelType w:val="multilevel"/>
     <w:tmpl w:val="731EB2FC"/>
@@ -38713,7 +39825,7 @@
       </w:rPr>
     </w:lvl>
   </w:abstractNum>
-  <w:abstractNum w:abstractNumId="2" w15:restartNumberingAfterBreak="0">
+  <w:abstractNum w:abstractNumId="2">
     <w:nsid w:val="03F200AA"/>
     <w:multiLevelType w:val="hybridMultilevel"/>
     <w:tmpl w:val="38101410"/>
@@ -38802,7 +39914,7 @@
       </w:pPr>
     </w:lvl>
   </w:abstractNum>
-  <w:abstractNum w:abstractNumId="3" w15:restartNumberingAfterBreak="0">
+  <w:abstractNum w:abstractNumId="3">
     <w:nsid w:val="055F41EC"/>
     <w:multiLevelType w:val="multilevel"/>
     <w:tmpl w:val="731EB2FC"/>
@@ -38915,7 +40027,7 @@
       </w:rPr>
     </w:lvl>
   </w:abstractNum>
-  <w:abstractNum w:abstractNumId="4" w15:restartNumberingAfterBreak="0">
+  <w:abstractNum w:abstractNumId="4">
     <w:nsid w:val="08FA2216"/>
     <w:multiLevelType w:val="hybridMultilevel"/>
     <w:tmpl w:val="E124A32E"/>
@@ -39028,7 +40140,7 @@
       </w:rPr>
     </w:lvl>
   </w:abstractNum>
-  <w:abstractNum w:abstractNumId="5" w15:restartNumberingAfterBreak="0">
+  <w:abstractNum w:abstractNumId="5">
     <w:nsid w:val="0FBF36DB"/>
     <w:multiLevelType w:val="multilevel"/>
     <w:tmpl w:val="78363F0E"/>
@@ -39149,7 +40261,7 @@
       </w:rPr>
     </w:lvl>
   </w:abstractNum>
-  <w:abstractNum w:abstractNumId="6" w15:restartNumberingAfterBreak="0">
+  <w:abstractNum w:abstractNumId="6">
     <w:nsid w:val="10995F79"/>
     <w:multiLevelType w:val="hybridMultilevel"/>
     <w:tmpl w:val="F3A6AD7A"/>
@@ -39235,7 +40347,7 @@
       </w:pPr>
     </w:lvl>
   </w:abstractNum>
-  <w:abstractNum w:abstractNumId="7" w15:restartNumberingAfterBreak="0">
+  <w:abstractNum w:abstractNumId="7">
     <w:nsid w:val="25574011"/>
     <w:multiLevelType w:val="multilevel"/>
     <w:tmpl w:val="78363F0E"/>
@@ -39356,7 +40468,7 @@
       </w:rPr>
     </w:lvl>
   </w:abstractNum>
-  <w:abstractNum w:abstractNumId="8" w15:restartNumberingAfterBreak="0">
+  <w:abstractNum w:abstractNumId="8">
     <w:nsid w:val="26BD4E84"/>
     <w:multiLevelType w:val="hybridMultilevel"/>
     <w:tmpl w:val="CE7E2E62"/>
@@ -39442,7 +40554,7 @@
       </w:pPr>
     </w:lvl>
   </w:abstractNum>
-  <w:abstractNum w:abstractNumId="9" w15:restartNumberingAfterBreak="0">
+  <w:abstractNum w:abstractNumId="9">
     <w:nsid w:val="28242D6E"/>
     <w:multiLevelType w:val="hybridMultilevel"/>
     <w:tmpl w:val="1D2680E6"/>
@@ -39528,7 +40640,7 @@
       </w:pPr>
     </w:lvl>
   </w:abstractNum>
-  <w:abstractNum w:abstractNumId="10" w15:restartNumberingAfterBreak="0">
+  <w:abstractNum w:abstractNumId="10">
     <w:nsid w:val="2E900F1F"/>
     <w:multiLevelType w:val="hybridMultilevel"/>
     <w:tmpl w:val="8C3C3FFC"/>
@@ -39614,7 +40726,7 @@
       </w:pPr>
     </w:lvl>
   </w:abstractNum>
-  <w:abstractNum w:abstractNumId="11" w15:restartNumberingAfterBreak="0">
+  <w:abstractNum w:abstractNumId="11">
     <w:nsid w:val="32C272FA"/>
     <w:multiLevelType w:val="hybridMultilevel"/>
     <w:tmpl w:val="4A003086"/>
@@ -39700,7 +40812,7 @@
       </w:pPr>
     </w:lvl>
   </w:abstractNum>
-  <w:abstractNum w:abstractNumId="12" w15:restartNumberingAfterBreak="0">
+  <w:abstractNum w:abstractNumId="12">
     <w:nsid w:val="3ED82849"/>
     <w:multiLevelType w:val="multilevel"/>
     <w:tmpl w:val="04090021"/>
@@ -39813,7 +40925,7 @@
       </w:rPr>
     </w:lvl>
   </w:abstractNum>
-  <w:abstractNum w:abstractNumId="13" w15:restartNumberingAfterBreak="0">
+  <w:abstractNum w:abstractNumId="13">
     <w:nsid w:val="3ED93D60"/>
     <w:multiLevelType w:val="multilevel"/>
     <w:tmpl w:val="78363F0E"/>
@@ -39934,7 +41046,7 @@
       </w:rPr>
     </w:lvl>
   </w:abstractNum>
-  <w:abstractNum w:abstractNumId="14" w15:restartNumberingAfterBreak="0">
+  <w:abstractNum w:abstractNumId="14">
     <w:nsid w:val="3F027696"/>
     <w:multiLevelType w:val="hybridMultilevel"/>
     <w:tmpl w:val="1F02EC4E"/>
@@ -40023,7 +41135,7 @@
       </w:pPr>
     </w:lvl>
   </w:abstractNum>
-  <w:abstractNum w:abstractNumId="15" w15:restartNumberingAfterBreak="0">
+  <w:abstractNum w:abstractNumId="15">
     <w:nsid w:val="421D2027"/>
     <w:multiLevelType w:val="hybridMultilevel"/>
     <w:tmpl w:val="15F222A4"/>
@@ -40112,7 +41224,7 @@
       </w:pPr>
     </w:lvl>
   </w:abstractNum>
-  <w:abstractNum w:abstractNumId="16" w15:restartNumberingAfterBreak="0">
+  <w:abstractNum w:abstractNumId="16">
     <w:nsid w:val="48651472"/>
     <w:multiLevelType w:val="multilevel"/>
     <w:tmpl w:val="78363F0E"/>
@@ -40233,7 +41345,7 @@
       </w:rPr>
     </w:lvl>
   </w:abstractNum>
-  <w:abstractNum w:abstractNumId="17" w15:restartNumberingAfterBreak="0">
+  <w:abstractNum w:abstractNumId="17">
     <w:nsid w:val="501C14CF"/>
     <w:multiLevelType w:val="multilevel"/>
     <w:tmpl w:val="1F02EC4E"/>
@@ -40322,7 +41434,7 @@
       </w:pPr>
     </w:lvl>
   </w:abstractNum>
-  <w:abstractNum w:abstractNumId="18" w15:restartNumberingAfterBreak="0">
+  <w:abstractNum w:abstractNumId="18">
     <w:nsid w:val="51F15A5D"/>
     <w:multiLevelType w:val="hybridMultilevel"/>
     <w:tmpl w:val="CC406E90"/>
@@ -40408,7 +41520,7 @@
       </w:pPr>
     </w:lvl>
   </w:abstractNum>
-  <w:abstractNum w:abstractNumId="19" w15:restartNumberingAfterBreak="0">
+  <w:abstractNum w:abstractNumId="19">
     <w:nsid w:val="552120C5"/>
     <w:multiLevelType w:val="multilevel"/>
     <w:tmpl w:val="44861604"/>
@@ -40521,7 +41633,7 @@
       </w:rPr>
     </w:lvl>
   </w:abstractNum>
-  <w:abstractNum w:abstractNumId="20" w15:restartNumberingAfterBreak="0">
+  <w:abstractNum w:abstractNumId="20">
     <w:nsid w:val="5A3036A2"/>
     <w:multiLevelType w:val="multilevel"/>
     <w:tmpl w:val="78363F0E"/>
@@ -40642,7 +41754,125 @@
       </w:rPr>
     </w:lvl>
   </w:abstractNum>
-  <w:abstractNum w:abstractNumId="21" w15:restartNumberingAfterBreak="0">
+  <w:abstractNum w:abstractNumId="21">
+    <w:nsid w:val="5CD4002A"/>
+    <w:multiLevelType w:val="multilevel"/>
+    <w:tmpl w:val="9B826A1C"/>
+    <w:lvl w:ilvl="0">
+      <w:start w:val="1"/>
+      <w:numFmt w:val="decimal"/>
+      <w:lvlText w:val="%1."/>
+      <w:lvlJc w:val="left"/>
+      <w:pPr>
+        <w:ind w:left="1440" w:hanging="360"/>
+      </w:pPr>
+    </w:lvl>
+    <w:lvl w:ilvl="1">
+      <w:start w:val="2"/>
+      <w:numFmt w:val="decimal"/>
+      <w:isLgl/>
+      <w:lvlText w:val="%1.%2"/>
+      <w:lvlJc w:val="left"/>
+      <w:pPr>
+        <w:ind w:left="1995" w:hanging="915"/>
+      </w:pPr>
+      <w:rPr>
+        <w:rFonts w:hint="default"/>
+      </w:rPr>
+    </w:lvl>
+    <w:lvl w:ilvl="2">
+      <w:start w:val="3"/>
+      <w:numFmt w:val="decimal"/>
+      <w:isLgl/>
+      <w:lvlText w:val="%1.%2.%3"/>
+      <w:lvlJc w:val="left"/>
+      <w:pPr>
+        <w:ind w:left="1995" w:hanging="915"/>
+      </w:pPr>
+      <w:rPr>
+        <w:rFonts w:hint="default"/>
+      </w:rPr>
+    </w:lvl>
+    <w:lvl w:ilvl="3">
+      <w:start w:val="2"/>
+      <w:numFmt w:val="decimal"/>
+      <w:isLgl/>
+      <w:lvlText w:val="%1.%2.%3.%4"/>
+      <w:lvlJc w:val="left"/>
+      <w:pPr>
+        <w:ind w:left="1995" w:hanging="915"/>
+      </w:pPr>
+      <w:rPr>
+        <w:rFonts w:hint="default"/>
+      </w:rPr>
+    </w:lvl>
+    <w:lvl w:ilvl="4">
+      <w:start w:val="1"/>
+      <w:numFmt w:val="decimal"/>
+      <w:isLgl/>
+      <w:lvlText w:val="%1.%2.%3.%4.%5"/>
+      <w:lvlJc w:val="left"/>
+      <w:pPr>
+        <w:ind w:left="1170" w:hanging="1080"/>
+      </w:pPr>
+      <w:rPr>
+        <w:rFonts w:hint="default"/>
+      </w:rPr>
+    </w:lvl>
+    <w:lvl w:ilvl="5">
+      <w:start w:val="1"/>
+      <w:numFmt w:val="decimal"/>
+      <w:isLgl/>
+      <w:lvlText w:val="%1.%2.%3.%4.%5.%6"/>
+      <w:lvlJc w:val="left"/>
+      <w:pPr>
+        <w:ind w:left="2160" w:hanging="1080"/>
+      </w:pPr>
+      <w:rPr>
+        <w:rFonts w:hint="default"/>
+      </w:rPr>
+    </w:lvl>
+    <w:lvl w:ilvl="6">
+      <w:start w:val="1"/>
+      <w:numFmt w:val="decimal"/>
+      <w:isLgl/>
+      <w:lvlText w:val="%1.%2.%3.%4.%5.%6.%7"/>
+      <w:lvlJc w:val="left"/>
+      <w:pPr>
+        <w:ind w:left="2520" w:hanging="1440"/>
+      </w:pPr>
+      <w:rPr>
+        <w:rFonts w:hint="default"/>
+      </w:rPr>
+    </w:lvl>
+    <w:lvl w:ilvl="7">
+      <w:start w:val="1"/>
+      <w:numFmt w:val="decimal"/>
+      <w:isLgl/>
+      <w:lvlText w:val="%1.%2.%3.%4.%5.%6.%7.%8"/>
+      <w:lvlJc w:val="left"/>
+      <w:pPr>
+        <w:ind w:left="2520" w:hanging="1440"/>
+      </w:pPr>
+      <w:rPr>
+        <w:rFonts w:hint="default"/>
+      </w:rPr>
+    </w:lvl>
+    <w:lvl w:ilvl="8">
+      <w:start w:val="1"/>
+      <w:numFmt w:val="decimal"/>
+      <w:isLgl/>
+      <w:lvlText w:val="%1.%2.%3.%4.%5.%6.%7.%8.%9"/>
+      <w:lvlJc w:val="left"/>
+      <w:pPr>
+        <w:ind w:left="2880" w:hanging="1800"/>
+      </w:pPr>
+      <w:rPr>
+        <w:rFonts w:hint="default"/>
+      </w:rPr>
+    </w:lvl>
+  </w:abstractNum>
+  <w:abstractNum w:abstractNumId="22">
     <w:nsid w:val="693E3F0E"/>
     <w:multiLevelType w:val="hybridMultilevel"/>
     <w:tmpl w:val="77AEBB1E"/>
@@ -40728,7 +41958,7 @@
       </w:pPr>
     </w:lvl>
   </w:abstractNum>
-  <w:abstractNum w:abstractNumId="22" w15:restartNumberingAfterBreak="0">
+  <w:abstractNum w:abstractNumId="23">
     <w:nsid w:val="69AD527A"/>
     <w:multiLevelType w:val="multilevel"/>
     <w:tmpl w:val="1F02EC4E"/>
@@ -40817,7 +42047,7 @@
       </w:pPr>
     </w:lvl>
   </w:abstractNum>
-  <w:abstractNum w:abstractNumId="23" w15:restartNumberingAfterBreak="0">
+  <w:abstractNum w:abstractNumId="24">
     <w:nsid w:val="69EE2E41"/>
     <w:multiLevelType w:val="hybridMultilevel"/>
     <w:tmpl w:val="5CEE8D7C"/>
@@ -40903,7 +42133,7 @@
       </w:pPr>
     </w:lvl>
   </w:abstractNum>
-  <w:abstractNum w:abstractNumId="24" w15:restartNumberingAfterBreak="0">
+  <w:abstractNum w:abstractNumId="25">
     <w:nsid w:val="71BC0A7D"/>
     <w:multiLevelType w:val="hybridMultilevel"/>
     <w:tmpl w:val="68946EEE"/>
@@ -41016,7 +42246,7 @@
       </w:rPr>
     </w:lvl>
   </w:abstractNum>
-  <w:abstractNum w:abstractNumId="25" w15:restartNumberingAfterBreak="0">
+  <w:abstractNum w:abstractNumId="26">
     <w:nsid w:val="73F83361"/>
     <w:multiLevelType w:val="multilevel"/>
     <w:tmpl w:val="731EB2FC"/>
@@ -41129,7 +42359,7 @@
       </w:rPr>
     </w:lvl>
   </w:abstractNum>
-  <w:abstractNum w:abstractNumId="26" w15:restartNumberingAfterBreak="0">
+  <w:abstractNum w:abstractNumId="27">
     <w:nsid w:val="75133BDC"/>
     <w:multiLevelType w:val="hybridMultilevel"/>
     <w:tmpl w:val="2814E646"/>
@@ -41242,7 +42472,7 @@
       </w:rPr>
     </w:lvl>
   </w:abstractNum>
-  <w:abstractNum w:abstractNumId="27" w15:restartNumberingAfterBreak="0">
+  <w:abstractNum w:abstractNumId="28">
     <w:nsid w:val="76AA3328"/>
     <w:multiLevelType w:val="multilevel"/>
     <w:tmpl w:val="78363F0E"/>
@@ -41363,7 +42593,7 @@
       </w:rPr>
     </w:lvl>
   </w:abstractNum>
-  <w:abstractNum w:abstractNumId="28" w15:restartNumberingAfterBreak="0">
+  <w:abstractNum w:abstractNumId="29">
     <w:nsid w:val="77623B14"/>
     <w:multiLevelType w:val="multilevel"/>
     <w:tmpl w:val="44861604"/>
@@ -41476,7 +42706,7 @@
       </w:rPr>
     </w:lvl>
   </w:abstractNum>
-  <w:abstractNum w:abstractNumId="29" w15:restartNumberingAfterBreak="0">
+  <w:abstractNum w:abstractNumId="30">
     <w:nsid w:val="7E554D23"/>
     <w:multiLevelType w:val="multilevel"/>
     <w:tmpl w:val="78363F0E"/>
@@ -41597,101 +42827,104 @@
       </w:rPr>
     </w:lvl>
   </w:abstractNum>
-  <w:num w:numId="1" w16cid:durableId="891767987">
+  <w:num w:numId="1">
     <w:abstractNumId w:val="4"/>
   </w:num>
-  <w:num w:numId="2" w16cid:durableId="75134981">
+  <w:num w:numId="2">
     <w:abstractNumId w:val="18"/>
   </w:num>
-  <w:num w:numId="3" w16cid:durableId="696850198">
+  <w:num w:numId="3">
+    <w:abstractNumId w:val="30"/>
+  </w:num>
+  <w:num w:numId="4">
+    <w:abstractNumId w:val="22"/>
+  </w:num>
+  <w:num w:numId="5">
+    <w:abstractNumId w:val="6"/>
+  </w:num>
+  <w:num w:numId="6">
+    <w:abstractNumId w:val="25"/>
+  </w:num>
+  <w:num w:numId="7">
+    <w:abstractNumId w:val="9"/>
+  </w:num>
+  <w:num w:numId="8">
     <w:abstractNumId w:val="29"/>
   </w:num>
-  <w:num w:numId="4" w16cid:durableId="1543859781">
-    <w:abstractNumId w:val="21"/>
+  <w:num w:numId="9">
+    <w:abstractNumId w:val="3"/>
   </w:num>
-  <w:num w:numId="5" w16cid:durableId="1187136906">
-    <w:abstractNumId w:val="6"/>
+  <w:num w:numId="10">
+    <w:abstractNumId w:val="14"/>
   </w:num>
-  <w:num w:numId="6" w16cid:durableId="1277251549">
+  <w:num w:numId="11">
+    <w:abstractNumId w:val="27"/>
+  </w:num>
+  <w:num w:numId="12">
+    <w:abstractNumId w:val="17"/>
+  </w:num>
+  <w:num w:numId="13">
+    <w:abstractNumId w:val="19"/>
+  </w:num>
+  <w:num w:numId="14">
+    <w:abstractNumId w:val="8"/>
+  </w:num>
+  <w:num w:numId="15">
+    <w:abstractNumId w:val="0"/>
+  </w:num>
+  <w:num w:numId="16">
     <w:abstractNumId w:val="24"/>
   </w:num>
-  <w:num w:numId="7" w16cid:durableId="352387514">
-    <w:abstractNumId w:val="9"/>
+  <w:num w:numId="17">
+    <w:abstractNumId w:val="10"/>
   </w:num>
-  <w:num w:numId="8" w16cid:durableId="1870213688">
+  <w:num w:numId="18">
+    <w:abstractNumId w:val="13"/>
+  </w:num>
+  <w:num w:numId="19">
+    <w:abstractNumId w:val="11"/>
+  </w:num>
+  <w:num w:numId="20">
+    <w:abstractNumId w:val="20"/>
+  </w:num>
+  <w:num w:numId="21">
+    <w:abstractNumId w:val="7"/>
+  </w:num>
+  <w:num w:numId="22">
+    <w:abstractNumId w:val="16"/>
+  </w:num>
+  <w:num w:numId="23">
+    <w:abstractNumId w:val="5"/>
+  </w:num>
+  <w:num w:numId="24">
+    <w:abstractNumId w:val="15"/>
+  </w:num>
+  <w:num w:numId="25">
+    <w:abstractNumId w:val="23"/>
+  </w:num>
+  <w:num w:numId="26">
+    <w:abstractNumId w:val="26"/>
+  </w:num>
+  <w:num w:numId="27">
+    <w:abstractNumId w:val="1"/>
+  </w:num>
+  <w:num w:numId="28">
     <w:abstractNumId w:val="28"/>
   </w:num>
-  <w:num w:numId="9" w16cid:durableId="735863659">
-    <w:abstractNumId w:val="3"/>
-  </w:num>
-  <w:num w:numId="10" w16cid:durableId="886987803">
-    <w:abstractNumId w:val="14"/>
-  </w:num>
-  <w:num w:numId="11" w16cid:durableId="1081414655">
-    <w:abstractNumId w:val="26"/>
-  </w:num>
-  <w:num w:numId="12" w16cid:durableId="714815249">
-    <w:abstractNumId w:val="17"/>
-  </w:num>
-  <w:num w:numId="13" w16cid:durableId="824777853">
-    <w:abstractNumId w:val="19"/>
-  </w:num>
-  <w:num w:numId="14" w16cid:durableId="1296715930">
-    <w:abstractNumId w:val="8"/>
-  </w:num>
-  <w:num w:numId="15" w16cid:durableId="772553506">
-    <w:abstractNumId w:val="0"/>
-  </w:num>
-  <w:num w:numId="16" w16cid:durableId="726270420">
-    <w:abstractNumId w:val="23"/>
-  </w:num>
-  <w:num w:numId="17" w16cid:durableId="1202404579">
-    <w:abstractNumId w:val="10"/>
-  </w:num>
-  <w:num w:numId="18" w16cid:durableId="1641035627">
-    <w:abstractNumId w:val="13"/>
-  </w:num>
-  <w:num w:numId="19" w16cid:durableId="1660112886">
-    <w:abstractNumId w:val="11"/>
-  </w:num>
-  <w:num w:numId="20" w16cid:durableId="731347355">
-    <w:abstractNumId w:val="20"/>
-  </w:num>
-  <w:num w:numId="21" w16cid:durableId="1990209489">
-    <w:abstractNumId w:val="7"/>
-  </w:num>
-  <w:num w:numId="22" w16cid:durableId="17432772">
-    <w:abstractNumId w:val="16"/>
-  </w:num>
-  <w:num w:numId="23" w16cid:durableId="1994213221">
-    <w:abstractNumId w:val="5"/>
-  </w:num>
-  <w:num w:numId="24" w16cid:durableId="1975284303">
-    <w:abstractNumId w:val="15"/>
-  </w:num>
-  <w:num w:numId="25" w16cid:durableId="659844396">
-    <w:abstractNumId w:val="22"/>
-  </w:num>
-  <w:num w:numId="26" w16cid:durableId="1847861004">
-    <w:abstractNumId w:val="25"/>
-  </w:num>
-  <w:num w:numId="27" w16cid:durableId="2102094535">
-    <w:abstractNumId w:val="1"/>
-  </w:num>
-  <w:num w:numId="28" w16cid:durableId="265962916">
-    <w:abstractNumId w:val="27"/>
-  </w:num>
-  <w:num w:numId="29" w16cid:durableId="1829595758">
+  <w:num w:numId="29">
     <w:abstractNumId w:val="2"/>
   </w:num>
-  <w:num w:numId="30" w16cid:durableId="524439467">
+  <w:num w:numId="30">
     <w:abstractNumId w:val="12"/>
+  </w:num>
+  <w:num w:numId="31">
+    <w:abstractNumId w:val="21"/>
   </w:num>
 </w:numbering>
 </file>
 
 <file path=word/styles.xml><?xml version="1.0" encoding="utf-8"?>
-<w:styles xmlns:mc="http://schemas.openxmlformats.org/markup-compatibility/2006" xmlns:r="http://schemas.openxmlformats.org/officeDocument/2006/relationships" xmlns:w="http://schemas.openxmlformats.org/wordprocessingml/2006/main" xmlns:w14="http://schemas.microsoft.com/office/word/2010/wordml" xmlns:w15="http://schemas.microsoft.com/office/word/2012/wordml" xmlns:w16cex="http://schemas.microsoft.com/office/word/2018/wordml/cex" xmlns:w16cid="http://schemas.microsoft.com/office/word/2016/wordml/cid" xmlns:w16="http://schemas.microsoft.com/office/word/2018/wordml" xmlns:w16sdtdh="http://schemas.microsoft.com/office/word/2020/wordml/sdtdatahash" xmlns:w16se="http://schemas.microsoft.com/office/word/2015/wordml/symex" mc:Ignorable="w14 w15 w16se w16cid w16 w16cex w16sdtdh">
+<w:styles xmlns:mc="http://schemas.openxmlformats.org/markup-compatibility/2006" xmlns:r="http://schemas.openxmlformats.org/officeDocument/2006/relationships" xmlns:w="http://schemas.openxmlformats.org/wordprocessingml/2006/main" xmlns:w14="http://schemas.microsoft.com/office/word/2010/wordml" mc:Ignorable="w14">
   <w:docDefaults>
     <w:rPrDefault>
       <w:rPr>
@@ -41707,383 +42940,144 @@
       </w:pPr>
     </w:pPrDefault>
   </w:docDefaults>
-  <w:latentStyles w:defLockedState="0" w:defUIPriority="99" w:defSemiHidden="0" w:defUnhideWhenUsed="0" w:defQFormat="0" w:count="376">
-    <w:lsdException w:name="Normal" w:uiPriority="0" w:qFormat="1"/>
-    <w:lsdException w:name="heading 1" w:uiPriority="9" w:qFormat="1"/>
-    <w:lsdException w:name="heading 2" w:semiHidden="1" w:uiPriority="9" w:unhideWhenUsed="1" w:qFormat="1"/>
-    <w:lsdException w:name="heading 3" w:semiHidden="1" w:uiPriority="9" w:unhideWhenUsed="1" w:qFormat="1"/>
-    <w:lsdException w:name="heading 4" w:semiHidden="1" w:uiPriority="9" w:unhideWhenUsed="1" w:qFormat="1"/>
-    <w:lsdException w:name="heading 5" w:semiHidden="1" w:uiPriority="9" w:unhideWhenUsed="1" w:qFormat="1"/>
-    <w:lsdException w:name="heading 6" w:semiHidden="1" w:uiPriority="9" w:unhideWhenUsed="1" w:qFormat="1"/>
-    <w:lsdException w:name="heading 7" w:semiHidden="1" w:uiPriority="9" w:unhideWhenUsed="1" w:qFormat="1"/>
-    <w:lsdException w:name="heading 8" w:semiHidden="1" w:uiPriority="9" w:unhideWhenUsed="1" w:qFormat="1"/>
-    <w:lsdException w:name="heading 9" w:semiHidden="1" w:uiPriority="9" w:unhideWhenUsed="1" w:qFormat="1"/>
-    <w:lsdException w:name="index 1" w:semiHidden="1" w:unhideWhenUsed="1"/>
-    <w:lsdException w:name="index 2" w:semiHidden="1" w:unhideWhenUsed="1"/>
-    <w:lsdException w:name="index 3" w:semiHidden="1" w:unhideWhenUsed="1"/>
-    <w:lsdException w:name="index 4" w:semiHidden="1" w:unhideWhenUsed="1"/>
-    <w:lsdException w:name="index 5" w:semiHidden="1" w:unhideWhenUsed="1"/>
-    <w:lsdException w:name="index 6" w:semiHidden="1" w:unhideWhenUsed="1"/>
-    <w:lsdException w:name="index 7" w:semiHidden="1" w:unhideWhenUsed="1"/>
-    <w:lsdException w:name="index 8" w:semiHidden="1" w:unhideWhenUsed="1"/>
-    <w:lsdException w:name="index 9" w:semiHidden="1" w:unhideWhenUsed="1"/>
-    <w:lsdException w:name="toc 1" w:semiHidden="1" w:uiPriority="39" w:unhideWhenUsed="1"/>
-    <w:lsdException w:name="toc 2" w:semiHidden="1" w:uiPriority="39" w:unhideWhenUsed="1"/>
-    <w:lsdException w:name="toc 3" w:semiHidden="1" w:uiPriority="39" w:unhideWhenUsed="1"/>
-    <w:lsdException w:name="toc 4" w:semiHidden="1" w:uiPriority="39" w:unhideWhenUsed="1"/>
-    <w:lsdException w:name="toc 5" w:semiHidden="1" w:uiPriority="39" w:unhideWhenUsed="1"/>
-    <w:lsdException w:name="toc 6" w:semiHidden="1" w:uiPriority="39" w:unhideWhenUsed="1"/>
-    <w:lsdException w:name="toc 7" w:semiHidden="1" w:uiPriority="39" w:unhideWhenUsed="1"/>
-    <w:lsdException w:name="toc 8" w:semiHidden="1" w:uiPriority="39" w:unhideWhenUsed="1"/>
-    <w:lsdException w:name="toc 9" w:semiHidden="1" w:uiPriority="39" w:unhideWhenUsed="1"/>
-    <w:lsdException w:name="Normal Indent" w:semiHidden="1" w:unhideWhenUsed="1"/>
-    <w:lsdException w:name="footnote text" w:semiHidden="1" w:unhideWhenUsed="1"/>
-    <w:lsdException w:name="annotation text" w:semiHidden="1" w:unhideWhenUsed="1"/>
-    <w:lsdException w:name="header" w:semiHidden="1" w:unhideWhenUsed="1"/>
-    <w:lsdException w:name="footer" w:semiHidden="1" w:unhideWhenUsed="1"/>
-    <w:lsdException w:name="index heading" w:semiHidden="1" w:unhideWhenUsed="1"/>
-    <w:lsdException w:name="caption" w:semiHidden="1" w:uiPriority="35" w:unhideWhenUsed="1" w:qFormat="1"/>
-    <w:lsdException w:name="table of figures" w:semiHidden="1" w:unhideWhenUsed="1"/>
-    <w:lsdException w:name="envelope address" w:semiHidden="1" w:unhideWhenUsed="1"/>
-    <w:lsdException w:name="envelope return" w:semiHidden="1" w:unhideWhenUsed="1"/>
-    <w:lsdException w:name="footnote reference" w:semiHidden="1" w:unhideWhenUsed="1"/>
-    <w:lsdException w:name="annotation reference" w:semiHidden="1" w:unhideWhenUsed="1"/>
-    <w:lsdException w:name="line number" w:semiHidden="1" w:unhideWhenUsed="1"/>
-    <w:lsdException w:name="page number" w:semiHidden="1" w:unhideWhenUsed="1"/>
-    <w:lsdException w:name="endnote reference" w:semiHidden="1" w:unhideWhenUsed="1"/>
-    <w:lsdException w:name="endnote text" w:semiHidden="1" w:unhideWhenUsed="1"/>
-    <w:lsdException w:name="table of authorities" w:semiHidden="1" w:unhideWhenUsed="1"/>
-    <w:lsdException w:name="macro" w:semiHidden="1" w:unhideWhenUsed="1"/>
-    <w:lsdException w:name="toa heading" w:semiHidden="1" w:unhideWhenUsed="1"/>
-    <w:lsdException w:name="List" w:semiHidden="1" w:unhideWhenUsed="1"/>
-    <w:lsdException w:name="List Bullet" w:semiHidden="1" w:unhideWhenUsed="1"/>
-    <w:lsdException w:name="List Number" w:semiHidden="1" w:unhideWhenUsed="1"/>
-    <w:lsdException w:name="List 2" w:semiHidden="1" w:unhideWhenUsed="1"/>
-    <w:lsdException w:name="List 3" w:semiHidden="1" w:unhideWhenUsed="1"/>
-    <w:lsdException w:name="List 4" w:semiHidden="1" w:unhideWhenUsed="1"/>
-    <w:lsdException w:name="List 5" w:semiHidden="1" w:unhideWhenUsed="1"/>
-    <w:lsdException w:name="List Bullet 2" w:semiHidden="1" w:unhideWhenUsed="1"/>
-    <w:lsdException w:name="List Bullet 3" w:semiHidden="1" w:unhideWhenUsed="1"/>
-    <w:lsdException w:name="List Bullet 4" w:semiHidden="1" w:unhideWhenUsed="1"/>
-    <w:lsdException w:name="List Bullet 5" w:semiHidden="1" w:unhideWhenUsed="1"/>
-    <w:lsdException w:name="List Number 2" w:semiHidden="1" w:unhideWhenUsed="1"/>
-    <w:lsdException w:name="List Number 3" w:semiHidden="1" w:unhideWhenUsed="1"/>
-    <w:lsdException w:name="List Number 4" w:semiHidden="1" w:unhideWhenUsed="1"/>
-    <w:lsdException w:name="List Number 5" w:semiHidden="1" w:unhideWhenUsed="1"/>
-    <w:lsdException w:name="Title" w:uiPriority="0" w:qFormat="1"/>
-    <w:lsdException w:name="Closing" w:semiHidden="1" w:unhideWhenUsed="1"/>
-    <w:lsdException w:name="Signature" w:semiHidden="1" w:unhideWhenUsed="1"/>
-    <w:lsdException w:name="Default Paragraph Font" w:semiHidden="1" w:uiPriority="1" w:unhideWhenUsed="1"/>
-    <w:lsdException w:name="Body Text" w:semiHidden="1" w:unhideWhenUsed="1"/>
-    <w:lsdException w:name="Body Text Indent" w:semiHidden="1" w:unhideWhenUsed="1"/>
-    <w:lsdException w:name="List Continue" w:semiHidden="1" w:unhideWhenUsed="1"/>
-    <w:lsdException w:name="List Continue 2" w:semiHidden="1" w:unhideWhenUsed="1"/>
-    <w:lsdException w:name="List Continue 3" w:semiHidden="1" w:unhideWhenUsed="1"/>
-    <w:lsdException w:name="List Continue 4" w:semiHidden="1" w:unhideWhenUsed="1"/>
-    <w:lsdException w:name="List Continue 5" w:semiHidden="1" w:unhideWhenUsed="1"/>
-    <w:lsdException w:name="Message Header" w:semiHidden="1" w:unhideWhenUsed="1"/>
-    <w:lsdException w:name="Subtitle" w:uiPriority="11" w:qFormat="1"/>
-    <w:lsdException w:name="Salutation" w:semiHidden="1" w:unhideWhenUsed="1"/>
-    <w:lsdException w:name="Date" w:semiHidden="1" w:unhideWhenUsed="1"/>
-    <w:lsdException w:name="Body Text First Indent" w:semiHidden="1" w:unhideWhenUsed="1"/>
-    <w:lsdException w:name="Body Text First Indent 2" w:semiHidden="1" w:unhideWhenUsed="1"/>
-    <w:lsdException w:name="Note Heading" w:semiHidden="1" w:unhideWhenUsed="1"/>
-    <w:lsdException w:name="Body Text 2" w:semiHidden="1" w:unhideWhenUsed="1"/>
-    <w:lsdException w:name="Body Text 3" w:semiHidden="1" w:unhideWhenUsed="1"/>
-    <w:lsdException w:name="Body Text Indent 2" w:semiHidden="1" w:unhideWhenUsed="1"/>
-    <w:lsdException w:name="Body Text Indent 3" w:semiHidden="1" w:unhideWhenUsed="1"/>
-    <w:lsdException w:name="Block Text" w:semiHidden="1" w:unhideWhenUsed="1"/>
-    <w:lsdException w:name="Hyperlink" w:semiHidden="1" w:unhideWhenUsed="1"/>
-    <w:lsdException w:name="FollowedHyperlink" w:semiHidden="1" w:unhideWhenUsed="1"/>
-    <w:lsdException w:name="Strong" w:uiPriority="22" w:qFormat="1"/>
-    <w:lsdException w:name="Emphasis" w:uiPriority="20" w:qFormat="1"/>
-    <w:lsdException w:name="Document Map" w:semiHidden="1" w:unhideWhenUsed="1"/>
-    <w:lsdException w:name="Plain Text" w:semiHidden="1" w:unhideWhenUsed="1"/>
-    <w:lsdException w:name="E-mail Signature" w:semiHidden="1" w:unhideWhenUsed="1"/>
-    <w:lsdException w:name="HTML Top of Form" w:semiHidden="1" w:unhideWhenUsed="1"/>
-    <w:lsdException w:name="HTML Bottom of Form" w:semiHidden="1" w:unhideWhenUsed="1"/>
-    <w:lsdException w:name="Normal (Web)" w:semiHidden="1" w:unhideWhenUsed="1"/>
-    <w:lsdException w:name="HTML Acronym" w:semiHidden="1" w:unhideWhenUsed="1"/>
-    <w:lsdException w:name="HTML Address" w:semiHidden="1" w:unhideWhenUsed="1"/>
-    <w:lsdException w:name="HTML Cite" w:semiHidden="1" w:unhideWhenUsed="1"/>
-    <w:lsdException w:name="HTML Code" w:semiHidden="1" w:unhideWhenUsed="1"/>
-    <w:lsdException w:name="HTML Definition" w:semiHidden="1" w:unhideWhenUsed="1"/>
-    <w:lsdException w:name="HTML Keyboard" w:semiHidden="1" w:unhideWhenUsed="1"/>
-    <w:lsdException w:name="HTML Preformatted" w:semiHidden="1" w:unhideWhenUsed="1"/>
-    <w:lsdException w:name="HTML Sample" w:semiHidden="1" w:unhideWhenUsed="1"/>
-    <w:lsdException w:name="HTML Typewriter" w:semiHidden="1" w:unhideWhenUsed="1"/>
-    <w:lsdException w:name="HTML Variable" w:semiHidden="1" w:unhideWhenUsed="1"/>
-    <w:lsdException w:name="Normal Table" w:semiHidden="1" w:unhideWhenUsed="1"/>
-    <w:lsdException w:name="annotation subject" w:semiHidden="1" w:unhideWhenUsed="1"/>
-    <w:lsdException w:name="No List" w:semiHidden="1" w:unhideWhenUsed="1"/>
-    <w:lsdException w:name="Outline List 1" w:semiHidden="1" w:unhideWhenUsed="1"/>
-    <w:lsdException w:name="Outline List 2" w:semiHidden="1" w:unhideWhenUsed="1"/>
-    <w:lsdException w:name="Outline List 3" w:semiHidden="1" w:unhideWhenUsed="1"/>
-    <w:lsdException w:name="Table Simple 1" w:semiHidden="1" w:unhideWhenUsed="1"/>
-    <w:lsdException w:name="Table Simple 2" w:semiHidden="1" w:unhideWhenUsed="1"/>
-    <w:lsdException w:name="Table Simple 3" w:semiHidden="1" w:unhideWhenUsed="1"/>
-    <w:lsdException w:name="Table Classic 1" w:semiHidden="1" w:unhideWhenUsed="1"/>
-    <w:lsdException w:name="Table Classic 2" w:semiHidden="1" w:unhideWhenUsed="1"/>
-    <w:lsdException w:name="Table Classic 3" w:semiHidden="1" w:unhideWhenUsed="1"/>
-    <w:lsdException w:name="Table Classic 4" w:semiHidden="1" w:unhideWhenUsed="1"/>
-    <w:lsdException w:name="Table Colorful 1" w:semiHidden="1" w:unhideWhenUsed="1"/>
-    <w:lsdException w:name="Table Colorful 2" w:semiHidden="1" w:unhideWhenUsed="1"/>
-    <w:lsdException w:name="Table Colorful 3" w:semiHidden="1" w:unhideWhenUsed="1"/>
-    <w:lsdException w:name="Table Columns 1" w:semiHidden="1" w:unhideWhenUsed="1"/>
-    <w:lsdException w:name="Table Columns 2" w:semiHidden="1" w:unhideWhenUsed="1"/>
-    <w:lsdException w:name="Table Columns 3" w:semiHidden="1" w:unhideWhenUsed="1"/>
-    <w:lsdException w:name="Table Columns 4" w:semiHidden="1" w:unhideWhenUsed="1"/>
-    <w:lsdException w:name="Table Columns 5" w:semiHidden="1" w:unhideWhenUsed="1"/>
-    <w:lsdException w:name="Table Grid 1" w:semiHidden="1" w:unhideWhenUsed="1"/>
-    <w:lsdException w:name="Table Grid 2" w:semiHidden="1" w:unhideWhenUsed="1"/>
-    <w:lsdException w:name="Table Grid 3" w:semiHidden="1" w:unhideWhenUsed="1"/>
-    <w:lsdException w:name="Table Grid 4" w:semiHidden="1" w:unhideWhenUsed="1"/>
-    <w:lsdException w:name="Table Grid 5" w:semiHidden="1" w:unhideWhenUsed="1"/>
-    <w:lsdException w:name="Table Grid 6" w:semiHidden="1" w:unhideWhenUsed="1"/>
-    <w:lsdException w:name="Table Grid 7" w:semiHidden="1" w:unhideWhenUsed="1"/>
-    <w:lsdException w:name="Table Grid 8" w:semiHidden="1" w:unhideWhenUsed="1"/>
-    <w:lsdException w:name="Table List 1" w:semiHidden="1" w:unhideWhenUsed="1"/>
-    <w:lsdException w:name="Table List 2" w:semiHidden="1" w:unhideWhenUsed="1"/>
-    <w:lsdException w:name="Table List 3" w:semiHidden="1" w:unhideWhenUsed="1"/>
-    <w:lsdException w:name="Table List 4" w:semiHidden="1" w:unhideWhenUsed="1"/>
-    <w:lsdException w:name="Table List 5" w:semiHidden="1" w:unhideWhenUsed="1"/>
-    <w:lsdException w:name="Table List 6" w:semiHidden="1" w:unhideWhenUsed="1"/>
-    <w:lsdException w:name="Table List 7" w:semiHidden="1" w:unhideWhenUsed="1"/>
-    <w:lsdException w:name="Table List 8" w:semiHidden="1" w:unhideWhenUsed="1"/>
-    <w:lsdException w:name="Table 3D effects 1" w:semiHidden="1" w:unhideWhenUsed="1"/>
-    <w:lsdException w:name="Table 3D effects 2" w:semiHidden="1" w:unhideWhenUsed="1"/>
-    <w:lsdException w:name="Table 3D effects 3" w:semiHidden="1" w:unhideWhenUsed="1"/>
-    <w:lsdException w:name="Table Contemporary" w:semiHidden="1" w:unhideWhenUsed="1"/>
-    <w:lsdException w:name="Table Elegant" w:semiHidden="1" w:unhideWhenUsed="1"/>
-    <w:lsdException w:name="Table Professional" w:semiHidden="1" w:unhideWhenUsed="1"/>
-    <w:lsdException w:name="Table Subtle 1" w:semiHidden="1" w:unhideWhenUsed="1"/>
-    <w:lsdException w:name="Table Subtle 2" w:semiHidden="1" w:unhideWhenUsed="1"/>
-    <w:lsdException w:name="Table Web 1" w:semiHidden="1" w:unhideWhenUsed="1"/>
-    <w:lsdException w:name="Table Web 2" w:semiHidden="1" w:unhideWhenUsed="1"/>
-    <w:lsdException w:name="Table Web 3" w:semiHidden="1" w:unhideWhenUsed="1"/>
-    <w:lsdException w:name="Balloon Text" w:semiHidden="1" w:unhideWhenUsed="1"/>
-    <w:lsdException w:name="Table Grid" w:semiHidden="1" w:uiPriority="39" w:unhideWhenUsed="1"/>
-    <w:lsdException w:name="Table Theme" w:semiHidden="1" w:unhideWhenUsed="1"/>
-    <w:lsdException w:name="Placeholder Text" w:semiHidden="1"/>
-    <w:lsdException w:name="No Spacing" w:uiPriority="1" w:qFormat="1"/>
-    <w:lsdException w:name="Light Shading" w:uiPriority="60"/>
-    <w:lsdException w:name="Light List" w:uiPriority="61"/>
-    <w:lsdException w:name="Light Grid" w:uiPriority="62"/>
-    <w:lsdException w:name="Medium Shading 1" w:uiPriority="63"/>
-    <w:lsdException w:name="Medium Shading 2" w:uiPriority="64"/>
-    <w:lsdException w:name="Medium List 1" w:uiPriority="65"/>
-    <w:lsdException w:name="Medium List 2" w:uiPriority="66"/>
-    <w:lsdException w:name="Medium Grid 1" w:uiPriority="67"/>
-    <w:lsdException w:name="Medium Grid 2" w:uiPriority="68"/>
-    <w:lsdException w:name="Medium Grid 3" w:uiPriority="69"/>
-    <w:lsdException w:name="Dark List" w:uiPriority="70"/>
-    <w:lsdException w:name="Colorful Shading" w:uiPriority="71"/>
-    <w:lsdException w:name="Colorful List" w:uiPriority="72"/>
-    <w:lsdException w:name="Colorful Grid" w:uiPriority="73"/>
-    <w:lsdException w:name="Light Shading Accent 1" w:uiPriority="60"/>
-    <w:lsdException w:name="Light List Accent 1" w:uiPriority="61"/>
-    <w:lsdException w:name="Light Grid Accent 1" w:uiPriority="62"/>
-    <w:lsdException w:name="Medium Shading 1 Accent 1" w:uiPriority="63"/>
-    <w:lsdException w:name="Medium Shading 2 Accent 1" w:uiPriority="64"/>
-    <w:lsdException w:name="Medium List 1 Accent 1" w:uiPriority="65"/>
-    <w:lsdException w:name="Revision" w:semiHidden="1"/>
-    <w:lsdException w:name="List Paragraph" w:uiPriority="34" w:qFormat="1"/>
-    <w:lsdException w:name="Quote" w:uiPriority="29" w:qFormat="1"/>
-    <w:lsdException w:name="Intense Quote" w:uiPriority="30" w:qFormat="1"/>
-    <w:lsdException w:name="Medium List 2 Accent 1" w:uiPriority="66"/>
-    <w:lsdException w:name="Medium Grid 1 Accent 1" w:uiPriority="67"/>
-    <w:lsdException w:name="Medium Grid 2 Accent 1" w:uiPriority="68"/>
-    <w:lsdException w:name="Medium Grid 3 Accent 1" w:uiPriority="69"/>
-    <w:lsdException w:name="Dark List Accent 1" w:uiPriority="70"/>
-    <w:lsdException w:name="Colorful Shading Accent 1" w:uiPriority="71"/>
-    <w:lsdException w:name="Colorful List Accent 1" w:uiPriority="72"/>
-    <w:lsdException w:name="Colorful Grid Accent 1" w:uiPriority="73"/>
-    <w:lsdException w:name="Light Shading Accent 2" w:uiPriority="60"/>
-    <w:lsdException w:name="Light List Accent 2" w:uiPriority="61"/>
-    <w:lsdException w:name="Light Grid Accent 2" w:uiPriority="62"/>
-    <w:lsdException w:name="Medium Shading 1 Accent 2" w:uiPriority="63"/>
-    <w:lsdException w:name="Medium Shading 2 Accent 2" w:uiPriority="64"/>
-    <w:lsdException w:name="Medium List 1 Accent 2" w:uiPriority="65"/>
-    <w:lsdException w:name="Medium List 2 Accent 2" w:uiPriority="66"/>
-    <w:lsdException w:name="Medium Grid 1 Accent 2" w:uiPriority="67"/>
-    <w:lsdException w:name="Medium Grid 2 Accent 2" w:uiPriority="68"/>
-    <w:lsdException w:name="Medium Grid 3 Accent 2" w:uiPriority="69"/>
-    <w:lsdException w:name="Dark List Accent 2" w:uiPriority="70"/>
-    <w:lsdException w:name="Colorful Shading Accent 2" w:uiPriority="71"/>
-    <w:lsdException w:name="Colorful List Accent 2" w:uiPriority="72"/>
-    <w:lsdException w:name="Colorful Grid Accent 2" w:uiPriority="73"/>
-    <w:lsdException w:name="Light Shading Accent 3" w:uiPriority="60"/>
-    <w:lsdException w:name="Light List Accent 3" w:uiPriority="61"/>
-    <w:lsdException w:name="Light Grid Accent 3" w:uiPriority="62"/>
-    <w:lsdException w:name="Medium Shading 1 Accent 3" w:uiPriority="63"/>
-    <w:lsdException w:name="Medium Shading 2 Accent 3" w:uiPriority="64"/>
-    <w:lsdException w:name="Medium List 1 Accent 3" w:uiPriority="65"/>
-    <w:lsdException w:name="Medium List 2 Accent 3" w:uiPriority="66"/>
-    <w:lsdException w:name="Medium Grid 1 Accent 3" w:uiPriority="67"/>
-    <w:lsdException w:name="Medium Grid 2 Accent 3" w:uiPriority="68"/>
-    <w:lsdException w:name="Medium Grid 3 Accent 3" w:uiPriority="69"/>
-    <w:lsdException w:name="Dark List Accent 3" w:uiPriority="70"/>
-    <w:lsdException w:name="Colorful Shading Accent 3" w:uiPriority="71"/>
-    <w:lsdException w:name="Colorful List Accent 3" w:uiPriority="72"/>
-    <w:lsdException w:name="Colorful Grid Accent 3" w:uiPriority="73"/>
-    <w:lsdException w:name="Light Shading Accent 4" w:uiPriority="60"/>
-    <w:lsdException w:name="Light List Accent 4" w:uiPriority="61"/>
-    <w:lsdException w:name="Light Grid Accent 4" w:uiPriority="62"/>
-    <w:lsdException w:name="Medium Shading 1 Accent 4" w:uiPriority="63"/>
-    <w:lsdException w:name="Medium Shading 2 Accent 4" w:uiPriority="64"/>
-    <w:lsdException w:name="Medium List 1 Accent 4" w:uiPriority="65"/>
-    <w:lsdException w:name="Medium List 2 Accent 4" w:uiPriority="66"/>
-    <w:lsdException w:name="Medium Grid 1 Accent 4" w:uiPriority="67"/>
-    <w:lsdException w:name="Medium Grid 2 Accent 4" w:uiPriority="68"/>
-    <w:lsdException w:name="Medium Grid 3 Accent 4" w:uiPriority="69"/>
-    <w:lsdException w:name="Dark List Accent 4" w:uiPriority="70"/>
-    <w:lsdException w:name="Colorful Shading Accent 4" w:uiPriority="71"/>
-    <w:lsdException w:name="Colorful List Accent 4" w:uiPriority="72"/>
-    <w:lsdException w:name="Colorful Grid Accent 4" w:uiPriority="73"/>
-    <w:lsdException w:name="Light Shading Accent 5" w:uiPriority="60"/>
-    <w:lsdException w:name="Light List Accent 5" w:uiPriority="61"/>
-    <w:lsdException w:name="Light Grid Accent 5" w:uiPriority="62"/>
-    <w:lsdException w:name="Medium Shading 1 Accent 5" w:uiPriority="63"/>
-    <w:lsdException w:name="Medium Shading 2 Accent 5" w:uiPriority="64"/>
-    <w:lsdException w:name="Medium List 1 Accent 5" w:uiPriority="65"/>
-    <w:lsdException w:name="Medium List 2 Accent 5" w:uiPriority="66"/>
-    <w:lsdException w:name="Medium Grid 1 Accent 5" w:uiPriority="67"/>
-    <w:lsdException w:name="Medium Grid 2 Accent 5" w:uiPriority="68"/>
-    <w:lsdException w:name="Medium Grid 3 Accent 5" w:uiPriority="69"/>
-    <w:lsdException w:name="Dark List Accent 5" w:uiPriority="70"/>
-    <w:lsdException w:name="Colorful Shading Accent 5" w:uiPriority="71"/>
-    <w:lsdException w:name="Colorful List Accent 5" w:uiPriority="72"/>
-    <w:lsdException w:name="Colorful Grid Accent 5" w:uiPriority="73"/>
-    <w:lsdException w:name="Light Shading Accent 6" w:uiPriority="60"/>
-    <w:lsdException w:name="Light List Accent 6" w:uiPriority="61"/>
-    <w:lsdException w:name="Light Grid Accent 6" w:uiPriority="62"/>
-    <w:lsdException w:name="Medium Shading 1 Accent 6" w:uiPriority="63"/>
-    <w:lsdException w:name="Medium Shading 2 Accent 6" w:uiPriority="64"/>
-    <w:lsdException w:name="Medium List 1 Accent 6" w:uiPriority="65"/>
-    <w:lsdException w:name="Medium List 2 Accent 6" w:uiPriority="66"/>
-    <w:lsdException w:name="Medium Grid 1 Accent 6" w:uiPriority="67"/>
-    <w:lsdException w:name="Medium Grid 2 Accent 6" w:uiPriority="68"/>
-    <w:lsdException w:name="Medium Grid 3 Accent 6" w:uiPriority="69"/>
-    <w:lsdException w:name="Dark List Accent 6" w:uiPriority="70"/>
-    <w:lsdException w:name="Colorful Shading Accent 6" w:uiPriority="71"/>
-    <w:lsdException w:name="Colorful List Accent 6" w:uiPriority="72"/>
-    <w:lsdException w:name="Colorful Grid Accent 6" w:uiPriority="73"/>
-    <w:lsdException w:name="Subtle Emphasis" w:uiPriority="19" w:qFormat="1"/>
-    <w:lsdException w:name="Intense Emphasis" w:uiPriority="21" w:qFormat="1"/>
-    <w:lsdException w:name="Subtle Reference" w:uiPriority="31" w:qFormat="1"/>
-    <w:lsdException w:name="Intense Reference" w:uiPriority="32" w:qFormat="1"/>
-    <w:lsdException w:name="Book Title" w:uiPriority="33" w:qFormat="1"/>
-    <w:lsdException w:name="Bibliography" w:semiHidden="1" w:uiPriority="37" w:unhideWhenUsed="1"/>
-    <w:lsdException w:name="TOC Heading" w:semiHidden="1" w:uiPriority="39" w:unhideWhenUsed="1" w:qFormat="1"/>
-    <w:lsdException w:name="Plain Table 1" w:uiPriority="41"/>
-    <w:lsdException w:name="Plain Table 2" w:uiPriority="42"/>
-    <w:lsdException w:name="Plain Table 3" w:uiPriority="43"/>
-    <w:lsdException w:name="Plain Table 4" w:uiPriority="44"/>
-    <w:lsdException w:name="Plain Table 5" w:uiPriority="45"/>
-    <w:lsdException w:name="Grid Table Light" w:uiPriority="40"/>
-    <w:lsdException w:name="Grid Table 1 Light" w:uiPriority="46"/>
-    <w:lsdException w:name="Grid Table 2" w:uiPriority="47"/>
-    <w:lsdException w:name="Grid Table 3" w:uiPriority="48"/>
-    <w:lsdException w:name="Grid Table 4" w:uiPriority="49"/>
-    <w:lsdException w:name="Grid Table 5 Dark" w:uiPriority="50"/>
-    <w:lsdException w:name="Grid Table 6 Colorful" w:uiPriority="51"/>
-    <w:lsdException w:name="Grid Table 7 Colorful" w:uiPriority="52"/>
-    <w:lsdException w:name="Grid Table 1 Light Accent 1" w:uiPriority="46"/>
-    <w:lsdException w:name="Grid Table 2 Accent 1" w:uiPriority="47"/>
-    <w:lsdException w:name="Grid Table 3 Accent 1" w:uiPriority="48"/>
-    <w:lsdException w:name="Grid Table 4 Accent 1" w:uiPriority="49"/>
-    <w:lsdException w:name="Grid Table 5 Dark Accent 1" w:uiPriority="50"/>
-    <w:lsdException w:name="Grid Table 6 Colorful Accent 1" w:uiPriority="51"/>
-    <w:lsdException w:name="Grid Table 7 Colorful Accent 1" w:uiPriority="52"/>
-    <w:lsdException w:name="Grid Table 1 Light Accent 2" w:uiPriority="46"/>
-    <w:lsdException w:name="Grid Table 2 Accent 2" w:uiPriority="47"/>
-    <w:lsdException w:name="Grid Table 3 Accent 2" w:uiPriority="48"/>
-    <w:lsdException w:name="Grid Table 4 Accent 2" w:uiPriority="49"/>
-    <w:lsdException w:name="Grid Table 5 Dark Accent 2" w:uiPriority="50"/>
-    <w:lsdException w:name="Grid Table 6 Colorful Accent 2" w:uiPriority="51"/>
-    <w:lsdException w:name="Grid Table 7 Colorful Accent 2" w:uiPriority="52"/>
-    <w:lsdException w:name="Grid Table 1 Light Accent 3" w:uiPriority="46"/>
-    <w:lsdException w:name="Grid Table 2 Accent 3" w:uiPriority="47"/>
-    <w:lsdException w:name="Grid Table 3 Accent 3" w:uiPriority="48"/>
-    <w:lsdException w:name="Grid Table 4 Accent 3" w:uiPriority="49"/>
-    <w:lsdException w:name="Grid Table 5 Dark Accent 3" w:uiPriority="50"/>
-    <w:lsdException w:name="Grid Table 6 Colorful Accent 3" w:uiPriority="51"/>
-    <w:lsdException w:name="Grid Table 7 Colorful Accent 3" w:uiPriority="52"/>
-    <w:lsdException w:name="Grid Table 1 Light Accent 4" w:uiPriority="46"/>
-    <w:lsdException w:name="Grid Table 2 Accent 4" w:uiPriority="47"/>
-    <w:lsdException w:name="Grid Table 3 Accent 4" w:uiPriority="48"/>
-    <w:lsdException w:name="Grid Table 4 Accent 4" w:uiPriority="49"/>
-    <w:lsdException w:name="Grid Table 5 Dark Accent 4" w:uiPriority="50"/>
-    <w:lsdException w:name="Grid Table 6 Colorful Accent 4" w:uiPriority="51"/>
-    <w:lsdException w:name="Grid Table 7 Colorful Accent 4" w:uiPriority="52"/>
-    <w:lsdException w:name="Grid Table 1 Light Accent 5" w:uiPriority="46"/>
-    <w:lsdException w:name="Grid Table 2 Accent 5" w:uiPriority="47"/>
-    <w:lsdException w:name="Grid Table 3 Accent 5" w:uiPriority="48"/>
-    <w:lsdException w:name="Grid Table 4 Accent 5" w:uiPriority="49"/>
-    <w:lsdException w:name="Grid Table 5 Dark Accent 5" w:uiPriority="50"/>
-    <w:lsdException w:name="Grid Table 6 Colorful Accent 5" w:uiPriority="51"/>
-    <w:lsdException w:name="Grid Table 7 Colorful Accent 5" w:uiPriority="52"/>
-    <w:lsdException w:name="Grid Table 1 Light Accent 6" w:uiPriority="46"/>
-    <w:lsdException w:name="Grid Table 2 Accent 6" w:uiPriority="47"/>
-    <w:lsdException w:name="Grid Table 3 Accent 6" w:uiPriority="48"/>
-    <w:lsdException w:name="Grid Table 4 Accent 6" w:uiPriority="49"/>
-    <w:lsdException w:name="Grid Table 5 Dark Accent 6" w:uiPriority="50"/>
-    <w:lsdException w:name="Grid Table 6 Colorful Accent 6" w:uiPriority="51"/>
-    <w:lsdException w:name="Grid Table 7 Colorful Accent 6" w:uiPriority="52"/>
-    <w:lsdException w:name="List Table 1 Light" w:uiPriority="46"/>
-    <w:lsdException w:name="List Table 2" w:uiPriority="47"/>
-    <w:lsdException w:name="List Table 3" w:uiPriority="48"/>
-    <w:lsdException w:name="List Table 4" w:uiPriority="49"/>
-    <w:lsdException w:name="List Table 5 Dark" w:uiPriority="50"/>
-    <w:lsdException w:name="List Table 6 Colorful" w:uiPriority="51"/>
-    <w:lsdException w:name="List Table 7 Colorful" w:uiPriority="52"/>
-    <w:lsdException w:name="List Table 1 Light Accent 1" w:uiPriority="46"/>
-    <w:lsdException w:name="List Table 2 Accent 1" w:uiPriority="47"/>
-    <w:lsdException w:name="List Table 3 Accent 1" w:uiPriority="48"/>
-    <w:lsdException w:name="List Table 4 Accent 1" w:uiPriority="49"/>
-    <w:lsdException w:name="List Table 5 Dark Accent 1" w:uiPriority="50"/>
-    <w:lsdException w:name="List Table 6 Colorful Accent 1" w:uiPriority="51"/>
-    <w:lsdException w:name="List Table 7 Colorful Accent 1" w:uiPriority="52"/>
-    <w:lsdException w:name="List Table 1 Light Accent 2" w:uiPriority="46"/>
-    <w:lsdException w:name="List Table 2 Accent 2" w:uiPriority="47"/>
-    <w:lsdException w:name="List Table 3 Accent 2" w:uiPriority="48"/>
-    <w:lsdException w:name="List Table 4 Accent 2" w:uiPriority="49"/>
-    <w:lsdException w:name="List Table 5 Dark Accent 2" w:uiPriority="50"/>
-    <w:lsdException w:name="List Table 6 Colorful Accent 2" w:uiPriority="51"/>
-    <w:lsdException w:name="List Table 7 Colorful Accent 2" w:uiPriority="52"/>
-    <w:lsdException w:name="List Table 1 Light Accent 3" w:uiPriority="46"/>
-    <w:lsdException w:name="List Table 2 Accent 3" w:uiPriority="47"/>
-    <w:lsdException w:name="List Table 3 Accent 3" w:uiPriority="48"/>
-    <w:lsdException w:name="List Table 4 Accent 3" w:uiPriority="49"/>
-    <w:lsdException w:name="List Table 5 Dark Accent 3" w:uiPriority="50"/>
-    <w:lsdException w:name="List Table 6 Colorful Accent 3" w:uiPriority="51"/>
-    <w:lsdException w:name="List Table 7 Colorful Accent 3" w:uiPriority="52"/>
-    <w:lsdException w:name="List Table 1 Light Accent 4" w:uiPriority="46"/>
-    <w:lsdException w:name="List Table 2 Accent 4" w:uiPriority="47"/>
-    <w:lsdException w:name="List Table 3 Accent 4" w:uiPriority="48"/>
-    <w:lsdException w:name="List Table 4 Accent 4" w:uiPriority="49"/>
-    <w:lsdException w:name="List Table 5 Dark Accent 4" w:uiPriority="50"/>
-    <w:lsdException w:name="List Table 6 Colorful Accent 4" w:uiPriority="51"/>
-    <w:lsdException w:name="List Table 7 Colorful Accent 4" w:uiPriority="52"/>
-    <w:lsdException w:name="List Table 1 Light Accent 5" w:uiPriority="46"/>
-    <w:lsdException w:name="List Table 2 Accent 5" w:uiPriority="47"/>
-    <w:lsdException w:name="List Table 3 Accent 5" w:uiPriority="48"/>
-    <w:lsdException w:name="List Table 4 Accent 5" w:uiPriority="49"/>
-    <w:lsdException w:name="List Table 5 Dark Accent 5" w:uiPriority="50"/>
-    <w:lsdException w:name="List Table 6 Colorful Accent 5" w:uiPriority="51"/>
-    <w:lsdException w:name="List Table 7 Colorful Accent 5" w:uiPriority="52"/>
-    <w:lsdException w:name="List Table 1 Light Accent 6" w:uiPriority="46"/>
-    <w:lsdException w:name="List Table 2 Accent 6" w:uiPriority="47"/>
-    <w:lsdException w:name="List Table 3 Accent 6" w:uiPriority="48"/>
-    <w:lsdException w:name="List Table 4 Accent 6" w:uiPriority="49"/>
-    <w:lsdException w:name="List Table 5 Dark Accent 6" w:uiPriority="50"/>
-    <w:lsdException w:name="List Table 6 Colorful Accent 6" w:uiPriority="51"/>
-    <w:lsdException w:name="List Table 7 Colorful Accent 6" w:uiPriority="52"/>
-    <w:lsdException w:name="Mention" w:semiHidden="1" w:unhideWhenUsed="1"/>
-    <w:lsdException w:name="Smart Hyperlink" w:semiHidden="1" w:unhideWhenUsed="1"/>
-    <w:lsdException w:name="Hashtag" w:semiHidden="1" w:unhideWhenUsed="1"/>
-    <w:lsdException w:name="Unresolved Mention" w:semiHidden="1" w:unhideWhenUsed="1"/>
-    <w:lsdException w:name="Smart Link" w:semiHidden="1" w:unhideWhenUsed="1"/>
+  <w:latentStyles w:defLockedState="0" w:defUIPriority="99" w:defSemiHidden="1" w:defUnhideWhenUsed="1" w:defQFormat="0" w:count="267">
+    <w:lsdException w:name="Normal" w:semiHidden="0" w:uiPriority="0" w:unhideWhenUsed="0" w:qFormat="1"/>
+    <w:lsdException w:name="heading 1" w:semiHidden="0" w:uiPriority="9" w:unhideWhenUsed="0" w:qFormat="1"/>
+    <w:lsdException w:name="heading 2" w:uiPriority="9" w:qFormat="1"/>
+    <w:lsdException w:name="heading 3" w:uiPriority="9" w:qFormat="1"/>
+    <w:lsdException w:name="heading 4" w:uiPriority="9" w:qFormat="1"/>
+    <w:lsdException w:name="heading 5" w:uiPriority="9" w:qFormat="1"/>
+    <w:lsdException w:name="heading 6" w:uiPriority="9" w:qFormat="1"/>
+    <w:lsdException w:name="heading 7" w:uiPriority="9" w:qFormat="1"/>
+    <w:lsdException w:name="heading 8" w:uiPriority="9" w:qFormat="1"/>
+    <w:lsdException w:name="heading 9" w:uiPriority="9" w:qFormat="1"/>
+    <w:lsdException w:name="toc 1" w:uiPriority="39"/>
+    <w:lsdException w:name="toc 2" w:uiPriority="39"/>
+    <w:lsdException w:name="toc 3" w:uiPriority="39"/>
+    <w:lsdException w:name="toc 4" w:uiPriority="39"/>
+    <w:lsdException w:name="toc 5" w:uiPriority="39"/>
+    <w:lsdException w:name="toc 6" w:uiPriority="39"/>
+    <w:lsdException w:name="toc 7" w:uiPriority="39"/>
+    <w:lsdException w:name="toc 8" w:uiPriority="39"/>
+    <w:lsdException w:name="toc 9" w:uiPriority="39"/>
+    <w:lsdException w:name="caption" w:uiPriority="35" w:qFormat="1"/>
+    <w:lsdException w:name="Title" w:semiHidden="0" w:uiPriority="0" w:unhideWhenUsed="0" w:qFormat="1"/>
+    <w:lsdException w:name="Default Paragraph Font" w:uiPriority="1"/>
+    <w:lsdException w:name="Subtitle" w:semiHidden="0" w:uiPriority="11" w:unhideWhenUsed="0" w:qFormat="1"/>
+    <w:lsdException w:name="Strong" w:semiHidden="0" w:uiPriority="22" w:unhideWhenUsed="0" w:qFormat="1"/>
+    <w:lsdException w:name="Emphasis" w:semiHidden="0" w:uiPriority="20" w:unhideWhenUsed="0" w:qFormat="1"/>
+    <w:lsdException w:name="Table Grid" w:uiPriority="39"/>
+    <w:lsdException w:name="Placeholder Text" w:unhideWhenUsed="0"/>
+    <w:lsdException w:name="No Spacing" w:semiHidden="0" w:uiPriority="1" w:unhideWhenUsed="0" w:qFormat="1"/>
+    <w:lsdException w:name="Light Shading" w:semiHidden="0" w:uiPriority="60" w:unhideWhenUsed="0"/>
+    <w:lsdException w:name="Light List" w:semiHidden="0" w:uiPriority="61" w:unhideWhenUsed="0"/>
+    <w:lsdException w:name="Light Grid" w:semiHidden="0" w:uiPriority="62" w:unhideWhenUsed="0"/>
+    <w:lsdException w:name="Medium Shading 1" w:semiHidden="0" w:uiPriority="63" w:unhideWhenUsed="0"/>
+    <w:lsdException w:name="Medium Shading 2" w:semiHidden="0" w:uiPriority="64" w:unhideWhenUsed="0"/>
+    <w:lsdException w:name="Medium List 1" w:semiHidden="0" w:uiPriority="65" w:unhideWhenUsed="0"/>
+    <w:lsdException w:name="Medium List 2" w:semiHidden="0" w:uiPriority="66" w:unhideWhenUsed="0"/>
+    <w:lsdException w:name="Medium Grid 1" w:semiHidden="0" w:uiPriority="67" w:unhideWhenUsed="0"/>
+    <w:lsdException w:name="Medium Grid 2" w:semiHidden="0" w:uiPriority="68" w:unhideWhenUsed="0"/>
+    <w:lsdException w:name="Medium Grid 3" w:semiHidden="0" w:uiPriority="69" w:unhideWhenUsed="0"/>
+    <w:lsdException w:name="Dark List" w:semiHidden="0" w:uiPriority="70" w:unhideWhenUsed="0"/>
+    <w:lsdException w:name="Colorful Shading" w:semiHidden="0" w:uiPriority="71" w:unhideWhenUsed="0"/>
+    <w:lsdException w:name="Colorful List" w:semiHidden="0" w:uiPriority="72" w:unhideWhenUsed="0"/>
+    <w:lsdException w:name="Colorful Grid" w:semiHidden="0" w:uiPriority="73" w:unhideWhenUsed="0"/>
+    <w:lsdException w:name="Light Shading Accent 1" w:semiHidden="0" w:uiPriority="60" w:unhideWhenUsed="0"/>
+    <w:lsdException w:name="Light List Accent 1" w:semiHidden="0" w:uiPriority="61" w:unhideWhenUsed="0"/>
+    <w:lsdException w:name="Light Grid Accent 1" w:semiHidden="0" w:uiPriority="62" w:unhideWhenUsed="0"/>
+    <w:lsdException w:name="Medium Shading 1 Accent 1" w:semiHidden="0" w:uiPriority="63" w:unhideWhenUsed="0"/>
+    <w:lsdException w:name="Medium Shading 2 Accent 1" w:semiHidden="0" w:uiPriority="64" w:unhideWhenUsed="0"/>
+    <w:lsdException w:name="Medium List 1 Accent 1" w:semiHidden="0" w:uiPriority="65" w:unhideWhenUsed="0"/>
+    <w:lsdException w:name="Revision" w:unhideWhenUsed="0"/>
+    <w:lsdException w:name="List Paragraph" w:semiHidden="0" w:uiPriority="34" w:unhideWhenUsed="0" w:qFormat="1"/>
+    <w:lsdException w:name="Quote" w:semiHidden="0" w:uiPriority="29" w:unhideWhenUsed="0" w:qFormat="1"/>
+    <w:lsdException w:name="Intense Quote" w:semiHidden="0" w:uiPriority="30" w:unhideWhenUsed="0" w:qFormat="1"/>
+    <w:lsdException w:name="Medium List 2 Accent 1" w:semiHidden="0" w:uiPriority="66" w:unhideWhenUsed="0"/>
+    <w:lsdException w:name="Medium Grid 1 Accent 1" w:semiHidden="0" w:uiPriority="67" w:unhideWhenUsed="0"/>
+    <w:lsdException w:name="Medium Grid 2 Accent 1" w:semiHidden="0" w:uiPriority="68" w:unhideWhenUsed="0"/>
+    <w:lsdException w:name="Medium Grid 3 Accent 1" w:semiHidden="0" w:uiPriority="69" w:unhideWhenUsed="0"/>
+    <w:lsdException w:name="Dark List Accent 1" w:semiHidden="0" w:uiPriority="70" w:unhideWhenUsed="0"/>
+    <w:lsdException w:name="Colorful Shading Accent 1" w:semiHidden="0" w:uiPriority="71" w:unhideWhenUsed="0"/>
+    <w:lsdException w:name="Colorful List Accent 1" w:semiHidden="0" w:uiPriority="72" w:unhideWhenUsed="0"/>
+    <w:lsdException w:name="Colorful Grid Accent 1" w:semiHidden="0" w:uiPriority="73" w:unhideWhenUsed="0"/>
+    <w:lsdException w:name="Light Shading Accent 2" w:semiHidden="0" w:uiPriority="60" w:unhideWhenUsed="0"/>
+    <w:lsdException w:name="Light List Accent 2" w:semiHidden="0" w:uiPriority="61" w:unhideWhenUsed="0"/>
+    <w:lsdException w:name="Light Grid Accent 2" w:semiHidden="0" w:uiPriority="62" w:unhideWhenUsed="0"/>
+    <w:lsdException w:name="Medium Shading 1 Accent 2" w:semiHidden="0" w:uiPriority="63" w:unhideWhenUsed="0"/>
+    <w:lsdException w:name="Medium Shading 2 Accent 2" w:semiHidden="0" w:uiPriority="64" w:unhideWhenUsed="0"/>
+    <w:lsdException w:name="Medium List 1 Accent 2" w:semiHidden="0" w:uiPriority="65" w:unhideWhenUsed="0"/>
+    <w:lsdException w:name="Medium List 2 Accent 2" w:semiHidden="0" w:uiPriority="66" w:unhideWhenUsed="0"/>
+    <w:lsdException w:name="Medium Grid 1 Accent 2" w:semiHidden="0" w:uiPriority="67" w:unhideWhenUsed="0"/>
+    <w:lsdException w:name="Medium Grid 2 Accent 2" w:semiHidden="0" w:uiPriority="68" w:unhideWhenUsed="0"/>
+    <w:lsdException w:name="Medium Grid 3 Accent 2" w:semiHidden="0" w:uiPriority="69" w:unhideWhenUsed="0"/>
+    <w:lsdException w:name="Dark List Accent 2" w:semiHidden="0" w:uiPriority="70" w:unhideWhenUsed="0"/>
+    <w:lsdException w:name="Colorful Shading Accent 2" w:semiHidden="0" w:uiPriority="71" w:unhideWhenUsed="0"/>
+    <w:lsdException w:name="Colorful List Accent 2" w:semiHidden="0" w:uiPriority="72" w:unhideWhenUsed="0"/>
+    <w:lsdException w:name="Colorful Grid Accent 2" w:semiHidden="0" w:uiPriority="73" w:unhideWhenUsed="0"/>
+    <w:lsdException w:name="Light Shading Accent 3" w:semiHidden="0" w:uiPriority="60" w:unhideWhenUsed="0"/>
+    <w:lsdException w:name="Light List Accent 3" w:semiHidden="0" w:uiPriority="61" w:unhideWhenUsed="0"/>
+    <w:lsdException w:name="Light Grid Accent 3" w:semiHidden="0" w:uiPriority="62" w:unhideWhenUsed="0"/>
+    <w:lsdException w:name="Medium Shading 1 Accent 3" w:semiHidden="0" w:uiPriority="63" w:unhideWhenUsed="0"/>
+    <w:lsdException w:name="Medium Shading 2 Accent 3" w:semiHidden="0" w:uiPriority="64" w:unhideWhenUsed="0"/>
+    <w:lsdException w:name="Medium List 1 Accent 3" w:semiHidden="0" w:uiPriority="65" w:unhideWhenUsed="0"/>
+    <w:lsdException w:name="Medium List 2 Accent 3" w:semiHidden="0" w:uiPriority="66" w:unhideWhenUsed="0"/>
+    <w:lsdException w:name="Medium Grid 1 Accent 3" w:semiHidden="0" w:uiPriority="67" w:unhideWhenUsed="0"/>
+    <w:lsdException w:name="Medium Grid 2 Accent 3" w:semiHidden="0" w:uiPriority="68" w:unhideWhenUsed="0"/>
+    <w:lsdException w:name="Medium Grid 3 Accent 3" w:semiHidden="0" w:uiPriority="69" w:unhideWhenUsed="0"/>
+    <w:lsdException w:name="Dark List Accent 3" w:semiHidden="0" w:uiPriority="70" w:unhideWhenUsed="0"/>
+    <w:lsdException w:name="Colorful Shading Accent 3" w:semiHidden="0" w:uiPriority="71" w:unhideWhenUsed="0"/>
+    <w:lsdException w:name="Colorful List Accent 3" w:semiHidden="0" w:uiPriority="72" w:unhideWhenUsed="0"/>
+    <w:lsdException w:name="Colorful Grid Accent 3" w:semiHidden="0" w:uiPriority="73" w:unhideWhenUsed="0"/>
+    <w:lsdException w:name="Light Shading Accent 4" w:semiHidden="0" w:uiPriority="60" w:unhideWhenUsed="0"/>
+    <w:lsdException w:name="Light List Accent 4" w:semiHidden="0" w:uiPriority="61" w:unhideWhenUsed="0"/>
+    <w:lsdException w:name="Light Grid Accent 4" w:semiHidden="0" w:uiPriority="62" w:unhideWhenUsed="0"/>
+    <w:lsdException w:name="Medium Shading 1 Accent 4" w:semiHidden="0" w:uiPriority="63" w:unhideWhenUsed="0"/>
+    <w:lsdException w:name="Medium Shading 2 Accent 4" w:semiHidden="0" w:uiPriority="64" w:unhideWhenUsed="0"/>
+    <w:lsdException w:name="Medium List 1 Accent 4" w:semiHidden="0" w:uiPriority="65" w:unhideWhenUsed="0"/>
+    <w:lsdException w:name="Medium List 2 Accent 4" w:semiHidden="0" w:uiPriority="66" w:unhideWhenUsed="0"/>
+    <w:lsdException w:name="Medium Grid 1 Accent 4" w:semiHidden="0" w:uiPriority="67" w:unhideWhenUsed="0"/>
+    <w:lsdException w:name="Medium Grid 2 Accent 4" w:semiHidden="0" w:uiPriority="68" w:unhideWhenUsed="0"/>
+    <w:lsdException w:name="Medium Grid 3 Accent 4" w:semiHidden="0" w:uiPriority="69" w:unhideWhenUsed="0"/>
+    <w:lsdException w:name="Dark List Accent 4" w:semiHidden="0" w:uiPriority="70" w:unhideWhenUsed="0"/>
+    <w:lsdException w:name="Colorful Shading Accent 4" w:semiHidden="0" w:uiPriority="71" w:unhideWhenUsed="0"/>
+    <w:lsdException w:name="Colorful List Accent 4" w:semiHidden="0" w:uiPriority="72" w:unhideWhenUsed="0"/>
+    <w:lsdException w:name="Colorful Grid Accent 4" w:semiHidden="0" w:uiPriority="73" w:unhideWhenUsed="0"/>
+    <w:lsdException w:name="Light Shading Accent 5" w:semiHidden="0" w:uiPriority="60" w:unhideWhenUsed="0"/>
+    <w:lsdException w:name="Light List Accent 5" w:semiHidden="0" w:uiPriority="61" w:unhideWhenUsed="0"/>
+    <w:lsdException w:name="Light Grid Accent 5" w:semiHidden="0" w:uiPriority="62" w:unhideWhenUsed="0"/>
+    <w:lsdException w:name="Medium Shading 1 Accent 5" w:semiHidden="0" w:uiPriority="63" w:unhideWhenUsed="0"/>
+    <w:lsdException w:name="Medium Shading 2 Accent 5" w:semiHidden="0" w:uiPriority="64" w:unhideWhenUsed="0"/>
+    <w:lsdException w:name="Medium List 1 Accent 5" w:semiHidden="0" w:uiPriority="65" w:unhideWhenUsed="0"/>
+    <w:lsdException w:name="Medium List 2 Accent 5" w:semiHidden="0" w:uiPriority="66" w:unhideWhenUsed="0"/>
+    <w:lsdException w:name="Medium Grid 1 Accent 5" w:semiHidden="0" w:uiPriority="67" w:unhideWhenUsed="0"/>
+    <w:lsdException w:name="Medium Grid 2 Accent 5" w:semiHidden="0" w:uiPriority="68" w:unhideWhenUsed="0"/>
+    <w:lsdException w:name="Medium Grid 3 Accent 5" w:semiHidden="0" w:uiPriority="69" w:unhideWhenUsed="0"/>
+    <w:lsdException w:name="Dark List Accent 5" w:semiHidden="0" w:uiPriority="70" w:unhideWhenUsed="0"/>
+    <w:lsdException w:name="Colorful Shading Accent 5" w:semiHidden="0" w:uiPriority="71" w:unhideWhenUsed="0"/>
+    <w:lsdException w:name="Colorful List Accent 5" w:semiHidden="0" w:uiPriority="72" w:unhideWhenUsed="0"/>
+    <w:lsdException w:name="Colorful Grid Accent 5" w:semiHidden="0" w:uiPriority="73" w:unhideWhenUsed="0"/>
+    <w:lsdException w:name="Light Shading Accent 6" w:semiHidden="0" w:uiPriority="60" w:unhideWhenUsed="0"/>
+    <w:lsdException w:name="Light List Accent 6" w:semiHidden="0" w:uiPriority="61" w:unhideWhenUsed="0"/>
+    <w:lsdException w:name="Light Grid Accent 6" w:semiHidden="0" w:uiPriority="62" w:unhideWhenUsed="0"/>
+    <w:lsdException w:name="Medium Shading 1 Accent 6" w:semiHidden="0" w:uiPriority="63" w:unhideWhenUsed="0"/>
+    <w:lsdException w:name="Medium Shading 2 Accent 6" w:semiHidden="0" w:uiPriority="64" w:unhideWhenUsed="0"/>
+    <w:lsdException w:name="Medium List 1 Accent 6" w:semiHidden="0" w:uiPriority="65" w:unhideWhenUsed="0"/>
+    <w:lsdException w:name="Medium List 2 Accent 6" w:semiHidden="0" w:uiPriority="66" w:unhideWhenUsed="0"/>
+    <w:lsdException w:name="Medium Grid 1 Accent 6" w:semiHidden="0" w:uiPriority="67" w:unhideWhenUsed="0"/>
+    <w:lsdException w:name="Medium Grid 2 Accent 6" w:semiHidden="0" w:uiPriority="68" w:unhideWhenUsed="0"/>
+    <w:lsdException w:name="Medium Grid 3 Accent 6" w:semiHidden="0" w:uiPriority="69" w:unhideWhenUsed="0"/>
+    <w:lsdException w:name="Dark List Accent 6" w:semiHidden="0" w:uiPriority="70" w:unhideWhenUsed="0"/>
+    <w:lsdException w:name="Colorful Shading Accent 6" w:semiHidden="0" w:uiPriority="71" w:unhideWhenUsed="0"/>
+    <w:lsdException w:name="Colorful List Accent 6" w:semiHidden="0" w:uiPriority="72" w:unhideWhenUsed="0"/>
+    <w:lsdException w:name="Colorful Grid Accent 6" w:semiHidden="0" w:uiPriority="73" w:unhideWhenUsed="0"/>
+    <w:lsdException w:name="Subtle Emphasis" w:semiHidden="0" w:uiPriority="19" w:unhideWhenUsed="0" w:qFormat="1"/>
+    <w:lsdException w:name="Intense Emphasis" w:semiHidden="0" w:uiPriority="21" w:unhideWhenUsed="0" w:qFormat="1"/>
+    <w:lsdException w:name="Subtle Reference" w:semiHidden="0" w:uiPriority="31" w:unhideWhenUsed="0" w:qFormat="1"/>
+    <w:lsdException w:name="Intense Reference" w:semiHidden="0" w:uiPriority="32" w:unhideWhenUsed="0" w:qFormat="1"/>
+    <w:lsdException w:name="Book Title" w:semiHidden="0" w:uiPriority="33" w:unhideWhenUsed="0" w:qFormat="1"/>
+    <w:lsdException w:name="Bibliography" w:uiPriority="37"/>
+    <w:lsdException w:name="TOC Heading" w:uiPriority="39" w:qFormat="1"/>
   </w:latentStyles>
   <w:style w:type="paragraph" w:default="1" w:styleId="Normal">
     <w:name w:val="Normal"/>
@@ -42190,6 +43184,7 @@
       <w:spacing w:after="0" w:line="240" w:lineRule="auto"/>
     </w:pPr>
     <w:tblPr>
+      <w:tblInd w:w="0" w:type="dxa"/>
       <w:tblBorders>
         <w:top w:val="single" w:sz="4" w:space="0" w:color="auto"/>
         <w:left w:val="single" w:sz="4" w:space="0" w:color="auto"/>
@@ -42198,6 +43193,343 @@
         <w:insideH w:val="single" w:sz="4" w:space="0" w:color="auto"/>
         <w:insideV w:val="single" w:sz="4" w:space="0" w:color="auto"/>
       </w:tblBorders>
+      <w:tblCellMar>
+        <w:top w:w="0" w:type="dxa"/>
+        <w:left w:w="108" w:type="dxa"/>
+        <w:bottom w:w="0" w:type="dxa"/>
+        <w:right w:w="108" w:type="dxa"/>
+      </w:tblCellMar>
+    </w:tblPr>
+  </w:style>
+  <w:style w:type="paragraph" w:styleId="Caption">
+    <w:name w:val="caption"/>
+    <w:basedOn w:val="Normal"/>
+    <w:next w:val="Normal"/>
+    <w:uiPriority w:val="35"/>
+    <w:unhideWhenUsed/>
+    <w:qFormat/>
+    <w:rsid w:val="00955F05"/>
+    <w:pPr>
+      <w:spacing w:line="240" w:lineRule="auto"/>
+    </w:pPr>
+    <w:rPr>
+      <w:i/>
+      <w:iCs/>
+      <w:color w:val="1F497D" w:themeColor="text2"/>
+      <w:sz w:val="18"/>
+      <w:szCs w:val="18"/>
+    </w:rPr>
+  </w:style>
+  <w:style w:type="character" w:customStyle="1" w:styleId="Heading2Char">
+    <w:name w:val="Heading 2 Char"/>
+    <w:basedOn w:val="DefaultParagraphFont"/>
+    <w:link w:val="Heading2"/>
+    <w:uiPriority w:val="9"/>
+    <w:rsid w:val="00D24513"/>
+    <w:rPr>
+      <w:rFonts w:asciiTheme="majorHAnsi" w:eastAsiaTheme="majorEastAsia" w:hAnsiTheme="majorHAnsi" w:cstheme="majorBidi"/>
+      <w:b/>
+      <w:bCs/>
+      <w:color w:val="4F81BD" w:themeColor="accent1"/>
+      <w:sz w:val="26"/>
+      <w:szCs w:val="26"/>
+    </w:rPr>
+  </w:style>
+  <w:style w:type="paragraph" w:styleId="NormalWeb">
+    <w:name w:val="Normal (Web)"/>
+    <w:basedOn w:val="Normal"/>
+    <w:uiPriority w:val="99"/>
+    <w:semiHidden/>
+    <w:unhideWhenUsed/>
+    <w:rsid w:val="00762345"/>
+    <w:pPr>
+      <w:spacing w:before="100" w:beforeAutospacing="1" w:after="100" w:afterAutospacing="1" w:line="240" w:lineRule="auto"/>
+    </w:pPr>
+    <w:rPr>
+      <w:rFonts w:ascii="Times New Roman" w:eastAsia="Times New Roman" w:hAnsi="Times New Roman" w:cs="Times New Roman"/>
+      <w:sz w:val="24"/>
+      <w:szCs w:val="24"/>
+    </w:rPr>
+  </w:style>
+</w:styles>
+</file>
+
+<file path=word/stylesWithEffects.xml><?xml version="1.0" encoding="utf-8"?>
+<w:styles xmlns:wpc="http://schemas.microsoft.com/office/word/2010/wordprocessingCanvas" xmlns:mc="http://schemas.openxmlformats.org/markup-compatibility/2006" xmlns:o="urn:schemas-microsoft-com:office:office" xmlns:r="http://schemas.openxmlformats.org/officeDocument/2006/relationships" xmlns:m="http://schemas.openxmlformats.org/officeDocument/2006/math" xmlns:v="urn:schemas-microsoft-com:vml" xmlns:wp14="http://schemas.microsoft.com/office/word/2010/wordprocessingDrawing" xmlns:wp="http://schemas.openxmlformats.org/drawingml/2006/wordprocessingDrawing" xmlns:w10="urn:schemas-microsoft-com:office:word" xmlns:w="http://schemas.openxmlformats.org/wordprocessingml/2006/main" xmlns:w14="http://schemas.microsoft.com/office/word/2010/wordml" xmlns:wpg="http://schemas.microsoft.com/office/word/2010/wordprocessingGroup" xmlns:wpi="http://schemas.microsoft.com/office/word/2010/wordprocessingInk" xmlns:wne="http://schemas.microsoft.com/office/word/2006/wordml" xmlns:wps="http://schemas.microsoft.com/office/word/2010/wordprocessingShape" mc:Ignorable="w14 wp14">
+  <w:docDefaults>
+    <w:rPrDefault>
+      <w:rPr>
+        <w:rFonts w:asciiTheme="minorHAnsi" w:eastAsiaTheme="minorHAnsi" w:hAnsiTheme="minorHAnsi" w:cstheme="minorBidi"/>
+        <w:sz w:val="22"/>
+        <w:szCs w:val="22"/>
+        <w:lang w:val="en-US" w:eastAsia="en-US" w:bidi="ar-SA"/>
+      </w:rPr>
+    </w:rPrDefault>
+    <w:pPrDefault>
+      <w:pPr>
+        <w:spacing w:after="200" w:line="276" w:lineRule="auto"/>
+      </w:pPr>
+    </w:pPrDefault>
+  </w:docDefaults>
+  <w:latentStyles w:defLockedState="0" w:defUIPriority="99" w:defSemiHidden="1" w:defUnhideWhenUsed="1" w:defQFormat="0" w:count="267">
+    <w:lsdException w:name="Normal" w:semiHidden="0" w:uiPriority="0" w:unhideWhenUsed="0" w:qFormat="1"/>
+    <w:lsdException w:name="heading 1" w:semiHidden="0" w:uiPriority="9" w:unhideWhenUsed="0" w:qFormat="1"/>
+    <w:lsdException w:name="heading 2" w:uiPriority="9" w:qFormat="1"/>
+    <w:lsdException w:name="heading 3" w:uiPriority="9" w:qFormat="1"/>
+    <w:lsdException w:name="heading 4" w:uiPriority="9" w:qFormat="1"/>
+    <w:lsdException w:name="heading 5" w:uiPriority="9" w:qFormat="1"/>
+    <w:lsdException w:name="heading 6" w:uiPriority="9" w:qFormat="1"/>
+    <w:lsdException w:name="heading 7" w:uiPriority="9" w:qFormat="1"/>
+    <w:lsdException w:name="heading 8" w:uiPriority="9" w:qFormat="1"/>
+    <w:lsdException w:name="heading 9" w:uiPriority="9" w:qFormat="1"/>
+    <w:lsdException w:name="toc 1" w:uiPriority="39"/>
+    <w:lsdException w:name="toc 2" w:uiPriority="39"/>
+    <w:lsdException w:name="toc 3" w:uiPriority="39"/>
+    <w:lsdException w:name="toc 4" w:uiPriority="39"/>
+    <w:lsdException w:name="toc 5" w:uiPriority="39"/>
+    <w:lsdException w:name="toc 6" w:uiPriority="39"/>
+    <w:lsdException w:name="toc 7" w:uiPriority="39"/>
+    <w:lsdException w:name="toc 8" w:uiPriority="39"/>
+    <w:lsdException w:name="toc 9" w:uiPriority="39"/>
+    <w:lsdException w:name="caption" w:uiPriority="35" w:qFormat="1"/>
+    <w:lsdException w:name="Title" w:semiHidden="0" w:uiPriority="0" w:unhideWhenUsed="0" w:qFormat="1"/>
+    <w:lsdException w:name="Default Paragraph Font" w:uiPriority="1"/>
+    <w:lsdException w:name="Subtitle" w:semiHidden="0" w:uiPriority="11" w:unhideWhenUsed="0" w:qFormat="1"/>
+    <w:lsdException w:name="Strong" w:semiHidden="0" w:uiPriority="22" w:unhideWhenUsed="0" w:qFormat="1"/>
+    <w:lsdException w:name="Emphasis" w:semiHidden="0" w:uiPriority="20" w:unhideWhenUsed="0" w:qFormat="1"/>
+    <w:lsdException w:name="Table Grid" w:uiPriority="39"/>
+    <w:lsdException w:name="Placeholder Text" w:unhideWhenUsed="0"/>
+    <w:lsdException w:name="No Spacing" w:semiHidden="0" w:uiPriority="1" w:unhideWhenUsed="0" w:qFormat="1"/>
+    <w:lsdException w:name="Light Shading" w:semiHidden="0" w:uiPriority="60" w:unhideWhenUsed="0"/>
+    <w:lsdException w:name="Light List" w:semiHidden="0" w:uiPriority="61" w:unhideWhenUsed="0"/>
+    <w:lsdException w:name="Light Grid" w:semiHidden="0" w:uiPriority="62" w:unhideWhenUsed="0"/>
+    <w:lsdException w:name="Medium Shading 1" w:semiHidden="0" w:uiPriority="63" w:unhideWhenUsed="0"/>
+    <w:lsdException w:name="Medium Shading 2" w:semiHidden="0" w:uiPriority="64" w:unhideWhenUsed="0"/>
+    <w:lsdException w:name="Medium List 1" w:semiHidden="0" w:uiPriority="65" w:unhideWhenUsed="0"/>
+    <w:lsdException w:name="Medium List 2" w:semiHidden="0" w:uiPriority="66" w:unhideWhenUsed="0"/>
+    <w:lsdException w:name="Medium Grid 1" w:semiHidden="0" w:uiPriority="67" w:unhideWhenUsed="0"/>
+    <w:lsdException w:name="Medium Grid 2" w:semiHidden="0" w:uiPriority="68" w:unhideWhenUsed="0"/>
+    <w:lsdException w:name="Medium Grid 3" w:semiHidden="0" w:uiPriority="69" w:unhideWhenUsed="0"/>
+    <w:lsdException w:name="Dark List" w:semiHidden="0" w:uiPriority="70" w:unhideWhenUsed="0"/>
+    <w:lsdException w:name="Colorful Shading" w:semiHidden="0" w:uiPriority="71" w:unhideWhenUsed="0"/>
+    <w:lsdException w:name="Colorful List" w:semiHidden="0" w:uiPriority="72" w:unhideWhenUsed="0"/>
+    <w:lsdException w:name="Colorful Grid" w:semiHidden="0" w:uiPriority="73" w:unhideWhenUsed="0"/>
+    <w:lsdException w:name="Light Shading Accent 1" w:semiHidden="0" w:uiPriority="60" w:unhideWhenUsed="0"/>
+    <w:lsdException w:name="Light List Accent 1" w:semiHidden="0" w:uiPriority="61" w:unhideWhenUsed="0"/>
+    <w:lsdException w:name="Light Grid Accent 1" w:semiHidden="0" w:uiPriority="62" w:unhideWhenUsed="0"/>
+    <w:lsdException w:name="Medium Shading 1 Accent 1" w:semiHidden="0" w:uiPriority="63" w:unhideWhenUsed="0"/>
+    <w:lsdException w:name="Medium Shading 2 Accent 1" w:semiHidden="0" w:uiPriority="64" w:unhideWhenUsed="0"/>
+    <w:lsdException w:name="Medium List 1 Accent 1" w:semiHidden="0" w:uiPriority="65" w:unhideWhenUsed="0"/>
+    <w:lsdException w:name="Revision" w:unhideWhenUsed="0"/>
+    <w:lsdException w:name="List Paragraph" w:semiHidden="0" w:uiPriority="34" w:unhideWhenUsed="0" w:qFormat="1"/>
+    <w:lsdException w:name="Quote" w:semiHidden="0" w:uiPriority="29" w:unhideWhenUsed="0" w:qFormat="1"/>
+    <w:lsdException w:name="Intense Quote" w:semiHidden="0" w:uiPriority="30" w:unhideWhenUsed="0" w:qFormat="1"/>
+    <w:lsdException w:name="Medium List 2 Accent 1" w:semiHidden="0" w:uiPriority="66" w:unhideWhenUsed="0"/>
+    <w:lsdException w:name="Medium Grid 1 Accent 1" w:semiHidden="0" w:uiPriority="67" w:unhideWhenUsed="0"/>
+    <w:lsdException w:name="Medium Grid 2 Accent 1" w:semiHidden="0" w:uiPriority="68" w:unhideWhenUsed="0"/>
+    <w:lsdException w:name="Medium Grid 3 Accent 1" w:semiHidden="0" w:uiPriority="69" w:unhideWhenUsed="0"/>
+    <w:lsdException w:name="Dark List Accent 1" w:semiHidden="0" w:uiPriority="70" w:unhideWhenUsed="0"/>
+    <w:lsdException w:name="Colorful Shading Accent 1" w:semiHidden="0" w:uiPriority="71" w:unhideWhenUsed="0"/>
+    <w:lsdException w:name="Colorful List Accent 1" w:semiHidden="0" w:uiPriority="72" w:unhideWhenUsed="0"/>
+    <w:lsdException w:name="Colorful Grid Accent 1" w:semiHidden="0" w:uiPriority="73" w:unhideWhenUsed="0"/>
+    <w:lsdException w:name="Light Shading Accent 2" w:semiHidden="0" w:uiPriority="60" w:unhideWhenUsed="0"/>
+    <w:lsdException w:name="Light List Accent 2" w:semiHidden="0" w:uiPriority="61" w:unhideWhenUsed="0"/>
+    <w:lsdException w:name="Light Grid Accent 2" w:semiHidden="0" w:uiPriority="62" w:unhideWhenUsed="0"/>
+    <w:lsdException w:name="Medium Shading 1 Accent 2" w:semiHidden="0" w:uiPriority="63" w:unhideWhenUsed="0"/>
+    <w:lsdException w:name="Medium Shading 2 Accent 2" w:semiHidden="0" w:uiPriority="64" w:unhideWhenUsed="0"/>
+    <w:lsdException w:name="Medium List 1 Accent 2" w:semiHidden="0" w:uiPriority="65" w:unhideWhenUsed="0"/>
+    <w:lsdException w:name="Medium List 2 Accent 2" w:semiHidden="0" w:uiPriority="66" w:unhideWhenUsed="0"/>
+    <w:lsdException w:name="Medium Grid 1 Accent 2" w:semiHidden="0" w:uiPriority="67" w:unhideWhenUsed="0"/>
+    <w:lsdException w:name="Medium Grid 2 Accent 2" w:semiHidden="0" w:uiPriority="68" w:unhideWhenUsed="0"/>
+    <w:lsdException w:name="Medium Grid 3 Accent 2" w:semiHidden="0" w:uiPriority="69" w:unhideWhenUsed="0"/>
+    <w:lsdException w:name="Dark List Accent 2" w:semiHidden="0" w:uiPriority="70" w:unhideWhenUsed="0"/>
+    <w:lsdException w:name="Colorful Shading Accent 2" w:semiHidden="0" w:uiPriority="71" w:unhideWhenUsed="0"/>
+    <w:lsdException w:name="Colorful List Accent 2" w:semiHidden="0" w:uiPriority="72" w:unhideWhenUsed="0"/>
+    <w:lsdException w:name="Colorful Grid Accent 2" w:semiHidden="0" w:uiPriority="73" w:unhideWhenUsed="0"/>
+    <w:lsdException w:name="Light Shading Accent 3" w:semiHidden="0" w:uiPriority="60" w:unhideWhenUsed="0"/>
+    <w:lsdException w:name="Light List Accent 3" w:semiHidden="0" w:uiPriority="61" w:unhideWhenUsed="0"/>
+    <w:lsdException w:name="Light Grid Accent 3" w:semiHidden="0" w:uiPriority="62" w:unhideWhenUsed="0"/>
+    <w:lsdException w:name="Medium Shading 1 Accent 3" w:semiHidden="0" w:uiPriority="63" w:unhideWhenUsed="0"/>
+    <w:lsdException w:name="Medium Shading 2 Accent 3" w:semiHidden="0" w:uiPriority="64" w:unhideWhenUsed="0"/>
+    <w:lsdException w:name="Medium List 1 Accent 3" w:semiHidden="0" w:uiPriority="65" w:unhideWhenUsed="0"/>
+    <w:lsdException w:name="Medium List 2 Accent 3" w:semiHidden="0" w:uiPriority="66" w:unhideWhenUsed="0"/>
+    <w:lsdException w:name="Medium Grid 1 Accent 3" w:semiHidden="0" w:uiPriority="67" w:unhideWhenUsed="0"/>
+    <w:lsdException w:name="Medium Grid 2 Accent 3" w:semiHidden="0" w:uiPriority="68" w:unhideWhenUsed="0"/>
+    <w:lsdException w:name="Medium Grid 3 Accent 3" w:semiHidden="0" w:uiPriority="69" w:unhideWhenUsed="0"/>
+    <w:lsdException w:name="Dark List Accent 3" w:semiHidden="0" w:uiPriority="70" w:unhideWhenUsed="0"/>
+    <w:lsdException w:name="Colorful Shading Accent 3" w:semiHidden="0" w:uiPriority="71" w:unhideWhenUsed="0"/>
+    <w:lsdException w:name="Colorful List Accent 3" w:semiHidden="0" w:uiPriority="72" w:unhideWhenUsed="0"/>
+    <w:lsdException w:name="Colorful Grid Accent 3" w:semiHidden="0" w:uiPriority="73" w:unhideWhenUsed="0"/>
+    <w:lsdException w:name="Light Shading Accent 4" w:semiHidden="0" w:uiPriority="60" w:unhideWhenUsed="0"/>
+    <w:lsdException w:name="Light List Accent 4" w:semiHidden="0" w:uiPriority="61" w:unhideWhenUsed="0"/>
+    <w:lsdException w:name="Light Grid Accent 4" w:semiHidden="0" w:uiPriority="62" w:unhideWhenUsed="0"/>
+    <w:lsdException w:name="Medium Shading 1 Accent 4" w:semiHidden="0" w:uiPriority="63" w:unhideWhenUsed="0"/>
+    <w:lsdException w:name="Medium Shading 2 Accent 4" w:semiHidden="0" w:uiPriority="64" w:unhideWhenUsed="0"/>
+    <w:lsdException w:name="Medium List 1 Accent 4" w:semiHidden="0" w:uiPriority="65" w:unhideWhenUsed="0"/>
+    <w:lsdException w:name="Medium List 2 Accent 4" w:semiHidden="0" w:uiPriority="66" w:unhideWhenUsed="0"/>
+    <w:lsdException w:name="Medium Grid 1 Accent 4" w:semiHidden="0" w:uiPriority="67" w:unhideWhenUsed="0"/>
+    <w:lsdException w:name="Medium Grid 2 Accent 4" w:semiHidden="0" w:uiPriority="68" w:unhideWhenUsed="0"/>
+    <w:lsdException w:name="Medium Grid 3 Accent 4" w:semiHidden="0" w:uiPriority="69" w:unhideWhenUsed="0"/>
+    <w:lsdException w:name="Dark List Accent 4" w:semiHidden="0" w:uiPriority="70" w:unhideWhenUsed="0"/>
+    <w:lsdException w:name="Colorful Shading Accent 4" w:semiHidden="0" w:uiPriority="71" w:unhideWhenUsed="0"/>
+    <w:lsdException w:name="Colorful List Accent 4" w:semiHidden="0" w:uiPriority="72" w:unhideWhenUsed="0"/>
+    <w:lsdException w:name="Colorful Grid Accent 4" w:semiHidden="0" w:uiPriority="73" w:unhideWhenUsed="0"/>
+    <w:lsdException w:name="Light Shading Accent 5" w:semiHidden="0" w:uiPriority="60" w:unhideWhenUsed="0"/>
+    <w:lsdException w:name="Light List Accent 5" w:semiHidden="0" w:uiPriority="61" w:unhideWhenUsed="0"/>
+    <w:lsdException w:name="Light Grid Accent 5" w:semiHidden="0" w:uiPriority="62" w:unhideWhenUsed="0"/>
+    <w:lsdException w:name="Medium Shading 1 Accent 5" w:semiHidden="0" w:uiPriority="63" w:unhideWhenUsed="0"/>
+    <w:lsdException w:name="Medium Shading 2 Accent 5" w:semiHidden="0" w:uiPriority="64" w:unhideWhenUsed="0"/>
+    <w:lsdException w:name="Medium List 1 Accent 5" w:semiHidden="0" w:uiPriority="65" w:unhideWhenUsed="0"/>
+    <w:lsdException w:name="Medium List 2 Accent 5" w:semiHidden="0" w:uiPriority="66" w:unhideWhenUsed="0"/>
+    <w:lsdException w:name="Medium Grid 1 Accent 5" w:semiHidden="0" w:uiPriority="67" w:unhideWhenUsed="0"/>
+    <w:lsdException w:name="Medium Grid 2 Accent 5" w:semiHidden="0" w:uiPriority="68" w:unhideWhenUsed="0"/>
+    <w:lsdException w:name="Medium Grid 3 Accent 5" w:semiHidden="0" w:uiPriority="69" w:unhideWhenUsed="0"/>
+    <w:lsdException w:name="Dark List Accent 5" w:semiHidden="0" w:uiPriority="70" w:unhideWhenUsed="0"/>
+    <w:lsdException w:name="Colorful Shading Accent 5" w:semiHidden="0" w:uiPriority="71" w:unhideWhenUsed="0"/>
+    <w:lsdException w:name="Colorful List Accent 5" w:semiHidden="0" w:uiPriority="72" w:unhideWhenUsed="0"/>
+    <w:lsdException w:name="Colorful Grid Accent 5" w:semiHidden="0" w:uiPriority="73" w:unhideWhenUsed="0"/>
+    <w:lsdException w:name="Light Shading Accent 6" w:semiHidden="0" w:uiPriority="60" w:unhideWhenUsed="0"/>
+    <w:lsdException w:name="Light List Accent 6" w:semiHidden="0" w:uiPriority="61" w:unhideWhenUsed="0"/>
+    <w:lsdException w:name="Light Grid Accent 6" w:semiHidden="0" w:uiPriority="62" w:unhideWhenUsed="0"/>
+    <w:lsdException w:name="Medium Shading 1 Accent 6" w:semiHidden="0" w:uiPriority="63" w:unhideWhenUsed="0"/>
+    <w:lsdException w:name="Medium Shading 2 Accent 6" w:semiHidden="0" w:uiPriority="64" w:unhideWhenUsed="0"/>
+    <w:lsdException w:name="Medium List 1 Accent 6" w:semiHidden="0" w:uiPriority="65" w:unhideWhenUsed="0"/>
+    <w:lsdException w:name="Medium List 2 Accent 6" w:semiHidden="0" w:uiPriority="66" w:unhideWhenUsed="0"/>
+    <w:lsdException w:name="Medium Grid 1 Accent 6" w:semiHidden="0" w:uiPriority="67" w:unhideWhenUsed="0"/>
+    <w:lsdException w:name="Medium Grid 2 Accent 6" w:semiHidden="0" w:uiPriority="68" w:unhideWhenUsed="0"/>
+    <w:lsdException w:name="Medium Grid 3 Accent 6" w:semiHidden="0" w:uiPriority="69" w:unhideWhenUsed="0"/>
+    <w:lsdException w:name="Dark List Accent 6" w:semiHidden="0" w:uiPriority="70" w:unhideWhenUsed="0"/>
+    <w:lsdException w:name="Colorful Shading Accent 6" w:semiHidden="0" w:uiPriority="71" w:unhideWhenUsed="0"/>
+    <w:lsdException w:name="Colorful List Accent 6" w:semiHidden="0" w:uiPriority="72" w:unhideWhenUsed="0"/>
+    <w:lsdException w:name="Colorful Grid Accent 6" w:semiHidden="0" w:uiPriority="73" w:unhideWhenUsed="0"/>
+    <w:lsdException w:name="Subtle Emphasis" w:semiHidden="0" w:uiPriority="19" w:unhideWhenUsed="0" w:qFormat="1"/>
+    <w:lsdException w:name="Intense Emphasis" w:semiHidden="0" w:uiPriority="21" w:unhideWhenUsed="0" w:qFormat="1"/>
+    <w:lsdException w:name="Subtle Reference" w:semiHidden="0" w:uiPriority="31" w:unhideWhenUsed="0" w:qFormat="1"/>
+    <w:lsdException w:name="Intense Reference" w:semiHidden="0" w:uiPriority="32" w:unhideWhenUsed="0" w:qFormat="1"/>
+    <w:lsdException w:name="Book Title" w:semiHidden="0" w:uiPriority="33" w:unhideWhenUsed="0" w:qFormat="1"/>
+    <w:lsdException w:name="Bibliography" w:uiPriority="37"/>
+    <w:lsdException w:name="TOC Heading" w:uiPriority="39" w:qFormat="1"/>
+  </w:latentStyles>
+  <w:style w:type="paragraph" w:default="1" w:styleId="Normal">
+    <w:name w:val="Normal"/>
+    <w:qFormat/>
+    <w:rsid w:val="00B9432C"/>
+  </w:style>
+  <w:style w:type="paragraph" w:styleId="Heading2">
+    <w:name w:val="heading 2"/>
+    <w:basedOn w:val="Normal"/>
+    <w:next w:val="Normal"/>
+    <w:link w:val="Heading2Char"/>
+    <w:uiPriority w:val="9"/>
+    <w:unhideWhenUsed/>
+    <w:qFormat/>
+    <w:rsid w:val="00D24513"/>
+    <w:pPr>
+      <w:keepNext/>
+      <w:keepLines/>
+      <w:spacing w:before="200" w:after="0"/>
+      <w:outlineLvl w:val="1"/>
+    </w:pPr>
+    <w:rPr>
+      <w:rFonts w:asciiTheme="majorHAnsi" w:eastAsiaTheme="majorEastAsia" w:hAnsiTheme="majorHAnsi" w:cstheme="majorBidi"/>
+      <w:b/>
+      <w:bCs/>
+      <w:color w:val="4F81BD" w:themeColor="accent1"/>
+      <w:sz w:val="26"/>
+      <w:szCs w:val="26"/>
+    </w:rPr>
+  </w:style>
+  <w:style w:type="character" w:default="1" w:styleId="DefaultParagraphFont">
+    <w:name w:val="Default Paragraph Font"/>
+    <w:uiPriority w:val="1"/>
+    <w:semiHidden/>
+    <w:unhideWhenUsed/>
+  </w:style>
+  <w:style w:type="table" w:default="1" w:styleId="TableNormal">
+    <w:name w:val="Normal Table"/>
+    <w:uiPriority w:val="99"/>
+    <w:semiHidden/>
+    <w:unhideWhenUsed/>
+    <w:tblPr>
+      <w:tblInd w:w="0" w:type="dxa"/>
+      <w:tblCellMar>
+        <w:top w:w="0" w:type="dxa"/>
+        <w:left w:w="108" w:type="dxa"/>
+        <w:bottom w:w="0" w:type="dxa"/>
+        <w:right w:w="108" w:type="dxa"/>
+      </w:tblCellMar>
+    </w:tblPr>
+  </w:style>
+  <w:style w:type="numbering" w:default="1" w:styleId="NoList">
+    <w:name w:val="No List"/>
+    <w:uiPriority w:val="99"/>
+    <w:semiHidden/>
+    <w:unhideWhenUsed/>
+  </w:style>
+  <w:style w:type="paragraph" w:styleId="Title">
+    <w:name w:val="Title"/>
+    <w:basedOn w:val="Normal"/>
+    <w:link w:val="TitleChar"/>
+    <w:qFormat/>
+    <w:rsid w:val="00B9432C"/>
+    <w:pPr>
+      <w:spacing w:after="0" w:line="240" w:lineRule="auto"/>
+      <w:jc w:val="center"/>
+    </w:pPr>
+    <w:rPr>
+      <w:rFonts w:ascii="Arial" w:eastAsia="Times New Roman" w:hAnsi="Arial" w:cs="Times New Roman"/>
+      <w:sz w:val="32"/>
+      <w:szCs w:val="24"/>
+      <w:lang w:val="x-none"/>
+    </w:rPr>
+  </w:style>
+  <w:style w:type="character" w:customStyle="1" w:styleId="TitleChar">
+    <w:name w:val="Title Char"/>
+    <w:basedOn w:val="DefaultParagraphFont"/>
+    <w:link w:val="Title"/>
+    <w:rsid w:val="00B9432C"/>
+    <w:rPr>
+      <w:rFonts w:ascii="Arial" w:eastAsia="Times New Roman" w:hAnsi="Arial" w:cs="Times New Roman"/>
+      <w:sz w:val="32"/>
+      <w:szCs w:val="24"/>
+      <w:lang w:val="x-none"/>
+    </w:rPr>
+  </w:style>
+  <w:style w:type="paragraph" w:styleId="ListParagraph">
+    <w:name w:val="List Paragraph"/>
+    <w:basedOn w:val="Normal"/>
+    <w:uiPriority w:val="34"/>
+    <w:qFormat/>
+    <w:rsid w:val="00B9432C"/>
+    <w:pPr>
+      <w:ind w:left="720"/>
+      <w:contextualSpacing/>
+    </w:pPr>
+  </w:style>
+  <w:style w:type="table" w:styleId="TableGrid">
+    <w:name w:val="Table Grid"/>
+    <w:basedOn w:val="TableNormal"/>
+    <w:uiPriority w:val="39"/>
+    <w:rsid w:val="00B9432C"/>
+    <w:pPr>
+      <w:spacing w:after="0" w:line="240" w:lineRule="auto"/>
+    </w:pPr>
+    <w:tblPr>
+      <w:tblInd w:w="0" w:type="dxa"/>
+      <w:tblBorders>
+        <w:top w:val="single" w:sz="4" w:space="0" w:color="auto"/>
+        <w:left w:val="single" w:sz="4" w:space="0" w:color="auto"/>
+        <w:bottom w:val="single" w:sz="4" w:space="0" w:color="auto"/>
+        <w:right w:val="single" w:sz="4" w:space="0" w:color="auto"/>
+        <w:insideH w:val="single" w:sz="4" w:space="0" w:color="auto"/>
+        <w:insideV w:val="single" w:sz="4" w:space="0" w:color="auto"/>
+      </w:tblBorders>
+      <w:tblCellMar>
+        <w:top w:w="0" w:type="dxa"/>
+        <w:left w:w="108" w:type="dxa"/>
+        <w:bottom w:w="0" w:type="dxa"/>
+        <w:right w:w="108" w:type="dxa"/>
+      </w:tblCellMar>
     </w:tblPr>
   </w:style>
   <w:style w:type="paragraph" w:styleId="Caption">
@@ -42543,7 +43875,7 @@
 </file>
 
 <file path=customXml/itemProps1.xml><?xml version="1.0" encoding="utf-8"?>
-<ds:datastoreItem xmlns:ds="http://schemas.openxmlformats.org/officeDocument/2006/customXml" ds:itemID="{E39B5270-42A8-4711-9802-597B44392124}">
+<ds:datastoreItem xmlns:ds="http://schemas.openxmlformats.org/officeDocument/2006/customXml" ds:itemID="{8E0FF5A2-BFE6-4A51-AE94-60A7156A3AC1}">
   <ds:schemaRefs>
     <ds:schemaRef ds:uri="http://schemas.openxmlformats.org/officeDocument/2006/bibliography"/>
   </ds:schemaRefs>

</xml_diff>